<commit_message>
docs update 2 - theory
</commit_message>
<xml_diff>
--- a/Documentation.docx
+++ b/Documentation.docx
@@ -724,26 +724,858 @@
     </w:p>
     <w:p>
       <w:pPr>
-        <w:rPr>
-          <w:sz w:val="24"/>
-          <w:szCs w:val="24"/>
-        </w:rPr>
-      </w:pPr>
-      <w:r>
-        <w:rPr>
-          <w:sz w:val="24"/>
-          <w:szCs w:val="24"/>
-        </w:rPr>
-        <w:t>aaa</w:t>
-      </w:r>
-    </w:p>
-    <w:p>
-      <w:pPr>
-        <w:rPr>
-          <w:sz w:val="24"/>
-          <w:szCs w:val="24"/>
-        </w:rPr>
-      </w:pPr>
+        <w:ind w:firstLine="720"/>
+        <w:rPr>
+          <w:sz w:val="24"/>
+          <w:szCs w:val="24"/>
+          <w:lang w:val="ro-RO"/>
+        </w:rPr>
+      </w:pPr>
+      <w:r>
+        <w:rPr>
+          <w:b/>
+          <w:bCs/>
+          <w:sz w:val="24"/>
+          <w:szCs w:val="24"/>
+        </w:rPr>
+        <w:t>Android Studio</w:t>
+      </w:r>
+      <w:r>
+        <w:rPr>
+          <w:sz w:val="24"/>
+          <w:szCs w:val="24"/>
+        </w:rPr>
+        <w:t xml:space="preserve"> este mediul de dezvoltare integrat (IDE) oficial pentru dezvoltarea de aplicații Android, bazat pe IntelliJ IDEA.</w:t>
+      </w:r>
+      <w:r>
+        <w:rPr>
+          <w:sz w:val="24"/>
+          <w:szCs w:val="24"/>
+        </w:rPr>
+        <w:t xml:space="preserve"> </w:t>
+      </w:r>
+      <w:r>
+        <w:rPr>
+          <w:sz w:val="24"/>
+          <w:szCs w:val="24"/>
+        </w:rPr>
+        <w:t>Pe lângă editorul de cod puternic și instrumentele de dezvoltare ale IntelliJ, Android Studio oferă și mai multe funcții care vă îmbunătățesc productivitatea atunci când construiți aplicații Android</w:t>
+      </w:r>
+      <w:r>
+        <w:rPr>
+          <w:sz w:val="24"/>
+          <w:szCs w:val="24"/>
+        </w:rPr>
+        <w:t>.</w:t>
+      </w:r>
+      <w:r>
+        <w:rPr>
+          <w:sz w:val="24"/>
+          <w:szCs w:val="24"/>
+        </w:rPr>
+        <w:t xml:space="preserve"> </w:t>
+      </w:r>
+      <w:r>
+        <w:rPr>
+          <w:sz w:val="24"/>
+          <w:szCs w:val="24"/>
+          <w:lang w:val="ro-RO"/>
+        </w:rPr>
+        <w:t xml:space="preserve">În aplicația client am folosit limbajul </w:t>
+      </w:r>
+      <w:r>
+        <w:rPr>
+          <w:sz w:val="24"/>
+          <w:szCs w:val="24"/>
+          <w:lang w:val="ro-RO"/>
+        </w:rPr>
+        <w:t>Java</w:t>
+      </w:r>
+      <w:r>
+        <w:rPr>
+          <w:sz w:val="24"/>
+          <w:szCs w:val="24"/>
+          <w:lang w:val="ro-RO"/>
+        </w:rPr>
+        <w:t xml:space="preserve">, </w:t>
+      </w:r>
+      <w:r>
+        <w:rPr>
+          <w:sz w:val="24"/>
+          <w:szCs w:val="24"/>
+          <w:lang w:val="ro-RO"/>
+        </w:rPr>
+        <w:t>limbajul clasic folosit de Android Studio.</w:t>
+      </w:r>
+    </w:p>
+    <w:p>
+      <w:pPr>
+        <w:ind w:firstLine="720"/>
+        <w:rPr>
+          <w:sz w:val="24"/>
+          <w:szCs w:val="24"/>
+        </w:rPr>
+      </w:pPr>
+      <w:r>
+        <w:rPr>
+          <w:b/>
+          <w:bCs/>
+          <w:sz w:val="24"/>
+          <w:szCs w:val="24"/>
+        </w:rPr>
+        <w:t>Java</w:t>
+      </w:r>
+      <w:r>
+        <w:rPr>
+          <w:sz w:val="24"/>
+          <w:szCs w:val="24"/>
+        </w:rPr>
+        <w:t xml:space="preserve"> este un limbaj de programare orientat pe obiecte care produce software pentru mai multe platforme. Când un programator scrie o aplicație Java, codul compilat (cunoscut sub numele de bytecode) rulează pe majoritatea sistemelor de operare (OS), inclusiv Windows, Linux și Mac OS. Java derivă o mare parte din sintaxa sa din limbajele de programare C și C++</w:t>
+      </w:r>
+      <w:r>
+        <w:rPr>
+          <w:sz w:val="24"/>
+          <w:szCs w:val="24"/>
+        </w:rPr>
+        <w:t>.</w:t>
+      </w:r>
+    </w:p>
+    <w:p>
+      <w:pPr>
+        <w:ind w:firstLine="720"/>
+        <w:rPr>
+          <w:sz w:val="24"/>
+          <w:szCs w:val="24"/>
+        </w:rPr>
+      </w:pPr>
+      <w:r>
+        <w:rPr>
+          <w:b/>
+          <w:bCs/>
+          <w:sz w:val="24"/>
+          <w:szCs w:val="24"/>
+        </w:rPr>
+        <w:t>Librăria Diolor/</w:t>
+      </w:r>
+      <w:r>
+        <w:rPr>
+          <w:b/>
+          <w:bCs/>
+          <w:sz w:val="24"/>
+          <w:szCs w:val="24"/>
+        </w:rPr>
+        <w:t>Swipecards</w:t>
+      </w:r>
+      <w:r>
+        <w:rPr>
+          <w:sz w:val="24"/>
+          <w:szCs w:val="24"/>
+        </w:rPr>
+        <w:t xml:space="preserve"> este u</w:t>
+      </w:r>
+      <w:r>
+        <w:rPr>
+          <w:sz w:val="24"/>
+          <w:szCs w:val="24"/>
+        </w:rPr>
+        <w:t>n</w:t>
+      </w:r>
+      <w:r>
+        <w:rPr>
+          <w:sz w:val="24"/>
+          <w:szCs w:val="24"/>
+        </w:rPr>
+        <w:t xml:space="preserve"> efect de cărți asemănător Tinder. Puteți glisa la stânga sau la dreapta pentru a aprecia sau a nu aprecia conținutul. Biblioteca creează un efect similar cu cardurile care se pot glisa de la Tinder cu animație Fling.</w:t>
+      </w:r>
+      <w:r>
+        <w:rPr>
+          <w:sz w:val="24"/>
+          <w:szCs w:val="24"/>
+        </w:rPr>
+        <w:t xml:space="preserve"> </w:t>
+      </w:r>
+      <w:r>
+        <w:rPr>
+          <w:sz w:val="24"/>
+          <w:szCs w:val="24"/>
+        </w:rPr>
+        <w:t>Se ocupă de încărcarea</w:t>
+      </w:r>
+      <w:r>
+        <w:rPr>
+          <w:sz w:val="24"/>
+          <w:szCs w:val="24"/>
+        </w:rPr>
+        <w:t xml:space="preserve"> </w:t>
+      </w:r>
+      <w:r>
+        <w:rPr>
+          <w:sz w:val="24"/>
+          <w:szCs w:val="24"/>
+        </w:rPr>
+        <w:t>asincronă a datelor adaptorului și utilizează aceiași parametri de aspect ca FrameLayout</w:t>
+      </w:r>
+      <w:r>
+        <w:rPr>
+          <w:sz w:val="24"/>
+          <w:szCs w:val="24"/>
+        </w:rPr>
+        <w:t>.</w:t>
+      </w:r>
+      <w:r>
+        <w:rPr>
+          <w:sz w:val="24"/>
+          <w:szCs w:val="24"/>
+        </w:rPr>
+        <w:t xml:space="preserve"> Instalare: adăugați în fișierul </w:t>
+      </w:r>
+      <w:r>
+        <w:rPr>
+          <w:i/>
+          <w:iCs/>
+          <w:sz w:val="24"/>
+          <w:szCs w:val="24"/>
+        </w:rPr>
+        <w:t>gradle:app</w:t>
+      </w:r>
+      <w:r>
+        <w:rPr>
+          <w:sz w:val="24"/>
+          <w:szCs w:val="24"/>
+        </w:rPr>
+        <w:t xml:space="preserve">, în secțiunea </w:t>
+      </w:r>
+      <w:r>
+        <w:rPr>
+          <w:i/>
+          <w:iCs/>
+          <w:sz w:val="24"/>
+          <w:szCs w:val="24"/>
+        </w:rPr>
+        <w:t>dependencies</w:t>
+      </w:r>
+      <w:r>
+        <w:rPr>
+          <w:sz w:val="24"/>
+          <w:szCs w:val="24"/>
+        </w:rPr>
+        <w:t xml:space="preserve"> linia:</w:t>
+      </w:r>
+    </w:p>
+    <w:p>
+      <w:pPr>
+        <w:jc w:val="center"/>
+        <w:rPr>
+          <w:b/>
+          <w:bCs/>
+          <w:sz w:val="24"/>
+          <w:szCs w:val="24"/>
+        </w:rPr>
+      </w:pPr>
+      <w:r>
+        <w:rPr>
+          <w:b/>
+          <w:bCs/>
+          <w:sz w:val="24"/>
+          <w:szCs w:val="24"/>
+        </w:rPr>
+        <w:t>implement</w:t>
+      </w:r>
+      <w:r>
+        <w:rPr>
+          <w:b/>
+          <w:bCs/>
+          <w:sz w:val="24"/>
+          <w:szCs w:val="24"/>
+        </w:rPr>
+        <w:t>ation</w:t>
+      </w:r>
+      <w:r>
+        <w:rPr>
+          <w:b/>
+          <w:bCs/>
+          <w:sz w:val="24"/>
+          <w:szCs w:val="24"/>
+        </w:rPr>
+        <w:t xml:space="preserve"> ‘com.lorentzos.swipecards:library:1.0.9’</w:t>
+      </w:r>
+    </w:p>
+    <w:p>
+      <w:pPr>
+        <w:rPr>
+          <w:sz w:val="24"/>
+          <w:szCs w:val="24"/>
+          <w:lang w:val="ro-RO"/>
+        </w:rPr>
+      </w:pPr>
+      <w:r>
+        <w:rPr>
+          <w:sz w:val="24"/>
+          <w:szCs w:val="24"/>
+          <w:lang w:val="ro-RO"/>
+        </w:rPr>
+        <w:t>apoi reîncărcați proiectul.</w:t>
+      </w:r>
+      <w:r>
+        <w:rPr>
+          <w:sz w:val="24"/>
+          <w:szCs w:val="24"/>
+          <w:lang w:val="ro-RO"/>
+        </w:rPr>
+        <w:t xml:space="preserve"> </w:t>
+      </w:r>
+      <w:r>
+        <w:rPr>
+          <w:sz w:val="24"/>
+          <w:szCs w:val="24"/>
+          <w:lang w:val="ro-RO"/>
+        </w:rPr>
+        <w:t>Pentru a crea efectul, trebuie creat un layout</w:t>
+      </w:r>
+      <w:r>
+        <w:rPr>
+          <w:sz w:val="24"/>
+          <w:szCs w:val="24"/>
+          <w:lang w:val="ro-RO"/>
+        </w:rPr>
+        <w:t>-ul</w:t>
+      </w:r>
+      <w:r>
+        <w:rPr>
+          <w:sz w:val="24"/>
+          <w:szCs w:val="24"/>
+          <w:lang w:val="ro-RO"/>
+        </w:rPr>
+        <w:t xml:space="preserve"> unui</w:t>
+      </w:r>
+      <w:r>
+        <w:rPr>
+          <w:sz w:val="24"/>
+          <w:szCs w:val="24"/>
+          <w:lang w:val="ro-RO"/>
+        </w:rPr>
+        <w:t xml:space="preserve"> card.</w:t>
+      </w:r>
+      <w:r>
+        <w:rPr>
+          <w:sz w:val="24"/>
+          <w:szCs w:val="24"/>
+          <w:lang w:val="ro-RO"/>
+        </w:rPr>
+        <w:t xml:space="preserve"> Va trebui să creăm un set de date pe care dorim să îl legăm de setul de carduri (fiecare element din set va reprezenta un card). Pentru a realiza acest lucru va trebui să creăm o clasă adaptor (care moștenește clasa ArrayAdapter</w:t>
+      </w:r>
+      <w:r>
+        <w:rPr>
+          <w:sz w:val="24"/>
+          <w:szCs w:val="24"/>
+        </w:rPr>
+        <w:t>&lt;&gt;)</w:t>
+      </w:r>
+      <w:r>
+        <w:rPr>
+          <w:sz w:val="24"/>
+          <w:szCs w:val="24"/>
+          <w:lang w:val="ro-RO"/>
+        </w:rPr>
+        <w:t xml:space="preserve">, în care să </w:t>
+      </w:r>
+      <w:r>
+        <w:rPr>
+          <w:sz w:val="24"/>
+          <w:szCs w:val="24"/>
+          <w:lang w:val="ro-RO"/>
+        </w:rPr>
+        <w:t>precizăm cum dorim să legăm setul de date de layout-ul cardului.</w:t>
+      </w:r>
+      <w:r>
+        <w:rPr>
+          <w:sz w:val="24"/>
+          <w:szCs w:val="24"/>
+          <w:lang w:val="ro-RO"/>
+        </w:rPr>
+        <w:t xml:space="preserve"> În activitatea dorită vom crea un obiect de tip </w:t>
+      </w:r>
+      <w:r>
+        <w:rPr>
+          <w:i/>
+          <w:iCs/>
+          <w:sz w:val="24"/>
+          <w:szCs w:val="24"/>
+          <w:lang w:val="ro-RO"/>
+        </w:rPr>
+        <w:t>SwipeFlingAdapterView</w:t>
+      </w:r>
+      <w:r>
+        <w:rPr>
+          <w:sz w:val="24"/>
+          <w:szCs w:val="24"/>
+          <w:lang w:val="ro-RO"/>
+        </w:rPr>
+        <w:t>, să îi dăm id-ul la containerul din activitate pe care îl va înlocui</w:t>
+      </w:r>
+      <w:r>
+        <w:rPr>
+          <w:sz w:val="24"/>
+          <w:szCs w:val="24"/>
+          <w:lang w:val="ro-RO"/>
+        </w:rPr>
+        <w:t>, să creem setul de date și să instanțăm adaptorul creat de noi, dându-i setul de date</w:t>
+      </w:r>
+      <w:r>
+        <w:rPr>
+          <w:sz w:val="24"/>
+          <w:szCs w:val="24"/>
+          <w:lang w:val="ro-RO"/>
+        </w:rPr>
+        <w:t xml:space="preserve">, apoi să îl setăm ca adaptor pentru obictul </w:t>
+      </w:r>
+      <w:r>
+        <w:rPr>
+          <w:sz w:val="24"/>
+          <w:szCs w:val="24"/>
+          <w:lang w:val="ro-RO"/>
+        </w:rPr>
+        <w:t xml:space="preserve">de tip </w:t>
+      </w:r>
+      <w:r>
+        <w:rPr>
+          <w:i/>
+          <w:iCs/>
+          <w:sz w:val="24"/>
+          <w:szCs w:val="24"/>
+          <w:lang w:val="ro-RO"/>
+        </w:rPr>
+        <w:t>SwipeFlingAdapterView</w:t>
+      </w:r>
+      <w:r>
+        <w:rPr>
+          <w:sz w:val="24"/>
+          <w:szCs w:val="24"/>
+          <w:lang w:val="ro-RO"/>
+        </w:rPr>
+        <w:t>.</w:t>
+      </w:r>
+      <w:r>
+        <w:rPr>
+          <w:sz w:val="24"/>
+          <w:szCs w:val="24"/>
+          <w:lang w:val="ro-RO"/>
+        </w:rPr>
+        <w:t xml:space="preserve"> În cele din urmă vom lega un FlingListener</w:t>
+      </w:r>
+      <w:r>
+        <w:rPr>
+          <w:sz w:val="24"/>
+          <w:szCs w:val="24"/>
+          <w:lang w:val="ro-RO"/>
+        </w:rPr>
+        <w:t>, dar va trebui să suprascriem metodele:</w:t>
+      </w:r>
+    </w:p>
+    <w:p>
+      <w:pPr>
+        <w:rPr>
+          <w:sz w:val="24"/>
+          <w:szCs w:val="24"/>
+          <w:lang w:val="ro-RO"/>
+        </w:rPr>
+      </w:pPr>
+      <w:r>
+        <w:rPr>
+          <w:sz w:val="24"/>
+          <w:szCs w:val="24"/>
+          <w:lang w:val="ro-RO"/>
+        </w:rPr>
+        <w:tab/>
+      </w:r>
+      <w:r>
+        <w:rPr>
+          <w:b/>
+          <w:bCs/>
+          <w:sz w:val="24"/>
+          <w:szCs w:val="24"/>
+          <w:lang w:val="ro-RO"/>
+        </w:rPr>
+        <w:t xml:space="preserve">removeFirstObjectInAdapter() </w:t>
+      </w:r>
+      <w:r>
+        <w:rPr>
+          <w:sz w:val="24"/>
+          <w:szCs w:val="24"/>
+          <w:lang w:val="ro-RO"/>
+        </w:rPr>
+        <w:t xml:space="preserve">  - </w:t>
+      </w:r>
+      <w:r>
+        <w:rPr>
+          <w:sz w:val="24"/>
+          <w:szCs w:val="24"/>
+          <w:lang w:val="ro-RO"/>
+        </w:rPr>
+        <w:t>care descrie ce se va întâmpla când cardul de deasupra este dat la o parte (aici se scoate primul element din setul de date și se notifică adaptorul că setul de date a fost schimbat)</w:t>
+      </w:r>
+    </w:p>
+    <w:p>
+      <w:pPr>
+        <w:rPr>
+          <w:sz w:val="24"/>
+          <w:szCs w:val="24"/>
+          <w:lang w:val="ro-RO"/>
+        </w:rPr>
+      </w:pPr>
+      <w:r>
+        <w:rPr>
+          <w:sz w:val="24"/>
+          <w:szCs w:val="24"/>
+          <w:lang w:val="ro-RO"/>
+        </w:rPr>
+        <w:tab/>
+      </w:r>
+      <w:r>
+        <w:rPr>
+          <w:b/>
+          <w:bCs/>
+          <w:sz w:val="24"/>
+          <w:szCs w:val="24"/>
+          <w:lang w:val="ro-RO"/>
+        </w:rPr>
+        <w:t>onLeftCardExit()</w:t>
+      </w:r>
+      <w:r>
+        <w:rPr>
+          <w:sz w:val="24"/>
+          <w:szCs w:val="24"/>
+          <w:lang w:val="ro-RO"/>
+        </w:rPr>
+        <w:t xml:space="preserve">   - care descrie ce se va întampla când cardul va fi scos la stânga (</w:t>
+      </w:r>
+      <w:r>
+        <w:rPr>
+          <w:sz w:val="24"/>
+          <w:szCs w:val="24"/>
+          <w:lang w:val="ro-RO"/>
+        </w:rPr>
+        <w:t>în cazul aplicației noastre, va fi ignorată persoana)</w:t>
+      </w:r>
+    </w:p>
+    <w:p>
+      <w:pPr>
+        <w:rPr>
+          <w:sz w:val="24"/>
+          <w:szCs w:val="24"/>
+          <w:lang w:val="ro-RO"/>
+        </w:rPr>
+      </w:pPr>
+      <w:r>
+        <w:rPr>
+          <w:sz w:val="24"/>
+          <w:szCs w:val="24"/>
+          <w:lang w:val="ro-RO"/>
+        </w:rPr>
+        <w:tab/>
+      </w:r>
+      <w:r>
+        <w:rPr>
+          <w:b/>
+          <w:bCs/>
+          <w:sz w:val="24"/>
+          <w:szCs w:val="24"/>
+          <w:lang w:val="ro-RO"/>
+        </w:rPr>
+        <w:t>onRightCardExit()</w:t>
+      </w:r>
+      <w:r>
+        <w:rPr>
+          <w:sz w:val="24"/>
+          <w:szCs w:val="24"/>
+          <w:lang w:val="ro-RO"/>
+        </w:rPr>
+        <w:t xml:space="preserve">   - </w:t>
+      </w:r>
+      <w:r>
+        <w:rPr>
+          <w:sz w:val="24"/>
+          <w:szCs w:val="24"/>
+          <w:lang w:val="ro-RO"/>
+        </w:rPr>
+        <w:t>care descrie ce se va întampla când</w:t>
+      </w:r>
+      <w:r>
+        <w:rPr>
+          <w:sz w:val="24"/>
+          <w:szCs w:val="24"/>
+          <w:lang w:val="ro-RO"/>
+        </w:rPr>
+        <w:t xml:space="preserve"> cardul va fi scos la dreapta (în cazul aplicației noastre, vom da like la persoana și se va trimite request către server să salveze faptul că am dat like la acea persoană)</w:t>
+      </w:r>
+    </w:p>
+    <w:p>
+      <w:pPr>
+        <w:rPr>
+          <w:sz w:val="24"/>
+          <w:szCs w:val="24"/>
+          <w:lang w:val="ro-RO"/>
+        </w:rPr>
+      </w:pPr>
+      <w:r>
+        <w:rPr>
+          <w:sz w:val="24"/>
+          <w:szCs w:val="24"/>
+          <w:lang w:val="ro-RO"/>
+        </w:rPr>
+        <w:lastRenderedPageBreak/>
+        <w:tab/>
+      </w:r>
+      <w:r>
+        <w:rPr>
+          <w:b/>
+          <w:bCs/>
+          <w:sz w:val="24"/>
+          <w:szCs w:val="24"/>
+          <w:lang w:val="ro-RO"/>
+        </w:rPr>
+        <w:t>onAdapterAboutToEmpty()</w:t>
+      </w:r>
+      <w:r>
+        <w:rPr>
+          <w:sz w:val="24"/>
+          <w:szCs w:val="24"/>
+          <w:lang w:val="ro-RO"/>
+        </w:rPr>
+        <w:t xml:space="preserve">   - </w:t>
+      </w:r>
+      <w:r>
+        <w:rPr>
+          <w:sz w:val="24"/>
+          <w:szCs w:val="24"/>
+          <w:lang w:val="ro-RO"/>
+        </w:rPr>
+        <w:t>care descrie ce se va întampla când</w:t>
+      </w:r>
+      <w:r>
+        <w:rPr>
+          <w:sz w:val="24"/>
+          <w:szCs w:val="24"/>
+          <w:lang w:val="ro-RO"/>
+        </w:rPr>
+        <w:t xml:space="preserve"> se termină setul</w:t>
+      </w:r>
+      <w:r>
+        <w:rPr>
+          <w:sz w:val="24"/>
+          <w:szCs w:val="24"/>
+          <w:lang w:val="ro-RO"/>
+        </w:rPr>
+        <w:t xml:space="preserve"> de elemente. Am observat un bug în care se apelează această metodă fără ca setul de date să se fi terminat sau să fi fost aproape de a se termina</w:t>
+      </w:r>
+    </w:p>
+    <w:p>
+      <w:pPr>
+        <w:rPr>
+          <w:sz w:val="24"/>
+          <w:szCs w:val="24"/>
+          <w:lang w:val="ro-RO"/>
+        </w:rPr>
+      </w:pPr>
+      <w:r>
+        <w:rPr>
+          <w:sz w:val="24"/>
+          <w:szCs w:val="24"/>
+          <w:lang w:val="ro-RO"/>
+        </w:rPr>
+        <w:tab/>
+      </w:r>
+      <w:r>
+        <w:rPr>
+          <w:b/>
+          <w:bCs/>
+          <w:sz w:val="24"/>
+          <w:szCs w:val="24"/>
+          <w:lang w:val="ro-RO"/>
+        </w:rPr>
+        <w:t>onScroll()</w:t>
+      </w:r>
+      <w:r>
+        <w:rPr>
+          <w:sz w:val="24"/>
+          <w:szCs w:val="24"/>
+          <w:lang w:val="ro-RO"/>
+        </w:rPr>
+        <w:t xml:space="preserve">   - metoda care se apelează la orice fel de interacțiune cu cardul</w:t>
+      </w:r>
+    </w:p>
+    <w:p>
+      <w:pPr>
+        <w:rPr>
+          <w:sz w:val="24"/>
+          <w:szCs w:val="24"/>
+          <w:lang w:val="ro-RO"/>
+        </w:rPr>
+      </w:pPr>
+    </w:p>
+    <w:p>
+      <w:pPr>
+        <w:rPr>
+          <w:sz w:val="24"/>
+          <w:szCs w:val="24"/>
+        </w:rPr>
+      </w:pPr>
+      <w:r>
+        <w:rPr>
+          <w:sz w:val="24"/>
+          <w:szCs w:val="24"/>
+          <w:lang w:val="ro-RO"/>
+        </w:rPr>
+        <w:tab/>
+      </w:r>
+      <w:r>
+        <w:rPr>
+          <w:b/>
+          <w:bCs/>
+          <w:sz w:val="24"/>
+          <w:szCs w:val="24"/>
+          <w:lang w:val="ro-RO"/>
+        </w:rPr>
+        <w:t>Librăria Bottom Navigation View</w:t>
+      </w:r>
+      <w:r>
+        <w:rPr>
+          <w:sz w:val="24"/>
+          <w:szCs w:val="24"/>
+          <w:lang w:val="ro-RO"/>
+        </w:rPr>
+        <w:t xml:space="preserve"> – Este o librărie de la Google care oferă</w:t>
+      </w:r>
+      <w:r>
+        <w:rPr>
+          <w:sz w:val="24"/>
+          <w:szCs w:val="24"/>
+          <w:lang w:val="ro-RO"/>
+        </w:rPr>
+        <w:t xml:space="preserve"> posibilitatea de a crea o bară de navigare in partea de jos a unei activități</w:t>
+      </w:r>
+      <w:r>
+        <w:rPr>
+          <w:sz w:val="24"/>
+          <w:szCs w:val="24"/>
+          <w:lang w:val="ro-RO"/>
+        </w:rPr>
+        <w:t>.</w:t>
+      </w:r>
+      <w:r>
+        <w:rPr>
+          <w:sz w:val="24"/>
+          <w:szCs w:val="24"/>
+          <w:lang w:val="ro-RO"/>
+        </w:rPr>
+        <w:t xml:space="preserve"> </w:t>
+      </w:r>
+      <w:r>
+        <w:rPr>
+          <w:sz w:val="24"/>
+          <w:szCs w:val="24"/>
+        </w:rPr>
+        <w:t xml:space="preserve">Instalare: adăugați în fișierul </w:t>
+      </w:r>
+      <w:r>
+        <w:rPr>
+          <w:i/>
+          <w:iCs/>
+          <w:sz w:val="24"/>
+          <w:szCs w:val="24"/>
+        </w:rPr>
+        <w:t>gradle:app</w:t>
+      </w:r>
+      <w:r>
+        <w:rPr>
+          <w:sz w:val="24"/>
+          <w:szCs w:val="24"/>
+        </w:rPr>
+        <w:t xml:space="preserve">, în secțiunea </w:t>
+      </w:r>
+      <w:r>
+        <w:rPr>
+          <w:i/>
+          <w:iCs/>
+          <w:sz w:val="24"/>
+          <w:szCs w:val="24"/>
+        </w:rPr>
+        <w:t>dependencies</w:t>
+      </w:r>
+      <w:r>
+        <w:rPr>
+          <w:sz w:val="24"/>
+          <w:szCs w:val="24"/>
+        </w:rPr>
+        <w:t xml:space="preserve"> linia:</w:t>
+      </w:r>
+      <w:r>
+        <w:rPr>
+          <w:sz w:val="24"/>
+          <w:szCs w:val="24"/>
+        </w:rPr>
+        <w:t xml:space="preserve"> </w:t>
+      </w:r>
+    </w:p>
+    <w:p>
+      <w:pPr>
+        <w:jc w:val="center"/>
+        <w:rPr>
+          <w:b/>
+          <w:bCs/>
+          <w:sz w:val="24"/>
+          <w:szCs w:val="24"/>
+        </w:rPr>
+      </w:pPr>
+      <w:r>
+        <w:rPr>
+          <w:b/>
+          <w:bCs/>
+          <w:sz w:val="24"/>
+          <w:szCs w:val="24"/>
+        </w:rPr>
+        <w:t>implementation</w:t>
+      </w:r>
+      <w:r>
+        <w:rPr>
+          <w:b/>
+          <w:bCs/>
+          <w:sz w:val="24"/>
+          <w:szCs w:val="24"/>
+        </w:rPr>
+        <w:t xml:space="preserve"> ‘com.google.android.material:material:1.2.0-alpha04’</w:t>
+      </w:r>
+    </w:p>
+    <w:p>
+      <w:pPr>
+        <w:rPr>
+          <w:sz w:val="24"/>
+          <w:szCs w:val="24"/>
+        </w:rPr>
+      </w:pPr>
+      <w:r>
+        <w:rPr>
+          <w:sz w:val="24"/>
+          <w:szCs w:val="24"/>
+        </w:rPr>
+        <w:t>apoi se re</w:t>
+      </w:r>
+      <w:r>
+        <w:rPr>
+          <w:sz w:val="24"/>
+          <w:szCs w:val="24"/>
+          <w:lang w:val="ro-RO"/>
+        </w:rPr>
+        <w:t>încarcă proiectul</w:t>
+      </w:r>
+      <w:r>
+        <w:rPr>
+          <w:sz w:val="24"/>
+          <w:szCs w:val="24"/>
+          <w:lang w:val="ro-RO"/>
+        </w:rPr>
+        <w:t>.</w:t>
+      </w:r>
       <w:r>
         <w:rPr>
           <w:sz w:val="24"/>
@@ -776,21 +1608,348 @@
     </w:p>
     <w:p>
       <w:pPr>
-        <w:rPr>
-          <w:sz w:val="24"/>
-          <w:szCs w:val="24"/>
-        </w:rPr>
-      </w:pPr>
-      <w:r>
-        <w:rPr>
-          <w:sz w:val="24"/>
-          <w:szCs w:val="24"/>
-        </w:rPr>
-        <w:t>aaaa</w:t>
-      </w:r>
-    </w:p>
-    <w:p>
-      <w:pPr>
+        <w:ind w:firstLine="720"/>
+        <w:rPr>
+          <w:sz w:val="24"/>
+          <w:szCs w:val="24"/>
+        </w:rPr>
+      </w:pPr>
+      <w:r>
+        <w:rPr>
+          <w:b/>
+          <w:bCs/>
+          <w:sz w:val="24"/>
+          <w:szCs w:val="24"/>
+        </w:rPr>
+        <w:t>.NET</w:t>
+      </w:r>
+      <w:r>
+        <w:rPr>
+          <w:sz w:val="24"/>
+          <w:szCs w:val="24"/>
+        </w:rPr>
+        <w:t xml:space="preserve"> este o platformă pentru dezvoltatori open source, multiplatformă, gratuită, pentru construirea multor tipuri diferite de aplicații.</w:t>
+      </w:r>
+      <w:r>
+        <w:rPr>
+          <w:sz w:val="24"/>
+          <w:szCs w:val="24"/>
+        </w:rPr>
+        <w:t xml:space="preserve"> </w:t>
+      </w:r>
+      <w:r>
+        <w:rPr>
+          <w:sz w:val="24"/>
+          <w:szCs w:val="24"/>
+        </w:rPr>
+        <w:t xml:space="preserve">Cu .NET, </w:t>
+      </w:r>
+      <w:r>
+        <w:rPr>
+          <w:sz w:val="24"/>
+          <w:szCs w:val="24"/>
+        </w:rPr>
+        <w:t>se pot</w:t>
+      </w:r>
+      <w:r>
+        <w:rPr>
+          <w:sz w:val="24"/>
+          <w:szCs w:val="24"/>
+        </w:rPr>
+        <w:t xml:space="preserve"> utiliza mai multe limb</w:t>
+      </w:r>
+      <w:r>
+        <w:rPr>
+          <w:sz w:val="24"/>
+          <w:szCs w:val="24"/>
+        </w:rPr>
+        <w:t>aje de programare</w:t>
+      </w:r>
+      <w:r>
+        <w:rPr>
+          <w:sz w:val="24"/>
+          <w:szCs w:val="24"/>
+        </w:rPr>
+        <w:t xml:space="preserve">, editori și biblioteci pentru a crea </w:t>
+      </w:r>
+      <w:r>
+        <w:rPr>
+          <w:sz w:val="24"/>
+          <w:szCs w:val="24"/>
+        </w:rPr>
+        <w:t>aplicatii</w:t>
+      </w:r>
+      <w:r>
+        <w:rPr>
+          <w:sz w:val="24"/>
+          <w:szCs w:val="24"/>
+        </w:rPr>
+        <w:t xml:space="preserve"> web, mobil</w:t>
+      </w:r>
+      <w:r>
+        <w:rPr>
+          <w:sz w:val="24"/>
+          <w:szCs w:val="24"/>
+        </w:rPr>
+        <w:t>e</w:t>
+      </w:r>
+      <w:r>
+        <w:rPr>
+          <w:sz w:val="24"/>
+          <w:szCs w:val="24"/>
+        </w:rPr>
+        <w:t>, desktop, jocuri și IoT.</w:t>
+      </w:r>
+    </w:p>
+    <w:p>
+      <w:pPr>
+        <w:ind w:firstLine="720"/>
+        <w:rPr>
+          <w:sz w:val="24"/>
+          <w:szCs w:val="24"/>
+        </w:rPr>
+      </w:pPr>
+      <w:r>
+        <w:rPr>
+          <w:b/>
+          <w:bCs/>
+          <w:sz w:val="24"/>
+          <w:szCs w:val="24"/>
+        </w:rPr>
+        <w:t>C#</w:t>
+      </w:r>
+      <w:r>
+        <w:rPr>
+          <w:sz w:val="24"/>
+          <w:szCs w:val="24"/>
+        </w:rPr>
+        <w:t xml:space="preserve"> este un limbaj de programare </w:t>
+      </w:r>
+      <w:r>
+        <w:rPr>
+          <w:i/>
+          <w:iCs/>
+          <w:sz w:val="24"/>
+          <w:szCs w:val="24"/>
+        </w:rPr>
+        <w:t>strongly-typed</w:t>
+      </w:r>
+      <w:r>
+        <w:rPr>
+          <w:sz w:val="24"/>
+          <w:szCs w:val="24"/>
+        </w:rPr>
+        <w:t>,</w:t>
+      </w:r>
+      <w:r>
+        <w:rPr>
+          <w:sz w:val="24"/>
+          <w:szCs w:val="24"/>
+        </w:rPr>
+        <w:t xml:space="preserve"> </w:t>
+      </w:r>
+      <w:r>
+        <w:rPr>
+          <w:i/>
+          <w:iCs/>
+          <w:sz w:val="24"/>
+          <w:szCs w:val="24"/>
+        </w:rPr>
+        <w:t>orientat pe obiecte</w:t>
+      </w:r>
+      <w:r>
+        <w:rPr>
+          <w:sz w:val="24"/>
+          <w:szCs w:val="24"/>
+        </w:rPr>
+        <w:t xml:space="preserve">. C# este </w:t>
+      </w:r>
+      <w:r>
+        <w:rPr>
+          <w:i/>
+          <w:iCs/>
+          <w:sz w:val="24"/>
+          <w:szCs w:val="24"/>
+        </w:rPr>
+        <w:t>open</w:t>
+      </w:r>
+      <w:r>
+        <w:rPr>
+          <w:i/>
+          <w:iCs/>
+          <w:sz w:val="24"/>
+          <w:szCs w:val="24"/>
+        </w:rPr>
+        <w:t>-</w:t>
+      </w:r>
+      <w:r>
+        <w:rPr>
+          <w:i/>
+          <w:iCs/>
+          <w:sz w:val="24"/>
+          <w:szCs w:val="24"/>
+        </w:rPr>
+        <w:t>source</w:t>
+      </w:r>
+      <w:r>
+        <w:rPr>
+          <w:sz w:val="24"/>
+          <w:szCs w:val="24"/>
+        </w:rPr>
+        <w:t>, simplu, modern, flexibil și versatil.</w:t>
+      </w:r>
+    </w:p>
+    <w:p>
+      <w:pPr>
+        <w:ind w:firstLine="720"/>
+        <w:rPr>
+          <w:sz w:val="24"/>
+          <w:szCs w:val="24"/>
+        </w:rPr>
+      </w:pPr>
+      <w:r>
+        <w:rPr>
+          <w:b/>
+          <w:bCs/>
+          <w:sz w:val="24"/>
+          <w:szCs w:val="24"/>
+        </w:rPr>
+        <w:t>Microsoft.Data.Sqlite</w:t>
+      </w:r>
+      <w:r>
+        <w:rPr>
+          <w:sz w:val="24"/>
+          <w:szCs w:val="24"/>
+        </w:rPr>
+        <w:t xml:space="preserve"> este un furnizor </w:t>
+      </w:r>
+      <w:r>
+        <w:rPr>
+          <w:sz w:val="24"/>
+          <w:szCs w:val="24"/>
+        </w:rPr>
+        <w:t>lightweight</w:t>
+      </w:r>
+      <w:r>
+        <w:rPr>
+          <w:sz w:val="24"/>
+          <w:szCs w:val="24"/>
+        </w:rPr>
+        <w:t xml:space="preserve"> ADO.NET pentru SQLite. Furnizorul Entity Framework Core pentru SQLite este construit pe deasupra acestei biblioteci. Cu toate acestea, poate fi folosit și independent sau cu alte biblioteci de acces la date.</w:t>
+      </w:r>
+      <w:r>
+        <w:rPr>
+          <w:sz w:val="24"/>
+          <w:szCs w:val="24"/>
+        </w:rPr>
+        <w:t xml:space="preserve"> În cazul aplicației noastre, va fi folosită varianta ADO.NET în locul EntityFramework</w:t>
+      </w:r>
+      <w:r>
+        <w:rPr>
+          <w:sz w:val="24"/>
+          <w:szCs w:val="24"/>
+        </w:rPr>
+        <w:t>, deoarece oferă accesul direct la cum vom modela baza de date.</w:t>
+      </w:r>
+      <w:r>
+        <w:rPr>
+          <w:sz w:val="24"/>
+          <w:szCs w:val="24"/>
+        </w:rPr>
+        <w:t xml:space="preserve"> Problema în EF este că nu putem salva într-un model o listă </w:t>
+      </w:r>
+      <w:r>
+        <w:rPr>
+          <w:sz w:val="24"/>
+          <w:szCs w:val="24"/>
+        </w:rPr>
+        <w:t xml:space="preserve">de elemente </w:t>
+      </w:r>
+      <w:r>
+        <w:rPr>
+          <w:sz w:val="24"/>
+          <w:szCs w:val="24"/>
+        </w:rPr>
+        <w:t>(</w:t>
+      </w:r>
+      <w:r>
+        <w:rPr>
+          <w:sz w:val="24"/>
+          <w:szCs w:val="24"/>
+          <w:u w:val="single"/>
+        </w:rPr>
+        <w:t>ex</w:t>
+      </w:r>
+      <w:r>
+        <w:rPr>
+          <w:sz w:val="24"/>
+          <w:szCs w:val="24"/>
+          <w:u w:val="single"/>
+        </w:rPr>
+        <w:t>emple testate</w:t>
+      </w:r>
+      <w:r>
+        <w:rPr>
+          <w:sz w:val="24"/>
+          <w:szCs w:val="24"/>
+        </w:rPr>
+        <w:t xml:space="preserve">: </w:t>
+      </w:r>
+      <w:r>
+        <w:rPr>
+          <w:sz w:val="24"/>
+          <w:szCs w:val="24"/>
+        </w:rPr>
+        <w:t>list</w:t>
+      </w:r>
+      <w:r>
+        <w:rPr>
+          <w:sz w:val="24"/>
+          <w:szCs w:val="24"/>
+        </w:rPr>
+        <w:t>ă</w:t>
+      </w:r>
+      <w:r>
+        <w:rPr>
+          <w:sz w:val="24"/>
+          <w:szCs w:val="24"/>
+        </w:rPr>
+        <w:t xml:space="preserve"> </w:t>
+      </w:r>
+      <w:r>
+        <w:rPr>
+          <w:sz w:val="24"/>
+          <w:szCs w:val="24"/>
+        </w:rPr>
+        <w:t>de numere, sau de presoane prietene).</w:t>
+      </w:r>
+      <w:r>
+        <w:rPr>
+          <w:sz w:val="24"/>
+          <w:szCs w:val="24"/>
+        </w:rPr>
+        <w:t xml:space="preserve"> Instalarea se face cu comanda </w:t>
+      </w:r>
+      <w:r>
+        <w:rPr>
+          <w:b/>
+          <w:bCs/>
+          <w:sz w:val="24"/>
+          <w:szCs w:val="24"/>
+        </w:rPr>
+        <w:t>Install-Package Microsoft.Data.Sqlite</w:t>
+      </w:r>
+      <w:r>
+        <w:rPr>
+          <w:sz w:val="24"/>
+          <w:szCs w:val="24"/>
+        </w:rPr>
+        <w:t xml:space="preserve"> înăuntrul consolei din Visual Studio.</w:t>
+      </w:r>
+    </w:p>
+    <w:p>
+      <w:pPr>
+        <w:ind w:firstLine="720"/>
         <w:rPr>
           <w:sz w:val="24"/>
           <w:szCs w:val="24"/>
@@ -3329,6 +4488,188 @@
           <w:szCs w:val="28"/>
         </w:rPr>
       </w:pPr>
+      <w:hyperlink r:id="rId6" w:history="1">
+        <w:r>
+          <w:rPr>
+            <w:rStyle w:val="Hyperlink"/>
+            <w:sz w:val="28"/>
+            <w:szCs w:val="28"/>
+          </w:rPr>
+          <w:t>Android Fundamentals: https</w:t>
+        </w:r>
+        <w:r>
+          <w:rPr>
+            <w:rStyle w:val="Hyperlink"/>
+            <w:sz w:val="28"/>
+            <w:szCs w:val="28"/>
+          </w:rPr>
+          <w:t>:</w:t>
+        </w:r>
+        <w:r>
+          <w:rPr>
+            <w:rStyle w:val="Hyperlink"/>
+            <w:sz w:val="28"/>
+            <w:szCs w:val="28"/>
+          </w:rPr>
+          <w:t>//www.youtube.com/playlist?list=PLQkwcJG4YTCTq1raTb5iMuxnEB06J1VHX</w:t>
+        </w:r>
+      </w:hyperlink>
+    </w:p>
+    <w:p>
+      <w:pPr>
+        <w:pStyle w:val="ListParagraph"/>
+        <w:numPr>
+          <w:ilvl w:val="0"/>
+          <w:numId w:val="2"/>
+        </w:numPr>
+        <w:rPr>
+          <w:sz w:val="28"/>
+          <w:szCs w:val="28"/>
+        </w:rPr>
+      </w:pPr>
+      <w:hyperlink r:id="rId7" w:history="1">
+        <w:r>
+          <w:rPr>
+            <w:rStyle w:val="Hyperlink"/>
+            <w:sz w:val="28"/>
+            <w:szCs w:val="28"/>
+          </w:rPr>
+          <w:t>Swipe cards - tutorial: https://www.</w:t>
+        </w:r>
+        <w:r>
+          <w:rPr>
+            <w:rStyle w:val="Hyperlink"/>
+            <w:sz w:val="28"/>
+            <w:szCs w:val="28"/>
+          </w:rPr>
+          <w:t>y</w:t>
+        </w:r>
+        <w:r>
+          <w:rPr>
+            <w:rStyle w:val="Hyperlink"/>
+            <w:sz w:val="28"/>
+            <w:szCs w:val="28"/>
+          </w:rPr>
+          <w:t>outube.com/watch?v=SJW_4UMXbu8&amp;ab_channel=SimCoder</w:t>
+        </w:r>
+      </w:hyperlink>
+    </w:p>
+    <w:p>
+      <w:pPr>
+        <w:pStyle w:val="ListParagraph"/>
+        <w:numPr>
+          <w:ilvl w:val="0"/>
+          <w:numId w:val="2"/>
+        </w:numPr>
+        <w:rPr>
+          <w:sz w:val="28"/>
+          <w:szCs w:val="28"/>
+        </w:rPr>
+      </w:pPr>
+      <w:hyperlink r:id="rId8" w:history="1">
+        <w:r>
+          <w:rPr>
+            <w:rStyle w:val="Hyperlink"/>
+            <w:sz w:val="28"/>
+            <w:szCs w:val="28"/>
+          </w:rPr>
+          <w:t>Swipe cards - library: https://github.com/Diolo</w:t>
+        </w:r>
+        <w:r>
+          <w:rPr>
+            <w:rStyle w:val="Hyperlink"/>
+            <w:sz w:val="28"/>
+            <w:szCs w:val="28"/>
+          </w:rPr>
+          <w:t>r</w:t>
+        </w:r>
+        <w:r>
+          <w:rPr>
+            <w:rStyle w:val="Hyperlink"/>
+            <w:sz w:val="28"/>
+            <w:szCs w:val="28"/>
+          </w:rPr>
+          <w:t>/Swipecards</w:t>
+        </w:r>
+      </w:hyperlink>
+    </w:p>
+    <w:p>
+      <w:pPr>
+        <w:pStyle w:val="ListParagraph"/>
+        <w:numPr>
+          <w:ilvl w:val="0"/>
+          <w:numId w:val="2"/>
+        </w:numPr>
+        <w:rPr>
+          <w:sz w:val="28"/>
+          <w:szCs w:val="28"/>
+        </w:rPr>
+      </w:pPr>
+      <w:hyperlink r:id="rId9" w:history="1">
+        <w:r>
+          <w:rPr>
+            <w:rStyle w:val="Hyperlink"/>
+            <w:sz w:val="28"/>
+            <w:szCs w:val="28"/>
+          </w:rPr>
+          <w:t>Bottom navigation: https://www.youtube.com/watch?v=A</w:t>
+        </w:r>
+        <w:r>
+          <w:rPr>
+            <w:rStyle w:val="Hyperlink"/>
+            <w:sz w:val="28"/>
+            <w:szCs w:val="28"/>
+          </w:rPr>
+          <w:t>L</w:t>
+        </w:r>
+        <w:r>
+          <w:rPr>
+            <w:rStyle w:val="Hyperlink"/>
+            <w:sz w:val="28"/>
+            <w:szCs w:val="28"/>
+          </w:rPr>
+          <w:t>_1UDa9l3U&amp;list=PLQkwcJG4YTCTq1raTb5iMuxnEB06J1VHX&amp;index=24&amp;ab_channel=PhilippLackner</w:t>
+        </w:r>
+      </w:hyperlink>
+    </w:p>
+    <w:p>
+      <w:pPr>
+        <w:pStyle w:val="ListParagraph"/>
+        <w:numPr>
+          <w:ilvl w:val="0"/>
+          <w:numId w:val="2"/>
+        </w:numPr>
+        <w:rPr>
+          <w:sz w:val="28"/>
+          <w:szCs w:val="28"/>
+        </w:rPr>
+      </w:pPr>
+      <w:hyperlink r:id="rId10" w:history="1">
+        <w:r>
+          <w:rPr>
+            <w:rStyle w:val="Hyperlink"/>
+            <w:sz w:val="28"/>
+            <w:szCs w:val="28"/>
+          </w:rPr>
+          <w:t>Android documentation: https://develope</w:t>
+        </w:r>
+        <w:r>
+          <w:rPr>
+            <w:rStyle w:val="Hyperlink"/>
+            <w:sz w:val="28"/>
+            <w:szCs w:val="28"/>
+          </w:rPr>
+          <w:t>r</w:t>
+        </w:r>
+        <w:r>
+          <w:rPr>
+            <w:rStyle w:val="Hyperlink"/>
+            <w:sz w:val="28"/>
+            <w:szCs w:val="28"/>
+          </w:rPr>
+          <w:t>.android.com/docs</w:t>
+        </w:r>
+      </w:hyperlink>
     </w:p>
     <w:sectPr>
       <w:pgSz w:w="12240" w:h="15840"/>
@@ -3987,7 +5328,6 @@
   <w:style w:type="character" w:default="1" w:styleId="DefaultParagraphFont">
     <w:name w:val="Default Paragraph Font"/>
     <w:uiPriority w:val="1"/>
-    <w:semiHidden/>
     <w:unhideWhenUsed/>
   </w:style>
   <w:style w:type="table" w:default="1" w:styleId="TableNormal">
@@ -4021,6 +5361,41 @@
       <w:ind w:left="720"/>
       <w:contextualSpacing/>
     </w:pPr>
+  </w:style>
+  <w:style w:type="character" w:styleId="Hyperlink">
+    <w:name w:val="Hyperlink"/>
+    <w:basedOn w:val="DefaultParagraphFont"/>
+    <w:uiPriority w:val="99"/>
+    <w:unhideWhenUsed/>
+    <w:rsid w:val="00CC1D24"/>
+    <w:rPr>
+      <w:color w:val="0563C1" w:themeColor="hyperlink"/>
+      <w:u w:val="single"/>
+    </w:rPr>
+  </w:style>
+  <w:style w:type="character" w:styleId="UnresolvedMention">
+    <w:name w:val="Unresolved Mention"/>
+    <w:basedOn w:val="DefaultParagraphFont"/>
+    <w:uiPriority w:val="99"/>
+    <w:semiHidden/>
+    <w:unhideWhenUsed/>
+    <w:rsid w:val="00CC1D24"/>
+    <w:rPr>
+      <w:color w:val="605E5C"/>
+      <w:shd w:val="clear" w:color="auto" w:fill="E1DFDD"/>
+    </w:rPr>
+  </w:style>
+  <w:style w:type="character" w:styleId="FollowedHyperlink">
+    <w:name w:val="FollowedHyperlink"/>
+    <w:basedOn w:val="DefaultParagraphFont"/>
+    <w:uiPriority w:val="99"/>
+    <w:semiHidden/>
+    <w:unhideWhenUsed/>
+    <w:rsid w:val="00DF5F87"/>
+    <w:rPr>
+      <w:color w:val="954F72" w:themeColor="followedHyperlink"/>
+      <w:u w:val="single"/>
+    </w:rPr>
   </w:style>
 </w:styles>
 </file>

</xml_diff>

<commit_message>
docs update 3 - more on theory
</commit_message>
<xml_diff>
--- a/Documentation.docx
+++ b/Documentation.docx
@@ -725,6 +725,7 @@
     <w:p>
       <w:pPr>
         <w:ind w:firstLine="720"/>
+        <w:jc w:val="both"/>
         <w:rPr>
           <w:sz w:val="24"/>
           <w:szCs w:val="24"/>
@@ -811,6 +812,7 @@
     <w:p>
       <w:pPr>
         <w:ind w:firstLine="720"/>
+        <w:jc w:val="both"/>
         <w:rPr>
           <w:sz w:val="24"/>
           <w:szCs w:val="24"/>
@@ -843,6 +845,7 @@
     <w:p>
       <w:pPr>
         <w:ind w:firstLine="720"/>
+        <w:jc w:val="both"/>
         <w:rPr>
           <w:sz w:val="24"/>
           <w:szCs w:val="24"/>
@@ -1002,6 +1005,7 @@
     </w:p>
     <w:p>
       <w:pPr>
+        <w:jc w:val="both"/>
         <w:rPr>
           <w:sz w:val="24"/>
           <w:szCs w:val="24"/>
@@ -1127,15 +1131,7 @@
           <w:szCs w:val="24"/>
           <w:lang w:val="ro-RO"/>
         </w:rPr>
-        <w:t xml:space="preserve">, apoi să îl setăm ca adaptor pentru obictul </w:t>
-      </w:r>
-      <w:r>
-        <w:rPr>
-          <w:sz w:val="24"/>
-          <w:szCs w:val="24"/>
-          <w:lang w:val="ro-RO"/>
-        </w:rPr>
-        <w:t xml:space="preserve">de tip </w:t>
+        <w:t xml:space="preserve">, apoi să îl setăm ca adaptor pentru obictul de tip </w:t>
       </w:r>
       <w:r>
         <w:rPr>
@@ -1174,6 +1170,7 @@
     </w:p>
     <w:p>
       <w:pPr>
+        <w:jc w:val="both"/>
         <w:rPr>
           <w:sz w:val="24"/>
           <w:szCs w:val="24"/>
@@ -1217,6 +1214,7 @@
     </w:p>
     <w:p>
       <w:pPr>
+        <w:jc w:val="both"/>
         <w:rPr>
           <w:sz w:val="24"/>
           <w:szCs w:val="24"/>
@@ -1260,6 +1258,7 @@
     </w:p>
     <w:p>
       <w:pPr>
+        <w:jc w:val="both"/>
         <w:rPr>
           <w:sz w:val="24"/>
           <w:szCs w:val="24"/>
@@ -1290,27 +1289,12 @@
           <w:szCs w:val="24"/>
           <w:lang w:val="ro-RO"/>
         </w:rPr>
-        <w:t xml:space="preserve">   - </w:t>
-      </w:r>
-      <w:r>
-        <w:rPr>
-          <w:sz w:val="24"/>
-          <w:szCs w:val="24"/>
-          <w:lang w:val="ro-RO"/>
-        </w:rPr>
-        <w:t>care descrie ce se va întampla când</w:t>
-      </w:r>
-      <w:r>
-        <w:rPr>
-          <w:sz w:val="24"/>
-          <w:szCs w:val="24"/>
-          <w:lang w:val="ro-RO"/>
-        </w:rPr>
-        <w:t xml:space="preserve"> cardul va fi scos la dreapta (în cazul aplicației noastre, vom da like la persoana și se va trimite request către server să salveze faptul că am dat like la acea persoană)</w:t>
-      </w:r>
-    </w:p>
-    <w:p>
-      <w:pPr>
+        <w:t xml:space="preserve">   - care descrie ce se va întampla când cardul va fi scos la dreapta (în cazul aplicației noastre, vom da like la persoana și se va trimite request către server să salveze faptul că am dat like la acea persoană)</w:t>
+      </w:r>
+    </w:p>
+    <w:p>
+      <w:pPr>
+        <w:jc w:val="both"/>
         <w:rPr>
           <w:sz w:val="24"/>
           <w:szCs w:val="24"/>
@@ -1342,23 +1326,7 @@
           <w:szCs w:val="24"/>
           <w:lang w:val="ro-RO"/>
         </w:rPr>
-        <w:t xml:space="preserve">   - </w:t>
-      </w:r>
-      <w:r>
-        <w:rPr>
-          <w:sz w:val="24"/>
-          <w:szCs w:val="24"/>
-          <w:lang w:val="ro-RO"/>
-        </w:rPr>
-        <w:t>care descrie ce se va întampla când</w:t>
-      </w:r>
-      <w:r>
-        <w:rPr>
-          <w:sz w:val="24"/>
-          <w:szCs w:val="24"/>
-          <w:lang w:val="ro-RO"/>
-        </w:rPr>
-        <w:t xml:space="preserve"> se termină setul</w:t>
+        <w:t xml:space="preserve">   - care descrie ce se va întampla când se termină setul</w:t>
       </w:r>
       <w:r>
         <w:rPr>
@@ -1415,6 +1383,7 @@
     </w:p>
     <w:p>
       <w:pPr>
+        <w:jc w:val="both"/>
         <w:rPr>
           <w:sz w:val="24"/>
           <w:szCs w:val="24"/>
@@ -1507,14 +1476,7 @@
           <w:sz w:val="24"/>
           <w:szCs w:val="24"/>
         </w:rPr>
-        <w:t xml:space="preserve"> linia:</w:t>
-      </w:r>
-      <w:r>
-        <w:rPr>
-          <w:sz w:val="24"/>
-          <w:szCs w:val="24"/>
-        </w:rPr>
-        <w:t xml:space="preserve"> </w:t>
+        <w:t xml:space="preserve"> linia: </w:t>
       </w:r>
     </w:p>
     <w:p>
@@ -1548,9 +1510,11 @@
     </w:p>
     <w:p>
       <w:pPr>
-        <w:rPr>
-          <w:sz w:val="24"/>
-          <w:szCs w:val="24"/>
+        <w:jc w:val="both"/>
+        <w:rPr>
+          <w:sz w:val="24"/>
+          <w:szCs w:val="24"/>
+          <w:lang w:val="ro-RO"/>
         </w:rPr>
       </w:pPr>
       <w:r>
@@ -1576,6 +1540,373 @@
         </w:rPr>
         <w:t>.</w:t>
       </w:r>
+      <w:r>
+        <w:rPr>
+          <w:sz w:val="24"/>
+          <w:szCs w:val="24"/>
+          <w:lang w:val="ro-RO"/>
+        </w:rPr>
+        <w:t xml:space="preserve"> Creăm în folderul </w:t>
+      </w:r>
+      <w:r>
+        <w:rPr>
+          <w:i/>
+          <w:iCs/>
+          <w:sz w:val="24"/>
+          <w:szCs w:val="24"/>
+          <w:lang w:val="ro-RO"/>
+        </w:rPr>
+        <w:t>res</w:t>
+      </w:r>
+      <w:r>
+        <w:rPr>
+          <w:sz w:val="24"/>
+          <w:szCs w:val="24"/>
+          <w:lang w:val="ro-RO"/>
+        </w:rPr>
+        <w:t xml:space="preserve"> un fold</w:t>
+      </w:r>
+      <w:r>
+        <w:rPr>
+          <w:sz w:val="24"/>
+          <w:szCs w:val="24"/>
+          <w:lang w:val="ro-RO"/>
+        </w:rPr>
+        <w:t>er nou (</w:t>
+      </w:r>
+      <w:r>
+        <w:rPr>
+          <w:i/>
+          <w:iCs/>
+          <w:sz w:val="24"/>
+          <w:szCs w:val="24"/>
+          <w:lang w:val="ro-RO"/>
+        </w:rPr>
+        <w:t>Android Resource Directory</w:t>
+      </w:r>
+      <w:r>
+        <w:rPr>
+          <w:sz w:val="24"/>
+          <w:szCs w:val="24"/>
+          <w:lang w:val="ro-RO"/>
+        </w:rPr>
+        <w:t>)</w:t>
+      </w:r>
+      <w:r>
+        <w:rPr>
+          <w:sz w:val="24"/>
+          <w:szCs w:val="24"/>
+          <w:lang w:val="ro-RO"/>
+        </w:rPr>
+        <w:t xml:space="preserve">, </w:t>
+      </w:r>
+      <w:r>
+        <w:rPr>
+          <w:sz w:val="24"/>
+          <w:szCs w:val="24"/>
+          <w:lang w:val="ro-RO"/>
+        </w:rPr>
+        <w:t xml:space="preserve">selectăm Resource type </w:t>
+      </w:r>
+      <w:r>
+        <w:rPr>
+          <w:sz w:val="24"/>
+          <w:szCs w:val="24"/>
+        </w:rPr>
+        <w:t xml:space="preserve">“menu”, </w:t>
+      </w:r>
+      <w:r>
+        <w:rPr>
+          <w:sz w:val="24"/>
+          <w:szCs w:val="24"/>
+          <w:lang w:val="ro-RO"/>
+        </w:rPr>
+        <w:t>numi</w:t>
+      </w:r>
+      <w:r>
+        <w:rPr>
+          <w:sz w:val="24"/>
+          <w:szCs w:val="24"/>
+          <w:lang w:val="ro-RO"/>
+        </w:rPr>
+        <w:t>m folderul ”</w:t>
+      </w:r>
+      <w:r>
+        <w:rPr>
+          <w:i/>
+          <w:iCs/>
+          <w:sz w:val="24"/>
+          <w:szCs w:val="24"/>
+          <w:lang w:val="ro-RO"/>
+        </w:rPr>
+        <w:t>menu</w:t>
+      </w:r>
+      <w:r>
+        <w:rPr>
+          <w:sz w:val="24"/>
+          <w:szCs w:val="24"/>
+          <w:lang w:val="ro-RO"/>
+        </w:rPr>
+        <w:t>”, apăsăm ok.</w:t>
+      </w:r>
+      <w:r>
+        <w:rPr>
+          <w:sz w:val="24"/>
+          <w:szCs w:val="24"/>
+          <w:lang w:val="ro-RO"/>
+        </w:rPr>
+        <w:t xml:space="preserve"> În folderul creat creem un nou </w:t>
+      </w:r>
+      <w:r>
+        <w:rPr>
+          <w:i/>
+          <w:iCs/>
+          <w:sz w:val="24"/>
+          <w:szCs w:val="24"/>
+          <w:lang w:val="ro-RO"/>
+        </w:rPr>
+        <w:t>Resource file</w:t>
+      </w:r>
+      <w:r>
+        <w:rPr>
+          <w:sz w:val="24"/>
+          <w:szCs w:val="24"/>
+          <w:lang w:val="ro-RO"/>
+        </w:rPr>
+        <w:t xml:space="preserve">, numit </w:t>
+      </w:r>
+      <w:r>
+        <w:rPr>
+          <w:i/>
+          <w:iCs/>
+          <w:sz w:val="24"/>
+          <w:szCs w:val="24"/>
+          <w:lang w:val="ro-RO"/>
+        </w:rPr>
+        <w:t>bottom_nav_menu</w:t>
+      </w:r>
+      <w:r>
+        <w:rPr>
+          <w:sz w:val="24"/>
+          <w:szCs w:val="24"/>
+          <w:lang w:val="ro-RO"/>
+        </w:rPr>
+        <w:t>, în care adăugăm iteme, sub forma:</w:t>
+      </w:r>
+    </w:p>
+    <w:p>
+      <w:pPr>
+        <w:jc w:val="center"/>
+        <w:rPr>
+          <w:b/>
+          <w:bCs/>
+          <w:sz w:val="24"/>
+          <w:szCs w:val="24"/>
+        </w:rPr>
+      </w:pPr>
+      <w:r>
+        <w:rPr>
+          <w:b/>
+          <w:bCs/>
+          <w:sz w:val="24"/>
+          <w:szCs w:val="24"/>
+        </w:rPr>
+        <w:t>&lt;item android:id=”@+id/nume_item”</w:t>
+      </w:r>
+    </w:p>
+    <w:p>
+      <w:pPr>
+        <w:jc w:val="center"/>
+        <w:rPr>
+          <w:b/>
+          <w:bCs/>
+          <w:sz w:val="24"/>
+          <w:szCs w:val="24"/>
+        </w:rPr>
+      </w:pPr>
+      <w:r>
+        <w:rPr>
+          <w:b/>
+          <w:bCs/>
+          <w:sz w:val="24"/>
+          <w:szCs w:val="24"/>
+        </w:rPr>
+        <w:t>android:title=”titlu”</w:t>
+      </w:r>
+    </w:p>
+    <w:p>
+      <w:pPr>
+        <w:jc w:val="center"/>
+        <w:rPr>
+          <w:b/>
+          <w:bCs/>
+          <w:sz w:val="24"/>
+          <w:szCs w:val="24"/>
+        </w:rPr>
+      </w:pPr>
+      <w:r>
+        <w:rPr>
+          <w:b/>
+          <w:bCs/>
+          <w:sz w:val="24"/>
+          <w:szCs w:val="24"/>
+        </w:rPr>
+        <w:t>android:icon=”@drawable/nume_iconita”</w:t>
+      </w:r>
+      <w:r>
+        <w:rPr>
+          <w:b/>
+          <w:bCs/>
+          <w:sz w:val="24"/>
+          <w:szCs w:val="24"/>
+        </w:rPr>
+        <w:t>/&gt;</w:t>
+      </w:r>
+    </w:p>
+    <w:p>
+      <w:pPr>
+        <w:jc w:val="both"/>
+        <w:rPr>
+          <w:sz w:val="24"/>
+          <w:szCs w:val="24"/>
+        </w:rPr>
+      </w:pPr>
+      <w:r>
+        <w:rPr>
+          <w:sz w:val="24"/>
+          <w:szCs w:val="24"/>
+          <w:lang w:val="ro-RO"/>
+        </w:rPr>
+        <w:t xml:space="preserve">În activitatea dorită vom adăuga un FrameLayout, care va fi containerul ce se va modifica la apăsarea unui buton din bara de navigare. Mai adăugam și bara de navigare și îi vom adăuga proprietatea </w:t>
+      </w:r>
+      <w:r>
+        <w:rPr>
+          <w:b/>
+          <w:bCs/>
+          <w:sz w:val="24"/>
+          <w:szCs w:val="24"/>
+          <w:lang w:val="ro-RO"/>
+        </w:rPr>
+        <w:t>app:menu=</w:t>
+      </w:r>
+      <w:r>
+        <w:rPr>
+          <w:b/>
+          <w:bCs/>
+          <w:sz w:val="24"/>
+          <w:szCs w:val="24"/>
+        </w:rPr>
+        <w:t>”@menu/</w:t>
+      </w:r>
+      <w:r>
+        <w:rPr>
+          <w:b/>
+          <w:bCs/>
+          <w:i/>
+          <w:iCs/>
+          <w:sz w:val="24"/>
+          <w:szCs w:val="24"/>
+        </w:rPr>
+        <w:t>bottom_nav_menu</w:t>
+      </w:r>
+      <w:r>
+        <w:rPr>
+          <w:b/>
+          <w:bCs/>
+          <w:sz w:val="24"/>
+          <w:szCs w:val="24"/>
+        </w:rPr>
+        <w:t>”</w:t>
+      </w:r>
+      <w:r>
+        <w:rPr>
+          <w:sz w:val="24"/>
+          <w:szCs w:val="24"/>
+        </w:rPr>
+        <w:t xml:space="preserve">. </w:t>
+      </w:r>
+      <w:r>
+        <w:rPr>
+          <w:sz w:val="24"/>
+          <w:szCs w:val="24"/>
+        </w:rPr>
+        <w:t xml:space="preserve">Creem fragmentele corespunzătoare fiecărui buton din </w:t>
+      </w:r>
+      <w:r>
+        <w:rPr>
+          <w:sz w:val="24"/>
+          <w:szCs w:val="24"/>
+        </w:rPr>
+        <w:t>bară, iar legătura</w:t>
+      </w:r>
+      <w:r>
+        <w:rPr>
+          <w:sz w:val="24"/>
+          <w:szCs w:val="24"/>
+        </w:rPr>
+        <w:t xml:space="preserve"> dintre buton și schimbarea fragmentului se face </w:t>
+      </w:r>
+      <w:r>
+        <w:rPr>
+          <w:sz w:val="24"/>
+          <w:szCs w:val="24"/>
+        </w:rPr>
+        <w:t xml:space="preserve">instanțând </w:t>
+      </w:r>
+      <w:r>
+        <w:rPr>
+          <w:sz w:val="24"/>
+          <w:szCs w:val="24"/>
+        </w:rPr>
+        <w:t xml:space="preserve">clasa </w:t>
+      </w:r>
+      <w:r>
+        <w:rPr>
+          <w:i/>
+          <w:iCs/>
+          <w:sz w:val="24"/>
+          <w:szCs w:val="24"/>
+        </w:rPr>
+        <w:t>BottomVavigationView</w:t>
+      </w:r>
+      <w:r>
+        <w:rPr>
+          <w:sz w:val="24"/>
+          <w:szCs w:val="24"/>
+        </w:rPr>
+        <w:t xml:space="preserve"> și apelând metoda </w:t>
+      </w:r>
+      <w:r>
+        <w:rPr>
+          <w:b/>
+          <w:bCs/>
+          <w:sz w:val="24"/>
+          <w:szCs w:val="24"/>
+        </w:rPr>
+        <w:t>setOnItemSelectedListener()</w:t>
+      </w:r>
+      <w:r>
+        <w:rPr>
+          <w:sz w:val="24"/>
+          <w:szCs w:val="24"/>
+        </w:rPr>
+        <w:t xml:space="preserve">, în care descriem ce </w:t>
+      </w:r>
+      <w:r>
+        <w:rPr>
+          <w:sz w:val="24"/>
+          <w:szCs w:val="24"/>
+        </w:rPr>
+        <w:t>fragment se va afișa în locul containerului.</w:t>
+      </w:r>
+    </w:p>
+    <w:p>
+      <w:pPr>
+        <w:rPr>
+          <w:sz w:val="24"/>
+          <w:szCs w:val="24"/>
+        </w:rPr>
+      </w:pPr>
       <w:r>
         <w:rPr>
           <w:sz w:val="24"/>
@@ -1609,6 +1940,7 @@
     <w:p>
       <w:pPr>
         <w:ind w:firstLine="720"/>
+        <w:jc w:val="both"/>
         <w:rPr>
           <w:sz w:val="24"/>
           <w:szCs w:val="24"/>
@@ -1704,6 +2036,7 @@
     <w:p>
       <w:pPr>
         <w:ind w:firstLine="720"/>
+        <w:jc w:val="both"/>
         <w:rPr>
           <w:sz w:val="24"/>
           <w:szCs w:val="24"/>
@@ -1802,6 +2135,7 @@
     <w:p>
       <w:pPr>
         <w:ind w:firstLine="720"/>
+        <w:jc w:val="both"/>
         <w:rPr>
           <w:sz w:val="24"/>
           <w:szCs w:val="24"/>
@@ -2007,17 +2341,1555 @@
     </w:p>
     <w:p>
       <w:pPr>
-        <w:rPr>
-          <w:sz w:val="24"/>
-          <w:szCs w:val="24"/>
-        </w:rPr>
-      </w:pPr>
-      <w:r>
-        <w:rPr>
-          <w:sz w:val="24"/>
-          <w:szCs w:val="24"/>
-        </w:rPr>
-        <w:t>aaaa</w:t>
+        <w:ind w:firstLine="720"/>
+        <w:jc w:val="both"/>
+        <w:rPr>
+          <w:sz w:val="24"/>
+          <w:szCs w:val="24"/>
+        </w:rPr>
+      </w:pPr>
+      <w:r>
+        <w:rPr>
+          <w:sz w:val="24"/>
+          <w:szCs w:val="24"/>
+        </w:rPr>
+        <w:t xml:space="preserve">În momentul în care intră in aplicație </w:t>
+      </w:r>
+      <w:r>
+        <w:rPr>
+          <w:sz w:val="24"/>
+          <w:szCs w:val="24"/>
+        </w:rPr>
+        <w:t>utilizatorul</w:t>
+      </w:r>
+      <w:r>
+        <w:rPr>
+          <w:sz w:val="24"/>
+          <w:szCs w:val="24"/>
+        </w:rPr>
+        <w:t xml:space="preserve"> se află în </w:t>
+      </w:r>
+      <w:r>
+        <w:rPr>
+          <w:b/>
+          <w:bCs/>
+          <w:sz w:val="24"/>
+          <w:szCs w:val="24"/>
+        </w:rPr>
+        <w:t>LogInActivity</w:t>
+      </w:r>
+      <w:r>
+        <w:rPr>
+          <w:sz w:val="24"/>
+          <w:szCs w:val="24"/>
+        </w:rPr>
+        <w:t>, și</w:t>
+      </w:r>
+      <w:r>
+        <w:rPr>
+          <w:sz w:val="24"/>
+          <w:szCs w:val="24"/>
+        </w:rPr>
+        <w:t xml:space="preserve"> trebuie să se autentifice</w:t>
+      </w:r>
+      <w:r>
+        <w:rPr>
+          <w:sz w:val="24"/>
+          <w:szCs w:val="24"/>
+        </w:rPr>
+        <w:t>.</w:t>
+      </w:r>
+      <w:r>
+        <w:rPr>
+          <w:sz w:val="24"/>
+          <w:szCs w:val="24"/>
+        </w:rPr>
+        <w:t xml:space="preserve"> </w:t>
+      </w:r>
+      <w:r>
+        <w:rPr>
+          <w:sz w:val="24"/>
+          <w:szCs w:val="24"/>
+        </w:rPr>
+        <w:t>D</w:t>
+      </w:r>
+      <w:r>
+        <w:rPr>
+          <w:sz w:val="24"/>
+          <w:szCs w:val="24"/>
+        </w:rPr>
+        <w:t>acă nu are un cont va putea apăsa pe textul “</w:t>
+      </w:r>
+      <w:r>
+        <w:rPr>
+          <w:i/>
+          <w:iCs/>
+          <w:sz w:val="24"/>
+          <w:szCs w:val="24"/>
+          <w:lang w:val="ro-RO"/>
+        </w:rPr>
+        <w:t>No Account? Press here to register</w:t>
+      </w:r>
+      <w:r>
+        <w:rPr>
+          <w:sz w:val="24"/>
+          <w:szCs w:val="24"/>
+        </w:rPr>
+        <w:t>”</w:t>
+      </w:r>
+      <w:r>
+        <w:rPr>
+          <w:sz w:val="24"/>
+          <w:szCs w:val="24"/>
+        </w:rPr>
+        <w:t xml:space="preserve"> pentru a ajunge în activitatea de înregistrare a contului</w:t>
+      </w:r>
+      <w:r>
+        <w:rPr>
+          <w:sz w:val="24"/>
+          <w:szCs w:val="24"/>
+        </w:rPr>
+        <w:t xml:space="preserve"> (</w:t>
+      </w:r>
+      <w:r>
+        <w:rPr>
+          <w:i/>
+          <w:iCs/>
+          <w:sz w:val="24"/>
+          <w:szCs w:val="24"/>
+        </w:rPr>
+        <w:t>RegisterActivity</w:t>
+      </w:r>
+      <w:r>
+        <w:rPr>
+          <w:sz w:val="24"/>
+          <w:szCs w:val="24"/>
+        </w:rPr>
+        <w:t>)</w:t>
+      </w:r>
+      <w:r>
+        <w:rPr>
+          <w:sz w:val="24"/>
+          <w:szCs w:val="24"/>
+        </w:rPr>
+        <w:t>.</w:t>
+      </w:r>
+      <w:r>
+        <w:rPr>
+          <w:sz w:val="24"/>
+          <w:szCs w:val="24"/>
+        </w:rPr>
+        <w:t xml:space="preserve"> În momentul în care utilizatorul apasă pe butonul </w:t>
+      </w:r>
+      <w:r>
+        <w:rPr>
+          <w:b/>
+          <w:bCs/>
+          <w:sz w:val="24"/>
+          <w:szCs w:val="24"/>
+        </w:rPr>
+        <w:t>Sign In</w:t>
+      </w:r>
+      <w:r>
+        <w:rPr>
+          <w:sz w:val="24"/>
+          <w:szCs w:val="24"/>
+        </w:rPr>
+        <w:t>, atunci se va crea un Thread nou în care se compune un mesaj către server alături de mail-ul și parol</w:t>
+      </w:r>
+      <w:r>
+        <w:rPr>
+          <w:sz w:val="24"/>
+          <w:szCs w:val="24"/>
+        </w:rPr>
+        <w:t>a scrise în câmpurile activității</w:t>
+      </w:r>
+      <w:r>
+        <w:rPr>
+          <w:sz w:val="24"/>
+          <w:szCs w:val="24"/>
+        </w:rPr>
+        <w:t xml:space="preserve">, iar serverul va răspunde </w:t>
+      </w:r>
+      <w:r>
+        <w:rPr>
+          <w:i/>
+          <w:iCs/>
+          <w:sz w:val="24"/>
+          <w:szCs w:val="24"/>
+        </w:rPr>
+        <w:t>OK</w:t>
+      </w:r>
+      <w:r>
+        <w:rPr>
+          <w:sz w:val="24"/>
+          <w:szCs w:val="24"/>
+        </w:rPr>
+        <w:t xml:space="preserve"> alături de datele utilizatorului</w:t>
+      </w:r>
+      <w:r>
+        <w:rPr>
+          <w:sz w:val="24"/>
+          <w:szCs w:val="24"/>
+        </w:rPr>
+        <w:t xml:space="preserve"> dacă găsește mail-ul și parola în baza de date, sau </w:t>
+      </w:r>
+      <w:r>
+        <w:rPr>
+          <w:i/>
+          <w:iCs/>
+          <w:sz w:val="24"/>
+          <w:szCs w:val="24"/>
+        </w:rPr>
+        <w:t>ERR</w:t>
+      </w:r>
+      <w:r>
+        <w:rPr>
+          <w:sz w:val="24"/>
+          <w:szCs w:val="24"/>
+        </w:rPr>
+        <w:t xml:space="preserve"> dacă datele</w:t>
+      </w:r>
+      <w:r>
+        <w:rPr>
+          <w:sz w:val="24"/>
+          <w:szCs w:val="24"/>
+        </w:rPr>
+        <w:t xml:space="preserve"> trimise</w:t>
+      </w:r>
+      <w:r>
+        <w:rPr>
+          <w:sz w:val="24"/>
+          <w:szCs w:val="24"/>
+        </w:rPr>
+        <w:t xml:space="preserve"> sunt incorecte.</w:t>
+      </w:r>
+      <w:r>
+        <w:rPr>
+          <w:sz w:val="24"/>
+          <w:szCs w:val="24"/>
+        </w:rPr>
+        <w:t xml:space="preserve"> În cazul răspunsului </w:t>
+      </w:r>
+      <w:r>
+        <w:rPr>
+          <w:i/>
+          <w:iCs/>
+          <w:sz w:val="24"/>
+          <w:szCs w:val="24"/>
+        </w:rPr>
+        <w:t>OK</w:t>
+      </w:r>
+      <w:r>
+        <w:rPr>
+          <w:sz w:val="24"/>
+          <w:szCs w:val="24"/>
+        </w:rPr>
+        <w:t xml:space="preserve">, se va salva utilizatorul curent, și se va face trecerea la activitatea </w:t>
+      </w:r>
+      <w:r>
+        <w:rPr>
+          <w:i/>
+          <w:iCs/>
+          <w:sz w:val="24"/>
+          <w:szCs w:val="24"/>
+        </w:rPr>
+        <w:t>SelectActivity</w:t>
+      </w:r>
+      <w:r>
+        <w:rPr>
+          <w:sz w:val="24"/>
+          <w:szCs w:val="24"/>
+        </w:rPr>
+        <w:t>.</w:t>
+      </w:r>
+    </w:p>
+    <w:p>
+      <w:pPr>
+        <w:ind w:firstLine="720"/>
+        <w:rPr>
+          <w:sz w:val="24"/>
+          <w:szCs w:val="24"/>
+        </w:rPr>
+      </w:pPr>
+    </w:p>
+    <w:p>
+      <w:pPr>
+        <w:ind w:firstLine="720"/>
+        <w:jc w:val="both"/>
+        <w:rPr>
+          <w:sz w:val="24"/>
+          <w:szCs w:val="24"/>
+        </w:rPr>
+      </w:pPr>
+      <w:r>
+        <w:rPr>
+          <w:sz w:val="24"/>
+          <w:szCs w:val="24"/>
+        </w:rPr>
+        <w:t xml:space="preserve"> În </w:t>
+      </w:r>
+      <w:r>
+        <w:rPr>
+          <w:b/>
+          <w:bCs/>
+          <w:sz w:val="24"/>
+          <w:szCs w:val="24"/>
+        </w:rPr>
+        <w:t>RegisterActivity</w:t>
+      </w:r>
+      <w:r>
+        <w:rPr>
+          <w:sz w:val="24"/>
+          <w:szCs w:val="24"/>
+        </w:rPr>
+        <w:t xml:space="preserve">, </w:t>
+      </w:r>
+      <w:r>
+        <w:rPr>
+          <w:sz w:val="24"/>
+          <w:szCs w:val="24"/>
+        </w:rPr>
+        <w:t xml:space="preserve">utilizatorul trebuie să completeze corect câmpurile pentru crearea contului. </w:t>
+      </w:r>
+      <w:r>
+        <w:rPr>
+          <w:sz w:val="24"/>
+          <w:szCs w:val="24"/>
+        </w:rPr>
+        <w:t xml:space="preserve">Câmpurile nu pot fi </w:t>
+      </w:r>
+      <w:r>
+        <w:rPr>
+          <w:sz w:val="24"/>
+          <w:szCs w:val="24"/>
+        </w:rPr>
+        <w:t>goale.</w:t>
+      </w:r>
+    </w:p>
+    <w:p>
+      <w:pPr>
+        <w:pStyle w:val="ListParagraph"/>
+        <w:numPr>
+          <w:ilvl w:val="0"/>
+          <w:numId w:val="3"/>
+        </w:numPr>
+        <w:jc w:val="both"/>
+        <w:rPr>
+          <w:sz w:val="24"/>
+          <w:szCs w:val="24"/>
+        </w:rPr>
+      </w:pPr>
+      <w:r>
+        <w:rPr>
+          <w:sz w:val="24"/>
+          <w:szCs w:val="24"/>
+        </w:rPr>
+        <w:t xml:space="preserve">Câmpul </w:t>
+      </w:r>
+      <w:r>
+        <w:rPr>
+          <w:sz w:val="24"/>
+          <w:szCs w:val="24"/>
+        </w:rPr>
+        <w:t xml:space="preserve">pentru </w:t>
+      </w:r>
+      <w:r>
+        <w:rPr>
+          <w:sz w:val="24"/>
+          <w:szCs w:val="24"/>
+        </w:rPr>
+        <w:t xml:space="preserve">mail trebuie să fie de forma: </w:t>
+      </w:r>
+      <w:r>
+        <w:rPr>
+          <w:sz w:val="24"/>
+          <w:szCs w:val="24"/>
+        </w:rPr>
+        <w:t xml:space="preserve"> </w:t>
+      </w:r>
+      <w:r>
+        <w:rPr>
+          <w:b/>
+          <w:bCs/>
+          <w:sz w:val="24"/>
+          <w:szCs w:val="24"/>
+        </w:rPr>
+        <w:t>“[a-zA-Z][a-zA-Z0-9]</w:t>
+      </w:r>
+      <w:r>
+        <w:rPr>
+          <w:b/>
+          <w:bCs/>
+          <w:sz w:val="24"/>
+          <w:szCs w:val="24"/>
+        </w:rPr>
+        <w:t>*@gmail\\.com</w:t>
+      </w:r>
+      <w:r>
+        <w:rPr>
+          <w:b/>
+          <w:bCs/>
+          <w:sz w:val="24"/>
+          <w:szCs w:val="24"/>
+        </w:rPr>
+        <w:t>”</w:t>
+      </w:r>
+      <w:r>
+        <w:rPr>
+          <w:sz w:val="24"/>
+          <w:szCs w:val="24"/>
+        </w:rPr>
+        <w:t>.</w:t>
+      </w:r>
+    </w:p>
+    <w:p>
+      <w:pPr>
+        <w:pStyle w:val="ListParagraph"/>
+        <w:numPr>
+          <w:ilvl w:val="0"/>
+          <w:numId w:val="3"/>
+        </w:numPr>
+        <w:jc w:val="both"/>
+        <w:rPr>
+          <w:sz w:val="24"/>
+          <w:szCs w:val="24"/>
+          <w:lang w:val="ro-RO"/>
+        </w:rPr>
+      </w:pPr>
+      <w:r>
+        <w:rPr>
+          <w:sz w:val="24"/>
+          <w:szCs w:val="24"/>
+        </w:rPr>
+        <w:t>C</w:t>
+      </w:r>
+      <w:r>
+        <w:rPr>
+          <w:sz w:val="24"/>
+          <w:szCs w:val="24"/>
+          <w:lang w:val="ro-RO"/>
+        </w:rPr>
+        <w:t xml:space="preserve">âmpurile pentru parole trebuie să </w:t>
+      </w:r>
+      <w:r>
+        <w:rPr>
+          <w:sz w:val="24"/>
+          <w:szCs w:val="24"/>
+          <w:lang w:val="ro-RO"/>
+        </w:rPr>
+        <w:t>aibă o parolă între 4 și 20 de caractere, iar câmpul pentru confirmarea parolei trebuie să conțină exact aceeași parolă.</w:t>
+      </w:r>
+    </w:p>
+    <w:p>
+      <w:pPr>
+        <w:pStyle w:val="ListParagraph"/>
+        <w:numPr>
+          <w:ilvl w:val="0"/>
+          <w:numId w:val="3"/>
+        </w:numPr>
+        <w:jc w:val="both"/>
+        <w:rPr>
+          <w:sz w:val="24"/>
+          <w:szCs w:val="24"/>
+          <w:lang w:val="ro-RO"/>
+        </w:rPr>
+      </w:pPr>
+      <w:r>
+        <w:rPr>
+          <w:sz w:val="24"/>
+          <w:szCs w:val="24"/>
+          <w:lang w:val="ro-RO"/>
+        </w:rPr>
+        <w:t xml:space="preserve">Câmpul pentru </w:t>
+      </w:r>
+      <w:r>
+        <w:rPr>
+          <w:sz w:val="24"/>
+          <w:szCs w:val="24"/>
+          <w:lang w:val="ro-RO"/>
+        </w:rPr>
+        <w:t>nume trebuie să conțină numele complet și să fie între 5 și 30 de caractere</w:t>
+      </w:r>
+      <w:r>
+        <w:rPr>
+          <w:sz w:val="24"/>
+          <w:szCs w:val="24"/>
+          <w:lang w:val="ro-RO"/>
+        </w:rPr>
+        <w:t>.</w:t>
+      </w:r>
+    </w:p>
+    <w:p>
+      <w:pPr>
+        <w:pStyle w:val="ListParagraph"/>
+        <w:numPr>
+          <w:ilvl w:val="0"/>
+          <w:numId w:val="3"/>
+        </w:numPr>
+        <w:jc w:val="both"/>
+        <w:rPr>
+          <w:sz w:val="24"/>
+          <w:szCs w:val="24"/>
+          <w:lang w:val="ro-RO"/>
+        </w:rPr>
+      </w:pPr>
+      <w:r>
+        <w:rPr>
+          <w:sz w:val="24"/>
+          <w:szCs w:val="24"/>
+          <w:lang w:val="ro-RO"/>
+        </w:rPr>
+        <w:t>Câmpul pentru vârstă trebuie să conțină un număr intre 18 și 100.</w:t>
+      </w:r>
+    </w:p>
+    <w:p>
+      <w:pPr>
+        <w:pStyle w:val="ListParagraph"/>
+        <w:numPr>
+          <w:ilvl w:val="0"/>
+          <w:numId w:val="3"/>
+        </w:numPr>
+        <w:jc w:val="both"/>
+        <w:rPr>
+          <w:sz w:val="24"/>
+          <w:szCs w:val="24"/>
+          <w:lang w:val="ro-RO"/>
+        </w:rPr>
+      </w:pPr>
+      <w:r>
+        <w:rPr>
+          <w:sz w:val="24"/>
+          <w:szCs w:val="24"/>
+          <w:lang w:val="ro-RO"/>
+        </w:rPr>
+        <w:t>La partea de alegere a genului, utilizatorul va putea alege unul dintre butoanele radio, dar in mod implicit este ales butonul pentru ascunderea genului</w:t>
+      </w:r>
+      <w:r>
+        <w:rPr>
+          <w:sz w:val="24"/>
+          <w:szCs w:val="24"/>
+          <w:lang w:val="ro-RO"/>
+        </w:rPr>
+        <w:t>.</w:t>
+      </w:r>
+    </w:p>
+    <w:p>
+      <w:pPr>
+        <w:jc w:val="both"/>
+        <w:rPr>
+          <w:sz w:val="24"/>
+          <w:szCs w:val="24"/>
+        </w:rPr>
+      </w:pPr>
+      <w:r>
+        <w:rPr>
+          <w:sz w:val="24"/>
+          <w:szCs w:val="24"/>
+          <w:lang w:val="ro-RO"/>
+        </w:rPr>
+        <w:t>În momentul în care câmpurile sunt corect completate</w:t>
+      </w:r>
+      <w:r>
+        <w:rPr>
+          <w:sz w:val="24"/>
+          <w:szCs w:val="24"/>
+          <w:lang w:val="ro-RO"/>
+        </w:rPr>
+        <w:t xml:space="preserve"> și utilizatorul apasă pe butonul </w:t>
+      </w:r>
+      <w:r>
+        <w:rPr>
+          <w:sz w:val="24"/>
+          <w:szCs w:val="24"/>
+        </w:rPr>
+        <w:t>“</w:t>
+      </w:r>
+      <w:r>
+        <w:rPr>
+          <w:i/>
+          <w:iCs/>
+          <w:sz w:val="24"/>
+          <w:szCs w:val="24"/>
+        </w:rPr>
+        <w:t>Register</w:t>
+      </w:r>
+      <w:r>
+        <w:rPr>
+          <w:sz w:val="24"/>
+          <w:szCs w:val="24"/>
+        </w:rPr>
+        <w:t>”</w:t>
+      </w:r>
+      <w:r>
+        <w:rPr>
+          <w:sz w:val="24"/>
+          <w:szCs w:val="24"/>
+        </w:rPr>
+        <w:t xml:space="preserve">, </w:t>
+      </w:r>
+      <w:r>
+        <w:rPr>
+          <w:sz w:val="24"/>
+          <w:szCs w:val="24"/>
+          <w:lang w:val="ro-RO"/>
+        </w:rPr>
+        <w:t>se va crea un Thread nou și se v</w:t>
+      </w:r>
+      <w:r>
+        <w:rPr>
+          <w:sz w:val="24"/>
+          <w:szCs w:val="24"/>
+          <w:lang w:val="ro-RO"/>
+        </w:rPr>
+        <w:t>a transmite un mesaj către server</w:t>
+      </w:r>
+      <w:r>
+        <w:rPr>
+          <w:sz w:val="24"/>
+          <w:szCs w:val="24"/>
+          <w:lang w:val="ro-RO"/>
+        </w:rPr>
+        <w:t xml:space="preserve">, alături de datele din câmpuri, iar serverul va răspunde cu </w:t>
+      </w:r>
+      <w:r>
+        <w:rPr>
+          <w:i/>
+          <w:iCs/>
+          <w:sz w:val="24"/>
+          <w:szCs w:val="24"/>
+          <w:lang w:val="ro-RO"/>
+        </w:rPr>
+        <w:t>OK</w:t>
+      </w:r>
+      <w:r>
+        <w:rPr>
+          <w:sz w:val="24"/>
+          <w:szCs w:val="24"/>
+          <w:lang w:val="ro-RO"/>
+        </w:rPr>
+        <w:t xml:space="preserve"> dacă a fost creat un cont nou, sau </w:t>
+      </w:r>
+      <w:r>
+        <w:rPr>
+          <w:i/>
+          <w:iCs/>
+          <w:sz w:val="24"/>
+          <w:szCs w:val="24"/>
+          <w:lang w:val="ro-RO"/>
+        </w:rPr>
+        <w:t>ERR</w:t>
+      </w:r>
+      <w:r>
+        <w:rPr>
+          <w:sz w:val="24"/>
+          <w:szCs w:val="24"/>
+          <w:lang w:val="ro-RO"/>
+        </w:rPr>
+        <w:t xml:space="preserve"> dacă </w:t>
+      </w:r>
+      <w:r>
+        <w:rPr>
+          <w:sz w:val="24"/>
+          <w:szCs w:val="24"/>
+          <w:lang w:val="ro-RO"/>
+        </w:rPr>
+        <w:t>a apărut vreo eroare sau contul deja există</w:t>
+      </w:r>
+      <w:r>
+        <w:rPr>
+          <w:sz w:val="24"/>
+          <w:szCs w:val="24"/>
+          <w:lang w:val="ro-RO"/>
+        </w:rPr>
+        <w:t>.</w:t>
+      </w:r>
+      <w:r>
+        <w:rPr>
+          <w:sz w:val="24"/>
+          <w:szCs w:val="24"/>
+          <w:lang w:val="ro-RO"/>
+        </w:rPr>
+        <w:t xml:space="preserve"> Pentru a ieși din această activitate, utilizatorul va trebui să apese pe butonul </w:t>
+      </w:r>
+      <w:r>
+        <w:rPr>
+          <w:sz w:val="24"/>
+          <w:szCs w:val="24"/>
+        </w:rPr>
+        <w:t>“</w:t>
+      </w:r>
+      <w:r>
+        <w:rPr>
+          <w:i/>
+          <w:iCs/>
+          <w:sz w:val="24"/>
+          <w:szCs w:val="24"/>
+          <w:lang w:val="ro-RO"/>
+        </w:rPr>
+        <w:t>înapoi</w:t>
+      </w:r>
+      <w:r>
+        <w:rPr>
+          <w:sz w:val="24"/>
+          <w:szCs w:val="24"/>
+        </w:rPr>
+        <w:t>”</w:t>
+      </w:r>
+      <w:r>
+        <w:rPr>
+          <w:sz w:val="24"/>
+          <w:szCs w:val="24"/>
+        </w:rPr>
+        <w:t xml:space="preserve">, reîntorcându-se în </w:t>
+      </w:r>
+      <w:r>
+        <w:rPr>
+          <w:i/>
+          <w:iCs/>
+          <w:sz w:val="24"/>
+          <w:szCs w:val="24"/>
+        </w:rPr>
+        <w:t>LogInActivity</w:t>
+      </w:r>
+      <w:r>
+        <w:rPr>
+          <w:sz w:val="24"/>
+          <w:szCs w:val="24"/>
+        </w:rPr>
+        <w:t>.</w:t>
+      </w:r>
+    </w:p>
+    <w:p>
+      <w:pPr>
+        <w:jc w:val="both"/>
+        <w:rPr>
+          <w:sz w:val="24"/>
+          <w:szCs w:val="24"/>
+        </w:rPr>
+      </w:pPr>
+    </w:p>
+    <w:p>
+      <w:pPr>
+        <w:ind w:firstLine="720"/>
+        <w:jc w:val="both"/>
+        <w:rPr>
+          <w:sz w:val="24"/>
+          <w:szCs w:val="24"/>
+        </w:rPr>
+      </w:pPr>
+      <w:r>
+        <w:rPr>
+          <w:sz w:val="24"/>
+          <w:szCs w:val="24"/>
+        </w:rPr>
+        <w:t xml:space="preserve">În </w:t>
+      </w:r>
+      <w:r>
+        <w:rPr>
+          <w:b/>
+          <w:bCs/>
+          <w:sz w:val="24"/>
+          <w:szCs w:val="24"/>
+        </w:rPr>
+        <w:t>SelectActivity</w:t>
+      </w:r>
+      <w:r>
+        <w:rPr>
+          <w:sz w:val="24"/>
+          <w:szCs w:val="24"/>
+        </w:rPr>
+        <w:t xml:space="preserve"> utilizatorul poate să aleagă vârsta minimă și maximă și genurile persoanelor pe care vrea să le aleagă.</w:t>
+      </w:r>
+      <w:r>
+        <w:rPr>
+          <w:sz w:val="24"/>
+          <w:szCs w:val="24"/>
+        </w:rPr>
+        <w:t xml:space="preserve"> În momentul în care utilizatorul apasă pe butonul “</w:t>
+      </w:r>
+      <w:r>
+        <w:rPr>
+          <w:i/>
+          <w:iCs/>
+          <w:sz w:val="24"/>
+          <w:szCs w:val="24"/>
+        </w:rPr>
+        <w:t>Search</w:t>
+      </w:r>
+      <w:r>
+        <w:rPr>
+          <w:sz w:val="24"/>
+          <w:szCs w:val="24"/>
+        </w:rPr>
+        <w:t>”</w:t>
+      </w:r>
+      <w:r>
+        <w:rPr>
+          <w:sz w:val="24"/>
+          <w:szCs w:val="24"/>
+          <w:lang w:val="ro-RO"/>
+        </w:rPr>
+        <w:t>, se va crea un thread nou care va trimite un mesaj către server</w:t>
+      </w:r>
+      <w:r>
+        <w:rPr>
+          <w:sz w:val="24"/>
+          <w:szCs w:val="24"/>
+          <w:lang w:val="ro-RO"/>
+        </w:rPr>
+        <w:t>, alături de filtrele date</w:t>
+      </w:r>
+      <w:r>
+        <w:rPr>
+          <w:sz w:val="24"/>
+          <w:szCs w:val="24"/>
+          <w:lang w:val="ro-RO"/>
+        </w:rPr>
+        <w:t xml:space="preserve">, iar serverul va trimite </w:t>
+      </w:r>
+      <w:r>
+        <w:rPr>
+          <w:i/>
+          <w:iCs/>
+          <w:sz w:val="24"/>
+          <w:szCs w:val="24"/>
+          <w:lang w:val="ro-RO"/>
+        </w:rPr>
+        <w:t>OK</w:t>
+      </w:r>
+      <w:r>
+        <w:rPr>
+          <w:sz w:val="24"/>
+          <w:szCs w:val="24"/>
+          <w:lang w:val="ro-RO"/>
+        </w:rPr>
+        <w:t xml:space="preserve"> împreună cu primele </w:t>
+      </w:r>
+      <w:r>
+        <w:rPr>
+          <w:i/>
+          <w:iCs/>
+          <w:sz w:val="24"/>
+          <w:szCs w:val="24"/>
+          <w:lang w:val="ro-RO"/>
+        </w:rPr>
+        <w:t>n</w:t>
+      </w:r>
+      <w:r>
+        <w:rPr>
+          <w:sz w:val="24"/>
+          <w:szCs w:val="24"/>
+          <w:lang w:val="ro-RO"/>
+        </w:rPr>
+        <w:t xml:space="preserve"> persoane (ex: n=20, </w:t>
+      </w:r>
+      <w:r>
+        <w:rPr>
+          <w:sz w:val="24"/>
+          <w:szCs w:val="24"/>
+          <w:lang w:val="ro-RO"/>
+        </w:rPr>
+        <w:t xml:space="preserve">dar </w:t>
+      </w:r>
+      <w:r>
+        <w:rPr>
+          <w:sz w:val="24"/>
+          <w:szCs w:val="24"/>
+          <w:lang w:val="ro-RO"/>
+        </w:rPr>
+        <w:t xml:space="preserve">se hardcodează </w:t>
+      </w:r>
+      <w:r>
+        <w:rPr>
+          <w:sz w:val="24"/>
+          <w:szCs w:val="24"/>
+          <w:lang w:val="ro-RO"/>
+        </w:rPr>
+        <w:t>valoarea</w:t>
+      </w:r>
+      <w:r>
+        <w:rPr>
+          <w:sz w:val="24"/>
+          <w:szCs w:val="24"/>
+          <w:lang w:val="ro-RO"/>
+        </w:rPr>
+        <w:t>)</w:t>
+      </w:r>
+      <w:r>
+        <w:rPr>
+          <w:sz w:val="24"/>
+          <w:szCs w:val="24"/>
+          <w:lang w:val="ro-RO"/>
+        </w:rPr>
+        <w:t xml:space="preserve"> care respectă filtrul, </w:t>
+      </w:r>
+      <w:r>
+        <w:rPr>
+          <w:i/>
+          <w:iCs/>
+          <w:sz w:val="24"/>
+          <w:szCs w:val="24"/>
+          <w:lang w:val="ro-RO"/>
+        </w:rPr>
+        <w:t>INV</w:t>
+      </w:r>
+      <w:r>
+        <w:rPr>
+          <w:sz w:val="24"/>
+          <w:szCs w:val="24"/>
+          <w:lang w:val="ro-RO"/>
+        </w:rPr>
+        <w:t xml:space="preserve"> dacă </w:t>
+      </w:r>
+      <w:r>
+        <w:rPr>
+          <w:sz w:val="24"/>
+          <w:szCs w:val="24"/>
+          <w:lang w:val="ro-RO"/>
+        </w:rPr>
+        <w:t xml:space="preserve">vârsta minimă </w:t>
+      </w:r>
+      <w:r>
+        <w:rPr>
+          <w:sz w:val="24"/>
+          <w:szCs w:val="24"/>
+        </w:rPr>
+        <w:t>este mai mare strict</w:t>
+      </w:r>
+      <w:r>
+        <w:rPr>
+          <w:sz w:val="24"/>
+          <w:szCs w:val="24"/>
+        </w:rPr>
+        <w:t xml:space="preserve"> dec</w:t>
+      </w:r>
+      <w:r>
+        <w:rPr>
+          <w:sz w:val="24"/>
+          <w:szCs w:val="24"/>
+        </w:rPr>
+        <w:t>ât</w:t>
+      </w:r>
+      <w:r>
+        <w:rPr>
+          <w:sz w:val="24"/>
+          <w:szCs w:val="24"/>
+          <w:lang w:val="ro-RO"/>
+        </w:rPr>
+        <w:t xml:space="preserve"> vârsta maximă sau nu a fost selectat niciun gen pentru</w:t>
+      </w:r>
+      <w:r>
+        <w:rPr>
+          <w:sz w:val="24"/>
+          <w:szCs w:val="24"/>
+          <w:lang w:val="ro-RO"/>
+        </w:rPr>
+        <w:t xml:space="preserve"> </w:t>
+      </w:r>
+      <w:r>
+        <w:rPr>
+          <w:sz w:val="24"/>
+          <w:szCs w:val="24"/>
+          <w:lang w:val="ro-RO"/>
+        </w:rPr>
+        <w:t>căuta</w:t>
+      </w:r>
+      <w:r>
+        <w:rPr>
+          <w:sz w:val="24"/>
+          <w:szCs w:val="24"/>
+          <w:lang w:val="ro-RO"/>
+        </w:rPr>
+        <w:t>re</w:t>
+      </w:r>
+      <w:r>
+        <w:rPr>
+          <w:sz w:val="24"/>
+          <w:szCs w:val="24"/>
+          <w:lang w:val="ro-RO"/>
+        </w:rPr>
+        <w:t xml:space="preserve">, </w:t>
+      </w:r>
+      <w:r>
+        <w:rPr>
+          <w:i/>
+          <w:iCs/>
+          <w:sz w:val="24"/>
+          <w:szCs w:val="24"/>
+          <w:lang w:val="ro-RO"/>
+        </w:rPr>
+        <w:t>ERR</w:t>
+      </w:r>
+      <w:r>
+        <w:rPr>
+          <w:sz w:val="24"/>
+          <w:szCs w:val="24"/>
+          <w:lang w:val="ro-RO"/>
+        </w:rPr>
+        <w:t xml:space="preserve"> pentru altfel de erori.</w:t>
+      </w:r>
+      <w:r>
+        <w:rPr>
+          <w:sz w:val="24"/>
+          <w:szCs w:val="24"/>
+          <w:lang w:val="ro-RO"/>
+        </w:rPr>
+        <w:t xml:space="preserve"> În cazul răspunsului </w:t>
+      </w:r>
+      <w:r>
+        <w:rPr>
+          <w:i/>
+          <w:iCs/>
+          <w:sz w:val="24"/>
+          <w:szCs w:val="24"/>
+          <w:lang w:val="ro-RO"/>
+        </w:rPr>
+        <w:t>OK</w:t>
+      </w:r>
+      <w:r>
+        <w:rPr>
+          <w:sz w:val="24"/>
+          <w:szCs w:val="24"/>
+          <w:lang w:val="ro-RO"/>
+        </w:rPr>
+        <w:t xml:space="preserve">, se vor salva utilizatorii primiți într-o listă și se vor transmite la </w:t>
+      </w:r>
+      <w:r>
+        <w:rPr>
+          <w:i/>
+          <w:iCs/>
+          <w:sz w:val="24"/>
+          <w:szCs w:val="24"/>
+          <w:lang w:val="ro-RO"/>
+        </w:rPr>
+        <w:t>MainActivity</w:t>
+      </w:r>
+      <w:r>
+        <w:rPr>
+          <w:sz w:val="24"/>
+          <w:szCs w:val="24"/>
+          <w:lang w:val="ro-RO"/>
+        </w:rPr>
+        <w:t>.</w:t>
+      </w:r>
+      <w:r>
+        <w:rPr>
+          <w:sz w:val="24"/>
+          <w:szCs w:val="24"/>
+          <w:lang w:val="ro-RO"/>
+        </w:rPr>
+        <w:t xml:space="preserve"> La apăsarea butonului </w:t>
+      </w:r>
+      <w:r>
+        <w:rPr>
+          <w:sz w:val="24"/>
+          <w:szCs w:val="24"/>
+        </w:rPr>
+        <w:t>“</w:t>
+      </w:r>
+      <w:r>
+        <w:rPr>
+          <w:i/>
+          <w:iCs/>
+          <w:sz w:val="24"/>
+          <w:szCs w:val="24"/>
+          <w:lang w:val="ro-RO"/>
+        </w:rPr>
+        <w:t>înapoi</w:t>
+      </w:r>
+      <w:r>
+        <w:rPr>
+          <w:sz w:val="24"/>
+          <w:szCs w:val="24"/>
+        </w:rPr>
+        <w:t>”</w:t>
+      </w:r>
+      <w:r>
+        <w:rPr>
+          <w:sz w:val="24"/>
+          <w:szCs w:val="24"/>
+        </w:rPr>
+        <w:t xml:space="preserve"> utilizatorul va fi dus înapoi pe activitatea </w:t>
+      </w:r>
+      <w:r>
+        <w:rPr>
+          <w:i/>
+          <w:iCs/>
+          <w:sz w:val="24"/>
+          <w:szCs w:val="24"/>
+        </w:rPr>
+        <w:t>LogInActivity</w:t>
+      </w:r>
+      <w:r>
+        <w:rPr>
+          <w:sz w:val="24"/>
+          <w:szCs w:val="24"/>
+        </w:rPr>
+        <w:t>.</w:t>
+      </w:r>
+    </w:p>
+    <w:p>
+      <w:pPr>
+        <w:jc w:val="both"/>
+        <w:rPr>
+          <w:sz w:val="24"/>
+          <w:szCs w:val="24"/>
+        </w:rPr>
+      </w:pPr>
+    </w:p>
+    <w:p>
+      <w:pPr>
+        <w:ind w:firstLine="720"/>
+        <w:jc w:val="both"/>
+        <w:rPr>
+          <w:sz w:val="24"/>
+          <w:szCs w:val="24"/>
+        </w:rPr>
+      </w:pPr>
+      <w:r>
+        <w:rPr>
+          <w:sz w:val="24"/>
+          <w:szCs w:val="24"/>
+        </w:rPr>
+        <w:lastRenderedPageBreak/>
+        <w:t xml:space="preserve">În </w:t>
+      </w:r>
+      <w:r>
+        <w:rPr>
+          <w:b/>
+          <w:bCs/>
+          <w:sz w:val="24"/>
+          <w:szCs w:val="24"/>
+        </w:rPr>
+        <w:t>MainActivity</w:t>
+      </w:r>
+      <w:r>
+        <w:rPr>
+          <w:sz w:val="24"/>
+          <w:szCs w:val="24"/>
+        </w:rPr>
+        <w:t xml:space="preserve"> </w:t>
+      </w:r>
+      <w:r>
+        <w:rPr>
+          <w:sz w:val="24"/>
+          <w:szCs w:val="24"/>
+        </w:rPr>
+        <w:t>se inițializează cele 3 fragmente (</w:t>
+      </w:r>
+      <w:r>
+        <w:rPr>
+          <w:i/>
+          <w:iCs/>
+          <w:sz w:val="24"/>
+          <w:szCs w:val="24"/>
+        </w:rPr>
+        <w:t>Home</w:t>
+      </w:r>
+      <w:r>
+        <w:rPr>
+          <w:i/>
+          <w:iCs/>
+          <w:sz w:val="24"/>
+          <w:szCs w:val="24"/>
+        </w:rPr>
+        <w:t>Fragment</w:t>
+      </w:r>
+      <w:r>
+        <w:rPr>
+          <w:i/>
+          <w:iCs/>
+          <w:sz w:val="24"/>
+          <w:szCs w:val="24"/>
+        </w:rPr>
+        <w:t>, Matches</w:t>
+      </w:r>
+      <w:r>
+        <w:rPr>
+          <w:i/>
+          <w:iCs/>
+          <w:sz w:val="24"/>
+          <w:szCs w:val="24"/>
+        </w:rPr>
+        <w:t>Fragment</w:t>
+      </w:r>
+      <w:r>
+        <w:rPr>
+          <w:i/>
+          <w:iCs/>
+          <w:sz w:val="24"/>
+          <w:szCs w:val="24"/>
+        </w:rPr>
+        <w:t>, Profile</w:t>
+      </w:r>
+      <w:r>
+        <w:rPr>
+          <w:i/>
+          <w:iCs/>
+          <w:sz w:val="24"/>
+          <w:szCs w:val="24"/>
+        </w:rPr>
+        <w:t>Fragment</w:t>
+      </w:r>
+      <w:r>
+        <w:rPr>
+          <w:sz w:val="24"/>
+          <w:szCs w:val="24"/>
+        </w:rPr>
+        <w:t>)</w:t>
+      </w:r>
+      <w:r>
+        <w:rPr>
+          <w:sz w:val="24"/>
+          <w:szCs w:val="24"/>
+        </w:rPr>
+        <w:t xml:space="preserve">, </w:t>
+      </w:r>
+      <w:r>
+        <w:rPr>
+          <w:sz w:val="24"/>
+          <w:szCs w:val="24"/>
+          <w:lang w:val="ro-RO"/>
+        </w:rPr>
+        <w:t xml:space="preserve">și se setează primul fragment ca fiind </w:t>
+      </w:r>
+      <w:r>
+        <w:rPr>
+          <w:i/>
+          <w:iCs/>
+          <w:sz w:val="24"/>
+          <w:szCs w:val="24"/>
+        </w:rPr>
+        <w:t>HomeFragment</w:t>
+      </w:r>
+      <w:r>
+        <w:rPr>
+          <w:sz w:val="24"/>
+          <w:szCs w:val="24"/>
+        </w:rPr>
+        <w:t xml:space="preserve"> </w:t>
+      </w:r>
+      <w:r>
+        <w:rPr>
+          <w:sz w:val="24"/>
+          <w:szCs w:val="24"/>
+          <w:lang w:val="ro-RO"/>
+        </w:rPr>
+        <w:t>în locul containerului</w:t>
+      </w:r>
+      <w:r>
+        <w:rPr>
+          <w:sz w:val="24"/>
+          <w:szCs w:val="24"/>
+          <w:lang w:val="ro-RO"/>
+        </w:rPr>
+        <w:t xml:space="preserve"> activității</w:t>
+      </w:r>
+      <w:r>
+        <w:rPr>
+          <w:sz w:val="24"/>
+          <w:szCs w:val="24"/>
+          <w:lang w:val="ro-RO"/>
+        </w:rPr>
+        <w:t>.</w:t>
+      </w:r>
+      <w:r>
+        <w:rPr>
+          <w:sz w:val="24"/>
+          <w:szCs w:val="24"/>
+          <w:lang w:val="ro-RO"/>
+        </w:rPr>
+        <w:t xml:space="preserve"> </w:t>
+      </w:r>
+      <w:r>
+        <w:rPr>
+          <w:sz w:val="24"/>
+          <w:szCs w:val="24"/>
+          <w:lang w:val="ro-RO"/>
+        </w:rPr>
+        <w:t>În partea de jos se află bara de navigare în aplicație.</w:t>
+      </w:r>
+      <w:r>
+        <w:rPr>
+          <w:sz w:val="24"/>
+          <w:szCs w:val="24"/>
+          <w:lang w:val="ro-RO"/>
+        </w:rPr>
+        <w:t xml:space="preserve"> Bara de navigație conține 3 butoane: </w:t>
+      </w:r>
+      <w:r>
+        <w:rPr>
+          <w:i/>
+          <w:iCs/>
+          <w:sz w:val="24"/>
+          <w:szCs w:val="24"/>
+          <w:lang w:val="ro-RO"/>
+        </w:rPr>
+        <w:t xml:space="preserve">Home, Matches </w:t>
+      </w:r>
+      <w:r>
+        <w:rPr>
+          <w:sz w:val="24"/>
+          <w:szCs w:val="24"/>
+          <w:lang w:val="ro-RO"/>
+        </w:rPr>
+        <w:t xml:space="preserve">și </w:t>
+      </w:r>
+      <w:r>
+        <w:rPr>
+          <w:i/>
+          <w:iCs/>
+          <w:sz w:val="24"/>
+          <w:szCs w:val="24"/>
+          <w:lang w:val="ro-RO"/>
+        </w:rPr>
+        <w:t>Profile</w:t>
+      </w:r>
+      <w:r>
+        <w:rPr>
+          <w:sz w:val="24"/>
+          <w:szCs w:val="24"/>
+          <w:lang w:val="ro-RO"/>
+        </w:rPr>
+        <w:t>, corespunzătoare fragmentelor de mai sus.</w:t>
+      </w:r>
+      <w:r>
+        <w:rPr>
+          <w:sz w:val="24"/>
+          <w:szCs w:val="24"/>
+          <w:lang w:val="ro-RO"/>
+        </w:rPr>
+        <w:t xml:space="preserve"> La apăsarea butonului </w:t>
+      </w:r>
+      <w:r>
+        <w:rPr>
+          <w:sz w:val="24"/>
+          <w:szCs w:val="24"/>
+        </w:rPr>
+        <w:t>“</w:t>
+      </w:r>
+      <w:r>
+        <w:rPr>
+          <w:i/>
+          <w:iCs/>
+          <w:sz w:val="24"/>
+          <w:szCs w:val="24"/>
+          <w:lang w:val="ro-RO"/>
+        </w:rPr>
+        <w:t>înapoi</w:t>
+      </w:r>
+      <w:r>
+        <w:rPr>
+          <w:sz w:val="24"/>
+          <w:szCs w:val="24"/>
+        </w:rPr>
+        <w:t xml:space="preserve">”, utilizatorul se va întoarce la </w:t>
+      </w:r>
+      <w:r>
+        <w:rPr>
+          <w:i/>
+          <w:iCs/>
+          <w:sz w:val="24"/>
+          <w:szCs w:val="24"/>
+        </w:rPr>
+        <w:t>SelectActivity</w:t>
+      </w:r>
+      <w:r>
+        <w:rPr>
+          <w:sz w:val="24"/>
+          <w:szCs w:val="24"/>
+        </w:rPr>
+        <w:t>.</w:t>
+      </w:r>
+    </w:p>
+    <w:p>
+      <w:pPr>
+        <w:ind w:firstLine="720"/>
+        <w:jc w:val="both"/>
+        <w:rPr>
+          <w:sz w:val="24"/>
+          <w:szCs w:val="24"/>
+        </w:rPr>
+      </w:pPr>
+    </w:p>
+    <w:p>
+      <w:pPr>
+        <w:ind w:firstLine="720"/>
+        <w:jc w:val="both"/>
+        <w:rPr>
+          <w:sz w:val="24"/>
+          <w:szCs w:val="24"/>
+          <w:lang w:val="ro-RO"/>
+        </w:rPr>
+      </w:pPr>
+      <w:r>
+        <w:rPr>
+          <w:sz w:val="24"/>
+          <w:szCs w:val="24"/>
+        </w:rPr>
+        <w:t xml:space="preserve">În </w:t>
+      </w:r>
+      <w:r>
+        <w:rPr>
+          <w:b/>
+          <w:bCs/>
+          <w:sz w:val="24"/>
+          <w:szCs w:val="24"/>
+        </w:rPr>
+        <w:t>HomeFragment</w:t>
+      </w:r>
+      <w:r>
+        <w:rPr>
+          <w:sz w:val="24"/>
+          <w:szCs w:val="24"/>
+        </w:rPr>
+        <w:t xml:space="preserve"> se încarcă și apar </w:t>
+      </w:r>
+      <w:r>
+        <w:rPr>
+          <w:sz w:val="24"/>
+          <w:szCs w:val="24"/>
+        </w:rPr>
+        <w:t>cardurile cu persoane</w:t>
+      </w:r>
+      <w:r>
+        <w:rPr>
+          <w:sz w:val="24"/>
+          <w:szCs w:val="24"/>
+        </w:rPr>
+        <w:t>. Când dăm swipe la stânga</w:t>
+      </w:r>
+      <w:r>
+        <w:rPr>
+          <w:sz w:val="24"/>
+          <w:szCs w:val="24"/>
+        </w:rPr>
+        <w:t xml:space="preserve"> vom ignora persoana de pe card, iar când dăm swipe la dreapta se creeaza un nou Thread în care se transmite un mesaj către</w:t>
+      </w:r>
+      <w:r>
+        <w:rPr>
+          <w:sz w:val="24"/>
+          <w:szCs w:val="24"/>
+        </w:rPr>
+        <w:t xml:space="preserve"> server, alături de mail-ul utilizatorului curent și mail-ul persoanei de pe cardul tocmai scos</w:t>
+      </w:r>
+      <w:r>
+        <w:rPr>
+          <w:sz w:val="24"/>
+          <w:szCs w:val="24"/>
+        </w:rPr>
+        <w:t>;</w:t>
+      </w:r>
+      <w:r>
+        <w:rPr>
+          <w:sz w:val="24"/>
+          <w:szCs w:val="24"/>
+          <w:lang w:val="ro-RO"/>
+        </w:rPr>
+        <w:t xml:space="preserve"> nu se </w:t>
+      </w:r>
+      <w:r>
+        <w:rPr>
+          <w:sz w:val="24"/>
+          <w:szCs w:val="24"/>
+        </w:rPr>
+        <w:t>a</w:t>
+      </w:r>
+      <w:r>
+        <w:rPr>
+          <w:sz w:val="24"/>
+          <w:szCs w:val="24"/>
+          <w:lang w:val="ro-RO"/>
+        </w:rPr>
+        <w:t>șteaptă răspuns de la server.</w:t>
+      </w:r>
+    </w:p>
+    <w:p>
+      <w:pPr>
+        <w:ind w:firstLine="720"/>
+        <w:jc w:val="both"/>
+        <w:rPr>
+          <w:sz w:val="24"/>
+          <w:szCs w:val="24"/>
+          <w:lang w:val="ro-RO"/>
+        </w:rPr>
+      </w:pPr>
+    </w:p>
+    <w:p>
+      <w:pPr>
+        <w:ind w:firstLine="720"/>
+        <w:jc w:val="both"/>
+        <w:rPr>
+          <w:sz w:val="24"/>
+          <w:szCs w:val="24"/>
+          <w:lang w:val="ro-RO"/>
+        </w:rPr>
+      </w:pPr>
+      <w:r>
+        <w:rPr>
+          <w:sz w:val="24"/>
+          <w:szCs w:val="24"/>
+          <w:lang w:val="ro-RO"/>
+        </w:rPr>
+        <w:t xml:space="preserve">În </w:t>
+      </w:r>
+      <w:r>
+        <w:rPr>
+          <w:b/>
+          <w:bCs/>
+          <w:sz w:val="24"/>
+          <w:szCs w:val="24"/>
+          <w:lang w:val="ro-RO"/>
+        </w:rPr>
+        <w:t>MatchesFragment</w:t>
+      </w:r>
+      <w:r>
+        <w:rPr>
+          <w:sz w:val="24"/>
+          <w:szCs w:val="24"/>
+          <w:lang w:val="ro-RO"/>
+        </w:rPr>
+        <w:t xml:space="preserve"> </w:t>
+      </w:r>
+      <w:r>
+        <w:rPr>
+          <w:sz w:val="24"/>
+          <w:szCs w:val="24"/>
+          <w:lang w:val="ro-RO"/>
+        </w:rPr>
+        <w:t xml:space="preserve">se pot vizualiza persoanele cu care utilizatorul curent se află în relație de </w:t>
+      </w:r>
+      <w:r>
+        <w:rPr>
+          <w:sz w:val="24"/>
+          <w:szCs w:val="24"/>
+        </w:rPr>
+        <w:t>“</w:t>
+      </w:r>
+      <w:r>
+        <w:rPr>
+          <w:i/>
+          <w:iCs/>
+          <w:sz w:val="24"/>
+          <w:szCs w:val="24"/>
+        </w:rPr>
+        <w:t>match</w:t>
+      </w:r>
+      <w:r>
+        <w:rPr>
+          <w:sz w:val="24"/>
+          <w:szCs w:val="24"/>
+        </w:rPr>
+        <w:t xml:space="preserve">”. </w:t>
+      </w:r>
+      <w:r>
+        <w:rPr>
+          <w:sz w:val="24"/>
+          <w:szCs w:val="24"/>
+          <w:lang w:val="ro-RO"/>
+        </w:rPr>
+        <w:t>O relație de match apare atunci când utilizatorul curent a dat like (sau swipe-right) la o persoană, iar acea persoană a dat like la utilizatorul curent.</w:t>
       </w:r>
     </w:p>
     <w:p>
@@ -2111,6 +3983,7 @@
     </w:p>
     <w:p>
       <w:pPr>
+        <w:jc w:val="both"/>
         <w:rPr>
           <w:sz w:val="24"/>
           <w:szCs w:val="24"/>
@@ -2133,6 +4006,7 @@
     </w:p>
     <w:p>
       <w:pPr>
+        <w:jc w:val="both"/>
         <w:rPr>
           <w:sz w:val="24"/>
           <w:szCs w:val="24"/>
@@ -2194,6 +4068,7 @@
     </w:p>
     <w:p>
       <w:pPr>
+        <w:jc w:val="both"/>
         <w:rPr>
           <w:sz w:val="24"/>
           <w:szCs w:val="24"/>
@@ -2245,6 +4120,7 @@
     </w:p>
     <w:p>
       <w:pPr>
+        <w:jc w:val="both"/>
         <w:rPr>
           <w:sz w:val="24"/>
           <w:szCs w:val="24"/>
@@ -2457,6 +4333,7 @@
     </w:p>
     <w:p>
       <w:pPr>
+        <w:jc w:val="both"/>
         <w:rPr>
           <w:sz w:val="24"/>
           <w:szCs w:val="24"/>
@@ -2523,6 +4400,7 @@
     </w:p>
     <w:p>
       <w:pPr>
+        <w:jc w:val="both"/>
         <w:rPr>
           <w:sz w:val="24"/>
           <w:szCs w:val="24"/>
@@ -2611,6 +4489,7 @@
     </w:p>
     <w:p>
       <w:pPr>
+        <w:jc w:val="both"/>
         <w:rPr>
           <w:sz w:val="24"/>
           <w:szCs w:val="24"/>
@@ -2710,6 +4589,7 @@
     </w:p>
     <w:p>
       <w:pPr>
+        <w:jc w:val="both"/>
         <w:rPr>
           <w:sz w:val="24"/>
           <w:szCs w:val="24"/>
@@ -2876,6 +4756,7 @@
     </w:p>
     <w:p>
       <w:pPr>
+        <w:jc w:val="both"/>
         <w:rPr>
           <w:sz w:val="24"/>
           <w:szCs w:val="24"/>
@@ -2948,6 +4829,7 @@
     </w:p>
     <w:p>
       <w:pPr>
+        <w:jc w:val="both"/>
         <w:rPr>
           <w:sz w:val="24"/>
           <w:szCs w:val="24"/>
@@ -3111,6 +4993,7 @@
     </w:p>
     <w:p>
       <w:pPr>
+        <w:jc w:val="both"/>
         <w:rPr>
           <w:sz w:val="24"/>
           <w:szCs w:val="24"/>
@@ -3176,6 +5059,7 @@
     </w:p>
     <w:p>
       <w:pPr>
+        <w:jc w:val="both"/>
         <w:rPr>
           <w:sz w:val="24"/>
           <w:szCs w:val="24"/>
@@ -3269,6 +5153,7 @@
     </w:p>
     <w:p>
       <w:pPr>
+        <w:jc w:val="both"/>
         <w:rPr>
           <w:sz w:val="24"/>
           <w:szCs w:val="24"/>
@@ -3515,6 +5400,7 @@
     </w:p>
     <w:p>
       <w:pPr>
+        <w:jc w:val="both"/>
         <w:rPr>
           <w:sz w:val="24"/>
           <w:szCs w:val="24"/>
@@ -3634,6 +5520,7 @@
     </w:p>
     <w:p>
       <w:pPr>
+        <w:jc w:val="both"/>
         <w:rPr>
           <w:sz w:val="24"/>
           <w:szCs w:val="24"/>
@@ -3749,6 +5636,7 @@
     </w:p>
     <w:p>
       <w:pPr>
+        <w:jc w:val="both"/>
         <w:rPr>
           <w:sz w:val="24"/>
           <w:szCs w:val="24"/>
@@ -3764,6 +5652,7 @@
     </w:p>
     <w:p>
       <w:pPr>
+        <w:jc w:val="both"/>
         <w:rPr>
           <w:sz w:val="24"/>
           <w:szCs w:val="24"/>
@@ -3855,6 +5744,7 @@
     </w:p>
     <w:p>
       <w:pPr>
+        <w:jc w:val="both"/>
         <w:rPr>
           <w:sz w:val="24"/>
           <w:szCs w:val="24"/>
@@ -3911,6 +5801,7 @@
     </w:p>
     <w:p>
       <w:pPr>
+        <w:jc w:val="both"/>
         <w:rPr>
           <w:sz w:val="24"/>
           <w:szCs w:val="24"/>
@@ -4288,6 +6179,7 @@
     </w:p>
     <w:p>
       <w:pPr>
+        <w:jc w:val="both"/>
         <w:rPr>
           <w:sz w:val="24"/>
           <w:szCs w:val="24"/>
@@ -4495,23 +6387,7 @@
             <w:sz w:val="28"/>
             <w:szCs w:val="28"/>
           </w:rPr>
-          <w:t>Android Fundamentals: https</w:t>
-        </w:r>
-        <w:r>
-          <w:rPr>
-            <w:rStyle w:val="Hyperlink"/>
-            <w:sz w:val="28"/>
-            <w:szCs w:val="28"/>
-          </w:rPr>
-          <w:t>:</w:t>
-        </w:r>
-        <w:r>
-          <w:rPr>
-            <w:rStyle w:val="Hyperlink"/>
-            <w:sz w:val="28"/>
-            <w:szCs w:val="28"/>
-          </w:rPr>
-          <w:t>//www.youtube.com/playlist?list=PLQkwcJG4YTCTq1raTb5iMuxnEB06J1VHX</w:t>
+          <w:t>Android Fundamentals: https://www.youtube.com/playlist?list=PLQkwcJG4YTCTq1raTb5iMuxnEB06J1VHX</w:t>
         </w:r>
       </w:hyperlink>
     </w:p>
@@ -4534,23 +6410,7 @@
             <w:sz w:val="28"/>
             <w:szCs w:val="28"/>
           </w:rPr>
-          <w:t>Swipe cards - tutorial: https://www.</w:t>
-        </w:r>
-        <w:r>
-          <w:rPr>
-            <w:rStyle w:val="Hyperlink"/>
-            <w:sz w:val="28"/>
-            <w:szCs w:val="28"/>
-          </w:rPr>
-          <w:t>y</w:t>
-        </w:r>
-        <w:r>
-          <w:rPr>
-            <w:rStyle w:val="Hyperlink"/>
-            <w:sz w:val="28"/>
-            <w:szCs w:val="28"/>
-          </w:rPr>
-          <w:t>outube.com/watch?v=SJW_4UMXbu8&amp;ab_channel=SimCoder</w:t>
+          <w:t>Swipe cards - tutorial: https://www.youtube.com/watch?v=SJW_4UMXbu8&amp;ab_channel=SimCoder</w:t>
         </w:r>
       </w:hyperlink>
     </w:p>
@@ -4573,23 +6433,7 @@
             <w:sz w:val="28"/>
             <w:szCs w:val="28"/>
           </w:rPr>
-          <w:t>Swipe cards - library: https://github.com/Diolo</w:t>
-        </w:r>
-        <w:r>
-          <w:rPr>
-            <w:rStyle w:val="Hyperlink"/>
-            <w:sz w:val="28"/>
-            <w:szCs w:val="28"/>
-          </w:rPr>
-          <w:t>r</w:t>
-        </w:r>
-        <w:r>
-          <w:rPr>
-            <w:rStyle w:val="Hyperlink"/>
-            <w:sz w:val="28"/>
-            <w:szCs w:val="28"/>
-          </w:rPr>
-          <w:t>/Swipecards</w:t>
+          <w:t>Swipe cards - library: https://github.com/Diolor/Swipecards</w:t>
         </w:r>
       </w:hyperlink>
     </w:p>
@@ -4612,23 +6456,7 @@
             <w:sz w:val="28"/>
             <w:szCs w:val="28"/>
           </w:rPr>
-          <w:t>Bottom navigation: https://www.youtube.com/watch?v=A</w:t>
-        </w:r>
-        <w:r>
-          <w:rPr>
-            <w:rStyle w:val="Hyperlink"/>
-            <w:sz w:val="28"/>
-            <w:szCs w:val="28"/>
-          </w:rPr>
-          <w:t>L</w:t>
-        </w:r>
-        <w:r>
-          <w:rPr>
-            <w:rStyle w:val="Hyperlink"/>
-            <w:sz w:val="28"/>
-            <w:szCs w:val="28"/>
-          </w:rPr>
-          <w:t>_1UDa9l3U&amp;list=PLQkwcJG4YTCTq1raTb5iMuxnEB06J1VHX&amp;index=24&amp;ab_channel=PhilippLackner</w:t>
+          <w:t>Bottom navigation: https://www.youtube.com/watch?v=AL_1UDa9l3U&amp;list=PLQkwcJG4YTCTq1raTb5iMuxnEB06J1VHX&amp;index=24&amp;ab_channel=PhilippLackner</w:t>
         </w:r>
       </w:hyperlink>
     </w:p>
@@ -4651,23 +6479,7 @@
             <w:sz w:val="28"/>
             <w:szCs w:val="28"/>
           </w:rPr>
-          <w:t>Android documentation: https://develope</w:t>
-        </w:r>
-        <w:r>
-          <w:rPr>
-            <w:rStyle w:val="Hyperlink"/>
-            <w:sz w:val="28"/>
-            <w:szCs w:val="28"/>
-          </w:rPr>
-          <w:t>r</w:t>
-        </w:r>
-        <w:r>
-          <w:rPr>
-            <w:rStyle w:val="Hyperlink"/>
-            <w:sz w:val="28"/>
-            <w:szCs w:val="28"/>
-          </w:rPr>
-          <w:t>.android.com/docs</w:t>
+          <w:t>Android documentation: https://developer.android.com/docs</w:t>
         </w:r>
       </w:hyperlink>
     </w:p>
@@ -4797,6 +6609,119 @@
     </w:lvl>
   </w:abstractNum>
   <w:abstractNum w:abstractNumId="1" w15:restartNumberingAfterBreak="0">
+    <w:nsid w:val="4AC23919"/>
+    <w:multiLevelType w:val="hybridMultilevel"/>
+    <w:tmpl w:val="5F12BC56"/>
+    <w:lvl w:ilvl="0" w:tplc="04090001">
+      <w:start w:val="1"/>
+      <w:numFmt w:val="bullet"/>
+      <w:lvlText w:val=""/>
+      <w:lvlJc w:val="left"/>
+      <w:pPr>
+        <w:ind w:left="720" w:hanging="360"/>
+      </w:pPr>
+      <w:rPr>
+        <w:rFonts w:ascii="Symbol" w:hAnsi="Symbol" w:hint="default"/>
+      </w:rPr>
+    </w:lvl>
+    <w:lvl w:ilvl="1" w:tplc="04090003" w:tentative="1">
+      <w:start w:val="1"/>
+      <w:numFmt w:val="bullet"/>
+      <w:lvlText w:val="o"/>
+      <w:lvlJc w:val="left"/>
+      <w:pPr>
+        <w:ind w:left="1440" w:hanging="360"/>
+      </w:pPr>
+      <w:rPr>
+        <w:rFonts w:ascii="Courier New" w:hAnsi="Courier New" w:cs="Courier New" w:hint="default"/>
+      </w:rPr>
+    </w:lvl>
+    <w:lvl w:ilvl="2" w:tplc="04090005" w:tentative="1">
+      <w:start w:val="1"/>
+      <w:numFmt w:val="bullet"/>
+      <w:lvlText w:val=""/>
+      <w:lvlJc w:val="left"/>
+      <w:pPr>
+        <w:ind w:left="2160" w:hanging="360"/>
+      </w:pPr>
+      <w:rPr>
+        <w:rFonts w:ascii="Wingdings" w:hAnsi="Wingdings" w:hint="default"/>
+      </w:rPr>
+    </w:lvl>
+    <w:lvl w:ilvl="3" w:tplc="04090001" w:tentative="1">
+      <w:start w:val="1"/>
+      <w:numFmt w:val="bullet"/>
+      <w:lvlText w:val=""/>
+      <w:lvlJc w:val="left"/>
+      <w:pPr>
+        <w:ind w:left="2880" w:hanging="360"/>
+      </w:pPr>
+      <w:rPr>
+        <w:rFonts w:ascii="Symbol" w:hAnsi="Symbol" w:hint="default"/>
+      </w:rPr>
+    </w:lvl>
+    <w:lvl w:ilvl="4" w:tplc="04090003" w:tentative="1">
+      <w:start w:val="1"/>
+      <w:numFmt w:val="bullet"/>
+      <w:lvlText w:val="o"/>
+      <w:lvlJc w:val="left"/>
+      <w:pPr>
+        <w:ind w:left="3600" w:hanging="360"/>
+      </w:pPr>
+      <w:rPr>
+        <w:rFonts w:ascii="Courier New" w:hAnsi="Courier New" w:cs="Courier New" w:hint="default"/>
+      </w:rPr>
+    </w:lvl>
+    <w:lvl w:ilvl="5" w:tplc="04090005" w:tentative="1">
+      <w:start w:val="1"/>
+      <w:numFmt w:val="bullet"/>
+      <w:lvlText w:val=""/>
+      <w:lvlJc w:val="left"/>
+      <w:pPr>
+        <w:ind w:left="4320" w:hanging="360"/>
+      </w:pPr>
+      <w:rPr>
+        <w:rFonts w:ascii="Wingdings" w:hAnsi="Wingdings" w:hint="default"/>
+      </w:rPr>
+    </w:lvl>
+    <w:lvl w:ilvl="6" w:tplc="04090001" w:tentative="1">
+      <w:start w:val="1"/>
+      <w:numFmt w:val="bullet"/>
+      <w:lvlText w:val=""/>
+      <w:lvlJc w:val="left"/>
+      <w:pPr>
+        <w:ind w:left="5040" w:hanging="360"/>
+      </w:pPr>
+      <w:rPr>
+        <w:rFonts w:ascii="Symbol" w:hAnsi="Symbol" w:hint="default"/>
+      </w:rPr>
+    </w:lvl>
+    <w:lvl w:ilvl="7" w:tplc="04090003" w:tentative="1">
+      <w:start w:val="1"/>
+      <w:numFmt w:val="bullet"/>
+      <w:lvlText w:val="o"/>
+      <w:lvlJc w:val="left"/>
+      <w:pPr>
+        <w:ind w:left="5760" w:hanging="360"/>
+      </w:pPr>
+      <w:rPr>
+        <w:rFonts w:ascii="Courier New" w:hAnsi="Courier New" w:cs="Courier New" w:hint="default"/>
+      </w:rPr>
+    </w:lvl>
+    <w:lvl w:ilvl="8" w:tplc="04090005" w:tentative="1">
+      <w:start w:val="1"/>
+      <w:numFmt w:val="bullet"/>
+      <w:lvlText w:val=""/>
+      <w:lvlJc w:val="left"/>
+      <w:pPr>
+        <w:ind w:left="6480" w:hanging="360"/>
+      </w:pPr>
+      <w:rPr>
+        <w:rFonts w:ascii="Wingdings" w:hAnsi="Wingdings" w:hint="default"/>
+      </w:rPr>
+    </w:lvl>
+  </w:abstractNum>
+  <w:abstractNum w:abstractNumId="2" w15:restartNumberingAfterBreak="0">
     <w:nsid w:val="6A550745"/>
     <w:multiLevelType w:val="multilevel"/>
     <w:tmpl w:val="FE047062"/>
@@ -4918,10 +6843,13 @@
     </w:lvl>
   </w:abstractNum>
   <w:num w:numId="1" w16cid:durableId="833645769">
-    <w:abstractNumId w:val="1"/>
+    <w:abstractNumId w:val="2"/>
   </w:num>
   <w:num w:numId="2" w16cid:durableId="1047683693">
     <w:abstractNumId w:val="0"/>
+  </w:num>
+  <w:num w:numId="3" w16cid:durableId="1049181906">
+    <w:abstractNumId w:val="1"/>
   </w:num>
 </w:numbering>
 </file>
@@ -5328,6 +7256,7 @@
   <w:style w:type="character" w:default="1" w:styleId="DefaultParagraphFont">
     <w:name w:val="Default Paragraph Font"/>
     <w:uiPriority w:val="1"/>
+    <w:semiHidden/>
     <w:unhideWhenUsed/>
   </w:style>
   <w:style w:type="table" w:default="1" w:styleId="TableNormal">

</xml_diff>

<commit_message>
docs update 4 - implementation
</commit_message>
<xml_diff>
--- a/Documentation.docx
+++ b/Documentation.docx
@@ -633,17 +633,203 @@
     </w:p>
     <w:p>
       <w:pPr>
-        <w:rPr>
-          <w:sz w:val="24"/>
-          <w:szCs w:val="24"/>
-        </w:rPr>
-      </w:pPr>
-      <w:r>
-        <w:rPr>
-          <w:sz w:val="24"/>
-          <w:szCs w:val="24"/>
-        </w:rPr>
-        <w:t>Da</w:t>
+        <w:jc w:val="center"/>
+        <w:rPr>
+          <w:b/>
+          <w:bCs/>
+          <w:sz w:val="36"/>
+          <w:szCs w:val="36"/>
+        </w:rPr>
+      </w:pPr>
+    </w:p>
+    <w:p>
+      <w:pPr>
+        <w:ind w:firstLine="720"/>
+        <w:jc w:val="both"/>
+        <w:rPr>
+          <w:sz w:val="24"/>
+          <w:szCs w:val="24"/>
+        </w:rPr>
+      </w:pPr>
+      <w:r>
+        <w:rPr>
+          <w:sz w:val="24"/>
+          <w:szCs w:val="24"/>
+        </w:rPr>
+        <w:t xml:space="preserve">Tinder este o aplicație online de întâlniri și rețele geosociale. În Tinder, utilizatorii „glisează spre dreapta” pentru a aprecia sau „glisează spre stânga” pentru a nu </w:t>
+      </w:r>
+      <w:r>
+        <w:rPr>
+          <w:sz w:val="24"/>
+          <w:szCs w:val="24"/>
+        </w:rPr>
+        <w:t>aprecia</w:t>
+      </w:r>
+      <w:r>
+        <w:rPr>
+          <w:sz w:val="24"/>
+          <w:szCs w:val="24"/>
+        </w:rPr>
+        <w:t xml:space="preserve"> profilurile altor utilizatori, care includ fotografia lor, o scurtă biografie și o listă cu interesele lor. Tinder folosește un sistem de „double opt-in” în care ambii utilizatori trebuie să se potrivească înainte de a putea schimba mesaje.</w:t>
+      </w:r>
+    </w:p>
+    <w:p>
+      <w:pPr>
+        <w:ind w:firstLine="720"/>
+        <w:jc w:val="both"/>
+        <w:rPr>
+          <w:sz w:val="24"/>
+          <w:szCs w:val="24"/>
+          <w:lang w:val="ro-RO"/>
+        </w:rPr>
+      </w:pPr>
+      <w:r>
+        <w:rPr>
+          <w:sz w:val="24"/>
+          <w:szCs w:val="24"/>
+        </w:rPr>
+        <w:t>Dorința mea este de a reface părțile importante ale aplicației, în special op</w:t>
+      </w:r>
+      <w:r>
+        <w:rPr>
+          <w:sz w:val="24"/>
+          <w:szCs w:val="24"/>
+        </w:rPr>
+        <w:t>ț</w:t>
+      </w:r>
+      <w:r>
+        <w:rPr>
+          <w:sz w:val="24"/>
+          <w:szCs w:val="24"/>
+        </w:rPr>
+        <w:t>iunea de “</w:t>
+      </w:r>
+      <w:r>
+        <w:rPr>
+          <w:sz w:val="24"/>
+          <w:szCs w:val="24"/>
+          <w:lang w:val="ro-RO"/>
+        </w:rPr>
+        <w:t>glisare spre stânga</w:t>
+      </w:r>
+      <w:r>
+        <w:rPr>
+          <w:sz w:val="24"/>
+          <w:szCs w:val="24"/>
+        </w:rPr>
+        <w:t>”</w:t>
+      </w:r>
+      <w:r>
+        <w:rPr>
+          <w:sz w:val="24"/>
+          <w:szCs w:val="24"/>
+        </w:rPr>
+        <w:t xml:space="preserve"> pentru a ignora</w:t>
+      </w:r>
+      <w:r>
+        <w:rPr>
+          <w:sz w:val="24"/>
+          <w:szCs w:val="24"/>
+        </w:rPr>
+        <w:t xml:space="preserve"> și “glisare spre dreapta”</w:t>
+      </w:r>
+      <w:r>
+        <w:rPr>
+          <w:sz w:val="24"/>
+          <w:szCs w:val="24"/>
+        </w:rPr>
+        <w:t xml:space="preserve"> pentru a aprecia</w:t>
+      </w:r>
+      <w:r>
+        <w:rPr>
+          <w:sz w:val="24"/>
+          <w:szCs w:val="24"/>
+        </w:rPr>
+        <w:t>.</w:t>
+      </w:r>
+      <w:r>
+        <w:rPr>
+          <w:sz w:val="24"/>
+          <w:szCs w:val="24"/>
+        </w:rPr>
+        <w:t xml:space="preserve"> Doresc să creez o aplicație client – server funcțională, comunicarea între cele două să se facă prin șiruri de caractere ce conțin comanda și parametrii comenzii.</w:t>
+      </w:r>
+      <w:r>
+        <w:rPr>
+          <w:sz w:val="24"/>
+          <w:szCs w:val="24"/>
+        </w:rPr>
+        <w:t xml:space="preserve"> </w:t>
+      </w:r>
+      <w:r>
+        <w:rPr>
+          <w:sz w:val="24"/>
+          <w:szCs w:val="24"/>
+        </w:rPr>
+        <w:t>Vreau ca sistemul de login</w:t>
+      </w:r>
+      <w:r>
+        <w:rPr>
+          <w:sz w:val="24"/>
+          <w:szCs w:val="24"/>
+        </w:rPr>
+        <w:t xml:space="preserve">-register </w:t>
+      </w:r>
+      <w:r>
+        <w:rPr>
+          <w:sz w:val="24"/>
+          <w:szCs w:val="24"/>
+        </w:rPr>
+        <w:t xml:space="preserve">să fie complet funcțional, </w:t>
+      </w:r>
+      <w:r>
+        <w:rPr>
+          <w:sz w:val="24"/>
+          <w:szCs w:val="24"/>
+        </w:rPr>
+        <w:t>acest lucru însemnând</w:t>
+      </w:r>
+      <w:r>
+        <w:rPr>
+          <w:sz w:val="24"/>
+          <w:szCs w:val="24"/>
+        </w:rPr>
+        <w:t xml:space="preserve"> că pot crea conturi noi și mă pot loga la un cont existent.</w:t>
+      </w:r>
+      <w:r>
+        <w:rPr>
+          <w:sz w:val="24"/>
+          <w:szCs w:val="24"/>
+        </w:rPr>
+        <w:t xml:space="preserve"> La partea de swipe cards, </w:t>
+      </w:r>
+      <w:r>
+        <w:rPr>
+          <w:sz w:val="24"/>
+          <w:szCs w:val="24"/>
+        </w:rPr>
+        <w:t>doresc ca atunci când glisez spre dreapta să se salveze în baza de date a serverului</w:t>
+      </w:r>
+      <w:r>
+        <w:rPr>
+          <w:sz w:val="24"/>
+          <w:szCs w:val="24"/>
+        </w:rPr>
+        <w:t xml:space="preserve"> că am apreciat persoana de pe acel card</w:t>
+      </w:r>
+      <w:r>
+        <w:rPr>
+          <w:sz w:val="24"/>
+          <w:szCs w:val="24"/>
+        </w:rPr>
+        <w:t>.</w:t>
+      </w:r>
+      <w:r>
+        <w:rPr>
+          <w:sz w:val="24"/>
+          <w:szCs w:val="24"/>
+        </w:rPr>
+        <w:t xml:space="preserve"> La matches doresc să pot vedea cu cine am o relație de matching (ne-am dat like reciproc).</w:t>
       </w:r>
     </w:p>
     <w:p>
@@ -1898,6 +2084,753 @@
           <w:szCs w:val="24"/>
         </w:rPr>
         <w:t>fragment se va afișa în locul containerului.</w:t>
+      </w:r>
+    </w:p>
+    <w:p>
+      <w:pPr>
+        <w:jc w:val="both"/>
+        <w:rPr>
+          <w:sz w:val="24"/>
+          <w:szCs w:val="24"/>
+        </w:rPr>
+      </w:pPr>
+    </w:p>
+    <w:p>
+      <w:pPr>
+        <w:jc w:val="both"/>
+        <w:rPr>
+          <w:sz w:val="24"/>
+          <w:szCs w:val="24"/>
+        </w:rPr>
+      </w:pPr>
+      <w:r>
+        <w:rPr>
+          <w:sz w:val="24"/>
+          <w:szCs w:val="24"/>
+        </w:rPr>
+        <w:tab/>
+      </w:r>
+      <w:r>
+        <w:rPr>
+          <w:b/>
+          <w:bCs/>
+          <w:sz w:val="24"/>
+          <w:szCs w:val="24"/>
+        </w:rPr>
+        <w:t>Librăria Recycler View</w:t>
+      </w:r>
+      <w:r>
+        <w:rPr>
+          <w:sz w:val="24"/>
+          <w:szCs w:val="24"/>
+        </w:rPr>
+        <w:t xml:space="preserve"> </w:t>
+      </w:r>
+      <w:r>
+        <w:rPr>
+          <w:sz w:val="24"/>
+          <w:szCs w:val="24"/>
+        </w:rPr>
+        <w:t>–</w:t>
+      </w:r>
+      <w:r>
+        <w:rPr>
+          <w:sz w:val="24"/>
+          <w:szCs w:val="24"/>
+        </w:rPr>
+        <w:t xml:space="preserve"> </w:t>
+      </w:r>
+      <w:r>
+        <w:rPr>
+          <w:sz w:val="24"/>
+          <w:szCs w:val="24"/>
+        </w:rPr>
+        <w:t xml:space="preserve">Este o librărie care oferă posibilitatea de a </w:t>
+      </w:r>
+      <w:r>
+        <w:rPr>
+          <w:sz w:val="24"/>
+          <w:szCs w:val="24"/>
+        </w:rPr>
+        <w:t>afișa</w:t>
+      </w:r>
+      <w:r>
+        <w:rPr>
+          <w:sz w:val="24"/>
+          <w:szCs w:val="24"/>
+        </w:rPr>
+        <w:t xml:space="preserve"> o listă de </w:t>
+      </w:r>
+      <w:r>
+        <w:rPr>
+          <w:sz w:val="24"/>
+          <w:szCs w:val="24"/>
+        </w:rPr>
+        <w:t>obiecte.</w:t>
+      </w:r>
+      <w:r>
+        <w:rPr>
+          <w:sz w:val="24"/>
+          <w:szCs w:val="24"/>
+        </w:rPr>
+        <w:t xml:space="preserve"> Instalare: </w:t>
+      </w:r>
+      <w:r>
+        <w:rPr>
+          <w:sz w:val="24"/>
+          <w:szCs w:val="24"/>
+        </w:rPr>
+        <w:t xml:space="preserve">adăugați în fișierul </w:t>
+      </w:r>
+      <w:r>
+        <w:rPr>
+          <w:i/>
+          <w:iCs/>
+          <w:sz w:val="24"/>
+          <w:szCs w:val="24"/>
+        </w:rPr>
+        <w:t>gradle:app</w:t>
+      </w:r>
+      <w:r>
+        <w:rPr>
+          <w:sz w:val="24"/>
+          <w:szCs w:val="24"/>
+        </w:rPr>
+        <w:t xml:space="preserve">, în secțiunea </w:t>
+      </w:r>
+      <w:r>
+        <w:rPr>
+          <w:i/>
+          <w:iCs/>
+          <w:sz w:val="24"/>
+          <w:szCs w:val="24"/>
+        </w:rPr>
+        <w:t>dependencies</w:t>
+      </w:r>
+      <w:r>
+        <w:rPr>
+          <w:sz w:val="24"/>
+          <w:szCs w:val="24"/>
+        </w:rPr>
+        <w:t xml:space="preserve"> linia:</w:t>
+      </w:r>
+    </w:p>
+    <w:p>
+      <w:pPr>
+        <w:jc w:val="center"/>
+        <w:rPr>
+          <w:sz w:val="24"/>
+          <w:szCs w:val="24"/>
+        </w:rPr>
+      </w:pPr>
+      <w:r>
+        <w:rPr>
+          <w:b/>
+          <w:bCs/>
+          <w:sz w:val="24"/>
+          <w:szCs w:val="24"/>
+        </w:rPr>
+        <w:t>implementation ‘androidx.recyclerview:recyclerview:1.1.0’</w:t>
+      </w:r>
+    </w:p>
+    <w:p>
+      <w:pPr>
+        <w:jc w:val="both"/>
+        <w:rPr>
+          <w:sz w:val="24"/>
+          <w:szCs w:val="24"/>
+          <w:lang w:val="ro-RO"/>
+        </w:rPr>
+      </w:pPr>
+      <w:r>
+        <w:rPr>
+          <w:sz w:val="24"/>
+          <w:szCs w:val="24"/>
+        </w:rPr>
+        <w:t>apoi se re</w:t>
+      </w:r>
+      <w:r>
+        <w:rPr>
+          <w:sz w:val="24"/>
+          <w:szCs w:val="24"/>
+          <w:lang w:val="ro-RO"/>
+        </w:rPr>
+        <w:t>încarcă proiectul</w:t>
+      </w:r>
+      <w:r>
+        <w:rPr>
+          <w:sz w:val="24"/>
+          <w:szCs w:val="24"/>
+          <w:lang w:val="ro-RO"/>
+        </w:rPr>
+        <w:t>.</w:t>
+      </w:r>
+      <w:r>
+        <w:rPr>
+          <w:sz w:val="24"/>
+          <w:szCs w:val="24"/>
+          <w:lang w:val="ro-RO"/>
+        </w:rPr>
+        <w:t xml:space="preserve"> </w:t>
+      </w:r>
+      <w:r>
+        <w:rPr>
+          <w:sz w:val="24"/>
+          <w:szCs w:val="24"/>
+          <w:lang w:val="ro-RO"/>
+        </w:rPr>
+        <w:t>Înăuntrul layout-ului activității dorite se adaugă</w:t>
+      </w:r>
+      <w:r>
+        <w:rPr>
+          <w:sz w:val="24"/>
+          <w:szCs w:val="24"/>
+          <w:lang w:val="ro-RO"/>
+        </w:rPr>
+        <w:t xml:space="preserve"> un widget </w:t>
+      </w:r>
+      <w:r>
+        <w:rPr>
+          <w:i/>
+          <w:iCs/>
+          <w:sz w:val="24"/>
+          <w:szCs w:val="24"/>
+          <w:lang w:val="ro-RO"/>
+        </w:rPr>
+        <w:t>RecyclerView</w:t>
+      </w:r>
+      <w:r>
+        <w:rPr>
+          <w:sz w:val="24"/>
+          <w:szCs w:val="24"/>
+          <w:lang w:val="ro-RO"/>
+        </w:rPr>
+        <w:t>. Se crează un layout care să reprezinte cum dorim să arate un item din listă</w:t>
+      </w:r>
+      <w:r>
+        <w:rPr>
+          <w:sz w:val="24"/>
+          <w:szCs w:val="24"/>
+          <w:lang w:val="ro-RO"/>
+        </w:rPr>
+        <w:t xml:space="preserve">. Se crează apoi o clasă </w:t>
+      </w:r>
+      <w:r>
+        <w:rPr>
+          <w:i/>
+          <w:iCs/>
+          <w:sz w:val="24"/>
+          <w:szCs w:val="24"/>
+          <w:lang w:val="ro-RO"/>
+        </w:rPr>
+        <w:t>MyAdapter</w:t>
+      </w:r>
+      <w:r>
+        <w:rPr>
+          <w:sz w:val="24"/>
+          <w:szCs w:val="24"/>
+          <w:lang w:val="ro-RO"/>
+        </w:rPr>
+        <w:t xml:space="preserve">, care va reprenenta adaptorul datelor transmise în layout-ul creat. </w:t>
+      </w:r>
+      <w:r>
+        <w:rPr>
+          <w:sz w:val="24"/>
+          <w:szCs w:val="24"/>
+          <w:lang w:val="ro-RO"/>
+        </w:rPr>
+        <w:t>MyAd</w:t>
+      </w:r>
+      <w:r>
+        <w:rPr>
+          <w:sz w:val="24"/>
+          <w:szCs w:val="24"/>
+          <w:lang w:val="ro-RO"/>
+        </w:rPr>
+        <w:t>a</w:t>
+      </w:r>
+      <w:r>
+        <w:rPr>
+          <w:sz w:val="24"/>
+          <w:szCs w:val="24"/>
+          <w:lang w:val="ro-RO"/>
+        </w:rPr>
+        <w:t>pter</w:t>
+      </w:r>
+      <w:r>
+        <w:rPr>
+          <w:sz w:val="24"/>
+          <w:szCs w:val="24"/>
+          <w:lang w:val="ro-RO"/>
+        </w:rPr>
+        <w:t xml:space="preserve"> moștenește din</w:t>
+      </w:r>
+      <w:r>
+        <w:rPr>
+          <w:sz w:val="24"/>
+          <w:szCs w:val="24"/>
+          <w:lang w:val="ro-RO"/>
+        </w:rPr>
+        <w:t xml:space="preserve"> clasa</w:t>
+      </w:r>
+      <w:r>
+        <w:rPr>
+          <w:sz w:val="24"/>
+          <w:szCs w:val="24"/>
+          <w:lang w:val="ro-RO"/>
+        </w:rPr>
+        <w:t xml:space="preserve"> </w:t>
+      </w:r>
+      <w:r>
+        <w:rPr>
+          <w:b/>
+          <w:bCs/>
+          <w:sz w:val="24"/>
+          <w:szCs w:val="24"/>
+          <w:lang w:val="ro-RO"/>
+        </w:rPr>
+        <w:t>RecyclerView.Adapter&lt;</w:t>
+      </w:r>
+      <w:r>
+        <w:rPr>
+          <w:b/>
+          <w:bCs/>
+          <w:sz w:val="24"/>
+          <w:szCs w:val="24"/>
+          <w:lang w:val="ro-RO"/>
+        </w:rPr>
+        <w:t>MyAdapter</w:t>
+      </w:r>
+      <w:r>
+        <w:rPr>
+          <w:b/>
+          <w:bCs/>
+          <w:sz w:val="24"/>
+          <w:szCs w:val="24"/>
+          <w:lang w:val="ro-RO"/>
+        </w:rPr>
+        <w:t>.</w:t>
+      </w:r>
+      <w:r>
+        <w:rPr>
+          <w:b/>
+          <w:bCs/>
+          <w:sz w:val="24"/>
+          <w:szCs w:val="24"/>
+          <w:lang w:val="ro-RO"/>
+        </w:rPr>
+        <w:t>MyViewHolder</w:t>
+      </w:r>
+      <w:r>
+        <w:rPr>
+          <w:b/>
+          <w:bCs/>
+          <w:sz w:val="24"/>
+          <w:szCs w:val="24"/>
+          <w:lang w:val="ro-RO"/>
+        </w:rPr>
+        <w:t>&gt;</w:t>
+      </w:r>
+      <w:r>
+        <w:rPr>
+          <w:sz w:val="24"/>
+          <w:szCs w:val="24"/>
+          <w:lang w:val="ro-RO"/>
+        </w:rPr>
+        <w:t>. Se implementează metodele</w:t>
+      </w:r>
+      <w:r>
+        <w:rPr>
+          <w:sz w:val="24"/>
+          <w:szCs w:val="24"/>
+          <w:lang w:val="ro-RO"/>
+        </w:rPr>
+        <w:t>:</w:t>
+      </w:r>
+    </w:p>
+    <w:p>
+      <w:pPr>
+        <w:pStyle w:val="ListParagraph"/>
+        <w:numPr>
+          <w:ilvl w:val="0"/>
+          <w:numId w:val="5"/>
+        </w:numPr>
+        <w:jc w:val="both"/>
+        <w:rPr>
+          <w:sz w:val="24"/>
+          <w:szCs w:val="24"/>
+          <w:lang w:val="ro-RO"/>
+        </w:rPr>
+      </w:pPr>
+      <w:r>
+        <w:rPr>
+          <w:b/>
+          <w:bCs/>
+          <w:sz w:val="24"/>
+          <w:szCs w:val="24"/>
+          <w:lang w:val="ro-RO"/>
+        </w:rPr>
+        <w:t>onCreateViewHolder</w:t>
+      </w:r>
+      <w:r>
+        <w:rPr>
+          <w:b/>
+          <w:bCs/>
+          <w:sz w:val="24"/>
+          <w:szCs w:val="24"/>
+          <w:lang w:val="ro-RO"/>
+        </w:rPr>
+        <w:t>()</w:t>
+      </w:r>
+      <w:r>
+        <w:rPr>
+          <w:sz w:val="24"/>
+          <w:szCs w:val="24"/>
+          <w:lang w:val="ro-RO"/>
+        </w:rPr>
+        <w:t xml:space="preserve">   - </w:t>
+      </w:r>
+      <w:r>
+        <w:rPr>
+          <w:sz w:val="24"/>
+          <w:szCs w:val="24"/>
+          <w:lang w:val="ro-RO"/>
+        </w:rPr>
+        <w:t xml:space="preserve">se leagă layout-ul </w:t>
+      </w:r>
+      <w:r>
+        <w:rPr>
+          <w:sz w:val="24"/>
+          <w:szCs w:val="24"/>
+          <w:lang w:val="ro-RO"/>
+        </w:rPr>
+        <w:t>pentru item de Adaptor</w:t>
+      </w:r>
+      <w:r>
+        <w:rPr>
+          <w:sz w:val="24"/>
+          <w:szCs w:val="24"/>
+          <w:lang w:val="ro-RO"/>
+        </w:rPr>
+        <w:t>,</w:t>
+      </w:r>
+    </w:p>
+    <w:p>
+      <w:pPr>
+        <w:pStyle w:val="ListParagraph"/>
+        <w:numPr>
+          <w:ilvl w:val="0"/>
+          <w:numId w:val="5"/>
+        </w:numPr>
+        <w:jc w:val="both"/>
+        <w:rPr>
+          <w:sz w:val="24"/>
+          <w:szCs w:val="24"/>
+          <w:lang w:val="ro-RO"/>
+        </w:rPr>
+      </w:pPr>
+      <w:r>
+        <w:rPr>
+          <w:b/>
+          <w:bCs/>
+          <w:sz w:val="24"/>
+          <w:szCs w:val="24"/>
+          <w:lang w:val="ro-RO"/>
+        </w:rPr>
+        <w:t>onBindViewHolder</w:t>
+      </w:r>
+      <w:r>
+        <w:rPr>
+          <w:b/>
+          <w:bCs/>
+          <w:sz w:val="24"/>
+          <w:szCs w:val="24"/>
+          <w:lang w:val="ro-RO"/>
+        </w:rPr>
+        <w:t>()</w:t>
+      </w:r>
+      <w:r>
+        <w:rPr>
+          <w:sz w:val="24"/>
+          <w:szCs w:val="24"/>
+          <w:lang w:val="ro-RO"/>
+        </w:rPr>
+        <w:t xml:space="preserve">   - </w:t>
+      </w:r>
+      <w:r>
+        <w:rPr>
+          <w:sz w:val="24"/>
+          <w:szCs w:val="24"/>
+          <w:lang w:val="ro-RO"/>
+        </w:rPr>
+        <w:t xml:space="preserve">se leagă </w:t>
+      </w:r>
+      <w:r>
+        <w:rPr>
+          <w:sz w:val="24"/>
+          <w:szCs w:val="24"/>
+          <w:lang w:val="ro-RO"/>
+        </w:rPr>
+        <w:t>elementele</w:t>
+      </w:r>
+      <w:r>
+        <w:rPr>
+          <w:sz w:val="24"/>
+          <w:szCs w:val="24"/>
+          <w:lang w:val="ro-RO"/>
+        </w:rPr>
+        <w:t xml:space="preserve"> din setul</w:t>
+      </w:r>
+      <w:r>
+        <w:rPr>
+          <w:sz w:val="24"/>
+          <w:szCs w:val="24"/>
+          <w:lang w:val="ro-RO"/>
+        </w:rPr>
+        <w:t xml:space="preserve"> de date</w:t>
+      </w:r>
+      <w:r>
+        <w:rPr>
+          <w:sz w:val="24"/>
+          <w:szCs w:val="24"/>
+          <w:lang w:val="ro-RO"/>
+        </w:rPr>
+        <w:t xml:space="preserve"> de elementele din layout</w:t>
+      </w:r>
+      <w:r>
+        <w:rPr>
+          <w:sz w:val="24"/>
+          <w:szCs w:val="24"/>
+          <w:lang w:val="ro-RO"/>
+        </w:rPr>
+        <w:t>,</w:t>
+      </w:r>
+    </w:p>
+    <w:p>
+      <w:pPr>
+        <w:pStyle w:val="ListParagraph"/>
+        <w:numPr>
+          <w:ilvl w:val="0"/>
+          <w:numId w:val="5"/>
+        </w:numPr>
+        <w:jc w:val="both"/>
+        <w:rPr>
+          <w:i/>
+          <w:iCs/>
+          <w:sz w:val="24"/>
+          <w:szCs w:val="24"/>
+        </w:rPr>
+      </w:pPr>
+      <w:r>
+        <w:rPr>
+          <w:b/>
+          <w:bCs/>
+          <w:sz w:val="24"/>
+          <w:szCs w:val="24"/>
+          <w:lang w:val="ro-RO"/>
+        </w:rPr>
+        <w:t>getItemCount</w:t>
+      </w:r>
+      <w:r>
+        <w:rPr>
+          <w:b/>
+          <w:bCs/>
+          <w:sz w:val="24"/>
+          <w:szCs w:val="24"/>
+          <w:lang w:val="ro-RO"/>
+        </w:rPr>
+        <w:t>()</w:t>
+      </w:r>
+      <w:r>
+        <w:rPr>
+          <w:sz w:val="24"/>
+          <w:szCs w:val="24"/>
+          <w:lang w:val="ro-RO"/>
+        </w:rPr>
+        <w:t xml:space="preserve">   - </w:t>
+      </w:r>
+      <w:r>
+        <w:rPr>
+          <w:sz w:val="24"/>
+          <w:szCs w:val="24"/>
+          <w:lang w:val="ro-RO"/>
+        </w:rPr>
+        <w:t>returnează numărul de elemente din setul de date</w:t>
+      </w:r>
+      <w:r>
+        <w:rPr>
+          <w:sz w:val="24"/>
+          <w:szCs w:val="24"/>
+          <w:lang w:val="ro-RO"/>
+        </w:rPr>
+        <w:t>.</w:t>
+      </w:r>
+    </w:p>
+    <w:p>
+      <w:pPr>
+        <w:jc w:val="both"/>
+        <w:rPr>
+          <w:sz w:val="24"/>
+          <w:szCs w:val="24"/>
+        </w:rPr>
+      </w:pPr>
+      <w:r>
+        <w:rPr>
+          <w:sz w:val="24"/>
+          <w:szCs w:val="24"/>
+        </w:rPr>
+        <w:lastRenderedPageBreak/>
+        <w:t xml:space="preserve">Se </w:t>
+      </w:r>
+      <w:r>
+        <w:rPr>
+          <w:sz w:val="24"/>
+          <w:szCs w:val="24"/>
+        </w:rPr>
+        <w:t xml:space="preserve">creează apoi clasa interioară </w:t>
+      </w:r>
+      <w:r>
+        <w:rPr>
+          <w:i/>
+          <w:iCs/>
+          <w:sz w:val="24"/>
+          <w:szCs w:val="24"/>
+        </w:rPr>
+        <w:t>MyViewHolder</w:t>
+      </w:r>
+      <w:r>
+        <w:rPr>
+          <w:sz w:val="24"/>
+          <w:szCs w:val="24"/>
+        </w:rPr>
+        <w:t xml:space="preserve">, care moștenește clasa </w:t>
+      </w:r>
+      <w:r>
+        <w:rPr>
+          <w:i/>
+          <w:iCs/>
+          <w:sz w:val="24"/>
+          <w:szCs w:val="24"/>
+        </w:rPr>
+        <w:t>RecyclerView.ViewHolder</w:t>
+      </w:r>
+      <w:r>
+        <w:rPr>
+          <w:sz w:val="24"/>
+          <w:szCs w:val="24"/>
+        </w:rPr>
+        <w:t xml:space="preserve"> </w:t>
+      </w:r>
+      <w:r>
+        <w:rPr>
+          <w:sz w:val="24"/>
+          <w:szCs w:val="24"/>
+        </w:rPr>
+        <w:t xml:space="preserve">cu un constructor </w:t>
+      </w:r>
+      <w:r>
+        <w:rPr>
+          <w:sz w:val="24"/>
+          <w:szCs w:val="24"/>
+        </w:rPr>
+        <w:t>asemănător clasei moștenite</w:t>
+      </w:r>
+      <w:r>
+        <w:rPr>
+          <w:sz w:val="24"/>
+          <w:szCs w:val="24"/>
+        </w:rPr>
+        <w:t>, și se salvează referințele către elementele din layout</w:t>
+      </w:r>
+      <w:r>
+        <w:rPr>
+          <w:sz w:val="24"/>
+          <w:szCs w:val="24"/>
+        </w:rPr>
+        <w:t xml:space="preserve">, pentru a putea fi folosite în </w:t>
+      </w:r>
+      <w:r>
+        <w:rPr>
+          <w:i/>
+          <w:iCs/>
+          <w:sz w:val="24"/>
+          <w:szCs w:val="24"/>
+        </w:rPr>
+        <w:t>onBindViewHolder()</w:t>
+      </w:r>
+      <w:r>
+        <w:rPr>
+          <w:sz w:val="24"/>
+          <w:szCs w:val="24"/>
+        </w:rPr>
+        <w:t>. În activitatea dorită se instanțează</w:t>
+      </w:r>
+      <w:r>
+        <w:rPr>
+          <w:sz w:val="24"/>
+          <w:szCs w:val="24"/>
+        </w:rPr>
+        <w:t xml:space="preserve"> clasa </w:t>
+      </w:r>
+      <w:r>
+        <w:rPr>
+          <w:i/>
+          <w:iCs/>
+          <w:sz w:val="24"/>
+          <w:szCs w:val="24"/>
+        </w:rPr>
+        <w:t>MyAdapter</w:t>
+      </w:r>
+      <w:r>
+        <w:rPr>
+          <w:sz w:val="24"/>
+          <w:szCs w:val="24"/>
+        </w:rPr>
+        <w:t>, trimițând prin constructor contextul și setul de date</w:t>
+      </w:r>
+      <w:r>
+        <w:rPr>
+          <w:sz w:val="24"/>
+          <w:szCs w:val="24"/>
+        </w:rPr>
+        <w:t>.</w:t>
+      </w:r>
+      <w:r>
+        <w:rPr>
+          <w:sz w:val="24"/>
+          <w:szCs w:val="24"/>
+        </w:rPr>
+        <w:t xml:space="preserve"> Folosind metoda </w:t>
+      </w:r>
+      <w:r>
+        <w:rPr>
+          <w:i/>
+          <w:iCs/>
+          <w:sz w:val="24"/>
+          <w:szCs w:val="24"/>
+        </w:rPr>
+        <w:t>setAdapter()</w:t>
+      </w:r>
+      <w:r>
+        <w:rPr>
+          <w:sz w:val="24"/>
+          <w:szCs w:val="24"/>
+        </w:rPr>
+        <w:t xml:space="preserve"> se setează adaptorul instanțat recyclerView-ului, apoi se stabilește</w:t>
+      </w:r>
+      <w:r>
+        <w:rPr>
+          <w:sz w:val="24"/>
+          <w:szCs w:val="24"/>
+        </w:rPr>
+        <w:t xml:space="preserve"> LayoutManagerul (ex: LinearLayoutManager)</w:t>
+      </w:r>
+      <w:r>
+        <w:rPr>
+          <w:sz w:val="24"/>
+          <w:szCs w:val="24"/>
+        </w:rPr>
+        <w:t>.</w:t>
       </w:r>
     </w:p>
     <w:p>
@@ -3891,6 +4824,160 @@
         </w:rPr>
         <w:t>O relație de match apare atunci când utilizatorul curent a dat like (sau swipe-right) la o persoană, iar acea persoană a dat like la utilizatorul curent.</w:t>
       </w:r>
+      <w:r>
+        <w:rPr>
+          <w:sz w:val="24"/>
+          <w:szCs w:val="24"/>
+          <w:lang w:val="ro-RO"/>
+        </w:rPr>
+        <w:t xml:space="preserve"> În acest caz vom folosi un RecyclerView pentru a putea </w:t>
+      </w:r>
+      <w:r>
+        <w:rPr>
+          <w:sz w:val="24"/>
+          <w:szCs w:val="24"/>
+          <w:lang w:val="ro-RO"/>
+        </w:rPr>
+        <w:t>afișa</w:t>
+      </w:r>
+      <w:r>
+        <w:rPr>
+          <w:sz w:val="24"/>
+          <w:szCs w:val="24"/>
+          <w:lang w:val="ro-RO"/>
+        </w:rPr>
+        <w:t xml:space="preserve"> lista de match-uri</w:t>
+      </w:r>
+      <w:r>
+        <w:rPr>
+          <w:sz w:val="24"/>
+          <w:szCs w:val="24"/>
+          <w:lang w:val="ro-RO"/>
+        </w:rPr>
+        <w:t>.</w:t>
+      </w:r>
+    </w:p>
+    <w:p>
+      <w:pPr>
+        <w:ind w:firstLine="720"/>
+        <w:jc w:val="both"/>
+        <w:rPr>
+          <w:sz w:val="24"/>
+          <w:szCs w:val="24"/>
+          <w:lang w:val="ro-RO"/>
+        </w:rPr>
+      </w:pPr>
+    </w:p>
+    <w:p>
+      <w:pPr>
+        <w:ind w:firstLine="720"/>
+        <w:jc w:val="both"/>
+        <w:rPr>
+          <w:sz w:val="24"/>
+          <w:szCs w:val="24"/>
+          <w:lang w:val="ro-RO"/>
+        </w:rPr>
+      </w:pPr>
+      <w:r>
+        <w:rPr>
+          <w:sz w:val="24"/>
+          <w:szCs w:val="24"/>
+          <w:lang w:val="ro-RO"/>
+        </w:rPr>
+        <w:t xml:space="preserve">În </w:t>
+      </w:r>
+      <w:r>
+        <w:rPr>
+          <w:b/>
+          <w:bCs/>
+          <w:sz w:val="24"/>
+          <w:szCs w:val="24"/>
+          <w:lang w:val="ro-RO"/>
+        </w:rPr>
+        <w:t>ProfileFragment</w:t>
+      </w:r>
+      <w:r>
+        <w:rPr>
+          <w:sz w:val="24"/>
+          <w:szCs w:val="24"/>
+          <w:lang w:val="ro-RO"/>
+        </w:rPr>
+        <w:t xml:space="preserve"> </w:t>
+      </w:r>
+      <w:r>
+        <w:rPr>
+          <w:sz w:val="24"/>
+          <w:szCs w:val="24"/>
+          <w:lang w:val="ro-RO"/>
+        </w:rPr>
+        <w:t xml:space="preserve">se vor putea vizualiza datele personale ale utilizatorului și persoanele </w:t>
+      </w:r>
+      <w:r>
+        <w:rPr>
+          <w:sz w:val="24"/>
+          <w:szCs w:val="24"/>
+          <w:lang w:val="ro-RO"/>
+        </w:rPr>
+        <w:t>apreciate de către utilizator</w:t>
+      </w:r>
+      <w:r>
+        <w:rPr>
+          <w:sz w:val="24"/>
+          <w:szCs w:val="24"/>
+          <w:lang w:val="ro-RO"/>
+        </w:rPr>
+        <w:t>.</w:t>
+      </w:r>
+      <w:r>
+        <w:rPr>
+          <w:sz w:val="24"/>
+          <w:szCs w:val="24"/>
+          <w:lang w:val="ro-RO"/>
+        </w:rPr>
+        <w:t xml:space="preserve"> Persoanele apreciate de utilizator vor apărea într-o listă de tip </w:t>
+      </w:r>
+      <w:r>
+        <w:rPr>
+          <w:i/>
+          <w:iCs/>
+          <w:sz w:val="24"/>
+          <w:szCs w:val="24"/>
+          <w:lang w:val="ro-RO"/>
+        </w:rPr>
+        <w:t>RecyclerView</w:t>
+      </w:r>
+      <w:r>
+        <w:rPr>
+          <w:sz w:val="24"/>
+          <w:szCs w:val="24"/>
+          <w:lang w:val="ro-RO"/>
+        </w:rPr>
+        <w:t>.</w:t>
+      </w:r>
+      <w:r>
+        <w:rPr>
+          <w:sz w:val="24"/>
+          <w:szCs w:val="24"/>
+          <w:lang w:val="ro-RO"/>
+        </w:rPr>
+        <w:t xml:space="preserve"> </w:t>
+      </w:r>
+      <w:r>
+        <w:rPr>
+          <w:sz w:val="24"/>
+          <w:szCs w:val="24"/>
+          <w:lang w:val="ro-RO"/>
+        </w:rPr>
+        <w:t>Apăsarea pe un item din listă va reseta like-ul</w:t>
+      </w:r>
+      <w:r>
+        <w:rPr>
+          <w:sz w:val="24"/>
+          <w:szCs w:val="24"/>
+          <w:lang w:val="ro-RO"/>
+        </w:rPr>
+        <w:t xml:space="preserve"> față de persoana din listă.</w:t>
+      </w:r>
     </w:p>
     <w:p>
       <w:pPr>
@@ -3931,17 +5018,1350 @@
     </w:p>
     <w:p>
       <w:pPr>
-        <w:rPr>
-          <w:sz w:val="24"/>
-          <w:szCs w:val="24"/>
-        </w:rPr>
-      </w:pPr>
-      <w:r>
-        <w:rPr>
-          <w:sz w:val="24"/>
-          <w:szCs w:val="24"/>
-        </w:rPr>
-        <w:t>aaaa</w:t>
+        <w:ind w:firstLine="720"/>
+        <w:jc w:val="both"/>
+        <w:rPr>
+          <w:sz w:val="24"/>
+          <w:szCs w:val="24"/>
+        </w:rPr>
+      </w:pPr>
+      <w:r>
+        <w:rPr>
+          <w:sz w:val="24"/>
+          <w:szCs w:val="24"/>
+        </w:rPr>
+        <w:t>Server-ul va aștepta request-uri de la clienți, și va răspunde acelor request-uri</w:t>
+      </w:r>
+      <w:r>
+        <w:rPr>
+          <w:sz w:val="24"/>
+          <w:szCs w:val="24"/>
+        </w:rPr>
+        <w:t xml:space="preserve"> în funcție de </w:t>
+      </w:r>
+      <w:r>
+        <w:rPr>
+          <w:sz w:val="24"/>
+          <w:szCs w:val="24"/>
+        </w:rPr>
+        <w:t>comanda primită și de datele transmise împreună cu comanda.</w:t>
+      </w:r>
+      <w:r>
+        <w:rPr>
+          <w:sz w:val="24"/>
+          <w:szCs w:val="24"/>
+        </w:rPr>
+        <w:t xml:space="preserve"> Mesajul de la client va </w:t>
+      </w:r>
+      <w:r>
+        <w:rPr>
+          <w:sz w:val="24"/>
+          <w:szCs w:val="24"/>
+        </w:rPr>
+        <w:t>fi citit</w:t>
+      </w:r>
+      <w:r>
+        <w:rPr>
+          <w:sz w:val="24"/>
+          <w:szCs w:val="24"/>
+        </w:rPr>
+        <w:t xml:space="preserve"> în ClientHandler</w:t>
+      </w:r>
+      <w:r>
+        <w:rPr>
+          <w:sz w:val="24"/>
+          <w:szCs w:val="24"/>
+        </w:rPr>
+        <w:t xml:space="preserve">, dar va </w:t>
+      </w:r>
+      <w:r>
+        <w:rPr>
+          <w:sz w:val="24"/>
+          <w:szCs w:val="24"/>
+        </w:rPr>
+        <w:t xml:space="preserve">fi transmis în metoda </w:t>
+      </w:r>
+      <w:r>
+        <w:rPr>
+          <w:b/>
+          <w:bCs/>
+          <w:sz w:val="24"/>
+          <w:szCs w:val="24"/>
+        </w:rPr>
+        <w:t>handlePackage()</w:t>
+      </w:r>
+      <w:r>
+        <w:rPr>
+          <w:sz w:val="24"/>
+          <w:szCs w:val="24"/>
+        </w:rPr>
+        <w:t xml:space="preserve"> a clasei </w:t>
+      </w:r>
+      <w:r>
+        <w:rPr>
+          <w:i/>
+          <w:iCs/>
+          <w:sz w:val="24"/>
+          <w:szCs w:val="24"/>
+        </w:rPr>
+        <w:t>PackageHandler</w:t>
+      </w:r>
+      <w:r>
+        <w:rPr>
+          <w:sz w:val="24"/>
+          <w:szCs w:val="24"/>
+        </w:rPr>
+        <w:t>, așteptând un răspuns pe care</w:t>
+      </w:r>
+      <w:r>
+        <w:rPr>
+          <w:sz w:val="24"/>
+          <w:szCs w:val="24"/>
+        </w:rPr>
+        <w:t xml:space="preserve"> să îl trimită înapoi pe </w:t>
+      </w:r>
+      <w:r>
+        <w:rPr>
+          <w:sz w:val="24"/>
+          <w:szCs w:val="24"/>
+        </w:rPr>
+        <w:t>Socket</w:t>
+      </w:r>
+      <w:r>
+        <w:rPr>
+          <w:sz w:val="24"/>
+          <w:szCs w:val="24"/>
+        </w:rPr>
+        <w:t xml:space="preserve"> înapoi către client.</w:t>
+      </w:r>
+    </w:p>
+    <w:p>
+      <w:pPr>
+        <w:ind w:firstLine="720"/>
+        <w:jc w:val="both"/>
+        <w:rPr>
+          <w:sz w:val="24"/>
+          <w:szCs w:val="24"/>
+          <w:lang w:val="ro-RO"/>
+        </w:rPr>
+      </w:pPr>
+      <w:r>
+        <w:rPr>
+          <w:sz w:val="24"/>
+          <w:szCs w:val="24"/>
+        </w:rPr>
+        <w:t xml:space="preserve">Clasa </w:t>
+      </w:r>
+      <w:r>
+        <w:rPr>
+          <w:b/>
+          <w:bCs/>
+          <w:sz w:val="24"/>
+          <w:szCs w:val="24"/>
+        </w:rPr>
+        <w:t>PackageHandler</w:t>
+      </w:r>
+      <w:r>
+        <w:rPr>
+          <w:sz w:val="24"/>
+          <w:szCs w:val="24"/>
+        </w:rPr>
+        <w:t xml:space="preserve"> este o clasă </w:t>
+      </w:r>
+      <w:r>
+        <w:rPr>
+          <w:i/>
+          <w:iCs/>
+          <w:sz w:val="24"/>
+          <w:szCs w:val="24"/>
+          <w:u w:val="single"/>
+        </w:rPr>
+        <w:t>singleton</w:t>
+      </w:r>
+      <w:r>
+        <w:rPr>
+          <w:sz w:val="24"/>
+          <w:szCs w:val="24"/>
+        </w:rPr>
+        <w:t xml:space="preserve"> care</w:t>
+      </w:r>
+      <w:r>
+        <w:rPr>
+          <w:sz w:val="24"/>
+          <w:szCs w:val="24"/>
+        </w:rPr>
+        <w:t xml:space="preserve"> conține o metodă “</w:t>
+      </w:r>
+      <w:r>
+        <w:rPr>
+          <w:sz w:val="24"/>
+          <w:szCs w:val="24"/>
+          <w:lang w:val="ro-RO"/>
+        </w:rPr>
+        <w:t>de control</w:t>
+      </w:r>
+      <w:r>
+        <w:rPr>
+          <w:sz w:val="24"/>
+          <w:szCs w:val="24"/>
+        </w:rPr>
+        <w:t xml:space="preserve">”, numită </w:t>
+      </w:r>
+      <w:r>
+        <w:rPr>
+          <w:b/>
+          <w:bCs/>
+          <w:sz w:val="24"/>
+          <w:szCs w:val="24"/>
+        </w:rPr>
+        <w:t>handlePackage()</w:t>
+      </w:r>
+      <w:r>
+        <w:rPr>
+          <w:sz w:val="24"/>
+          <w:szCs w:val="24"/>
+        </w:rPr>
+        <w:t xml:space="preserve">. Această </w:t>
+      </w:r>
+      <w:r>
+        <w:rPr>
+          <w:sz w:val="24"/>
+          <w:szCs w:val="24"/>
+        </w:rPr>
+        <w:t>metodă împarte mesajul primit</w:t>
+      </w:r>
+      <w:r>
+        <w:rPr>
+          <w:sz w:val="24"/>
+          <w:szCs w:val="24"/>
+        </w:rPr>
+        <w:t xml:space="preserve"> în funcție de caracterul ‘</w:t>
+      </w:r>
+      <w:r>
+        <w:rPr>
+          <w:b/>
+          <w:bCs/>
+          <w:sz w:val="24"/>
+          <w:szCs w:val="24"/>
+        </w:rPr>
+        <w:t>#</w:t>
+      </w:r>
+      <w:r>
+        <w:rPr>
+          <w:sz w:val="24"/>
+          <w:szCs w:val="24"/>
+        </w:rPr>
+        <w:t>’</w:t>
+      </w:r>
+      <w:r>
+        <w:rPr>
+          <w:sz w:val="24"/>
+          <w:szCs w:val="24"/>
+        </w:rPr>
+        <w:t xml:space="preserve"> </w:t>
+      </w:r>
+      <w:r>
+        <w:rPr>
+          <w:sz w:val="24"/>
+          <w:szCs w:val="24"/>
+          <w:lang w:val="ro-RO"/>
+        </w:rPr>
+        <w:t>într-un vector de string-uri</w:t>
+      </w:r>
+      <w:r>
+        <w:rPr>
+          <w:sz w:val="24"/>
+          <w:szCs w:val="24"/>
+          <w:lang w:val="ro-RO"/>
+        </w:rPr>
+        <w:t>, pentru a putea diferenția între comandă, parametri și spațiul liber rămas</w:t>
+      </w:r>
+      <w:r>
+        <w:rPr>
+          <w:sz w:val="24"/>
+          <w:szCs w:val="24"/>
+          <w:lang w:val="ro-RO"/>
+        </w:rPr>
+        <w:t>. Primul element din vector reprezintă comanda, iar restul elemetelor reprezintă parametrii comenzii</w:t>
+      </w:r>
+      <w:r>
+        <w:rPr>
+          <w:sz w:val="24"/>
+          <w:szCs w:val="24"/>
+          <w:lang w:val="ro-RO"/>
+        </w:rPr>
+        <w:t xml:space="preserve"> (ex: </w:t>
+      </w:r>
+      <w:r>
+        <w:rPr>
+          <w:b/>
+          <w:bCs/>
+          <w:sz w:val="24"/>
+          <w:szCs w:val="24"/>
+          <w:lang w:val="ro-RO"/>
+        </w:rPr>
+        <w:t>login_req#mail#pwd#</w:t>
+      </w:r>
+      <w:r>
+        <w:rPr>
+          <w:b/>
+          <w:bCs/>
+          <w:sz w:val="24"/>
+          <w:szCs w:val="24"/>
+        </w:rPr>
+        <w:t>\0\0\0...</w:t>
+      </w:r>
+      <w:r>
+        <w:rPr>
+          <w:sz w:val="24"/>
+          <w:szCs w:val="24"/>
+          <w:lang w:val="ro-RO"/>
+        </w:rPr>
+        <w:t xml:space="preserve">  =</w:t>
+      </w:r>
+      <w:r>
+        <w:rPr>
+          <w:sz w:val="24"/>
+          <w:szCs w:val="24"/>
+        </w:rPr>
+        <w:t xml:space="preserve">&gt; </w:t>
+      </w:r>
+      <w:r>
+        <w:rPr>
+          <w:i/>
+          <w:iCs/>
+          <w:sz w:val="24"/>
+          <w:szCs w:val="24"/>
+          <w:u w:val="single"/>
+          <w:lang w:val="ro-RO"/>
+        </w:rPr>
+        <w:t>login_req</w:t>
+      </w:r>
+      <w:r>
+        <w:rPr>
+          <w:sz w:val="24"/>
+          <w:szCs w:val="24"/>
+          <w:lang w:val="ro-RO"/>
+        </w:rPr>
+        <w:t xml:space="preserve"> este comanda, iar </w:t>
+      </w:r>
+      <w:r>
+        <w:rPr>
+          <w:i/>
+          <w:iCs/>
+          <w:sz w:val="24"/>
+          <w:szCs w:val="24"/>
+          <w:u w:val="single"/>
+          <w:lang w:val="ro-RO"/>
+        </w:rPr>
+        <w:t>mail</w:t>
+      </w:r>
+      <w:r>
+        <w:rPr>
+          <w:sz w:val="24"/>
+          <w:szCs w:val="24"/>
+          <w:lang w:val="ro-RO"/>
+        </w:rPr>
+        <w:t xml:space="preserve"> și </w:t>
+      </w:r>
+      <w:r>
+        <w:rPr>
+          <w:i/>
+          <w:iCs/>
+          <w:sz w:val="24"/>
+          <w:szCs w:val="24"/>
+          <w:u w:val="single"/>
+          <w:lang w:val="ro-RO"/>
+        </w:rPr>
+        <w:t>pwd</w:t>
+      </w:r>
+      <w:r>
+        <w:rPr>
+          <w:sz w:val="24"/>
+          <w:szCs w:val="24"/>
+          <w:lang w:val="ro-RO"/>
+        </w:rPr>
+        <w:t xml:space="preserve"> sunt parametri, spațiul liber</w:t>
+      </w:r>
+      <w:r>
+        <w:rPr>
+          <w:sz w:val="24"/>
+          <w:szCs w:val="24"/>
+          <w:lang w:val="ro-RO"/>
+        </w:rPr>
+        <w:t xml:space="preserve"> </w:t>
+      </w:r>
+      <w:r>
+        <w:rPr>
+          <w:sz w:val="24"/>
+          <w:szCs w:val="24"/>
+          <w:lang w:val="ro-RO"/>
+        </w:rPr>
+        <w:t>(</w:t>
+      </w:r>
+      <w:r>
+        <w:rPr>
+          <w:i/>
+          <w:iCs/>
+          <w:sz w:val="24"/>
+          <w:szCs w:val="24"/>
+          <w:u w:val="single"/>
+        </w:rPr>
+        <w:t>\0</w:t>
+      </w:r>
+      <w:r>
+        <w:rPr>
+          <w:sz w:val="24"/>
+          <w:szCs w:val="24"/>
+          <w:lang w:val="ro-RO"/>
+        </w:rPr>
+        <w:t>)</w:t>
+      </w:r>
+      <w:r>
+        <w:rPr>
+          <w:sz w:val="24"/>
+          <w:szCs w:val="24"/>
+          <w:lang w:val="ro-RO"/>
+        </w:rPr>
+        <w:t xml:space="preserve"> nu este atașat de ultimul parametru)</w:t>
+      </w:r>
+      <w:r>
+        <w:rPr>
+          <w:sz w:val="24"/>
+          <w:szCs w:val="24"/>
+          <w:lang w:val="ro-RO"/>
+        </w:rPr>
+        <w:t>.</w:t>
+      </w:r>
+      <w:r>
+        <w:rPr>
+          <w:sz w:val="24"/>
+          <w:szCs w:val="24"/>
+          <w:lang w:val="ro-RO"/>
+        </w:rPr>
+        <w:t xml:space="preserve"> După despărțirea în vector de string-uri se </w:t>
+      </w:r>
+      <w:r>
+        <w:rPr>
+          <w:sz w:val="24"/>
+          <w:szCs w:val="24"/>
+          <w:lang w:val="ro-RO"/>
+        </w:rPr>
+        <w:t>verifică comanda și se apelează o metodă specifică pentru fiecare comandă</w:t>
+      </w:r>
+      <w:r>
+        <w:rPr>
+          <w:sz w:val="24"/>
+          <w:szCs w:val="24"/>
+          <w:lang w:val="ro-RO"/>
+        </w:rPr>
+        <w:t>, așteptând un răspuns de la fiecare metodă.</w:t>
+      </w:r>
+    </w:p>
+    <w:p>
+      <w:pPr>
+        <w:ind w:firstLine="360"/>
+        <w:jc w:val="both"/>
+        <w:rPr>
+          <w:sz w:val="28"/>
+          <w:szCs w:val="28"/>
+          <w:u w:val="single"/>
+          <w:lang w:val="ro-RO"/>
+        </w:rPr>
+      </w:pPr>
+      <w:r>
+        <w:rPr>
+          <w:sz w:val="28"/>
+          <w:szCs w:val="28"/>
+          <w:u w:val="single"/>
+          <w:lang w:val="ro-RO"/>
+        </w:rPr>
+        <w:t>Metode de bază:</w:t>
+      </w:r>
+    </w:p>
+    <w:p>
+      <w:pPr>
+        <w:pStyle w:val="ListParagraph"/>
+        <w:numPr>
+          <w:ilvl w:val="0"/>
+          <w:numId w:val="8"/>
+        </w:numPr>
+        <w:jc w:val="both"/>
+        <w:rPr>
+          <w:sz w:val="24"/>
+          <w:szCs w:val="24"/>
+          <w:lang w:val="ro-RO"/>
+        </w:rPr>
+      </w:pPr>
+      <w:r>
+        <w:rPr>
+          <w:b/>
+          <w:bCs/>
+          <w:sz w:val="24"/>
+          <w:szCs w:val="24"/>
+          <w:lang w:val="ro-RO"/>
+        </w:rPr>
+        <w:t>Table_populate()</w:t>
+      </w:r>
+      <w:r>
+        <w:rPr>
+          <w:sz w:val="24"/>
+          <w:szCs w:val="24"/>
+          <w:lang w:val="ro-RO"/>
+        </w:rPr>
+        <w:t xml:space="preserve">  - </w:t>
+      </w:r>
+      <w:r>
+        <w:rPr>
+          <w:sz w:val="24"/>
+          <w:szCs w:val="24"/>
+          <w:lang w:val="ro-RO"/>
+        </w:rPr>
+        <w:t>generează</w:t>
+      </w:r>
+      <w:r>
+        <w:rPr>
+          <w:sz w:val="24"/>
+          <w:szCs w:val="24"/>
+          <w:lang w:val="ro-RO"/>
+        </w:rPr>
+        <w:t xml:space="preserve"> un număr predefinit de conturi (ex: 50) și încearcă să le adauge la baza de date</w:t>
+      </w:r>
+      <w:r>
+        <w:rPr>
+          <w:sz w:val="24"/>
+          <w:szCs w:val="24"/>
+        </w:rPr>
+        <w:t>;</w:t>
+      </w:r>
+      <w:r>
+        <w:rPr>
+          <w:sz w:val="24"/>
+          <w:szCs w:val="24"/>
+          <w:lang w:val="ro-RO"/>
+        </w:rPr>
+        <w:t xml:space="preserve"> se vor adăuga doar conturile care nu există deja.</w:t>
+      </w:r>
+    </w:p>
+    <w:p>
+      <w:pPr>
+        <w:pStyle w:val="ListParagraph"/>
+        <w:numPr>
+          <w:ilvl w:val="0"/>
+          <w:numId w:val="8"/>
+        </w:numPr>
+        <w:jc w:val="both"/>
+        <w:rPr>
+          <w:sz w:val="24"/>
+          <w:szCs w:val="24"/>
+          <w:lang w:val="ro-RO"/>
+        </w:rPr>
+      </w:pPr>
+      <w:r>
+        <w:rPr>
+          <w:b/>
+          <w:bCs/>
+          <w:sz w:val="24"/>
+          <w:szCs w:val="24"/>
+          <w:lang w:val="ro-RO"/>
+        </w:rPr>
+        <w:t>LoginReq</w:t>
+      </w:r>
+      <w:r>
+        <w:rPr>
+          <w:b/>
+          <w:bCs/>
+          <w:sz w:val="24"/>
+          <w:szCs w:val="24"/>
+          <w:lang w:val="ro-RO"/>
+        </w:rPr>
+        <w:t>()</w:t>
+      </w:r>
+      <w:r>
+        <w:rPr>
+          <w:sz w:val="24"/>
+          <w:szCs w:val="24"/>
+          <w:lang w:val="ro-RO"/>
+        </w:rPr>
+        <w:t xml:space="preserve">  - </w:t>
+      </w:r>
+      <w:r>
+        <w:rPr>
+          <w:sz w:val="24"/>
+          <w:szCs w:val="24"/>
+          <w:lang w:val="ro-RO"/>
+        </w:rPr>
+        <w:t xml:space="preserve">verifică dacă mail-ul și parola există in BD și </w:t>
+      </w:r>
+      <w:r>
+        <w:rPr>
+          <w:sz w:val="24"/>
+          <w:szCs w:val="24"/>
+          <w:lang w:val="ro-RO"/>
+        </w:rPr>
+        <w:t xml:space="preserve">returnează datele </w:t>
+      </w:r>
+      <w:r>
+        <w:rPr>
+          <w:sz w:val="24"/>
+          <w:szCs w:val="24"/>
+          <w:lang w:val="ro-RO"/>
+        </w:rPr>
+        <w:t>utilizatorului</w:t>
+      </w:r>
+      <w:r>
+        <w:rPr>
+          <w:sz w:val="24"/>
+          <w:szCs w:val="24"/>
+          <w:lang w:val="ro-RO"/>
+        </w:rPr>
+        <w:t xml:space="preserve"> în caz că există</w:t>
+      </w:r>
+      <w:r>
+        <w:rPr>
+          <w:sz w:val="24"/>
+          <w:szCs w:val="24"/>
+          <w:lang w:val="ro-RO"/>
+        </w:rPr>
+        <w:t xml:space="preserve"> contul, sau un mesaj de eroare în caz contrar</w:t>
+      </w:r>
+      <w:r>
+        <w:rPr>
+          <w:sz w:val="24"/>
+          <w:szCs w:val="24"/>
+          <w:lang w:val="ro-RO"/>
+        </w:rPr>
+        <w:t>.</w:t>
+      </w:r>
+      <w:r>
+        <w:rPr>
+          <w:sz w:val="24"/>
+          <w:szCs w:val="24"/>
+          <w:lang w:val="ro-RO"/>
+        </w:rPr>
+        <w:t xml:space="preserve"> </w:t>
+      </w:r>
+    </w:p>
+    <w:p>
+      <w:pPr>
+        <w:pStyle w:val="ListParagraph"/>
+        <w:numPr>
+          <w:ilvl w:val="0"/>
+          <w:numId w:val="8"/>
+        </w:numPr>
+        <w:jc w:val="both"/>
+        <w:rPr>
+          <w:sz w:val="24"/>
+          <w:szCs w:val="24"/>
+          <w:lang w:val="ro-RO"/>
+        </w:rPr>
+      </w:pPr>
+      <w:r>
+        <w:rPr>
+          <w:b/>
+          <w:bCs/>
+          <w:sz w:val="24"/>
+          <w:szCs w:val="24"/>
+          <w:lang w:val="ro-RO"/>
+        </w:rPr>
+        <w:t>RegReq()</w:t>
+      </w:r>
+      <w:r>
+        <w:rPr>
+          <w:sz w:val="24"/>
+          <w:szCs w:val="24"/>
+          <w:lang w:val="ro-RO"/>
+        </w:rPr>
+        <w:t xml:space="preserve">  - </w:t>
+      </w:r>
+      <w:r>
+        <w:rPr>
+          <w:sz w:val="24"/>
+          <w:szCs w:val="24"/>
+          <w:lang w:val="ro-RO"/>
+        </w:rPr>
+        <w:t xml:space="preserve">încearcă să introducă un nou cont în baza de date, </w:t>
+      </w:r>
+      <w:r>
+        <w:rPr>
+          <w:sz w:val="24"/>
+          <w:szCs w:val="24"/>
+          <w:lang w:val="ro-RO"/>
+        </w:rPr>
+        <w:t xml:space="preserve">returnează </w:t>
+      </w:r>
+      <w:r>
+        <w:rPr>
+          <w:i/>
+          <w:iCs/>
+          <w:sz w:val="24"/>
+          <w:szCs w:val="24"/>
+          <w:lang w:val="ro-RO"/>
+        </w:rPr>
+        <w:t>OK</w:t>
+      </w:r>
+      <w:r>
+        <w:rPr>
+          <w:sz w:val="24"/>
+          <w:szCs w:val="24"/>
+          <w:lang w:val="ro-RO"/>
+        </w:rPr>
+        <w:t xml:space="preserve"> dacă contul a fost adăugat, </w:t>
+      </w:r>
+      <w:r>
+        <w:rPr>
+          <w:i/>
+          <w:iCs/>
+          <w:sz w:val="24"/>
+          <w:szCs w:val="24"/>
+          <w:lang w:val="ro-RO"/>
+        </w:rPr>
+        <w:t>ERR</w:t>
+      </w:r>
+      <w:r>
+        <w:rPr>
+          <w:sz w:val="24"/>
+          <w:szCs w:val="24"/>
+          <w:lang w:val="ro-RO"/>
+        </w:rPr>
+        <w:t xml:space="preserve"> în cazul în care contul deja există sau au apărut erori.</w:t>
+      </w:r>
+    </w:p>
+    <w:p>
+      <w:pPr>
+        <w:pStyle w:val="ListParagraph"/>
+        <w:numPr>
+          <w:ilvl w:val="0"/>
+          <w:numId w:val="8"/>
+        </w:numPr>
+        <w:jc w:val="both"/>
+        <w:rPr>
+          <w:sz w:val="24"/>
+          <w:szCs w:val="24"/>
+          <w:lang w:val="ro-RO"/>
+        </w:rPr>
+      </w:pPr>
+      <w:r>
+        <w:rPr>
+          <w:b/>
+          <w:bCs/>
+          <w:sz w:val="24"/>
+          <w:szCs w:val="24"/>
+          <w:lang w:val="ro-RO"/>
+        </w:rPr>
+        <w:t>GetPeople()</w:t>
+      </w:r>
+      <w:r>
+        <w:rPr>
+          <w:sz w:val="24"/>
+          <w:szCs w:val="24"/>
+          <w:lang w:val="ro-RO"/>
+        </w:rPr>
+        <w:t xml:space="preserve">  - </w:t>
+      </w:r>
+      <w:r>
+        <w:rPr>
+          <w:sz w:val="24"/>
+          <w:szCs w:val="24"/>
+          <w:lang w:val="ro-RO"/>
+        </w:rPr>
+        <w:t xml:space="preserve">caută în baza de date persoanele care respectă din următoarele filtre: </w:t>
+      </w:r>
+    </w:p>
+    <w:p>
+      <w:pPr>
+        <w:pStyle w:val="ListParagraph"/>
+        <w:numPr>
+          <w:ilvl w:val="0"/>
+          <w:numId w:val="11"/>
+        </w:numPr>
+        <w:jc w:val="both"/>
+        <w:rPr>
+          <w:sz w:val="24"/>
+          <w:szCs w:val="24"/>
+          <w:lang w:val="ro-RO"/>
+        </w:rPr>
+      </w:pPr>
+      <w:r>
+        <w:rPr>
+          <w:sz w:val="24"/>
+          <w:szCs w:val="24"/>
+          <w:lang w:val="ro-RO"/>
+        </w:rPr>
+        <w:t>vârsta este cuprinsă între vârsta minimă și vârsta maximă</w:t>
+      </w:r>
+    </w:p>
+    <w:p>
+      <w:pPr>
+        <w:pStyle w:val="ListParagraph"/>
+        <w:numPr>
+          <w:ilvl w:val="0"/>
+          <w:numId w:val="11"/>
+        </w:numPr>
+        <w:jc w:val="both"/>
+        <w:rPr>
+          <w:sz w:val="24"/>
+          <w:szCs w:val="24"/>
+          <w:lang w:val="ro-RO"/>
+        </w:rPr>
+      </w:pPr>
+      <w:r>
+        <w:rPr>
+          <w:sz w:val="24"/>
+          <w:szCs w:val="24"/>
+          <w:lang w:val="ro-RO"/>
+        </w:rPr>
+        <w:t>au genul ascuns</w:t>
+      </w:r>
+    </w:p>
+    <w:p>
+      <w:pPr>
+        <w:pStyle w:val="ListParagraph"/>
+        <w:numPr>
+          <w:ilvl w:val="0"/>
+          <w:numId w:val="11"/>
+        </w:numPr>
+        <w:jc w:val="both"/>
+        <w:rPr>
+          <w:sz w:val="24"/>
+          <w:szCs w:val="24"/>
+          <w:lang w:val="ro-RO"/>
+        </w:rPr>
+      </w:pPr>
+      <w:r>
+        <w:rPr>
+          <w:sz w:val="24"/>
+          <w:szCs w:val="24"/>
+          <w:lang w:val="ro-RO"/>
+        </w:rPr>
+        <w:t>au genul</w:t>
+      </w:r>
+      <w:r>
+        <w:rPr>
+          <w:sz w:val="24"/>
+          <w:szCs w:val="24"/>
+          <w:lang w:val="ro-RO"/>
+        </w:rPr>
+        <w:t xml:space="preserve"> unul din cele date prin filtru</w:t>
+      </w:r>
+    </w:p>
+    <w:p>
+      <w:pPr>
+        <w:ind w:left="720"/>
+        <w:jc w:val="both"/>
+        <w:rPr>
+          <w:sz w:val="24"/>
+          <w:szCs w:val="24"/>
+        </w:rPr>
+      </w:pPr>
+      <w:r>
+        <w:rPr>
+          <w:sz w:val="24"/>
+          <w:szCs w:val="24"/>
+          <w:lang w:val="ro-RO"/>
+        </w:rPr>
+        <w:t xml:space="preserve">Persoanele vor fi alese după relația: </w:t>
+      </w:r>
+      <w:r>
+        <w:rPr>
+          <w:i/>
+          <w:iCs/>
+          <w:sz w:val="24"/>
+          <w:szCs w:val="24"/>
+          <w:lang w:val="ro-RO"/>
+        </w:rPr>
+        <w:t>(1) and ( (2) or (3) )</w:t>
+      </w:r>
+      <w:r>
+        <w:rPr>
+          <w:sz w:val="24"/>
+          <w:szCs w:val="24"/>
+          <w:lang w:val="ro-RO"/>
+        </w:rPr>
+        <w:t xml:space="preserve">. Lista se reduce la un număr maxim de persoane (ex: 20), și se pregătește mesajul către client. Fiecare utilizator din mesaj va fi despărțit de caracterul </w:t>
+      </w:r>
+      <w:r>
+        <w:rPr>
+          <w:sz w:val="24"/>
+          <w:szCs w:val="24"/>
+          <w:lang w:val="ro-RO"/>
+        </w:rPr>
+        <w:t>’</w:t>
+      </w:r>
+      <w:r>
+        <w:rPr>
+          <w:b/>
+          <w:bCs/>
+          <w:sz w:val="24"/>
+          <w:szCs w:val="24"/>
+          <w:lang w:val="ro-RO"/>
+        </w:rPr>
+        <w:t>$</w:t>
+      </w:r>
+      <w:r>
+        <w:rPr>
+          <w:sz w:val="24"/>
+          <w:szCs w:val="24"/>
+          <w:lang w:val="ro-RO"/>
+        </w:rPr>
+        <w:t>’</w:t>
+      </w:r>
+      <w:r>
+        <w:rPr>
+          <w:sz w:val="24"/>
+          <w:szCs w:val="24"/>
+          <w:lang w:val="ro-RO"/>
+        </w:rPr>
+        <w:t xml:space="preserve">, iar datele vor fi despărțite de caracterul </w:t>
+      </w:r>
+      <w:r>
+        <w:rPr>
+          <w:sz w:val="24"/>
+          <w:szCs w:val="24"/>
+          <w:lang w:val="ro-RO"/>
+        </w:rPr>
+        <w:t>’</w:t>
+      </w:r>
+      <w:r>
+        <w:rPr>
+          <w:b/>
+          <w:bCs/>
+          <w:sz w:val="24"/>
+          <w:szCs w:val="24"/>
+          <w:lang w:val="ro-RO"/>
+        </w:rPr>
+        <w:t>,</w:t>
+      </w:r>
+      <w:r>
+        <w:rPr>
+          <w:sz w:val="24"/>
+          <w:szCs w:val="24"/>
+        </w:rPr>
+        <w:t>’</w:t>
+      </w:r>
+      <w:r>
+        <w:rPr>
+          <w:sz w:val="24"/>
+          <w:szCs w:val="24"/>
+        </w:rPr>
+        <w:t>.</w:t>
+      </w:r>
+    </w:p>
+    <w:p>
+      <w:pPr>
+        <w:pStyle w:val="ListParagraph"/>
+        <w:numPr>
+          <w:ilvl w:val="0"/>
+          <w:numId w:val="8"/>
+        </w:numPr>
+        <w:jc w:val="both"/>
+        <w:rPr>
+          <w:sz w:val="24"/>
+          <w:szCs w:val="24"/>
+          <w:lang w:val="ro-RO"/>
+        </w:rPr>
+      </w:pPr>
+      <w:r>
+        <w:rPr>
+          <w:b/>
+          <w:bCs/>
+          <w:sz w:val="24"/>
+          <w:szCs w:val="24"/>
+          <w:lang w:val="ro-RO"/>
+        </w:rPr>
+        <w:t>LikeSet()</w:t>
+      </w:r>
+      <w:r>
+        <w:rPr>
+          <w:sz w:val="24"/>
+          <w:szCs w:val="24"/>
+          <w:lang w:val="ro-RO"/>
+        </w:rPr>
+        <w:t xml:space="preserve">  - </w:t>
+      </w:r>
+      <w:r>
+        <w:rPr>
+          <w:sz w:val="24"/>
+          <w:szCs w:val="24"/>
+          <w:lang w:val="ro-RO"/>
+        </w:rPr>
+        <w:t>salvează în baza de date faptul că primul utilizator (cu mail1) îl apreciază pe al doilea utilizator (cu mail2).</w:t>
+      </w:r>
+    </w:p>
+    <w:p>
+      <w:pPr>
+        <w:jc w:val="both"/>
+        <w:rPr>
+          <w:sz w:val="24"/>
+          <w:szCs w:val="24"/>
+          <w:lang w:val="ro-RO"/>
+        </w:rPr>
+      </w:pPr>
+    </w:p>
+    <w:p>
+      <w:pPr>
+        <w:ind w:left="360"/>
+        <w:jc w:val="both"/>
+        <w:rPr>
+          <w:sz w:val="28"/>
+          <w:szCs w:val="28"/>
+          <w:u w:val="single"/>
+          <w:lang w:val="ro-RO"/>
+        </w:rPr>
+      </w:pPr>
+      <w:r>
+        <w:rPr>
+          <w:sz w:val="28"/>
+          <w:szCs w:val="28"/>
+          <w:u w:val="single"/>
+          <w:lang w:val="ro-RO"/>
+        </w:rPr>
+        <w:t>Metode de test:</w:t>
+      </w:r>
+    </w:p>
+    <w:p>
+      <w:pPr>
+        <w:pStyle w:val="ListParagraph"/>
+        <w:numPr>
+          <w:ilvl w:val="0"/>
+          <w:numId w:val="10"/>
+        </w:numPr>
+        <w:jc w:val="both"/>
+        <w:rPr>
+          <w:sz w:val="24"/>
+          <w:szCs w:val="24"/>
+          <w:lang w:val="ro-RO"/>
+        </w:rPr>
+      </w:pPr>
+      <w:r>
+        <w:rPr>
+          <w:b/>
+          <w:bCs/>
+          <w:sz w:val="24"/>
+          <w:szCs w:val="24"/>
+          <w:lang w:val="ro-RO"/>
+        </w:rPr>
+        <w:t>TEST_Add()</w:t>
+      </w:r>
+      <w:r>
+        <w:rPr>
+          <w:sz w:val="24"/>
+          <w:szCs w:val="24"/>
+          <w:lang w:val="ro-RO"/>
+        </w:rPr>
+        <w:t xml:space="preserve">  - </w:t>
+      </w:r>
+      <w:r>
+        <w:rPr>
+          <w:sz w:val="24"/>
+          <w:szCs w:val="24"/>
+          <w:lang w:val="ro-RO"/>
+        </w:rPr>
+        <w:t xml:space="preserve">verifică operația de </w:t>
+      </w:r>
+      <w:r>
+        <w:rPr>
+          <w:sz w:val="24"/>
+          <w:szCs w:val="24"/>
+          <w:lang w:val="ro-RO"/>
+        </w:rPr>
+        <w:t>inserare în baza de date pe un tabel de teste (</w:t>
+      </w:r>
+      <w:r>
+        <w:rPr>
+          <w:i/>
+          <w:iCs/>
+          <w:sz w:val="24"/>
+          <w:szCs w:val="24"/>
+          <w:lang w:val="ro-RO"/>
+        </w:rPr>
+        <w:t>test_table</w:t>
+      </w:r>
+      <w:r>
+        <w:rPr>
+          <w:sz w:val="24"/>
+          <w:szCs w:val="24"/>
+          <w:lang w:val="ro-RO"/>
+        </w:rPr>
+        <w:t>)</w:t>
+      </w:r>
+    </w:p>
+    <w:p>
+      <w:pPr>
+        <w:pStyle w:val="ListParagraph"/>
+        <w:numPr>
+          <w:ilvl w:val="0"/>
+          <w:numId w:val="10"/>
+        </w:numPr>
+        <w:jc w:val="both"/>
+        <w:rPr>
+          <w:sz w:val="24"/>
+          <w:szCs w:val="24"/>
+          <w:lang w:val="ro-RO"/>
+        </w:rPr>
+      </w:pPr>
+      <w:r>
+        <w:rPr>
+          <w:b/>
+          <w:bCs/>
+          <w:sz w:val="24"/>
+          <w:szCs w:val="24"/>
+          <w:lang w:val="ro-RO"/>
+        </w:rPr>
+        <w:t>TEST_Get()</w:t>
+      </w:r>
+      <w:r>
+        <w:rPr>
+          <w:sz w:val="24"/>
+          <w:szCs w:val="24"/>
+          <w:lang w:val="ro-RO"/>
+        </w:rPr>
+        <w:t xml:space="preserve">  - </w:t>
+      </w:r>
+      <w:r>
+        <w:rPr>
+          <w:sz w:val="24"/>
+          <w:szCs w:val="24"/>
+          <w:lang w:val="ro-RO"/>
+        </w:rPr>
+        <w:t xml:space="preserve">verifică </w:t>
+      </w:r>
+      <w:r>
+        <w:rPr>
+          <w:sz w:val="24"/>
+          <w:szCs w:val="24"/>
+          <w:lang w:val="ro-RO"/>
+        </w:rPr>
+        <w:t>posibilitatea de a face query pe BD un tabel de teste (</w:t>
+      </w:r>
+      <w:r>
+        <w:rPr>
+          <w:i/>
+          <w:iCs/>
+          <w:sz w:val="24"/>
+          <w:szCs w:val="24"/>
+          <w:lang w:val="ro-RO"/>
+        </w:rPr>
+        <w:t>test_table</w:t>
+      </w:r>
+      <w:r>
+        <w:rPr>
+          <w:sz w:val="24"/>
+          <w:szCs w:val="24"/>
+          <w:lang w:val="ro-RO"/>
+        </w:rPr>
+        <w:t>)</w:t>
+      </w:r>
+    </w:p>
+    <w:p>
+      <w:pPr>
+        <w:pStyle w:val="ListParagraph"/>
+        <w:numPr>
+          <w:ilvl w:val="0"/>
+          <w:numId w:val="10"/>
+        </w:numPr>
+        <w:jc w:val="both"/>
+        <w:rPr>
+          <w:sz w:val="24"/>
+          <w:szCs w:val="24"/>
+          <w:lang w:val="ro-RO"/>
+        </w:rPr>
+      </w:pPr>
+      <w:r>
+        <w:rPr>
+          <w:b/>
+          <w:bCs/>
+          <w:sz w:val="24"/>
+          <w:szCs w:val="24"/>
+          <w:lang w:val="ro-RO"/>
+        </w:rPr>
+        <w:t>TEST_Add_Likes()</w:t>
+      </w:r>
+      <w:r>
+        <w:rPr>
+          <w:sz w:val="24"/>
+          <w:szCs w:val="24"/>
+          <w:lang w:val="ro-RO"/>
+        </w:rPr>
+        <w:t xml:space="preserve">  - </w:t>
+      </w:r>
+      <w:r>
+        <w:rPr>
+          <w:sz w:val="24"/>
+          <w:szCs w:val="24"/>
+          <w:lang w:val="ro-RO"/>
+        </w:rPr>
+        <w:t xml:space="preserve">asemănător ca </w:t>
+      </w:r>
+      <w:r>
+        <w:rPr>
+          <w:i/>
+          <w:iCs/>
+          <w:sz w:val="24"/>
+          <w:szCs w:val="24"/>
+          <w:lang w:val="ro-RO"/>
+        </w:rPr>
+        <w:t>TEST_Add()</w:t>
+      </w:r>
+      <w:r>
+        <w:rPr>
+          <w:sz w:val="24"/>
+          <w:szCs w:val="24"/>
+          <w:lang w:val="ro-RO"/>
+        </w:rPr>
+        <w:t xml:space="preserve">, </w:t>
+      </w:r>
+      <w:r>
+        <w:rPr>
+          <w:sz w:val="24"/>
+          <w:szCs w:val="24"/>
+          <w:lang w:val="ro-RO"/>
+        </w:rPr>
+        <w:t xml:space="preserve">doar că pe </w:t>
+      </w:r>
+      <w:r>
+        <w:rPr>
+          <w:i/>
+          <w:iCs/>
+          <w:sz w:val="24"/>
+          <w:szCs w:val="24"/>
+          <w:lang w:val="ro-RO"/>
+        </w:rPr>
+        <w:t>likes_table</w:t>
+      </w:r>
+    </w:p>
+    <w:p>
+      <w:pPr>
+        <w:pStyle w:val="ListParagraph"/>
+        <w:numPr>
+          <w:ilvl w:val="0"/>
+          <w:numId w:val="10"/>
+        </w:numPr>
+        <w:jc w:val="both"/>
+        <w:rPr>
+          <w:sz w:val="24"/>
+          <w:szCs w:val="24"/>
+          <w:lang w:val="ro-RO"/>
+        </w:rPr>
+      </w:pPr>
+      <w:r>
+        <w:rPr>
+          <w:b/>
+          <w:bCs/>
+          <w:sz w:val="24"/>
+          <w:szCs w:val="24"/>
+          <w:lang w:val="ro-RO"/>
+        </w:rPr>
+        <w:t>TEST_Get_Likes()</w:t>
+      </w:r>
+      <w:r>
+        <w:rPr>
+          <w:sz w:val="24"/>
+          <w:szCs w:val="24"/>
+          <w:lang w:val="ro-RO"/>
+        </w:rPr>
+        <w:t xml:space="preserve">  - </w:t>
+      </w:r>
+      <w:r>
+        <w:rPr>
+          <w:sz w:val="24"/>
+          <w:szCs w:val="24"/>
+          <w:lang w:val="ro-RO"/>
+        </w:rPr>
+        <w:t xml:space="preserve">asemănător ca </w:t>
+      </w:r>
+      <w:r>
+        <w:rPr>
+          <w:i/>
+          <w:iCs/>
+          <w:sz w:val="24"/>
+          <w:szCs w:val="24"/>
+          <w:lang w:val="ro-RO"/>
+        </w:rPr>
+        <w:t>TEST_</w:t>
+      </w:r>
+      <w:r>
+        <w:rPr>
+          <w:i/>
+          <w:iCs/>
+          <w:sz w:val="24"/>
+          <w:szCs w:val="24"/>
+          <w:lang w:val="ro-RO"/>
+        </w:rPr>
+        <w:t>Get</w:t>
+      </w:r>
+      <w:r>
+        <w:rPr>
+          <w:i/>
+          <w:iCs/>
+          <w:sz w:val="24"/>
+          <w:szCs w:val="24"/>
+          <w:lang w:val="ro-RO"/>
+        </w:rPr>
+        <w:t>()</w:t>
+      </w:r>
+      <w:r>
+        <w:rPr>
+          <w:sz w:val="24"/>
+          <w:szCs w:val="24"/>
+          <w:lang w:val="ro-RO"/>
+        </w:rPr>
+        <w:t xml:space="preserve">, </w:t>
+      </w:r>
+      <w:r>
+        <w:rPr>
+          <w:sz w:val="24"/>
+          <w:szCs w:val="24"/>
+          <w:lang w:val="ro-RO"/>
+        </w:rPr>
+        <w:t xml:space="preserve">doar că pe </w:t>
+      </w:r>
+      <w:r>
+        <w:rPr>
+          <w:i/>
+          <w:iCs/>
+          <w:sz w:val="24"/>
+          <w:szCs w:val="24"/>
+          <w:lang w:val="ro-RO"/>
+        </w:rPr>
+        <w:t>likes_table</w:t>
+      </w:r>
+    </w:p>
+    <w:p>
+      <w:pPr>
+        <w:jc w:val="both"/>
+        <w:rPr>
+          <w:sz w:val="24"/>
+          <w:szCs w:val="24"/>
+          <w:lang w:val="ro-RO"/>
+        </w:rPr>
+      </w:pPr>
+      <w:r>
+        <w:rPr>
+          <w:sz w:val="24"/>
+          <w:szCs w:val="24"/>
+          <w:lang w:val="ro-RO"/>
+        </w:rPr>
+        <w:lastRenderedPageBreak/>
+        <w:t xml:space="preserve">Clasa </w:t>
+      </w:r>
+      <w:r>
+        <w:rPr>
+          <w:b/>
+          <w:bCs/>
+          <w:sz w:val="24"/>
+          <w:szCs w:val="24"/>
+          <w:lang w:val="ro-RO"/>
+        </w:rPr>
+        <w:t>DbHandler</w:t>
+      </w:r>
+      <w:r>
+        <w:rPr>
+          <w:sz w:val="24"/>
+          <w:szCs w:val="24"/>
+          <w:lang w:val="ro-RO"/>
+        </w:rPr>
+        <w:t xml:space="preserve"> </w:t>
       </w:r>
     </w:p>
     <w:p>
@@ -6496,16 +8916,16 @@
 <file path=word/numbering.xml><?xml version="1.0" encoding="utf-8"?>
 <w:numbering xmlns:wpc="http://schemas.microsoft.com/office/word/2010/wordprocessingCanvas" xmlns:cx="http://schemas.microsoft.com/office/drawing/2014/chartex" xmlns:cx1="http://schemas.microsoft.com/office/drawing/2015/9/8/chartex" xmlns:cx2="http://schemas.microsoft.com/office/drawing/2015/10/21/chartex" xmlns:cx3="http://schemas.microsoft.com/office/drawing/2016/5/9/chartex" xmlns:cx4="http://schemas.microsoft.com/office/drawing/2016/5/10/chartex" xmlns:cx5="http://schemas.microsoft.com/office/drawing/2016/5/11/chartex" xmlns:cx6="http://schemas.microsoft.com/office/drawing/2016/5/12/chartex" xmlns:cx7="http://schemas.microsoft.com/office/drawing/2016/5/13/chartex" xmlns:cx8="http://schemas.microsoft.com/office/drawing/2016/5/14/chartex" xmlns:mc="http://schemas.openxmlformats.org/markup-compatibility/2006" xmlns:aink="http://schemas.microsoft.com/office/drawing/2016/ink" xmlns:am3d="http://schemas.microsoft.com/office/drawing/2017/model3d" xmlns:o="urn:schemas-microsoft-com:office:office" xmlns:r="http://schemas.openxmlformats.org/officeDocument/2006/relationships" xmlns:m="http://schemas.openxmlformats.org/officeDocument/2006/math" xmlns:v="urn:schemas-microsoft-com:vml" xmlns:wp14="http://schemas.microsoft.com/office/word/2010/wordprocessingDrawing" xmlns:wp="http://schemas.openxmlformats.org/drawingml/2006/wordprocessingDrawing" xmlns:w10="urn:schemas-microsoft-com:office:word" xmlns:w="http://schemas.openxmlformats.org/wordprocessingml/2006/main" xmlns:w14="http://schemas.microsoft.com/office/word/2010/wordml" xmlns:w15="http://schemas.microsoft.com/office/word/2012/wordml" xmlns:w16cex="http://schemas.microsoft.com/office/word/2018/wordml/cex" xmlns:w16cid="http://schemas.microsoft.com/office/word/2016/wordml/cid" xmlns:w16="http://schemas.microsoft.com/office/word/2018/wordml" xmlns:w16sdtdh="http://schemas.microsoft.com/office/word/2020/wordml/sdtdatahash" xmlns:w16se="http://schemas.microsoft.com/office/word/2015/wordml/symex" xmlns:wpg="http://schemas.microsoft.com/office/word/2010/wordprocessingGroup" xmlns:wpi="http://schemas.microsoft.com/office/word/2010/wordprocessingInk" xmlns:wne="http://schemas.microsoft.com/office/word/2006/wordml" xmlns:wps="http://schemas.microsoft.com/office/word/2010/wordprocessingShape" mc:Ignorable="w14 w15 w16se w16cid w16 w16cex w16sdtdh wp14">
   <w:abstractNum w:abstractNumId="0" w15:restartNumberingAfterBreak="0">
-    <w:nsid w:val="2B3F44A2"/>
+    <w:nsid w:val="19CD7581"/>
     <w:multiLevelType w:val="hybridMultilevel"/>
-    <w:tmpl w:val="7A80F95C"/>
+    <w:tmpl w:val="503C9248"/>
     <w:lvl w:ilvl="0" w:tplc="04090001">
       <w:start w:val="1"/>
       <w:numFmt w:val="bullet"/>
       <w:lvlText w:val=""/>
       <w:lvlJc w:val="left"/>
       <w:pPr>
-        <w:ind w:left="720" w:hanging="360"/>
+        <w:ind w:left="1440" w:hanging="360"/>
       </w:pPr>
       <w:rPr>
         <w:rFonts w:ascii="Symbol" w:hAnsi="Symbol" w:hint="default"/>
@@ -6517,7 +8937,7 @@
       <w:lvlText w:val="o"/>
       <w:lvlJc w:val="left"/>
       <w:pPr>
-        <w:ind w:left="1440" w:hanging="360"/>
+        <w:ind w:left="2160" w:hanging="360"/>
       </w:pPr>
       <w:rPr>
         <w:rFonts w:ascii="Courier New" w:hAnsi="Courier New" w:cs="Courier New" w:hint="default"/>
@@ -6529,7 +8949,7 @@
       <w:lvlText w:val=""/>
       <w:lvlJc w:val="left"/>
       <w:pPr>
-        <w:ind w:left="2160" w:hanging="360"/>
+        <w:ind w:left="2880" w:hanging="360"/>
       </w:pPr>
       <w:rPr>
         <w:rFonts w:ascii="Wingdings" w:hAnsi="Wingdings" w:hint="default"/>
@@ -6541,7 +8961,7 @@
       <w:lvlText w:val=""/>
       <w:lvlJc w:val="left"/>
       <w:pPr>
-        <w:ind w:left="2880" w:hanging="360"/>
+        <w:ind w:left="3600" w:hanging="360"/>
       </w:pPr>
       <w:rPr>
         <w:rFonts w:ascii="Symbol" w:hAnsi="Symbol" w:hint="default"/>
@@ -6553,7 +8973,7 @@
       <w:lvlText w:val="o"/>
       <w:lvlJc w:val="left"/>
       <w:pPr>
-        <w:ind w:left="3600" w:hanging="360"/>
+        <w:ind w:left="4320" w:hanging="360"/>
       </w:pPr>
       <w:rPr>
         <w:rFonts w:ascii="Courier New" w:hAnsi="Courier New" w:cs="Courier New" w:hint="default"/>
@@ -6565,7 +8985,7 @@
       <w:lvlText w:val=""/>
       <w:lvlJc w:val="left"/>
       <w:pPr>
-        <w:ind w:left="4320" w:hanging="360"/>
+        <w:ind w:left="5040" w:hanging="360"/>
       </w:pPr>
       <w:rPr>
         <w:rFonts w:ascii="Wingdings" w:hAnsi="Wingdings" w:hint="default"/>
@@ -6577,7 +8997,7 @@
       <w:lvlText w:val=""/>
       <w:lvlJc w:val="left"/>
       <w:pPr>
-        <w:ind w:left="5040" w:hanging="360"/>
+        <w:ind w:left="5760" w:hanging="360"/>
       </w:pPr>
       <w:rPr>
         <w:rFonts w:ascii="Symbol" w:hAnsi="Symbol" w:hint="default"/>
@@ -6589,7 +9009,7 @@
       <w:lvlText w:val="o"/>
       <w:lvlJc w:val="left"/>
       <w:pPr>
-        <w:ind w:left="5760" w:hanging="360"/>
+        <w:ind w:left="6480" w:hanging="360"/>
       </w:pPr>
       <w:rPr>
         <w:rFonts w:ascii="Courier New" w:hAnsi="Courier New" w:cs="Courier New" w:hint="default"/>
@@ -6601,7 +9021,7 @@
       <w:lvlText w:val=""/>
       <w:lvlJc w:val="left"/>
       <w:pPr>
-        <w:ind w:left="6480" w:hanging="360"/>
+        <w:ind w:left="7200" w:hanging="360"/>
       </w:pPr>
       <w:rPr>
         <w:rFonts w:ascii="Wingdings" w:hAnsi="Wingdings" w:hint="default"/>
@@ -6609,9 +9029,9 @@
     </w:lvl>
   </w:abstractNum>
   <w:abstractNum w:abstractNumId="1" w15:restartNumberingAfterBreak="0">
-    <w:nsid w:val="4AC23919"/>
+    <w:nsid w:val="2B3F44A2"/>
     <w:multiLevelType w:val="hybridMultilevel"/>
-    <w:tmpl w:val="5F12BC56"/>
+    <w:tmpl w:val="7A80F95C"/>
     <w:lvl w:ilvl="0" w:tplc="04090001">
       <w:start w:val="1"/>
       <w:numFmt w:val="bullet"/>
@@ -6722,6 +9142,657 @@
     </w:lvl>
   </w:abstractNum>
   <w:abstractNum w:abstractNumId="2" w15:restartNumberingAfterBreak="0">
+    <w:nsid w:val="3B074685"/>
+    <w:multiLevelType w:val="hybridMultilevel"/>
+    <w:tmpl w:val="27EE259E"/>
+    <w:lvl w:ilvl="0" w:tplc="0409000F">
+      <w:start w:val="1"/>
+      <w:numFmt w:val="decimal"/>
+      <w:lvlText w:val="%1."/>
+      <w:lvlJc w:val="left"/>
+      <w:pPr>
+        <w:ind w:left="1800" w:hanging="360"/>
+      </w:pPr>
+    </w:lvl>
+    <w:lvl w:ilvl="1" w:tplc="04090019" w:tentative="1">
+      <w:start w:val="1"/>
+      <w:numFmt w:val="lowerLetter"/>
+      <w:lvlText w:val="%2."/>
+      <w:lvlJc w:val="left"/>
+      <w:pPr>
+        <w:ind w:left="2520" w:hanging="360"/>
+      </w:pPr>
+    </w:lvl>
+    <w:lvl w:ilvl="2" w:tplc="0409001B" w:tentative="1">
+      <w:start w:val="1"/>
+      <w:numFmt w:val="lowerRoman"/>
+      <w:lvlText w:val="%3."/>
+      <w:lvlJc w:val="right"/>
+      <w:pPr>
+        <w:ind w:left="3240" w:hanging="180"/>
+      </w:pPr>
+    </w:lvl>
+    <w:lvl w:ilvl="3" w:tplc="0409000F" w:tentative="1">
+      <w:start w:val="1"/>
+      <w:numFmt w:val="decimal"/>
+      <w:lvlText w:val="%4."/>
+      <w:lvlJc w:val="left"/>
+      <w:pPr>
+        <w:ind w:left="3960" w:hanging="360"/>
+      </w:pPr>
+    </w:lvl>
+    <w:lvl w:ilvl="4" w:tplc="04090019" w:tentative="1">
+      <w:start w:val="1"/>
+      <w:numFmt w:val="lowerLetter"/>
+      <w:lvlText w:val="%5."/>
+      <w:lvlJc w:val="left"/>
+      <w:pPr>
+        <w:ind w:left="4680" w:hanging="360"/>
+      </w:pPr>
+    </w:lvl>
+    <w:lvl w:ilvl="5" w:tplc="0409001B" w:tentative="1">
+      <w:start w:val="1"/>
+      <w:numFmt w:val="lowerRoman"/>
+      <w:lvlText w:val="%6."/>
+      <w:lvlJc w:val="right"/>
+      <w:pPr>
+        <w:ind w:left="5400" w:hanging="180"/>
+      </w:pPr>
+    </w:lvl>
+    <w:lvl w:ilvl="6" w:tplc="0409000F" w:tentative="1">
+      <w:start w:val="1"/>
+      <w:numFmt w:val="decimal"/>
+      <w:lvlText w:val="%7."/>
+      <w:lvlJc w:val="left"/>
+      <w:pPr>
+        <w:ind w:left="6120" w:hanging="360"/>
+      </w:pPr>
+    </w:lvl>
+    <w:lvl w:ilvl="7" w:tplc="04090019" w:tentative="1">
+      <w:start w:val="1"/>
+      <w:numFmt w:val="lowerLetter"/>
+      <w:lvlText w:val="%8."/>
+      <w:lvlJc w:val="left"/>
+      <w:pPr>
+        <w:ind w:left="6840" w:hanging="360"/>
+      </w:pPr>
+    </w:lvl>
+    <w:lvl w:ilvl="8" w:tplc="0409001B" w:tentative="1">
+      <w:start w:val="1"/>
+      <w:numFmt w:val="lowerRoman"/>
+      <w:lvlText w:val="%9."/>
+      <w:lvlJc w:val="right"/>
+      <w:pPr>
+        <w:ind w:left="7560" w:hanging="180"/>
+      </w:pPr>
+    </w:lvl>
+  </w:abstractNum>
+  <w:abstractNum w:abstractNumId="3" w15:restartNumberingAfterBreak="0">
+    <w:nsid w:val="408A3D9A"/>
+    <w:multiLevelType w:val="hybridMultilevel"/>
+    <w:tmpl w:val="748ECD36"/>
+    <w:lvl w:ilvl="0" w:tplc="04090001">
+      <w:start w:val="1"/>
+      <w:numFmt w:val="bullet"/>
+      <w:lvlText w:val=""/>
+      <w:lvlJc w:val="left"/>
+      <w:pPr>
+        <w:ind w:left="720" w:hanging="360"/>
+      </w:pPr>
+      <w:rPr>
+        <w:rFonts w:ascii="Symbol" w:hAnsi="Symbol" w:hint="default"/>
+      </w:rPr>
+    </w:lvl>
+    <w:lvl w:ilvl="1" w:tplc="04090003" w:tentative="1">
+      <w:start w:val="1"/>
+      <w:numFmt w:val="bullet"/>
+      <w:lvlText w:val="o"/>
+      <w:lvlJc w:val="left"/>
+      <w:pPr>
+        <w:ind w:left="1440" w:hanging="360"/>
+      </w:pPr>
+      <w:rPr>
+        <w:rFonts w:ascii="Courier New" w:hAnsi="Courier New" w:cs="Courier New" w:hint="default"/>
+      </w:rPr>
+    </w:lvl>
+    <w:lvl w:ilvl="2" w:tplc="04090005" w:tentative="1">
+      <w:start w:val="1"/>
+      <w:numFmt w:val="bullet"/>
+      <w:lvlText w:val=""/>
+      <w:lvlJc w:val="left"/>
+      <w:pPr>
+        <w:ind w:left="2160" w:hanging="360"/>
+      </w:pPr>
+      <w:rPr>
+        <w:rFonts w:ascii="Wingdings" w:hAnsi="Wingdings" w:hint="default"/>
+      </w:rPr>
+    </w:lvl>
+    <w:lvl w:ilvl="3" w:tplc="04090001" w:tentative="1">
+      <w:start w:val="1"/>
+      <w:numFmt w:val="bullet"/>
+      <w:lvlText w:val=""/>
+      <w:lvlJc w:val="left"/>
+      <w:pPr>
+        <w:ind w:left="2880" w:hanging="360"/>
+      </w:pPr>
+      <w:rPr>
+        <w:rFonts w:ascii="Symbol" w:hAnsi="Symbol" w:hint="default"/>
+      </w:rPr>
+    </w:lvl>
+    <w:lvl w:ilvl="4" w:tplc="04090003" w:tentative="1">
+      <w:start w:val="1"/>
+      <w:numFmt w:val="bullet"/>
+      <w:lvlText w:val="o"/>
+      <w:lvlJc w:val="left"/>
+      <w:pPr>
+        <w:ind w:left="3600" w:hanging="360"/>
+      </w:pPr>
+      <w:rPr>
+        <w:rFonts w:ascii="Courier New" w:hAnsi="Courier New" w:cs="Courier New" w:hint="default"/>
+      </w:rPr>
+    </w:lvl>
+    <w:lvl w:ilvl="5" w:tplc="04090005" w:tentative="1">
+      <w:start w:val="1"/>
+      <w:numFmt w:val="bullet"/>
+      <w:lvlText w:val=""/>
+      <w:lvlJc w:val="left"/>
+      <w:pPr>
+        <w:ind w:left="4320" w:hanging="360"/>
+      </w:pPr>
+      <w:rPr>
+        <w:rFonts w:ascii="Wingdings" w:hAnsi="Wingdings" w:hint="default"/>
+      </w:rPr>
+    </w:lvl>
+    <w:lvl w:ilvl="6" w:tplc="04090001" w:tentative="1">
+      <w:start w:val="1"/>
+      <w:numFmt w:val="bullet"/>
+      <w:lvlText w:val=""/>
+      <w:lvlJc w:val="left"/>
+      <w:pPr>
+        <w:ind w:left="5040" w:hanging="360"/>
+      </w:pPr>
+      <w:rPr>
+        <w:rFonts w:ascii="Symbol" w:hAnsi="Symbol" w:hint="default"/>
+      </w:rPr>
+    </w:lvl>
+    <w:lvl w:ilvl="7" w:tplc="04090003" w:tentative="1">
+      <w:start w:val="1"/>
+      <w:numFmt w:val="bullet"/>
+      <w:lvlText w:val="o"/>
+      <w:lvlJc w:val="left"/>
+      <w:pPr>
+        <w:ind w:left="5760" w:hanging="360"/>
+      </w:pPr>
+      <w:rPr>
+        <w:rFonts w:ascii="Courier New" w:hAnsi="Courier New" w:cs="Courier New" w:hint="default"/>
+      </w:rPr>
+    </w:lvl>
+    <w:lvl w:ilvl="8" w:tplc="04090005" w:tentative="1">
+      <w:start w:val="1"/>
+      <w:numFmt w:val="bullet"/>
+      <w:lvlText w:val=""/>
+      <w:lvlJc w:val="left"/>
+      <w:pPr>
+        <w:ind w:left="6480" w:hanging="360"/>
+      </w:pPr>
+      <w:rPr>
+        <w:rFonts w:ascii="Wingdings" w:hAnsi="Wingdings" w:hint="default"/>
+      </w:rPr>
+    </w:lvl>
+  </w:abstractNum>
+  <w:abstractNum w:abstractNumId="4" w15:restartNumberingAfterBreak="0">
+    <w:nsid w:val="4AC23919"/>
+    <w:multiLevelType w:val="hybridMultilevel"/>
+    <w:tmpl w:val="5F12BC56"/>
+    <w:lvl w:ilvl="0" w:tplc="04090001">
+      <w:start w:val="1"/>
+      <w:numFmt w:val="bullet"/>
+      <w:lvlText w:val=""/>
+      <w:lvlJc w:val="left"/>
+      <w:pPr>
+        <w:ind w:left="720" w:hanging="360"/>
+      </w:pPr>
+      <w:rPr>
+        <w:rFonts w:ascii="Symbol" w:hAnsi="Symbol" w:hint="default"/>
+      </w:rPr>
+    </w:lvl>
+    <w:lvl w:ilvl="1" w:tplc="04090003" w:tentative="1">
+      <w:start w:val="1"/>
+      <w:numFmt w:val="bullet"/>
+      <w:lvlText w:val="o"/>
+      <w:lvlJc w:val="left"/>
+      <w:pPr>
+        <w:ind w:left="1440" w:hanging="360"/>
+      </w:pPr>
+      <w:rPr>
+        <w:rFonts w:ascii="Courier New" w:hAnsi="Courier New" w:cs="Courier New" w:hint="default"/>
+      </w:rPr>
+    </w:lvl>
+    <w:lvl w:ilvl="2" w:tplc="04090005" w:tentative="1">
+      <w:start w:val="1"/>
+      <w:numFmt w:val="bullet"/>
+      <w:lvlText w:val=""/>
+      <w:lvlJc w:val="left"/>
+      <w:pPr>
+        <w:ind w:left="2160" w:hanging="360"/>
+      </w:pPr>
+      <w:rPr>
+        <w:rFonts w:ascii="Wingdings" w:hAnsi="Wingdings" w:hint="default"/>
+      </w:rPr>
+    </w:lvl>
+    <w:lvl w:ilvl="3" w:tplc="04090001" w:tentative="1">
+      <w:start w:val="1"/>
+      <w:numFmt w:val="bullet"/>
+      <w:lvlText w:val=""/>
+      <w:lvlJc w:val="left"/>
+      <w:pPr>
+        <w:ind w:left="2880" w:hanging="360"/>
+      </w:pPr>
+      <w:rPr>
+        <w:rFonts w:ascii="Symbol" w:hAnsi="Symbol" w:hint="default"/>
+      </w:rPr>
+    </w:lvl>
+    <w:lvl w:ilvl="4" w:tplc="04090003" w:tentative="1">
+      <w:start w:val="1"/>
+      <w:numFmt w:val="bullet"/>
+      <w:lvlText w:val="o"/>
+      <w:lvlJc w:val="left"/>
+      <w:pPr>
+        <w:ind w:left="3600" w:hanging="360"/>
+      </w:pPr>
+      <w:rPr>
+        <w:rFonts w:ascii="Courier New" w:hAnsi="Courier New" w:cs="Courier New" w:hint="default"/>
+      </w:rPr>
+    </w:lvl>
+    <w:lvl w:ilvl="5" w:tplc="04090005" w:tentative="1">
+      <w:start w:val="1"/>
+      <w:numFmt w:val="bullet"/>
+      <w:lvlText w:val=""/>
+      <w:lvlJc w:val="left"/>
+      <w:pPr>
+        <w:ind w:left="4320" w:hanging="360"/>
+      </w:pPr>
+      <w:rPr>
+        <w:rFonts w:ascii="Wingdings" w:hAnsi="Wingdings" w:hint="default"/>
+      </w:rPr>
+    </w:lvl>
+    <w:lvl w:ilvl="6" w:tplc="04090001" w:tentative="1">
+      <w:start w:val="1"/>
+      <w:numFmt w:val="bullet"/>
+      <w:lvlText w:val=""/>
+      <w:lvlJc w:val="left"/>
+      <w:pPr>
+        <w:ind w:left="5040" w:hanging="360"/>
+      </w:pPr>
+      <w:rPr>
+        <w:rFonts w:ascii="Symbol" w:hAnsi="Symbol" w:hint="default"/>
+      </w:rPr>
+    </w:lvl>
+    <w:lvl w:ilvl="7" w:tplc="04090003" w:tentative="1">
+      <w:start w:val="1"/>
+      <w:numFmt w:val="bullet"/>
+      <w:lvlText w:val="o"/>
+      <w:lvlJc w:val="left"/>
+      <w:pPr>
+        <w:ind w:left="5760" w:hanging="360"/>
+      </w:pPr>
+      <w:rPr>
+        <w:rFonts w:ascii="Courier New" w:hAnsi="Courier New" w:cs="Courier New" w:hint="default"/>
+      </w:rPr>
+    </w:lvl>
+    <w:lvl w:ilvl="8" w:tplc="04090005" w:tentative="1">
+      <w:start w:val="1"/>
+      <w:numFmt w:val="bullet"/>
+      <w:lvlText w:val=""/>
+      <w:lvlJc w:val="left"/>
+      <w:pPr>
+        <w:ind w:left="6480" w:hanging="360"/>
+      </w:pPr>
+      <w:rPr>
+        <w:rFonts w:ascii="Wingdings" w:hAnsi="Wingdings" w:hint="default"/>
+      </w:rPr>
+    </w:lvl>
+  </w:abstractNum>
+  <w:abstractNum w:abstractNumId="5" w15:restartNumberingAfterBreak="0">
+    <w:nsid w:val="514A4C17"/>
+    <w:multiLevelType w:val="hybridMultilevel"/>
+    <w:tmpl w:val="A09062F2"/>
+    <w:lvl w:ilvl="0" w:tplc="04090001">
+      <w:start w:val="1"/>
+      <w:numFmt w:val="bullet"/>
+      <w:lvlText w:val=""/>
+      <w:lvlJc w:val="left"/>
+      <w:pPr>
+        <w:ind w:left="720" w:hanging="360"/>
+      </w:pPr>
+      <w:rPr>
+        <w:rFonts w:ascii="Symbol" w:hAnsi="Symbol" w:hint="default"/>
+      </w:rPr>
+    </w:lvl>
+    <w:lvl w:ilvl="1" w:tplc="04090003" w:tentative="1">
+      <w:start w:val="1"/>
+      <w:numFmt w:val="bullet"/>
+      <w:lvlText w:val="o"/>
+      <w:lvlJc w:val="left"/>
+      <w:pPr>
+        <w:ind w:left="1440" w:hanging="360"/>
+      </w:pPr>
+      <w:rPr>
+        <w:rFonts w:ascii="Courier New" w:hAnsi="Courier New" w:cs="Courier New" w:hint="default"/>
+      </w:rPr>
+    </w:lvl>
+    <w:lvl w:ilvl="2" w:tplc="04090005" w:tentative="1">
+      <w:start w:val="1"/>
+      <w:numFmt w:val="bullet"/>
+      <w:lvlText w:val=""/>
+      <w:lvlJc w:val="left"/>
+      <w:pPr>
+        <w:ind w:left="2160" w:hanging="360"/>
+      </w:pPr>
+      <w:rPr>
+        <w:rFonts w:ascii="Wingdings" w:hAnsi="Wingdings" w:hint="default"/>
+      </w:rPr>
+    </w:lvl>
+    <w:lvl w:ilvl="3" w:tplc="04090001" w:tentative="1">
+      <w:start w:val="1"/>
+      <w:numFmt w:val="bullet"/>
+      <w:lvlText w:val=""/>
+      <w:lvlJc w:val="left"/>
+      <w:pPr>
+        <w:ind w:left="2880" w:hanging="360"/>
+      </w:pPr>
+      <w:rPr>
+        <w:rFonts w:ascii="Symbol" w:hAnsi="Symbol" w:hint="default"/>
+      </w:rPr>
+    </w:lvl>
+    <w:lvl w:ilvl="4" w:tplc="04090003" w:tentative="1">
+      <w:start w:val="1"/>
+      <w:numFmt w:val="bullet"/>
+      <w:lvlText w:val="o"/>
+      <w:lvlJc w:val="left"/>
+      <w:pPr>
+        <w:ind w:left="3600" w:hanging="360"/>
+      </w:pPr>
+      <w:rPr>
+        <w:rFonts w:ascii="Courier New" w:hAnsi="Courier New" w:cs="Courier New" w:hint="default"/>
+      </w:rPr>
+    </w:lvl>
+    <w:lvl w:ilvl="5" w:tplc="04090005" w:tentative="1">
+      <w:start w:val="1"/>
+      <w:numFmt w:val="bullet"/>
+      <w:lvlText w:val=""/>
+      <w:lvlJc w:val="left"/>
+      <w:pPr>
+        <w:ind w:left="4320" w:hanging="360"/>
+      </w:pPr>
+      <w:rPr>
+        <w:rFonts w:ascii="Wingdings" w:hAnsi="Wingdings" w:hint="default"/>
+      </w:rPr>
+    </w:lvl>
+    <w:lvl w:ilvl="6" w:tplc="04090001" w:tentative="1">
+      <w:start w:val="1"/>
+      <w:numFmt w:val="bullet"/>
+      <w:lvlText w:val=""/>
+      <w:lvlJc w:val="left"/>
+      <w:pPr>
+        <w:ind w:left="5040" w:hanging="360"/>
+      </w:pPr>
+      <w:rPr>
+        <w:rFonts w:ascii="Symbol" w:hAnsi="Symbol" w:hint="default"/>
+      </w:rPr>
+    </w:lvl>
+    <w:lvl w:ilvl="7" w:tplc="04090003" w:tentative="1">
+      <w:start w:val="1"/>
+      <w:numFmt w:val="bullet"/>
+      <w:lvlText w:val="o"/>
+      <w:lvlJc w:val="left"/>
+      <w:pPr>
+        <w:ind w:left="5760" w:hanging="360"/>
+      </w:pPr>
+      <w:rPr>
+        <w:rFonts w:ascii="Courier New" w:hAnsi="Courier New" w:cs="Courier New" w:hint="default"/>
+      </w:rPr>
+    </w:lvl>
+    <w:lvl w:ilvl="8" w:tplc="04090005" w:tentative="1">
+      <w:start w:val="1"/>
+      <w:numFmt w:val="bullet"/>
+      <w:lvlText w:val=""/>
+      <w:lvlJc w:val="left"/>
+      <w:pPr>
+        <w:ind w:left="6480" w:hanging="360"/>
+      </w:pPr>
+      <w:rPr>
+        <w:rFonts w:ascii="Wingdings" w:hAnsi="Wingdings" w:hint="default"/>
+      </w:rPr>
+    </w:lvl>
+  </w:abstractNum>
+  <w:abstractNum w:abstractNumId="6" w15:restartNumberingAfterBreak="0">
+    <w:nsid w:val="571805EE"/>
+    <w:multiLevelType w:val="hybridMultilevel"/>
+    <w:tmpl w:val="7522F2CC"/>
+    <w:lvl w:ilvl="0" w:tplc="04090001">
+      <w:start w:val="1"/>
+      <w:numFmt w:val="bullet"/>
+      <w:lvlText w:val=""/>
+      <w:lvlJc w:val="left"/>
+      <w:pPr>
+        <w:ind w:left="1440" w:hanging="360"/>
+      </w:pPr>
+      <w:rPr>
+        <w:rFonts w:ascii="Symbol" w:hAnsi="Symbol" w:hint="default"/>
+      </w:rPr>
+    </w:lvl>
+    <w:lvl w:ilvl="1" w:tplc="04090003" w:tentative="1">
+      <w:start w:val="1"/>
+      <w:numFmt w:val="bullet"/>
+      <w:lvlText w:val="o"/>
+      <w:lvlJc w:val="left"/>
+      <w:pPr>
+        <w:ind w:left="2160" w:hanging="360"/>
+      </w:pPr>
+      <w:rPr>
+        <w:rFonts w:ascii="Courier New" w:hAnsi="Courier New" w:cs="Courier New" w:hint="default"/>
+      </w:rPr>
+    </w:lvl>
+    <w:lvl w:ilvl="2" w:tplc="04090005" w:tentative="1">
+      <w:start w:val="1"/>
+      <w:numFmt w:val="bullet"/>
+      <w:lvlText w:val=""/>
+      <w:lvlJc w:val="left"/>
+      <w:pPr>
+        <w:ind w:left="2880" w:hanging="360"/>
+      </w:pPr>
+      <w:rPr>
+        <w:rFonts w:ascii="Wingdings" w:hAnsi="Wingdings" w:hint="default"/>
+      </w:rPr>
+    </w:lvl>
+    <w:lvl w:ilvl="3" w:tplc="04090001" w:tentative="1">
+      <w:start w:val="1"/>
+      <w:numFmt w:val="bullet"/>
+      <w:lvlText w:val=""/>
+      <w:lvlJc w:val="left"/>
+      <w:pPr>
+        <w:ind w:left="3600" w:hanging="360"/>
+      </w:pPr>
+      <w:rPr>
+        <w:rFonts w:ascii="Symbol" w:hAnsi="Symbol" w:hint="default"/>
+      </w:rPr>
+    </w:lvl>
+    <w:lvl w:ilvl="4" w:tplc="04090003" w:tentative="1">
+      <w:start w:val="1"/>
+      <w:numFmt w:val="bullet"/>
+      <w:lvlText w:val="o"/>
+      <w:lvlJc w:val="left"/>
+      <w:pPr>
+        <w:ind w:left="4320" w:hanging="360"/>
+      </w:pPr>
+      <w:rPr>
+        <w:rFonts w:ascii="Courier New" w:hAnsi="Courier New" w:cs="Courier New" w:hint="default"/>
+      </w:rPr>
+    </w:lvl>
+    <w:lvl w:ilvl="5" w:tplc="04090005" w:tentative="1">
+      <w:start w:val="1"/>
+      <w:numFmt w:val="bullet"/>
+      <w:lvlText w:val=""/>
+      <w:lvlJc w:val="left"/>
+      <w:pPr>
+        <w:ind w:left="5040" w:hanging="360"/>
+      </w:pPr>
+      <w:rPr>
+        <w:rFonts w:ascii="Wingdings" w:hAnsi="Wingdings" w:hint="default"/>
+      </w:rPr>
+    </w:lvl>
+    <w:lvl w:ilvl="6" w:tplc="04090001" w:tentative="1">
+      <w:start w:val="1"/>
+      <w:numFmt w:val="bullet"/>
+      <w:lvlText w:val=""/>
+      <w:lvlJc w:val="left"/>
+      <w:pPr>
+        <w:ind w:left="5760" w:hanging="360"/>
+      </w:pPr>
+      <w:rPr>
+        <w:rFonts w:ascii="Symbol" w:hAnsi="Symbol" w:hint="default"/>
+      </w:rPr>
+    </w:lvl>
+    <w:lvl w:ilvl="7" w:tplc="04090003" w:tentative="1">
+      <w:start w:val="1"/>
+      <w:numFmt w:val="bullet"/>
+      <w:lvlText w:val="o"/>
+      <w:lvlJc w:val="left"/>
+      <w:pPr>
+        <w:ind w:left="6480" w:hanging="360"/>
+      </w:pPr>
+      <w:rPr>
+        <w:rFonts w:ascii="Courier New" w:hAnsi="Courier New" w:cs="Courier New" w:hint="default"/>
+      </w:rPr>
+    </w:lvl>
+    <w:lvl w:ilvl="8" w:tplc="04090005" w:tentative="1">
+      <w:start w:val="1"/>
+      <w:numFmt w:val="bullet"/>
+      <w:lvlText w:val=""/>
+      <w:lvlJc w:val="left"/>
+      <w:pPr>
+        <w:ind w:left="7200" w:hanging="360"/>
+      </w:pPr>
+      <w:rPr>
+        <w:rFonts w:ascii="Wingdings" w:hAnsi="Wingdings" w:hint="default"/>
+      </w:rPr>
+    </w:lvl>
+  </w:abstractNum>
+  <w:abstractNum w:abstractNumId="7" w15:restartNumberingAfterBreak="0">
+    <w:nsid w:val="5C463752"/>
+    <w:multiLevelType w:val="hybridMultilevel"/>
+    <w:tmpl w:val="E9A01F46"/>
+    <w:lvl w:ilvl="0" w:tplc="04090001">
+      <w:start w:val="1"/>
+      <w:numFmt w:val="bullet"/>
+      <w:lvlText w:val=""/>
+      <w:lvlJc w:val="left"/>
+      <w:pPr>
+        <w:ind w:left="720" w:hanging="360"/>
+      </w:pPr>
+      <w:rPr>
+        <w:rFonts w:ascii="Symbol" w:hAnsi="Symbol" w:hint="default"/>
+      </w:rPr>
+    </w:lvl>
+    <w:lvl w:ilvl="1" w:tplc="04090003" w:tentative="1">
+      <w:start w:val="1"/>
+      <w:numFmt w:val="bullet"/>
+      <w:lvlText w:val="o"/>
+      <w:lvlJc w:val="left"/>
+      <w:pPr>
+        <w:ind w:left="1440" w:hanging="360"/>
+      </w:pPr>
+      <w:rPr>
+        <w:rFonts w:ascii="Courier New" w:hAnsi="Courier New" w:cs="Courier New" w:hint="default"/>
+      </w:rPr>
+    </w:lvl>
+    <w:lvl w:ilvl="2" w:tplc="04090005" w:tentative="1">
+      <w:start w:val="1"/>
+      <w:numFmt w:val="bullet"/>
+      <w:lvlText w:val=""/>
+      <w:lvlJc w:val="left"/>
+      <w:pPr>
+        <w:ind w:left="2160" w:hanging="360"/>
+      </w:pPr>
+      <w:rPr>
+        <w:rFonts w:ascii="Wingdings" w:hAnsi="Wingdings" w:hint="default"/>
+      </w:rPr>
+    </w:lvl>
+    <w:lvl w:ilvl="3" w:tplc="04090001" w:tentative="1">
+      <w:start w:val="1"/>
+      <w:numFmt w:val="bullet"/>
+      <w:lvlText w:val=""/>
+      <w:lvlJc w:val="left"/>
+      <w:pPr>
+        <w:ind w:left="2880" w:hanging="360"/>
+      </w:pPr>
+      <w:rPr>
+        <w:rFonts w:ascii="Symbol" w:hAnsi="Symbol" w:hint="default"/>
+      </w:rPr>
+    </w:lvl>
+    <w:lvl w:ilvl="4" w:tplc="04090003" w:tentative="1">
+      <w:start w:val="1"/>
+      <w:numFmt w:val="bullet"/>
+      <w:lvlText w:val="o"/>
+      <w:lvlJc w:val="left"/>
+      <w:pPr>
+        <w:ind w:left="3600" w:hanging="360"/>
+      </w:pPr>
+      <w:rPr>
+        <w:rFonts w:ascii="Courier New" w:hAnsi="Courier New" w:cs="Courier New" w:hint="default"/>
+      </w:rPr>
+    </w:lvl>
+    <w:lvl w:ilvl="5" w:tplc="04090005" w:tentative="1">
+      <w:start w:val="1"/>
+      <w:numFmt w:val="bullet"/>
+      <w:lvlText w:val=""/>
+      <w:lvlJc w:val="left"/>
+      <w:pPr>
+        <w:ind w:left="4320" w:hanging="360"/>
+      </w:pPr>
+      <w:rPr>
+        <w:rFonts w:ascii="Wingdings" w:hAnsi="Wingdings" w:hint="default"/>
+      </w:rPr>
+    </w:lvl>
+    <w:lvl w:ilvl="6" w:tplc="04090001" w:tentative="1">
+      <w:start w:val="1"/>
+      <w:numFmt w:val="bullet"/>
+      <w:lvlText w:val=""/>
+      <w:lvlJc w:val="left"/>
+      <w:pPr>
+        <w:ind w:left="5040" w:hanging="360"/>
+      </w:pPr>
+      <w:rPr>
+        <w:rFonts w:ascii="Symbol" w:hAnsi="Symbol" w:hint="default"/>
+      </w:rPr>
+    </w:lvl>
+    <w:lvl w:ilvl="7" w:tplc="04090003" w:tentative="1">
+      <w:start w:val="1"/>
+      <w:numFmt w:val="bullet"/>
+      <w:lvlText w:val="o"/>
+      <w:lvlJc w:val="left"/>
+      <w:pPr>
+        <w:ind w:left="5760" w:hanging="360"/>
+      </w:pPr>
+      <w:rPr>
+        <w:rFonts w:ascii="Courier New" w:hAnsi="Courier New" w:cs="Courier New" w:hint="default"/>
+      </w:rPr>
+    </w:lvl>
+    <w:lvl w:ilvl="8" w:tplc="04090005" w:tentative="1">
+      <w:start w:val="1"/>
+      <w:numFmt w:val="bullet"/>
+      <w:lvlText w:val=""/>
+      <w:lvlJc w:val="left"/>
+      <w:pPr>
+        <w:ind w:left="6480" w:hanging="360"/>
+      </w:pPr>
+      <w:rPr>
+        <w:rFonts w:ascii="Wingdings" w:hAnsi="Wingdings" w:hint="default"/>
+      </w:rPr>
+    </w:lvl>
+  </w:abstractNum>
+  <w:abstractNum w:abstractNumId="8" w15:restartNumberingAfterBreak="0">
     <w:nsid w:val="6A550745"/>
     <w:multiLevelType w:val="multilevel"/>
     <w:tmpl w:val="FE047062"/>
@@ -6842,14 +9913,264 @@
       </w:rPr>
     </w:lvl>
   </w:abstractNum>
+  <w:abstractNum w:abstractNumId="9" w15:restartNumberingAfterBreak="0">
+    <w:nsid w:val="7B9F65D1"/>
+    <w:multiLevelType w:val="hybridMultilevel"/>
+    <w:tmpl w:val="B65EC74C"/>
+    <w:lvl w:ilvl="0" w:tplc="04090001">
+      <w:start w:val="1"/>
+      <w:numFmt w:val="bullet"/>
+      <w:lvlText w:val=""/>
+      <w:lvlJc w:val="left"/>
+      <w:pPr>
+        <w:ind w:left="1080" w:hanging="360"/>
+      </w:pPr>
+      <w:rPr>
+        <w:rFonts w:ascii="Symbol" w:hAnsi="Symbol" w:hint="default"/>
+      </w:rPr>
+    </w:lvl>
+    <w:lvl w:ilvl="1" w:tplc="04090003" w:tentative="1">
+      <w:start w:val="1"/>
+      <w:numFmt w:val="bullet"/>
+      <w:lvlText w:val="o"/>
+      <w:lvlJc w:val="left"/>
+      <w:pPr>
+        <w:ind w:left="1800" w:hanging="360"/>
+      </w:pPr>
+      <w:rPr>
+        <w:rFonts w:ascii="Courier New" w:hAnsi="Courier New" w:cs="Courier New" w:hint="default"/>
+      </w:rPr>
+    </w:lvl>
+    <w:lvl w:ilvl="2" w:tplc="04090005" w:tentative="1">
+      <w:start w:val="1"/>
+      <w:numFmt w:val="bullet"/>
+      <w:lvlText w:val=""/>
+      <w:lvlJc w:val="left"/>
+      <w:pPr>
+        <w:ind w:left="2520" w:hanging="360"/>
+      </w:pPr>
+      <w:rPr>
+        <w:rFonts w:ascii="Wingdings" w:hAnsi="Wingdings" w:hint="default"/>
+      </w:rPr>
+    </w:lvl>
+    <w:lvl w:ilvl="3" w:tplc="04090001" w:tentative="1">
+      <w:start w:val="1"/>
+      <w:numFmt w:val="bullet"/>
+      <w:lvlText w:val=""/>
+      <w:lvlJc w:val="left"/>
+      <w:pPr>
+        <w:ind w:left="3240" w:hanging="360"/>
+      </w:pPr>
+      <w:rPr>
+        <w:rFonts w:ascii="Symbol" w:hAnsi="Symbol" w:hint="default"/>
+      </w:rPr>
+    </w:lvl>
+    <w:lvl w:ilvl="4" w:tplc="04090003" w:tentative="1">
+      <w:start w:val="1"/>
+      <w:numFmt w:val="bullet"/>
+      <w:lvlText w:val="o"/>
+      <w:lvlJc w:val="left"/>
+      <w:pPr>
+        <w:ind w:left="3960" w:hanging="360"/>
+      </w:pPr>
+      <w:rPr>
+        <w:rFonts w:ascii="Courier New" w:hAnsi="Courier New" w:cs="Courier New" w:hint="default"/>
+      </w:rPr>
+    </w:lvl>
+    <w:lvl w:ilvl="5" w:tplc="04090005" w:tentative="1">
+      <w:start w:val="1"/>
+      <w:numFmt w:val="bullet"/>
+      <w:lvlText w:val=""/>
+      <w:lvlJc w:val="left"/>
+      <w:pPr>
+        <w:ind w:left="4680" w:hanging="360"/>
+      </w:pPr>
+      <w:rPr>
+        <w:rFonts w:ascii="Wingdings" w:hAnsi="Wingdings" w:hint="default"/>
+      </w:rPr>
+    </w:lvl>
+    <w:lvl w:ilvl="6" w:tplc="04090001" w:tentative="1">
+      <w:start w:val="1"/>
+      <w:numFmt w:val="bullet"/>
+      <w:lvlText w:val=""/>
+      <w:lvlJc w:val="left"/>
+      <w:pPr>
+        <w:ind w:left="5400" w:hanging="360"/>
+      </w:pPr>
+      <w:rPr>
+        <w:rFonts w:ascii="Symbol" w:hAnsi="Symbol" w:hint="default"/>
+      </w:rPr>
+    </w:lvl>
+    <w:lvl w:ilvl="7" w:tplc="04090003" w:tentative="1">
+      <w:start w:val="1"/>
+      <w:numFmt w:val="bullet"/>
+      <w:lvlText w:val="o"/>
+      <w:lvlJc w:val="left"/>
+      <w:pPr>
+        <w:ind w:left="6120" w:hanging="360"/>
+      </w:pPr>
+      <w:rPr>
+        <w:rFonts w:ascii="Courier New" w:hAnsi="Courier New" w:cs="Courier New" w:hint="default"/>
+      </w:rPr>
+    </w:lvl>
+    <w:lvl w:ilvl="8" w:tplc="04090005" w:tentative="1">
+      <w:start w:val="1"/>
+      <w:numFmt w:val="bullet"/>
+      <w:lvlText w:val=""/>
+      <w:lvlJc w:val="left"/>
+      <w:pPr>
+        <w:ind w:left="6840" w:hanging="360"/>
+      </w:pPr>
+      <w:rPr>
+        <w:rFonts w:ascii="Wingdings" w:hAnsi="Wingdings" w:hint="default"/>
+      </w:rPr>
+    </w:lvl>
+  </w:abstractNum>
+  <w:abstractNum w:abstractNumId="10" w15:restartNumberingAfterBreak="0">
+    <w:nsid w:val="7DBE3F11"/>
+    <w:multiLevelType w:val="hybridMultilevel"/>
+    <w:tmpl w:val="77F69DDE"/>
+    <w:lvl w:ilvl="0" w:tplc="04090001">
+      <w:start w:val="1"/>
+      <w:numFmt w:val="bullet"/>
+      <w:lvlText w:val=""/>
+      <w:lvlJc w:val="left"/>
+      <w:pPr>
+        <w:ind w:left="720" w:hanging="360"/>
+      </w:pPr>
+      <w:rPr>
+        <w:rFonts w:ascii="Symbol" w:hAnsi="Symbol" w:hint="default"/>
+      </w:rPr>
+    </w:lvl>
+    <w:lvl w:ilvl="1" w:tplc="04090003" w:tentative="1">
+      <w:start w:val="1"/>
+      <w:numFmt w:val="bullet"/>
+      <w:lvlText w:val="o"/>
+      <w:lvlJc w:val="left"/>
+      <w:pPr>
+        <w:ind w:left="1440" w:hanging="360"/>
+      </w:pPr>
+      <w:rPr>
+        <w:rFonts w:ascii="Courier New" w:hAnsi="Courier New" w:cs="Courier New" w:hint="default"/>
+      </w:rPr>
+    </w:lvl>
+    <w:lvl w:ilvl="2" w:tplc="04090005" w:tentative="1">
+      <w:start w:val="1"/>
+      <w:numFmt w:val="bullet"/>
+      <w:lvlText w:val=""/>
+      <w:lvlJc w:val="left"/>
+      <w:pPr>
+        <w:ind w:left="2160" w:hanging="360"/>
+      </w:pPr>
+      <w:rPr>
+        <w:rFonts w:ascii="Wingdings" w:hAnsi="Wingdings" w:hint="default"/>
+      </w:rPr>
+    </w:lvl>
+    <w:lvl w:ilvl="3" w:tplc="04090001" w:tentative="1">
+      <w:start w:val="1"/>
+      <w:numFmt w:val="bullet"/>
+      <w:lvlText w:val=""/>
+      <w:lvlJc w:val="left"/>
+      <w:pPr>
+        <w:ind w:left="2880" w:hanging="360"/>
+      </w:pPr>
+      <w:rPr>
+        <w:rFonts w:ascii="Symbol" w:hAnsi="Symbol" w:hint="default"/>
+      </w:rPr>
+    </w:lvl>
+    <w:lvl w:ilvl="4" w:tplc="04090003" w:tentative="1">
+      <w:start w:val="1"/>
+      <w:numFmt w:val="bullet"/>
+      <w:lvlText w:val="o"/>
+      <w:lvlJc w:val="left"/>
+      <w:pPr>
+        <w:ind w:left="3600" w:hanging="360"/>
+      </w:pPr>
+      <w:rPr>
+        <w:rFonts w:ascii="Courier New" w:hAnsi="Courier New" w:cs="Courier New" w:hint="default"/>
+      </w:rPr>
+    </w:lvl>
+    <w:lvl w:ilvl="5" w:tplc="04090005" w:tentative="1">
+      <w:start w:val="1"/>
+      <w:numFmt w:val="bullet"/>
+      <w:lvlText w:val=""/>
+      <w:lvlJc w:val="left"/>
+      <w:pPr>
+        <w:ind w:left="4320" w:hanging="360"/>
+      </w:pPr>
+      <w:rPr>
+        <w:rFonts w:ascii="Wingdings" w:hAnsi="Wingdings" w:hint="default"/>
+      </w:rPr>
+    </w:lvl>
+    <w:lvl w:ilvl="6" w:tplc="04090001" w:tentative="1">
+      <w:start w:val="1"/>
+      <w:numFmt w:val="bullet"/>
+      <w:lvlText w:val=""/>
+      <w:lvlJc w:val="left"/>
+      <w:pPr>
+        <w:ind w:left="5040" w:hanging="360"/>
+      </w:pPr>
+      <w:rPr>
+        <w:rFonts w:ascii="Symbol" w:hAnsi="Symbol" w:hint="default"/>
+      </w:rPr>
+    </w:lvl>
+    <w:lvl w:ilvl="7" w:tplc="04090003" w:tentative="1">
+      <w:start w:val="1"/>
+      <w:numFmt w:val="bullet"/>
+      <w:lvlText w:val="o"/>
+      <w:lvlJc w:val="left"/>
+      <w:pPr>
+        <w:ind w:left="5760" w:hanging="360"/>
+      </w:pPr>
+      <w:rPr>
+        <w:rFonts w:ascii="Courier New" w:hAnsi="Courier New" w:cs="Courier New" w:hint="default"/>
+      </w:rPr>
+    </w:lvl>
+    <w:lvl w:ilvl="8" w:tplc="04090005" w:tentative="1">
+      <w:start w:val="1"/>
+      <w:numFmt w:val="bullet"/>
+      <w:lvlText w:val=""/>
+      <w:lvlJc w:val="left"/>
+      <w:pPr>
+        <w:ind w:left="6480" w:hanging="360"/>
+      </w:pPr>
+      <w:rPr>
+        <w:rFonts w:ascii="Wingdings" w:hAnsi="Wingdings" w:hint="default"/>
+      </w:rPr>
+    </w:lvl>
+  </w:abstractNum>
   <w:num w:numId="1" w16cid:durableId="833645769">
-    <w:abstractNumId w:val="2"/>
+    <w:abstractNumId w:val="8"/>
   </w:num>
   <w:num w:numId="2" w16cid:durableId="1047683693">
+    <w:abstractNumId w:val="1"/>
+  </w:num>
+  <w:num w:numId="3" w16cid:durableId="1049181906">
+    <w:abstractNumId w:val="4"/>
+  </w:num>
+  <w:num w:numId="4" w16cid:durableId="1724984648">
+    <w:abstractNumId w:val="6"/>
+  </w:num>
+  <w:num w:numId="5" w16cid:durableId="1546864716">
+    <w:abstractNumId w:val="5"/>
+  </w:num>
+  <w:num w:numId="6" w16cid:durableId="253900723">
     <w:abstractNumId w:val="0"/>
   </w:num>
-  <w:num w:numId="3" w16cid:durableId="1049181906">
-    <w:abstractNumId w:val="1"/>
+  <w:num w:numId="7" w16cid:durableId="827331401">
+    <w:abstractNumId w:val="10"/>
+  </w:num>
+  <w:num w:numId="8" w16cid:durableId="2121562738">
+    <w:abstractNumId w:val="3"/>
+  </w:num>
+  <w:num w:numId="9" w16cid:durableId="1819959245">
+    <w:abstractNumId w:val="9"/>
+  </w:num>
+  <w:num w:numId="10" w16cid:durableId="2129738544">
+    <w:abstractNumId w:val="7"/>
+  </w:num>
+  <w:num w:numId="11" w16cid:durableId="671225144">
+    <w:abstractNumId w:val="2"/>
   </w:num>
 </w:numbering>
 </file>

</xml_diff>

<commit_message>
docs update 5 - more on implementation
</commit_message>
<xml_diff>
--- a/Documentation.docx
+++ b/Documentation.docx
@@ -2173,14 +2173,7 @@
           <w:sz w:val="24"/>
           <w:szCs w:val="24"/>
         </w:rPr>
-        <w:t xml:space="preserve"> Instalare: </w:t>
-      </w:r>
-      <w:r>
-        <w:rPr>
-          <w:sz w:val="24"/>
-          <w:szCs w:val="24"/>
-        </w:rPr>
-        <w:t xml:space="preserve">adăugați în fișierul </w:t>
+        <w:t xml:space="preserve"> Instalare: adăugați în fișierul </w:t>
       </w:r>
       <w:r>
         <w:rPr>
@@ -2255,15 +2248,7 @@
           <w:szCs w:val="24"/>
           <w:lang w:val="ro-RO"/>
         </w:rPr>
-        <w:t>încarcă proiectul</w:t>
-      </w:r>
-      <w:r>
-        <w:rPr>
-          <w:sz w:val="24"/>
-          <w:szCs w:val="24"/>
-          <w:lang w:val="ro-RO"/>
-        </w:rPr>
-        <w:t>.</w:t>
+        <w:t>încarcă proiectul.</w:t>
       </w:r>
       <w:r>
         <w:rPr>
@@ -2399,17 +2384,7 @@
           <w:szCs w:val="24"/>
           <w:lang w:val="ro-RO"/>
         </w:rPr>
-        <w:t>MyAdapter</w:t>
-      </w:r>
-      <w:r>
-        <w:rPr>
-          <w:b/>
-          <w:bCs/>
-          <w:sz w:val="24"/>
-          <w:szCs w:val="24"/>
-          <w:lang w:val="ro-RO"/>
-        </w:rPr>
-        <w:t>.</w:t>
+        <w:t>MyAdapter.</w:t>
       </w:r>
       <w:r>
         <w:rPr>
@@ -2470,17 +2445,7 @@
           <w:szCs w:val="24"/>
           <w:lang w:val="ro-RO"/>
         </w:rPr>
-        <w:t>onCreateViewHolder</w:t>
-      </w:r>
-      <w:r>
-        <w:rPr>
-          <w:b/>
-          <w:bCs/>
-          <w:sz w:val="24"/>
-          <w:szCs w:val="24"/>
-          <w:lang w:val="ro-RO"/>
-        </w:rPr>
-        <w:t>()</w:t>
+        <w:t>onCreateViewHolder()</w:t>
       </w:r>
       <w:r>
         <w:rPr>
@@ -2537,17 +2502,7 @@
           <w:szCs w:val="24"/>
           <w:lang w:val="ro-RO"/>
         </w:rPr>
-        <w:t>onBindViewHolder</w:t>
-      </w:r>
-      <w:r>
-        <w:rPr>
-          <w:b/>
-          <w:bCs/>
-          <w:sz w:val="24"/>
-          <w:szCs w:val="24"/>
-          <w:lang w:val="ro-RO"/>
-        </w:rPr>
-        <w:t>()</w:t>
+        <w:t>onBindViewHolder()</w:t>
       </w:r>
       <w:r>
         <w:rPr>
@@ -2629,17 +2584,7 @@
           <w:szCs w:val="24"/>
           <w:lang w:val="ro-RO"/>
         </w:rPr>
-        <w:t>getItemCount</w:t>
-      </w:r>
-      <w:r>
-        <w:rPr>
-          <w:b/>
-          <w:bCs/>
-          <w:sz w:val="24"/>
-          <w:szCs w:val="24"/>
-          <w:lang w:val="ro-RO"/>
-        </w:rPr>
-        <w:t>()</w:t>
+        <w:t>getItemCount()</w:t>
       </w:r>
       <w:r>
         <w:rPr>
@@ -6278,27 +6223,7 @@
           <w:szCs w:val="24"/>
           <w:lang w:val="ro-RO"/>
         </w:rPr>
-        <w:t>TEST_</w:t>
-      </w:r>
-      <w:r>
-        <w:rPr>
-          <w:i/>
-          <w:iCs/>
-          <w:sz w:val="24"/>
-          <w:szCs w:val="24"/>
-          <w:lang w:val="ro-RO"/>
-        </w:rPr>
-        <w:t>Get</w:t>
-      </w:r>
-      <w:r>
-        <w:rPr>
-          <w:i/>
-          <w:iCs/>
-          <w:sz w:val="24"/>
-          <w:szCs w:val="24"/>
-          <w:lang w:val="ro-RO"/>
-        </w:rPr>
-        <w:t>()</w:t>
+        <w:t>TEST_Get()</w:t>
       </w:r>
       <w:r>
         <w:rPr>
@@ -6329,6 +6254,7 @@
     </w:p>
     <w:p>
       <w:pPr>
+        <w:ind w:firstLine="360"/>
         <w:jc w:val="both"/>
         <w:rPr>
           <w:sz w:val="24"/>
@@ -6353,6 +6279,134 @@
           <w:szCs w:val="24"/>
           <w:lang w:val="ro-RO"/>
         </w:rPr>
+        <w:t>Messages</w:t>
+      </w:r>
+      <w:r>
+        <w:rPr>
+          <w:sz w:val="24"/>
+          <w:szCs w:val="24"/>
+          <w:lang w:val="ro-RO"/>
+        </w:rPr>
+        <w:t xml:space="preserve"> este o clasă care conține toate mesajele care vor fi transmise </w:t>
+      </w:r>
+      <w:r>
+        <w:rPr>
+          <w:sz w:val="24"/>
+          <w:szCs w:val="24"/>
+          <w:lang w:val="ro-RO"/>
+        </w:rPr>
+        <w:t>pe post de comenzi sau răspunsuri</w:t>
+      </w:r>
+      <w:r>
+        <w:rPr>
+          <w:sz w:val="24"/>
+          <w:szCs w:val="24"/>
+          <w:lang w:val="ro-RO"/>
+        </w:rPr>
+        <w:t xml:space="preserve"> între Client și Server</w:t>
+      </w:r>
+      <w:r>
+        <w:rPr>
+          <w:sz w:val="24"/>
+          <w:szCs w:val="24"/>
+          <w:lang w:val="ro-RO"/>
+        </w:rPr>
+        <w:t>.</w:t>
+      </w:r>
+      <w:r>
+        <w:rPr>
+          <w:sz w:val="24"/>
+          <w:szCs w:val="24"/>
+          <w:lang w:val="ro-RO"/>
+        </w:rPr>
+        <w:t xml:space="preserve"> Clientul și serverul trebuie să </w:t>
+      </w:r>
+      <w:r>
+        <w:rPr>
+          <w:sz w:val="24"/>
+          <w:szCs w:val="24"/>
+          <w:lang w:val="ro-RO"/>
+        </w:rPr>
+        <w:t>conțină acel</w:t>
+      </w:r>
+      <w:r>
+        <w:rPr>
+          <w:sz w:val="24"/>
+          <w:szCs w:val="24"/>
+          <w:lang w:val="ro-RO"/>
+        </w:rPr>
+        <w:t xml:space="preserve">eași comenzi </w:t>
+      </w:r>
+      <w:r>
+        <w:rPr>
+          <w:sz w:val="24"/>
+          <w:szCs w:val="24"/>
+          <w:lang w:val="ro-RO"/>
+        </w:rPr>
+        <w:t xml:space="preserve">și răspunsuri </w:t>
+      </w:r>
+      <w:r>
+        <w:rPr>
+          <w:sz w:val="24"/>
+          <w:szCs w:val="24"/>
+          <w:lang w:val="ro-RO"/>
+        </w:rPr>
+        <w:t>pentru a putea comunica</w:t>
+      </w:r>
+      <w:r>
+        <w:rPr>
+          <w:sz w:val="24"/>
+          <w:szCs w:val="24"/>
+          <w:lang w:val="ro-RO"/>
+        </w:rPr>
+        <w:t xml:space="preserve"> </w:t>
+      </w:r>
+      <w:r>
+        <w:rPr>
+          <w:sz w:val="24"/>
+          <w:szCs w:val="24"/>
+          <w:lang w:val="ro-RO"/>
+        </w:rPr>
+        <w:t>corect.</w:t>
+      </w:r>
+    </w:p>
+    <w:p>
+      <w:pPr>
+        <w:ind w:firstLine="360"/>
+        <w:jc w:val="both"/>
+        <w:rPr>
+          <w:sz w:val="24"/>
+          <w:szCs w:val="24"/>
+          <w:lang w:val="ro-RO"/>
+        </w:rPr>
+      </w:pPr>
+    </w:p>
+    <w:p>
+      <w:pPr>
+        <w:ind w:firstLine="360"/>
+        <w:jc w:val="both"/>
+        <w:rPr>
+          <w:sz w:val="24"/>
+          <w:szCs w:val="24"/>
+          <w:lang w:val="ro-RO"/>
+        </w:rPr>
+      </w:pPr>
+      <w:r>
+        <w:rPr>
+          <w:sz w:val="24"/>
+          <w:szCs w:val="24"/>
+          <w:lang w:val="ro-RO"/>
+        </w:rPr>
+        <w:t xml:space="preserve">Clasa </w:t>
+      </w:r>
+      <w:r>
+        <w:rPr>
+          <w:b/>
+          <w:bCs/>
+          <w:sz w:val="24"/>
+          <w:szCs w:val="24"/>
+          <w:lang w:val="ro-RO"/>
+        </w:rPr>
         <w:t>DbHandler</w:t>
       </w:r>
       <w:r>
@@ -6362,6 +6416,1625 @@
           <w:lang w:val="ro-RO"/>
         </w:rPr>
         <w:t xml:space="preserve"> </w:t>
+      </w:r>
+      <w:r>
+        <w:rPr>
+          <w:sz w:val="24"/>
+          <w:szCs w:val="24"/>
+          <w:lang w:val="ro-RO"/>
+        </w:rPr>
+        <w:t>se ocupă de conectarea la baza de date, și de operații specifice pe baza de date.</w:t>
+      </w:r>
+      <w:r>
+        <w:rPr>
+          <w:sz w:val="24"/>
+          <w:szCs w:val="24"/>
+          <w:lang w:val="ro-RO"/>
+        </w:rPr>
+        <w:t xml:space="preserve"> Este singura clasă cu acces direct la datele din baza de date.</w:t>
+      </w:r>
+    </w:p>
+    <w:p>
+      <w:pPr>
+        <w:ind w:firstLine="360"/>
+        <w:jc w:val="both"/>
+        <w:rPr>
+          <w:sz w:val="28"/>
+          <w:szCs w:val="28"/>
+          <w:u w:val="single"/>
+          <w:lang w:val="ro-RO"/>
+        </w:rPr>
+      </w:pPr>
+      <w:r>
+        <w:rPr>
+          <w:sz w:val="28"/>
+          <w:szCs w:val="28"/>
+          <w:u w:val="single"/>
+          <w:lang w:val="ro-RO"/>
+        </w:rPr>
+        <w:t>Conexiune BD:</w:t>
+      </w:r>
+    </w:p>
+    <w:p>
+      <w:pPr>
+        <w:pStyle w:val="ListParagraph"/>
+        <w:numPr>
+          <w:ilvl w:val="0"/>
+          <w:numId w:val="12"/>
+        </w:numPr>
+        <w:jc w:val="both"/>
+        <w:rPr>
+          <w:sz w:val="24"/>
+          <w:szCs w:val="24"/>
+          <w:lang w:val="ro-RO"/>
+        </w:rPr>
+      </w:pPr>
+      <w:r>
+        <w:rPr>
+          <w:b/>
+          <w:bCs/>
+          <w:sz w:val="24"/>
+          <w:szCs w:val="24"/>
+          <w:lang w:val="ro-RO"/>
+        </w:rPr>
+        <w:t>ConnectToDB()</w:t>
+      </w:r>
+      <w:r>
+        <w:rPr>
+          <w:sz w:val="24"/>
+          <w:szCs w:val="24"/>
+          <w:lang w:val="ro-RO"/>
+        </w:rPr>
+        <w:t xml:space="preserve">  - creează conexiunea la baza de date</w:t>
+      </w:r>
+      <w:r>
+        <w:rPr>
+          <w:sz w:val="24"/>
+          <w:szCs w:val="24"/>
+          <w:lang w:val="ro-RO"/>
+        </w:rPr>
+        <w:t>.</w:t>
+      </w:r>
+    </w:p>
+    <w:p>
+      <w:pPr>
+        <w:pStyle w:val="ListParagraph"/>
+        <w:numPr>
+          <w:ilvl w:val="0"/>
+          <w:numId w:val="12"/>
+        </w:numPr>
+        <w:jc w:val="both"/>
+        <w:rPr>
+          <w:sz w:val="24"/>
+          <w:szCs w:val="24"/>
+          <w:lang w:val="ro-RO"/>
+        </w:rPr>
+      </w:pPr>
+      <w:r>
+        <w:rPr>
+          <w:b/>
+          <w:bCs/>
+          <w:sz w:val="24"/>
+          <w:szCs w:val="24"/>
+          <w:lang w:val="ro-RO"/>
+        </w:rPr>
+        <w:t>DisconnectFromDB()</w:t>
+      </w:r>
+      <w:r>
+        <w:rPr>
+          <w:sz w:val="24"/>
+          <w:szCs w:val="24"/>
+          <w:lang w:val="ro-RO"/>
+        </w:rPr>
+        <w:t xml:space="preserve">  - închide conexiunea cu baza de date</w:t>
+      </w:r>
+      <w:r>
+        <w:rPr>
+          <w:sz w:val="24"/>
+          <w:szCs w:val="24"/>
+          <w:lang w:val="ro-RO"/>
+        </w:rPr>
+        <w:t>.</w:t>
+      </w:r>
+    </w:p>
+    <w:p>
+      <w:pPr>
+        <w:pStyle w:val="ListParagraph"/>
+        <w:numPr>
+          <w:ilvl w:val="0"/>
+          <w:numId w:val="12"/>
+        </w:numPr>
+        <w:jc w:val="both"/>
+        <w:rPr>
+          <w:sz w:val="24"/>
+          <w:szCs w:val="24"/>
+          <w:lang w:val="ro-RO"/>
+        </w:rPr>
+      </w:pPr>
+      <w:r>
+        <w:rPr>
+          <w:b/>
+          <w:bCs/>
+          <w:sz w:val="24"/>
+          <w:szCs w:val="24"/>
+          <w:lang w:val="ro-RO"/>
+        </w:rPr>
+        <w:t>isConnectionOpened()</w:t>
+      </w:r>
+      <w:r>
+        <w:rPr>
+          <w:sz w:val="24"/>
+          <w:szCs w:val="24"/>
+          <w:lang w:val="ro-RO"/>
+        </w:rPr>
+        <w:t xml:space="preserve">  - verifică dacă conexiunea la baza de date este deschisă</w:t>
+      </w:r>
+      <w:r>
+        <w:rPr>
+          <w:sz w:val="24"/>
+          <w:szCs w:val="24"/>
+          <w:lang w:val="ro-RO"/>
+        </w:rPr>
+        <w:t>.</w:t>
+      </w:r>
+    </w:p>
+    <w:p>
+      <w:pPr>
+        <w:ind w:firstLine="360"/>
+        <w:jc w:val="both"/>
+        <w:rPr>
+          <w:sz w:val="24"/>
+          <w:szCs w:val="24"/>
+          <w:u w:val="single"/>
+          <w:lang w:val="ro-RO"/>
+        </w:rPr>
+      </w:pPr>
+      <w:r>
+        <w:rPr>
+          <w:sz w:val="28"/>
+          <w:szCs w:val="28"/>
+          <w:u w:val="single"/>
+          <w:lang w:val="ro-RO"/>
+        </w:rPr>
+        <w:t>Operații pe BD:</w:t>
+      </w:r>
+    </w:p>
+    <w:p>
+      <w:pPr>
+        <w:pStyle w:val="ListParagraph"/>
+        <w:numPr>
+          <w:ilvl w:val="0"/>
+          <w:numId w:val="13"/>
+        </w:numPr>
+        <w:jc w:val="both"/>
+        <w:rPr>
+          <w:sz w:val="24"/>
+          <w:szCs w:val="24"/>
+          <w:lang w:val="ro-RO"/>
+        </w:rPr>
+      </w:pPr>
+      <w:r>
+        <w:rPr>
+          <w:b/>
+          <w:bCs/>
+          <w:sz w:val="24"/>
+          <w:szCs w:val="24"/>
+          <w:lang w:val="ro-RO"/>
+        </w:rPr>
+        <w:t>getUser()</w:t>
+      </w:r>
+      <w:r>
+        <w:rPr>
+          <w:sz w:val="24"/>
+          <w:szCs w:val="24"/>
+          <w:lang w:val="ro-RO"/>
+        </w:rPr>
+        <w:t xml:space="preserve">  - caută în baza de date linia care conține mail-ul și parola date</w:t>
+      </w:r>
+      <w:r>
+        <w:rPr>
+          <w:sz w:val="24"/>
+          <w:szCs w:val="24"/>
+          <w:lang w:val="ro-RO"/>
+        </w:rPr>
+        <w:t xml:space="preserve"> și returnează datele de pe acea linie înglobate în clasa User</w:t>
+      </w:r>
+      <w:r>
+        <w:rPr>
+          <w:sz w:val="24"/>
+          <w:szCs w:val="24"/>
+          <w:lang w:val="ro-RO"/>
+        </w:rPr>
+        <w:t>, sau null în cazul în care nu a fost găsită o astfel de linie.</w:t>
+      </w:r>
+    </w:p>
+    <w:p>
+      <w:pPr>
+        <w:pStyle w:val="ListParagraph"/>
+        <w:numPr>
+          <w:ilvl w:val="0"/>
+          <w:numId w:val="13"/>
+        </w:numPr>
+        <w:jc w:val="both"/>
+        <w:rPr>
+          <w:sz w:val="24"/>
+          <w:szCs w:val="24"/>
+          <w:lang w:val="ro-RO"/>
+        </w:rPr>
+      </w:pPr>
+      <w:r>
+        <w:rPr>
+          <w:b/>
+          <w:bCs/>
+          <w:sz w:val="24"/>
+          <w:szCs w:val="24"/>
+          <w:lang w:val="ro-RO"/>
+        </w:rPr>
+        <w:t>userExists()</w:t>
+      </w:r>
+      <w:r>
+        <w:rPr>
+          <w:sz w:val="24"/>
+          <w:szCs w:val="24"/>
+          <w:lang w:val="ro-RO"/>
+        </w:rPr>
+        <w:t xml:space="preserve">  - caută în baza de </w:t>
+      </w:r>
+      <w:r>
+        <w:rPr>
+          <w:sz w:val="24"/>
+          <w:szCs w:val="24"/>
+          <w:lang w:val="ro-RO"/>
+        </w:rPr>
+        <w:t>date linia care conține mail-ul și parola date și returnează</w:t>
+      </w:r>
+      <w:r>
+        <w:rPr>
+          <w:sz w:val="24"/>
+          <w:szCs w:val="24"/>
+          <w:lang w:val="ro-RO"/>
+        </w:rPr>
+        <w:t xml:space="preserve"> true dacă a fost găsită o astfel de linie, sau false dacă nu a fost găsită linia.</w:t>
+      </w:r>
+    </w:p>
+    <w:p>
+      <w:pPr>
+        <w:pStyle w:val="ListParagraph"/>
+        <w:numPr>
+          <w:ilvl w:val="0"/>
+          <w:numId w:val="13"/>
+        </w:numPr>
+        <w:jc w:val="both"/>
+        <w:rPr>
+          <w:sz w:val="24"/>
+          <w:szCs w:val="24"/>
+          <w:lang w:val="ro-RO"/>
+        </w:rPr>
+      </w:pPr>
+      <w:r>
+        <w:rPr>
+          <w:b/>
+          <w:bCs/>
+          <w:sz w:val="24"/>
+          <w:szCs w:val="24"/>
+          <w:lang w:val="ro-RO"/>
+        </w:rPr>
+        <w:t>insertUser()</w:t>
+      </w:r>
+      <w:r>
+        <w:rPr>
+          <w:sz w:val="24"/>
+          <w:szCs w:val="24"/>
+          <w:lang w:val="ro-RO"/>
+        </w:rPr>
+        <w:t xml:space="preserve">  - inserează un nou utilizator în baza de date, aruncă o excepție dacă există deja un utilizator cu același mail.</w:t>
+      </w:r>
+    </w:p>
+    <w:p>
+      <w:pPr>
+        <w:pStyle w:val="ListParagraph"/>
+        <w:numPr>
+          <w:ilvl w:val="0"/>
+          <w:numId w:val="13"/>
+        </w:numPr>
+        <w:jc w:val="both"/>
+        <w:rPr>
+          <w:sz w:val="24"/>
+          <w:szCs w:val="24"/>
+          <w:lang w:val="ro-RO"/>
+        </w:rPr>
+      </w:pPr>
+      <w:r>
+        <w:rPr>
+          <w:b/>
+          <w:bCs/>
+          <w:sz w:val="24"/>
+          <w:szCs w:val="24"/>
+          <w:lang w:val="ro-RO"/>
+        </w:rPr>
+        <w:t>insertMultipleUsers()</w:t>
+      </w:r>
+      <w:r>
+        <w:rPr>
+          <w:sz w:val="24"/>
+          <w:szCs w:val="24"/>
+          <w:lang w:val="ro-RO"/>
+        </w:rPr>
+        <w:t xml:space="preserve">  - inserează o listă de utilizatori în baza de date, ignoră cazurile în care există deja un utilizator cu același mail</w:t>
+      </w:r>
+      <w:r>
+        <w:rPr>
+          <w:sz w:val="24"/>
+          <w:szCs w:val="24"/>
+          <w:lang w:val="ro-RO"/>
+        </w:rPr>
+        <w:t>.</w:t>
+      </w:r>
+    </w:p>
+    <w:p>
+      <w:pPr>
+        <w:pStyle w:val="ListParagraph"/>
+        <w:numPr>
+          <w:ilvl w:val="0"/>
+          <w:numId w:val="13"/>
+        </w:numPr>
+        <w:jc w:val="both"/>
+        <w:rPr>
+          <w:sz w:val="24"/>
+          <w:szCs w:val="24"/>
+          <w:lang w:val="ro-RO"/>
+        </w:rPr>
+      </w:pPr>
+      <w:r>
+        <w:rPr>
+          <w:b/>
+          <w:bCs/>
+          <w:sz w:val="24"/>
+          <w:szCs w:val="24"/>
+          <w:lang w:val="ro-RO"/>
+        </w:rPr>
+        <w:t>GetUsers()</w:t>
+      </w:r>
+      <w:r>
+        <w:rPr>
+          <w:sz w:val="24"/>
+          <w:szCs w:val="24"/>
+          <w:lang w:val="ro-RO"/>
+        </w:rPr>
+        <w:t xml:space="preserve">  - caută </w:t>
+      </w:r>
+      <w:r>
+        <w:rPr>
+          <w:sz w:val="24"/>
+          <w:szCs w:val="24"/>
+          <w:lang w:val="ro-RO"/>
+        </w:rPr>
+        <w:t xml:space="preserve">utilizatori în funcție de niște filtre (precizate mai sus </w:t>
+      </w:r>
+      <w:r>
+        <w:rPr>
+          <w:sz w:val="24"/>
+          <w:szCs w:val="24"/>
+          <w:lang w:val="ro-RO"/>
+        </w:rPr>
+        <w:t xml:space="preserve">la </w:t>
+      </w:r>
+      <w:r>
+        <w:rPr>
+          <w:sz w:val="24"/>
+          <w:szCs w:val="24"/>
+          <w:lang w:val="ro-RO"/>
+        </w:rPr>
+        <w:t xml:space="preserve">metoda </w:t>
+      </w:r>
+      <w:r>
+        <w:rPr>
+          <w:i/>
+          <w:iCs/>
+          <w:sz w:val="24"/>
+          <w:szCs w:val="24"/>
+          <w:lang w:val="ro-RO"/>
+        </w:rPr>
+        <w:t>GetPeople()</w:t>
+      </w:r>
+      <w:r>
+        <w:rPr>
+          <w:sz w:val="24"/>
+          <w:szCs w:val="24"/>
+          <w:lang w:val="ro-RO"/>
+        </w:rPr>
+        <w:t xml:space="preserve"> din clasa </w:t>
+      </w:r>
+      <w:r>
+        <w:rPr>
+          <w:i/>
+          <w:iCs/>
+          <w:sz w:val="24"/>
+          <w:szCs w:val="24"/>
+          <w:lang w:val="ro-RO"/>
+        </w:rPr>
+        <w:t>PackageHandler</w:t>
+      </w:r>
+      <w:r>
+        <w:rPr>
+          <w:sz w:val="24"/>
+          <w:szCs w:val="24"/>
+          <w:lang w:val="ro-RO"/>
+        </w:rPr>
+        <w:t>)</w:t>
+      </w:r>
+      <w:r>
+        <w:rPr>
+          <w:sz w:val="24"/>
+          <w:szCs w:val="24"/>
+          <w:lang w:val="ro-RO"/>
+        </w:rPr>
+        <w:t xml:space="preserve"> și returnează o listă cu</w:t>
+      </w:r>
+      <w:r>
+        <w:rPr>
+          <w:sz w:val="24"/>
+          <w:szCs w:val="24"/>
+          <w:lang w:val="ro-RO"/>
+        </w:rPr>
+        <w:t xml:space="preserve"> toți utilizatorii</w:t>
+      </w:r>
+      <w:r>
+        <w:rPr>
+          <w:sz w:val="24"/>
+          <w:szCs w:val="24"/>
+          <w:lang w:val="ro-RO"/>
+        </w:rPr>
+        <w:t xml:space="preserve"> care respectă aceste filtre</w:t>
+      </w:r>
+      <w:r>
+        <w:rPr>
+          <w:sz w:val="24"/>
+          <w:szCs w:val="24"/>
+          <w:lang w:val="ro-RO"/>
+        </w:rPr>
+        <w:t>.</w:t>
+      </w:r>
+    </w:p>
+    <w:p>
+      <w:pPr>
+        <w:pStyle w:val="ListParagraph"/>
+        <w:numPr>
+          <w:ilvl w:val="0"/>
+          <w:numId w:val="13"/>
+        </w:numPr>
+        <w:jc w:val="both"/>
+        <w:rPr>
+          <w:sz w:val="24"/>
+          <w:szCs w:val="24"/>
+          <w:lang w:val="ro-RO"/>
+        </w:rPr>
+      </w:pPr>
+      <w:r>
+        <w:rPr>
+          <w:b/>
+          <w:bCs/>
+          <w:sz w:val="24"/>
+          <w:szCs w:val="24"/>
+          <w:lang w:val="ro-RO"/>
+        </w:rPr>
+        <w:t xml:space="preserve">LikeUser()  </w:t>
+      </w:r>
+      <w:r>
+        <w:rPr>
+          <w:sz w:val="24"/>
+          <w:szCs w:val="24"/>
+          <w:lang w:val="ro-RO"/>
+        </w:rPr>
+        <w:t>-</w:t>
+      </w:r>
+      <w:r>
+        <w:rPr>
+          <w:sz w:val="24"/>
+          <w:szCs w:val="24"/>
+          <w:lang w:val="ro-RO"/>
+        </w:rPr>
+        <w:t xml:space="preserve"> </w:t>
+      </w:r>
+      <w:r>
+        <w:rPr>
+          <w:sz w:val="24"/>
+          <w:szCs w:val="24"/>
+          <w:lang w:val="ro-RO"/>
+        </w:rPr>
+        <w:t xml:space="preserve">adaugă în tabelul </w:t>
+      </w:r>
+      <w:r>
+        <w:rPr>
+          <w:i/>
+          <w:iCs/>
+          <w:sz w:val="24"/>
+          <w:szCs w:val="24"/>
+          <w:lang w:val="ro-RO"/>
+        </w:rPr>
+        <w:t>likes_table</w:t>
+      </w:r>
+      <w:r>
+        <w:rPr>
+          <w:sz w:val="24"/>
+          <w:szCs w:val="24"/>
+          <w:lang w:val="ro-RO"/>
+        </w:rPr>
+        <w:t xml:space="preserve"> </w:t>
+      </w:r>
+      <w:r>
+        <w:rPr>
+          <w:sz w:val="24"/>
+          <w:szCs w:val="24"/>
+          <w:lang w:val="ro-RO"/>
+        </w:rPr>
+        <w:t>aprecierea utilizatorului cu mail1, a utilizatorului cu mail2</w:t>
+      </w:r>
+    </w:p>
+    <w:p>
+      <w:pPr>
+        <w:ind w:firstLine="360"/>
+        <w:jc w:val="both"/>
+        <w:rPr>
+          <w:sz w:val="28"/>
+          <w:szCs w:val="28"/>
+          <w:u w:val="single"/>
+          <w:lang w:val="ro-RO"/>
+        </w:rPr>
+      </w:pPr>
+      <w:r>
+        <w:rPr>
+          <w:sz w:val="28"/>
+          <w:szCs w:val="28"/>
+          <w:u w:val="single"/>
+          <w:lang w:val="ro-RO"/>
+        </w:rPr>
+        <w:t>Teste pe BD:</w:t>
+      </w:r>
+    </w:p>
+    <w:p>
+      <w:pPr>
+        <w:pStyle w:val="ListParagraph"/>
+        <w:numPr>
+          <w:ilvl w:val="0"/>
+          <w:numId w:val="10"/>
+        </w:numPr>
+        <w:jc w:val="both"/>
+        <w:rPr>
+          <w:sz w:val="24"/>
+          <w:szCs w:val="24"/>
+          <w:lang w:val="ro-RO"/>
+        </w:rPr>
+      </w:pPr>
+      <w:r>
+        <w:rPr>
+          <w:b/>
+          <w:bCs/>
+          <w:sz w:val="24"/>
+          <w:szCs w:val="24"/>
+          <w:lang w:val="ro-RO"/>
+        </w:rPr>
+        <w:t>TEST_Add()</w:t>
+      </w:r>
+      <w:r>
+        <w:rPr>
+          <w:sz w:val="24"/>
+          <w:szCs w:val="24"/>
+          <w:lang w:val="ro-RO"/>
+        </w:rPr>
+        <w:t xml:space="preserve">  - verifică operația de inserare în baza de date pe un tabel de teste (</w:t>
+      </w:r>
+      <w:r>
+        <w:rPr>
+          <w:i/>
+          <w:iCs/>
+          <w:sz w:val="24"/>
+          <w:szCs w:val="24"/>
+          <w:lang w:val="ro-RO"/>
+        </w:rPr>
+        <w:t>test_table</w:t>
+      </w:r>
+      <w:r>
+        <w:rPr>
+          <w:sz w:val="24"/>
+          <w:szCs w:val="24"/>
+          <w:lang w:val="ro-RO"/>
+        </w:rPr>
+        <w:t>)</w:t>
+      </w:r>
+    </w:p>
+    <w:p>
+      <w:pPr>
+        <w:pStyle w:val="ListParagraph"/>
+        <w:numPr>
+          <w:ilvl w:val="0"/>
+          <w:numId w:val="10"/>
+        </w:numPr>
+        <w:jc w:val="both"/>
+        <w:rPr>
+          <w:sz w:val="24"/>
+          <w:szCs w:val="24"/>
+          <w:lang w:val="ro-RO"/>
+        </w:rPr>
+      </w:pPr>
+      <w:r>
+        <w:rPr>
+          <w:b/>
+          <w:bCs/>
+          <w:sz w:val="24"/>
+          <w:szCs w:val="24"/>
+          <w:lang w:val="ro-RO"/>
+        </w:rPr>
+        <w:t>TEST_Get()</w:t>
+      </w:r>
+      <w:r>
+        <w:rPr>
+          <w:sz w:val="24"/>
+          <w:szCs w:val="24"/>
+          <w:lang w:val="ro-RO"/>
+        </w:rPr>
+        <w:t xml:space="preserve">  - verifică posibilitatea de a face query pe BD un tabel de teste (</w:t>
+      </w:r>
+      <w:r>
+        <w:rPr>
+          <w:i/>
+          <w:iCs/>
+          <w:sz w:val="24"/>
+          <w:szCs w:val="24"/>
+          <w:lang w:val="ro-RO"/>
+        </w:rPr>
+        <w:t>test_table</w:t>
+      </w:r>
+      <w:r>
+        <w:rPr>
+          <w:sz w:val="24"/>
+          <w:szCs w:val="24"/>
+          <w:lang w:val="ro-RO"/>
+        </w:rPr>
+        <w:t>)</w:t>
+      </w:r>
+    </w:p>
+    <w:p>
+      <w:pPr>
+        <w:pStyle w:val="ListParagraph"/>
+        <w:numPr>
+          <w:ilvl w:val="0"/>
+          <w:numId w:val="10"/>
+        </w:numPr>
+        <w:jc w:val="both"/>
+        <w:rPr>
+          <w:sz w:val="24"/>
+          <w:szCs w:val="24"/>
+          <w:lang w:val="ro-RO"/>
+        </w:rPr>
+      </w:pPr>
+      <w:r>
+        <w:rPr>
+          <w:b/>
+          <w:bCs/>
+          <w:sz w:val="24"/>
+          <w:szCs w:val="24"/>
+          <w:lang w:val="ro-RO"/>
+        </w:rPr>
+        <w:t>TEST_A</w:t>
+      </w:r>
+      <w:r>
+        <w:rPr>
+          <w:b/>
+          <w:bCs/>
+          <w:sz w:val="24"/>
+          <w:szCs w:val="24"/>
+          <w:lang w:val="ro-RO"/>
+        </w:rPr>
+        <w:t>DD</w:t>
+      </w:r>
+      <w:r>
+        <w:rPr>
+          <w:b/>
+          <w:bCs/>
+          <w:sz w:val="24"/>
+          <w:szCs w:val="24"/>
+          <w:lang w:val="ro-RO"/>
+        </w:rPr>
+        <w:t>_L</w:t>
+      </w:r>
+      <w:r>
+        <w:rPr>
+          <w:b/>
+          <w:bCs/>
+          <w:sz w:val="24"/>
+          <w:szCs w:val="24"/>
+          <w:lang w:val="ro-RO"/>
+        </w:rPr>
+        <w:t>IKES</w:t>
+      </w:r>
+      <w:r>
+        <w:rPr>
+          <w:b/>
+          <w:bCs/>
+          <w:sz w:val="24"/>
+          <w:szCs w:val="24"/>
+          <w:lang w:val="ro-RO"/>
+        </w:rPr>
+        <w:t>()</w:t>
+      </w:r>
+      <w:r>
+        <w:rPr>
+          <w:sz w:val="24"/>
+          <w:szCs w:val="24"/>
+          <w:lang w:val="ro-RO"/>
+        </w:rPr>
+        <w:t xml:space="preserve">  - asemănător ca </w:t>
+      </w:r>
+      <w:r>
+        <w:rPr>
+          <w:i/>
+          <w:iCs/>
+          <w:sz w:val="24"/>
+          <w:szCs w:val="24"/>
+          <w:lang w:val="ro-RO"/>
+        </w:rPr>
+        <w:t>TEST_Add()</w:t>
+      </w:r>
+      <w:r>
+        <w:rPr>
+          <w:sz w:val="24"/>
+          <w:szCs w:val="24"/>
+          <w:lang w:val="ro-RO"/>
+        </w:rPr>
+        <w:t xml:space="preserve">, </w:t>
+      </w:r>
+      <w:r>
+        <w:rPr>
+          <w:sz w:val="24"/>
+          <w:szCs w:val="24"/>
+          <w:lang w:val="ro-RO"/>
+        </w:rPr>
+        <w:t xml:space="preserve">doar că pe </w:t>
+      </w:r>
+      <w:r>
+        <w:rPr>
+          <w:i/>
+          <w:iCs/>
+          <w:sz w:val="24"/>
+          <w:szCs w:val="24"/>
+          <w:lang w:val="ro-RO"/>
+        </w:rPr>
+        <w:t>likes_table</w:t>
+      </w:r>
+    </w:p>
+    <w:p>
+      <w:pPr>
+        <w:pStyle w:val="ListParagraph"/>
+        <w:numPr>
+          <w:ilvl w:val="0"/>
+          <w:numId w:val="10"/>
+        </w:numPr>
+        <w:jc w:val="both"/>
+        <w:rPr>
+          <w:sz w:val="24"/>
+          <w:szCs w:val="24"/>
+          <w:lang w:val="ro-RO"/>
+        </w:rPr>
+      </w:pPr>
+      <w:r>
+        <w:rPr>
+          <w:b/>
+          <w:bCs/>
+          <w:sz w:val="24"/>
+          <w:szCs w:val="24"/>
+          <w:lang w:val="ro-RO"/>
+        </w:rPr>
+        <w:t>TEST_G</w:t>
+      </w:r>
+      <w:r>
+        <w:rPr>
+          <w:b/>
+          <w:bCs/>
+          <w:sz w:val="24"/>
+          <w:szCs w:val="24"/>
+          <w:lang w:val="ro-RO"/>
+        </w:rPr>
+        <w:t>ET</w:t>
+      </w:r>
+      <w:r>
+        <w:rPr>
+          <w:b/>
+          <w:bCs/>
+          <w:sz w:val="24"/>
+          <w:szCs w:val="24"/>
+          <w:lang w:val="ro-RO"/>
+        </w:rPr>
+        <w:t>_L</w:t>
+      </w:r>
+      <w:r>
+        <w:rPr>
+          <w:b/>
+          <w:bCs/>
+          <w:sz w:val="24"/>
+          <w:szCs w:val="24"/>
+          <w:lang w:val="ro-RO"/>
+        </w:rPr>
+        <w:t>IKES</w:t>
+      </w:r>
+      <w:r>
+        <w:rPr>
+          <w:b/>
+          <w:bCs/>
+          <w:sz w:val="24"/>
+          <w:szCs w:val="24"/>
+          <w:lang w:val="ro-RO"/>
+        </w:rPr>
+        <w:t>()</w:t>
+      </w:r>
+      <w:r>
+        <w:rPr>
+          <w:sz w:val="24"/>
+          <w:szCs w:val="24"/>
+          <w:lang w:val="ro-RO"/>
+        </w:rPr>
+        <w:t xml:space="preserve">  - asemănător ca </w:t>
+      </w:r>
+      <w:r>
+        <w:rPr>
+          <w:i/>
+          <w:iCs/>
+          <w:sz w:val="24"/>
+          <w:szCs w:val="24"/>
+          <w:lang w:val="ro-RO"/>
+        </w:rPr>
+        <w:t>TEST_Get()</w:t>
+      </w:r>
+      <w:r>
+        <w:rPr>
+          <w:sz w:val="24"/>
+          <w:szCs w:val="24"/>
+          <w:lang w:val="ro-RO"/>
+        </w:rPr>
+        <w:t xml:space="preserve">, </w:t>
+      </w:r>
+      <w:r>
+        <w:rPr>
+          <w:sz w:val="24"/>
+          <w:szCs w:val="24"/>
+          <w:lang w:val="ro-RO"/>
+        </w:rPr>
+        <w:t xml:space="preserve">doar că pe </w:t>
+      </w:r>
+      <w:r>
+        <w:rPr>
+          <w:i/>
+          <w:iCs/>
+          <w:sz w:val="24"/>
+          <w:szCs w:val="24"/>
+          <w:lang w:val="ro-RO"/>
+        </w:rPr>
+        <w:t>likes_table</w:t>
+      </w:r>
+    </w:p>
+    <w:p>
+      <w:pPr>
+        <w:jc w:val="both"/>
+        <w:rPr>
+          <w:sz w:val="24"/>
+          <w:szCs w:val="24"/>
+          <w:lang w:val="ro-RO"/>
+        </w:rPr>
+      </w:pPr>
+    </w:p>
+    <w:p>
+      <w:pPr>
+        <w:ind w:left="360"/>
+        <w:jc w:val="both"/>
+        <w:rPr>
+          <w:sz w:val="24"/>
+          <w:szCs w:val="24"/>
+          <w:lang w:val="ro-RO"/>
+        </w:rPr>
+      </w:pPr>
+      <w:r>
+        <w:rPr>
+          <w:sz w:val="24"/>
+          <w:szCs w:val="24"/>
+          <w:lang w:val="ro-RO"/>
+        </w:rPr>
+        <w:t xml:space="preserve">Clasa </w:t>
+      </w:r>
+      <w:r>
+        <w:rPr>
+          <w:b/>
+          <w:bCs/>
+          <w:sz w:val="24"/>
+          <w:szCs w:val="24"/>
+          <w:lang w:val="ro-RO"/>
+        </w:rPr>
+        <w:t>User</w:t>
+      </w:r>
+      <w:r>
+        <w:rPr>
+          <w:sz w:val="24"/>
+          <w:szCs w:val="24"/>
+          <w:lang w:val="ro-RO"/>
+        </w:rPr>
+        <w:t xml:space="preserve"> reprezintă clasa model pentru datele din baza de date</w:t>
+      </w:r>
+      <w:r>
+        <w:rPr>
+          <w:sz w:val="24"/>
+          <w:szCs w:val="24"/>
+          <w:lang w:val="ro-RO"/>
+        </w:rPr>
+        <w:t>. Câmpurile sale sunt:</w:t>
+      </w:r>
+    </w:p>
+    <w:p>
+      <w:pPr>
+        <w:pStyle w:val="ListParagraph"/>
+        <w:numPr>
+          <w:ilvl w:val="0"/>
+          <w:numId w:val="15"/>
+        </w:numPr>
+        <w:jc w:val="both"/>
+        <w:rPr>
+          <w:sz w:val="24"/>
+          <w:szCs w:val="24"/>
+          <w:lang w:val="ro-RO"/>
+        </w:rPr>
+      </w:pPr>
+      <w:r>
+        <w:rPr>
+          <w:b/>
+          <w:bCs/>
+          <w:sz w:val="24"/>
+          <w:szCs w:val="24"/>
+          <w:lang w:val="ro-RO"/>
+        </w:rPr>
+        <w:t>Mail</w:t>
+      </w:r>
+      <w:r>
+        <w:rPr>
+          <w:sz w:val="24"/>
+          <w:szCs w:val="24"/>
+          <w:lang w:val="ro-RO"/>
+        </w:rPr>
+        <w:t xml:space="preserve"> </w:t>
+      </w:r>
+      <w:r>
+        <w:rPr>
+          <w:sz w:val="24"/>
+          <w:szCs w:val="24"/>
+        </w:rPr>
+        <w:t>: String</w:t>
+      </w:r>
+    </w:p>
+    <w:p>
+      <w:pPr>
+        <w:pStyle w:val="ListParagraph"/>
+        <w:numPr>
+          <w:ilvl w:val="0"/>
+          <w:numId w:val="15"/>
+        </w:numPr>
+        <w:jc w:val="both"/>
+        <w:rPr>
+          <w:sz w:val="24"/>
+          <w:szCs w:val="24"/>
+          <w:lang w:val="ro-RO"/>
+        </w:rPr>
+      </w:pPr>
+      <w:r>
+        <w:rPr>
+          <w:b/>
+          <w:bCs/>
+          <w:sz w:val="24"/>
+          <w:szCs w:val="24"/>
+        </w:rPr>
+        <w:t>Password</w:t>
+      </w:r>
+      <w:r>
+        <w:rPr>
+          <w:sz w:val="24"/>
+          <w:szCs w:val="24"/>
+        </w:rPr>
+        <w:t xml:space="preserve"> : int</w:t>
+      </w:r>
+    </w:p>
+    <w:p>
+      <w:pPr>
+        <w:pStyle w:val="ListParagraph"/>
+        <w:numPr>
+          <w:ilvl w:val="0"/>
+          <w:numId w:val="15"/>
+        </w:numPr>
+        <w:jc w:val="both"/>
+        <w:rPr>
+          <w:sz w:val="24"/>
+          <w:szCs w:val="24"/>
+          <w:lang w:val="ro-RO"/>
+        </w:rPr>
+      </w:pPr>
+      <w:r>
+        <w:rPr>
+          <w:b/>
+          <w:bCs/>
+          <w:sz w:val="24"/>
+          <w:szCs w:val="24"/>
+        </w:rPr>
+        <w:lastRenderedPageBreak/>
+        <w:t>FullName</w:t>
+      </w:r>
+      <w:r>
+        <w:rPr>
+          <w:sz w:val="24"/>
+          <w:szCs w:val="24"/>
+        </w:rPr>
+        <w:t xml:space="preserve"> : String</w:t>
+      </w:r>
+    </w:p>
+    <w:p>
+      <w:pPr>
+        <w:pStyle w:val="ListParagraph"/>
+        <w:numPr>
+          <w:ilvl w:val="0"/>
+          <w:numId w:val="15"/>
+        </w:numPr>
+        <w:jc w:val="both"/>
+        <w:rPr>
+          <w:sz w:val="24"/>
+          <w:szCs w:val="24"/>
+          <w:lang w:val="ro-RO"/>
+        </w:rPr>
+      </w:pPr>
+      <w:r>
+        <w:rPr>
+          <w:b/>
+          <w:bCs/>
+          <w:sz w:val="24"/>
+          <w:szCs w:val="24"/>
+        </w:rPr>
+        <w:t>Age</w:t>
+      </w:r>
+      <w:r>
+        <w:rPr>
+          <w:sz w:val="24"/>
+          <w:szCs w:val="24"/>
+        </w:rPr>
+        <w:t xml:space="preserve"> : int</w:t>
+      </w:r>
+    </w:p>
+    <w:p>
+      <w:pPr>
+        <w:pStyle w:val="ListParagraph"/>
+        <w:numPr>
+          <w:ilvl w:val="0"/>
+          <w:numId w:val="15"/>
+        </w:numPr>
+        <w:jc w:val="both"/>
+        <w:rPr>
+          <w:sz w:val="24"/>
+          <w:szCs w:val="24"/>
+          <w:lang w:val="ro-RO"/>
+        </w:rPr>
+      </w:pPr>
+      <w:r>
+        <w:rPr>
+          <w:b/>
+          <w:bCs/>
+          <w:sz w:val="24"/>
+          <w:szCs w:val="24"/>
+        </w:rPr>
+        <w:t>Gender</w:t>
+      </w:r>
+      <w:r>
+        <w:rPr>
+          <w:sz w:val="24"/>
+          <w:szCs w:val="24"/>
+        </w:rPr>
+        <w:t xml:space="preserve"> : Gender</w:t>
+      </w:r>
+    </w:p>
+    <w:p>
+      <w:pPr>
+        <w:jc w:val="both"/>
+        <w:rPr>
+          <w:sz w:val="24"/>
+          <w:szCs w:val="24"/>
+          <w:lang w:val="ro-RO"/>
+        </w:rPr>
+      </w:pPr>
+      <w:r>
+        <w:rPr>
+          <w:sz w:val="24"/>
+          <w:szCs w:val="24"/>
+          <w:lang w:val="ro-RO"/>
+        </w:rPr>
+        <w:t xml:space="preserve">unde </w:t>
+      </w:r>
+      <w:r>
+        <w:rPr>
+          <w:i/>
+          <w:iCs/>
+          <w:sz w:val="24"/>
+          <w:szCs w:val="24"/>
+          <w:lang w:val="ro-RO"/>
+        </w:rPr>
+        <w:t>Gender</w:t>
+      </w:r>
+      <w:r>
+        <w:rPr>
+          <w:sz w:val="24"/>
+          <w:szCs w:val="24"/>
+          <w:lang w:val="ro-RO"/>
+        </w:rPr>
+        <w:t xml:space="preserve"> este un </w:t>
+      </w:r>
+      <w:r>
+        <w:rPr>
+          <w:sz w:val="24"/>
+          <w:szCs w:val="24"/>
+          <w:lang w:val="ro-RO"/>
+        </w:rPr>
+        <w:t xml:space="preserve">o enumerație </w:t>
+      </w:r>
+      <w:r>
+        <w:rPr>
+          <w:sz w:val="24"/>
+          <w:szCs w:val="24"/>
+          <w:lang w:val="ro-RO"/>
+        </w:rPr>
+        <w:t xml:space="preserve">cu elementele: </w:t>
+      </w:r>
+      <w:r>
+        <w:rPr>
+          <w:sz w:val="24"/>
+          <w:szCs w:val="24"/>
+          <w:lang w:val="ro-RO"/>
+        </w:rPr>
+        <w:t>{</w:t>
+      </w:r>
+      <w:r>
+        <w:rPr>
+          <w:i/>
+          <w:iCs/>
+          <w:sz w:val="24"/>
+          <w:szCs w:val="24"/>
+          <w:lang w:val="ro-RO"/>
+        </w:rPr>
+        <w:t>nope</w:t>
+      </w:r>
+      <w:r>
+        <w:rPr>
+          <w:sz w:val="24"/>
+          <w:szCs w:val="24"/>
+          <w:lang w:val="ro-RO"/>
+        </w:rPr>
+        <w:t xml:space="preserve">, </w:t>
+      </w:r>
+      <w:r>
+        <w:rPr>
+          <w:i/>
+          <w:iCs/>
+          <w:sz w:val="24"/>
+          <w:szCs w:val="24"/>
+          <w:lang w:val="ro-RO"/>
+        </w:rPr>
+        <w:t>male</w:t>
+      </w:r>
+      <w:r>
+        <w:rPr>
+          <w:sz w:val="24"/>
+          <w:szCs w:val="24"/>
+          <w:lang w:val="ro-RO"/>
+        </w:rPr>
+        <w:t xml:space="preserve">, </w:t>
+      </w:r>
+      <w:r>
+        <w:rPr>
+          <w:i/>
+          <w:iCs/>
+          <w:sz w:val="24"/>
+          <w:szCs w:val="24"/>
+          <w:lang w:val="ro-RO"/>
+        </w:rPr>
+        <w:t>female</w:t>
+      </w:r>
+      <w:r>
+        <w:rPr>
+          <w:sz w:val="24"/>
+          <w:szCs w:val="24"/>
+          <w:lang w:val="ro-RO"/>
+        </w:rPr>
+        <w:t xml:space="preserve">, </w:t>
+      </w:r>
+      <w:r>
+        <w:rPr>
+          <w:i/>
+          <w:iCs/>
+          <w:sz w:val="24"/>
+          <w:szCs w:val="24"/>
+          <w:lang w:val="ro-RO"/>
+        </w:rPr>
+        <w:t>other</w:t>
+      </w:r>
+      <w:r>
+        <w:rPr>
+          <w:sz w:val="24"/>
+          <w:szCs w:val="24"/>
+          <w:lang w:val="ro-RO"/>
+        </w:rPr>
+        <w:t>}</w:t>
+      </w:r>
+      <w:r>
+        <w:rPr>
+          <w:sz w:val="24"/>
+          <w:szCs w:val="24"/>
+          <w:lang w:val="ro-RO"/>
+        </w:rPr>
+        <w:t>.</w:t>
+      </w:r>
+    </w:p>
+    <w:p>
+      <w:pPr>
+        <w:jc w:val="both"/>
+        <w:rPr>
+          <w:sz w:val="24"/>
+          <w:szCs w:val="24"/>
+          <w:lang w:val="ro-RO"/>
+        </w:rPr>
+      </w:pPr>
+      <w:r>
+        <w:rPr>
+          <w:sz w:val="24"/>
+          <w:szCs w:val="24"/>
+          <w:lang w:val="ro-RO"/>
+        </w:rPr>
+        <w:t>Clasa conține două metode:</w:t>
+      </w:r>
+    </w:p>
+    <w:p>
+      <w:pPr>
+        <w:pStyle w:val="ListParagraph"/>
+        <w:numPr>
+          <w:ilvl w:val="0"/>
+          <w:numId w:val="16"/>
+        </w:numPr>
+        <w:jc w:val="both"/>
+        <w:rPr>
+          <w:sz w:val="24"/>
+          <w:szCs w:val="24"/>
+          <w:lang w:val="ro-RO"/>
+        </w:rPr>
+      </w:pPr>
+      <w:r>
+        <w:rPr>
+          <w:b/>
+          <w:bCs/>
+          <w:sz w:val="24"/>
+          <w:szCs w:val="24"/>
+          <w:lang w:val="ro-RO"/>
+        </w:rPr>
+        <w:t>GetUserData()</w:t>
+      </w:r>
+      <w:r>
+        <w:rPr>
+          <w:sz w:val="24"/>
+          <w:szCs w:val="24"/>
+          <w:lang w:val="ro-RO"/>
+        </w:rPr>
+        <w:t xml:space="preserve">  - returnează toate datele utilizatorului</w:t>
+      </w:r>
+    </w:p>
+    <w:p>
+      <w:pPr>
+        <w:pStyle w:val="ListParagraph"/>
+        <w:numPr>
+          <w:ilvl w:val="0"/>
+          <w:numId w:val="16"/>
+        </w:numPr>
+        <w:jc w:val="both"/>
+        <w:rPr>
+          <w:sz w:val="24"/>
+          <w:szCs w:val="24"/>
+          <w:lang w:val="ro-RO"/>
+        </w:rPr>
+      </w:pPr>
+      <w:r>
+        <w:rPr>
+          <w:b/>
+          <w:bCs/>
+          <w:sz w:val="24"/>
+          <w:szCs w:val="24"/>
+          <w:lang w:val="ro-RO"/>
+        </w:rPr>
+        <w:t>GetSomeUserData()</w:t>
+      </w:r>
+      <w:r>
+        <w:rPr>
+          <w:sz w:val="24"/>
+          <w:szCs w:val="24"/>
+          <w:lang w:val="ro-RO"/>
+        </w:rPr>
+        <w:t xml:space="preserve">  - </w:t>
+      </w:r>
+      <w:r>
+        <w:rPr>
+          <w:sz w:val="24"/>
+          <w:szCs w:val="24"/>
+          <w:lang w:val="ro-RO"/>
+        </w:rPr>
+        <w:t>returnează toate datele utilizatorului</w:t>
+      </w:r>
+      <w:r>
+        <w:rPr>
+          <w:sz w:val="24"/>
+          <w:szCs w:val="24"/>
+          <w:lang w:val="ro-RO"/>
+        </w:rPr>
+        <w:t xml:space="preserve"> înafară de parolă</w:t>
+      </w:r>
+    </w:p>
+    <w:p>
+      <w:pPr>
+        <w:jc w:val="both"/>
+        <w:rPr>
+          <w:sz w:val="24"/>
+          <w:szCs w:val="24"/>
+          <w:lang w:val="ro-RO"/>
+        </w:rPr>
+      </w:pPr>
+    </w:p>
+    <w:p>
+      <w:pPr>
+        <w:ind w:firstLine="360"/>
+        <w:jc w:val="both"/>
+        <w:rPr>
+          <w:sz w:val="24"/>
+          <w:szCs w:val="24"/>
+          <w:lang w:val="ro-RO"/>
+        </w:rPr>
+      </w:pPr>
+      <w:r>
+        <w:rPr>
+          <w:sz w:val="24"/>
+          <w:szCs w:val="24"/>
+          <w:lang w:val="ro-RO"/>
+        </w:rPr>
+        <w:t xml:space="preserve">Clasa </w:t>
+      </w:r>
+      <w:r>
+        <w:rPr>
+          <w:b/>
+          <w:bCs/>
+          <w:sz w:val="24"/>
+          <w:szCs w:val="24"/>
+          <w:lang w:val="ro-RO"/>
+        </w:rPr>
+        <w:t>AccountsGenerator</w:t>
+      </w:r>
+      <w:r>
+        <w:rPr>
+          <w:sz w:val="24"/>
+          <w:szCs w:val="24"/>
+          <w:lang w:val="ro-RO"/>
+        </w:rPr>
+        <w:t xml:space="preserve"> </w:t>
+      </w:r>
+      <w:r>
+        <w:rPr>
+          <w:sz w:val="24"/>
+          <w:szCs w:val="24"/>
+          <w:lang w:val="ro-RO"/>
+        </w:rPr>
+        <w:t>generează conturi pentru a popula baza de date</w:t>
+      </w:r>
+      <w:r>
+        <w:rPr>
+          <w:sz w:val="24"/>
+          <w:szCs w:val="24"/>
+          <w:lang w:val="ro-RO"/>
+        </w:rPr>
+        <w:t xml:space="preserve">. Clasa conține </w:t>
+      </w:r>
+      <w:r>
+        <w:rPr>
+          <w:sz w:val="24"/>
+          <w:szCs w:val="24"/>
+          <w:lang w:val="ro-RO"/>
+        </w:rPr>
+        <w:t xml:space="preserve">vectori de </w:t>
+      </w:r>
+      <w:r>
+        <w:rPr>
+          <w:sz w:val="24"/>
+          <w:szCs w:val="24"/>
+          <w:lang w:val="ro-RO"/>
+        </w:rPr>
+        <w:t>pre</w:t>
+      </w:r>
+      <w:r>
+        <w:rPr>
+          <w:sz w:val="24"/>
+          <w:szCs w:val="24"/>
+          <w:lang w:val="ro-RO"/>
+        </w:rPr>
+        <w:t>nume pentru</w:t>
+      </w:r>
+      <w:r>
+        <w:rPr>
+          <w:sz w:val="24"/>
+          <w:szCs w:val="24"/>
+          <w:lang w:val="ro-RO"/>
+        </w:rPr>
+        <w:t xml:space="preserve"> genurile male, female și other, plus un vector de nume de familie.</w:t>
+      </w:r>
+      <w:r>
+        <w:rPr>
+          <w:sz w:val="24"/>
+          <w:szCs w:val="24"/>
+          <w:lang w:val="ro-RO"/>
+        </w:rPr>
+        <w:t xml:space="preserve"> </w:t>
+      </w:r>
+      <w:r>
+        <w:rPr>
+          <w:sz w:val="24"/>
+          <w:szCs w:val="24"/>
+          <w:lang w:val="ro-RO"/>
+        </w:rPr>
+        <w:t xml:space="preserve">Metoda </w:t>
+      </w:r>
+      <w:r>
+        <w:rPr>
+          <w:b/>
+          <w:bCs/>
+          <w:sz w:val="24"/>
+          <w:szCs w:val="24"/>
+          <w:lang w:val="ro-RO"/>
+        </w:rPr>
+        <w:t>generate()</w:t>
+      </w:r>
+      <w:r>
+        <w:rPr>
+          <w:sz w:val="24"/>
+          <w:szCs w:val="24"/>
+          <w:lang w:val="ro-RO"/>
+        </w:rPr>
+        <w:t xml:space="preserve"> primește ca parametru numărul de </w:t>
+      </w:r>
+      <w:r>
+        <w:rPr>
+          <w:sz w:val="24"/>
+          <w:szCs w:val="24"/>
+          <w:lang w:val="ro-RO"/>
+        </w:rPr>
+        <w:t>utilizatori pe care îi dorim să îi generăm</w:t>
+      </w:r>
+      <w:r>
+        <w:rPr>
+          <w:sz w:val="24"/>
+          <w:szCs w:val="24"/>
+          <w:lang w:val="ro-RO"/>
+        </w:rPr>
+        <w:t xml:space="preserve"> și generează un gen, în funcție</w:t>
+      </w:r>
+      <w:r>
+        <w:rPr>
+          <w:sz w:val="24"/>
+          <w:szCs w:val="24"/>
+          <w:lang w:val="ro-RO"/>
+        </w:rPr>
+        <w:t xml:space="preserve"> de care </w:t>
+      </w:r>
+      <w:r>
+        <w:rPr>
+          <w:sz w:val="24"/>
+          <w:szCs w:val="24"/>
+          <w:lang w:val="ro-RO"/>
+        </w:rPr>
+        <w:t>va genera un prenume potrivit</w:t>
+      </w:r>
+      <w:r>
+        <w:rPr>
+          <w:sz w:val="24"/>
+          <w:szCs w:val="24"/>
+          <w:lang w:val="ro-RO"/>
+        </w:rPr>
+        <w:t>, numele de familie și vârsta se aleg aleator</w:t>
+      </w:r>
+      <w:r>
+        <w:rPr>
+          <w:sz w:val="24"/>
+          <w:szCs w:val="24"/>
+          <w:lang w:val="ro-RO"/>
+        </w:rPr>
+        <w:t>, mail-ul se creează în funcție de prenume și nume, iar parola se creează în funcție de nume, prenume și vârstă.</w:t>
+      </w:r>
+      <w:r>
+        <w:rPr>
+          <w:sz w:val="24"/>
+          <w:szCs w:val="24"/>
+          <w:lang w:val="ro-RO"/>
+        </w:rPr>
+        <w:t xml:space="preserve"> La unii utilizatori există o șansă de 20% să aibă genul ascuns.</w:t>
+      </w:r>
+      <w:r>
+        <w:rPr>
+          <w:sz w:val="24"/>
+          <w:szCs w:val="24"/>
+          <w:lang w:val="ro-RO"/>
+        </w:rPr>
+        <w:t xml:space="preserve"> Fiecare utilizator </w:t>
+      </w:r>
+      <w:r>
+        <w:rPr>
+          <w:sz w:val="24"/>
+          <w:szCs w:val="24"/>
+          <w:lang w:val="ro-RO"/>
+        </w:rPr>
+        <w:t>generat</w:t>
+      </w:r>
+      <w:r>
+        <w:rPr>
+          <w:sz w:val="24"/>
+          <w:szCs w:val="24"/>
+          <w:lang w:val="ro-RO"/>
+        </w:rPr>
+        <w:t xml:space="preserve"> se va adăuga într-o </w:t>
+      </w:r>
+      <w:r>
+        <w:rPr>
+          <w:sz w:val="24"/>
+          <w:szCs w:val="24"/>
+          <w:lang w:val="ro-RO"/>
+        </w:rPr>
+        <w:t>listă</w:t>
+      </w:r>
+      <w:r>
+        <w:rPr>
+          <w:sz w:val="24"/>
+          <w:szCs w:val="24"/>
+          <w:lang w:val="ro-RO"/>
+        </w:rPr>
+        <w:t xml:space="preserve">, iar când a fost </w:t>
+      </w:r>
+      <w:r>
+        <w:rPr>
+          <w:sz w:val="24"/>
+          <w:szCs w:val="24"/>
+          <w:lang w:val="ro-RO"/>
+        </w:rPr>
+        <w:t xml:space="preserve">atins un număr de </w:t>
+      </w:r>
+      <w:r>
+        <w:rPr>
+          <w:sz w:val="24"/>
+          <w:szCs w:val="24"/>
+          <w:lang w:val="ro-RO"/>
+        </w:rPr>
+        <w:t>generări (cel dat ca parametru)</w:t>
+      </w:r>
+      <w:r>
+        <w:rPr>
+          <w:sz w:val="24"/>
+          <w:szCs w:val="24"/>
+          <w:lang w:val="ro-RO"/>
+        </w:rPr>
+        <w:t xml:space="preserve">, </w:t>
+      </w:r>
+      <w:r>
+        <w:rPr>
+          <w:sz w:val="24"/>
+          <w:szCs w:val="24"/>
+          <w:lang w:val="ro-RO"/>
+        </w:rPr>
+        <w:t xml:space="preserve">atunci </w:t>
+      </w:r>
+      <w:r>
+        <w:rPr>
+          <w:sz w:val="24"/>
+          <w:szCs w:val="24"/>
+          <w:lang w:val="ro-RO"/>
+        </w:rPr>
+        <w:t>se returnează lista.</w:t>
       </w:r>
     </w:p>
     <w:p>
@@ -8916,6 +10589,119 @@
 <file path=word/numbering.xml><?xml version="1.0" encoding="utf-8"?>
 <w:numbering xmlns:wpc="http://schemas.microsoft.com/office/word/2010/wordprocessingCanvas" xmlns:cx="http://schemas.microsoft.com/office/drawing/2014/chartex" xmlns:cx1="http://schemas.microsoft.com/office/drawing/2015/9/8/chartex" xmlns:cx2="http://schemas.microsoft.com/office/drawing/2015/10/21/chartex" xmlns:cx3="http://schemas.microsoft.com/office/drawing/2016/5/9/chartex" xmlns:cx4="http://schemas.microsoft.com/office/drawing/2016/5/10/chartex" xmlns:cx5="http://schemas.microsoft.com/office/drawing/2016/5/11/chartex" xmlns:cx6="http://schemas.microsoft.com/office/drawing/2016/5/12/chartex" xmlns:cx7="http://schemas.microsoft.com/office/drawing/2016/5/13/chartex" xmlns:cx8="http://schemas.microsoft.com/office/drawing/2016/5/14/chartex" xmlns:mc="http://schemas.openxmlformats.org/markup-compatibility/2006" xmlns:aink="http://schemas.microsoft.com/office/drawing/2016/ink" xmlns:am3d="http://schemas.microsoft.com/office/drawing/2017/model3d" xmlns:o="urn:schemas-microsoft-com:office:office" xmlns:r="http://schemas.openxmlformats.org/officeDocument/2006/relationships" xmlns:m="http://schemas.openxmlformats.org/officeDocument/2006/math" xmlns:v="urn:schemas-microsoft-com:vml" xmlns:wp14="http://schemas.microsoft.com/office/word/2010/wordprocessingDrawing" xmlns:wp="http://schemas.openxmlformats.org/drawingml/2006/wordprocessingDrawing" xmlns:w10="urn:schemas-microsoft-com:office:word" xmlns:w="http://schemas.openxmlformats.org/wordprocessingml/2006/main" xmlns:w14="http://schemas.microsoft.com/office/word/2010/wordml" xmlns:w15="http://schemas.microsoft.com/office/word/2012/wordml" xmlns:w16cex="http://schemas.microsoft.com/office/word/2018/wordml/cex" xmlns:w16cid="http://schemas.microsoft.com/office/word/2016/wordml/cid" xmlns:w16="http://schemas.microsoft.com/office/word/2018/wordml" xmlns:w16sdtdh="http://schemas.microsoft.com/office/word/2020/wordml/sdtdatahash" xmlns:w16se="http://schemas.microsoft.com/office/word/2015/wordml/symex" xmlns:wpg="http://schemas.microsoft.com/office/word/2010/wordprocessingGroup" xmlns:wpi="http://schemas.microsoft.com/office/word/2010/wordprocessingInk" xmlns:wne="http://schemas.microsoft.com/office/word/2006/wordml" xmlns:wps="http://schemas.microsoft.com/office/word/2010/wordprocessingShape" mc:Ignorable="w14 w15 w16se w16cid w16 w16cex w16sdtdh wp14">
   <w:abstractNum w:abstractNumId="0" w15:restartNumberingAfterBreak="0">
+    <w:nsid w:val="152D09B9"/>
+    <w:multiLevelType w:val="hybridMultilevel"/>
+    <w:tmpl w:val="6E58AD90"/>
+    <w:lvl w:ilvl="0" w:tplc="04090001">
+      <w:start w:val="1"/>
+      <w:numFmt w:val="bullet"/>
+      <w:lvlText w:val=""/>
+      <w:lvlJc w:val="left"/>
+      <w:pPr>
+        <w:ind w:left="720" w:hanging="360"/>
+      </w:pPr>
+      <w:rPr>
+        <w:rFonts w:ascii="Symbol" w:hAnsi="Symbol" w:hint="default"/>
+      </w:rPr>
+    </w:lvl>
+    <w:lvl w:ilvl="1" w:tplc="04090003" w:tentative="1">
+      <w:start w:val="1"/>
+      <w:numFmt w:val="bullet"/>
+      <w:lvlText w:val="o"/>
+      <w:lvlJc w:val="left"/>
+      <w:pPr>
+        <w:ind w:left="1440" w:hanging="360"/>
+      </w:pPr>
+      <w:rPr>
+        <w:rFonts w:ascii="Courier New" w:hAnsi="Courier New" w:cs="Courier New" w:hint="default"/>
+      </w:rPr>
+    </w:lvl>
+    <w:lvl w:ilvl="2" w:tplc="04090005" w:tentative="1">
+      <w:start w:val="1"/>
+      <w:numFmt w:val="bullet"/>
+      <w:lvlText w:val=""/>
+      <w:lvlJc w:val="left"/>
+      <w:pPr>
+        <w:ind w:left="2160" w:hanging="360"/>
+      </w:pPr>
+      <w:rPr>
+        <w:rFonts w:ascii="Wingdings" w:hAnsi="Wingdings" w:hint="default"/>
+      </w:rPr>
+    </w:lvl>
+    <w:lvl w:ilvl="3" w:tplc="04090001" w:tentative="1">
+      <w:start w:val="1"/>
+      <w:numFmt w:val="bullet"/>
+      <w:lvlText w:val=""/>
+      <w:lvlJc w:val="left"/>
+      <w:pPr>
+        <w:ind w:left="2880" w:hanging="360"/>
+      </w:pPr>
+      <w:rPr>
+        <w:rFonts w:ascii="Symbol" w:hAnsi="Symbol" w:hint="default"/>
+      </w:rPr>
+    </w:lvl>
+    <w:lvl w:ilvl="4" w:tplc="04090003" w:tentative="1">
+      <w:start w:val="1"/>
+      <w:numFmt w:val="bullet"/>
+      <w:lvlText w:val="o"/>
+      <w:lvlJc w:val="left"/>
+      <w:pPr>
+        <w:ind w:left="3600" w:hanging="360"/>
+      </w:pPr>
+      <w:rPr>
+        <w:rFonts w:ascii="Courier New" w:hAnsi="Courier New" w:cs="Courier New" w:hint="default"/>
+      </w:rPr>
+    </w:lvl>
+    <w:lvl w:ilvl="5" w:tplc="04090005" w:tentative="1">
+      <w:start w:val="1"/>
+      <w:numFmt w:val="bullet"/>
+      <w:lvlText w:val=""/>
+      <w:lvlJc w:val="left"/>
+      <w:pPr>
+        <w:ind w:left="4320" w:hanging="360"/>
+      </w:pPr>
+      <w:rPr>
+        <w:rFonts w:ascii="Wingdings" w:hAnsi="Wingdings" w:hint="default"/>
+      </w:rPr>
+    </w:lvl>
+    <w:lvl w:ilvl="6" w:tplc="04090001" w:tentative="1">
+      <w:start w:val="1"/>
+      <w:numFmt w:val="bullet"/>
+      <w:lvlText w:val=""/>
+      <w:lvlJc w:val="left"/>
+      <w:pPr>
+        <w:ind w:left="5040" w:hanging="360"/>
+      </w:pPr>
+      <w:rPr>
+        <w:rFonts w:ascii="Symbol" w:hAnsi="Symbol" w:hint="default"/>
+      </w:rPr>
+    </w:lvl>
+    <w:lvl w:ilvl="7" w:tplc="04090003" w:tentative="1">
+      <w:start w:val="1"/>
+      <w:numFmt w:val="bullet"/>
+      <w:lvlText w:val="o"/>
+      <w:lvlJc w:val="left"/>
+      <w:pPr>
+        <w:ind w:left="5760" w:hanging="360"/>
+      </w:pPr>
+      <w:rPr>
+        <w:rFonts w:ascii="Courier New" w:hAnsi="Courier New" w:cs="Courier New" w:hint="default"/>
+      </w:rPr>
+    </w:lvl>
+    <w:lvl w:ilvl="8" w:tplc="04090005" w:tentative="1">
+      <w:start w:val="1"/>
+      <w:numFmt w:val="bullet"/>
+      <w:lvlText w:val=""/>
+      <w:lvlJc w:val="left"/>
+      <w:pPr>
+        <w:ind w:left="6480" w:hanging="360"/>
+      </w:pPr>
+      <w:rPr>
+        <w:rFonts w:ascii="Wingdings" w:hAnsi="Wingdings" w:hint="default"/>
+      </w:rPr>
+    </w:lvl>
+  </w:abstractNum>
+  <w:abstractNum w:abstractNumId="1" w15:restartNumberingAfterBreak="0">
     <w:nsid w:val="19CD7581"/>
     <w:multiLevelType w:val="hybridMultilevel"/>
     <w:tmpl w:val="503C9248"/>
@@ -9028,7 +10814,7 @@
       </w:rPr>
     </w:lvl>
   </w:abstractNum>
-  <w:abstractNum w:abstractNumId="1" w15:restartNumberingAfterBreak="0">
+  <w:abstractNum w:abstractNumId="2" w15:restartNumberingAfterBreak="0">
     <w:nsid w:val="2B3F44A2"/>
     <w:multiLevelType w:val="hybridMultilevel"/>
     <w:tmpl w:val="7A80F95C"/>
@@ -9141,7 +10927,7 @@
       </w:rPr>
     </w:lvl>
   </w:abstractNum>
-  <w:abstractNum w:abstractNumId="2" w15:restartNumberingAfterBreak="0">
+  <w:abstractNum w:abstractNumId="3" w15:restartNumberingAfterBreak="0">
     <w:nsid w:val="3B074685"/>
     <w:multiLevelType w:val="hybridMultilevel"/>
     <w:tmpl w:val="27EE259E"/>
@@ -9227,7 +11013,233 @@
       </w:pPr>
     </w:lvl>
   </w:abstractNum>
-  <w:abstractNum w:abstractNumId="3" w15:restartNumberingAfterBreak="0">
+  <w:abstractNum w:abstractNumId="4" w15:restartNumberingAfterBreak="0">
+    <w:nsid w:val="3DA35E70"/>
+    <w:multiLevelType w:val="hybridMultilevel"/>
+    <w:tmpl w:val="60FAB9C4"/>
+    <w:lvl w:ilvl="0" w:tplc="04090001">
+      <w:start w:val="1"/>
+      <w:numFmt w:val="bullet"/>
+      <w:lvlText w:val=""/>
+      <w:lvlJc w:val="left"/>
+      <w:pPr>
+        <w:ind w:left="720" w:hanging="360"/>
+      </w:pPr>
+      <w:rPr>
+        <w:rFonts w:ascii="Symbol" w:hAnsi="Symbol" w:hint="default"/>
+      </w:rPr>
+    </w:lvl>
+    <w:lvl w:ilvl="1" w:tplc="04090003" w:tentative="1">
+      <w:start w:val="1"/>
+      <w:numFmt w:val="bullet"/>
+      <w:lvlText w:val="o"/>
+      <w:lvlJc w:val="left"/>
+      <w:pPr>
+        <w:ind w:left="1440" w:hanging="360"/>
+      </w:pPr>
+      <w:rPr>
+        <w:rFonts w:ascii="Courier New" w:hAnsi="Courier New" w:cs="Courier New" w:hint="default"/>
+      </w:rPr>
+    </w:lvl>
+    <w:lvl w:ilvl="2" w:tplc="04090005" w:tentative="1">
+      <w:start w:val="1"/>
+      <w:numFmt w:val="bullet"/>
+      <w:lvlText w:val=""/>
+      <w:lvlJc w:val="left"/>
+      <w:pPr>
+        <w:ind w:left="2160" w:hanging="360"/>
+      </w:pPr>
+      <w:rPr>
+        <w:rFonts w:ascii="Wingdings" w:hAnsi="Wingdings" w:hint="default"/>
+      </w:rPr>
+    </w:lvl>
+    <w:lvl w:ilvl="3" w:tplc="04090001" w:tentative="1">
+      <w:start w:val="1"/>
+      <w:numFmt w:val="bullet"/>
+      <w:lvlText w:val=""/>
+      <w:lvlJc w:val="left"/>
+      <w:pPr>
+        <w:ind w:left="2880" w:hanging="360"/>
+      </w:pPr>
+      <w:rPr>
+        <w:rFonts w:ascii="Symbol" w:hAnsi="Symbol" w:hint="default"/>
+      </w:rPr>
+    </w:lvl>
+    <w:lvl w:ilvl="4" w:tplc="04090003" w:tentative="1">
+      <w:start w:val="1"/>
+      <w:numFmt w:val="bullet"/>
+      <w:lvlText w:val="o"/>
+      <w:lvlJc w:val="left"/>
+      <w:pPr>
+        <w:ind w:left="3600" w:hanging="360"/>
+      </w:pPr>
+      <w:rPr>
+        <w:rFonts w:ascii="Courier New" w:hAnsi="Courier New" w:cs="Courier New" w:hint="default"/>
+      </w:rPr>
+    </w:lvl>
+    <w:lvl w:ilvl="5" w:tplc="04090005" w:tentative="1">
+      <w:start w:val="1"/>
+      <w:numFmt w:val="bullet"/>
+      <w:lvlText w:val=""/>
+      <w:lvlJc w:val="left"/>
+      <w:pPr>
+        <w:ind w:left="4320" w:hanging="360"/>
+      </w:pPr>
+      <w:rPr>
+        <w:rFonts w:ascii="Wingdings" w:hAnsi="Wingdings" w:hint="default"/>
+      </w:rPr>
+    </w:lvl>
+    <w:lvl w:ilvl="6" w:tplc="04090001" w:tentative="1">
+      <w:start w:val="1"/>
+      <w:numFmt w:val="bullet"/>
+      <w:lvlText w:val=""/>
+      <w:lvlJc w:val="left"/>
+      <w:pPr>
+        <w:ind w:left="5040" w:hanging="360"/>
+      </w:pPr>
+      <w:rPr>
+        <w:rFonts w:ascii="Symbol" w:hAnsi="Symbol" w:hint="default"/>
+      </w:rPr>
+    </w:lvl>
+    <w:lvl w:ilvl="7" w:tplc="04090003" w:tentative="1">
+      <w:start w:val="1"/>
+      <w:numFmt w:val="bullet"/>
+      <w:lvlText w:val="o"/>
+      <w:lvlJc w:val="left"/>
+      <w:pPr>
+        <w:ind w:left="5760" w:hanging="360"/>
+      </w:pPr>
+      <w:rPr>
+        <w:rFonts w:ascii="Courier New" w:hAnsi="Courier New" w:cs="Courier New" w:hint="default"/>
+      </w:rPr>
+    </w:lvl>
+    <w:lvl w:ilvl="8" w:tplc="04090005" w:tentative="1">
+      <w:start w:val="1"/>
+      <w:numFmt w:val="bullet"/>
+      <w:lvlText w:val=""/>
+      <w:lvlJc w:val="left"/>
+      <w:pPr>
+        <w:ind w:left="6480" w:hanging="360"/>
+      </w:pPr>
+      <w:rPr>
+        <w:rFonts w:ascii="Wingdings" w:hAnsi="Wingdings" w:hint="default"/>
+      </w:rPr>
+    </w:lvl>
+  </w:abstractNum>
+  <w:abstractNum w:abstractNumId="5" w15:restartNumberingAfterBreak="0">
+    <w:nsid w:val="3E160846"/>
+    <w:multiLevelType w:val="hybridMultilevel"/>
+    <w:tmpl w:val="220CA5BC"/>
+    <w:lvl w:ilvl="0" w:tplc="04090001">
+      <w:start w:val="1"/>
+      <w:numFmt w:val="bullet"/>
+      <w:lvlText w:val=""/>
+      <w:lvlJc w:val="left"/>
+      <w:pPr>
+        <w:ind w:left="720" w:hanging="360"/>
+      </w:pPr>
+      <w:rPr>
+        <w:rFonts w:ascii="Symbol" w:hAnsi="Symbol" w:hint="default"/>
+      </w:rPr>
+    </w:lvl>
+    <w:lvl w:ilvl="1" w:tplc="04090003" w:tentative="1">
+      <w:start w:val="1"/>
+      <w:numFmt w:val="bullet"/>
+      <w:lvlText w:val="o"/>
+      <w:lvlJc w:val="left"/>
+      <w:pPr>
+        <w:ind w:left="1440" w:hanging="360"/>
+      </w:pPr>
+      <w:rPr>
+        <w:rFonts w:ascii="Courier New" w:hAnsi="Courier New" w:cs="Courier New" w:hint="default"/>
+      </w:rPr>
+    </w:lvl>
+    <w:lvl w:ilvl="2" w:tplc="04090005" w:tentative="1">
+      <w:start w:val="1"/>
+      <w:numFmt w:val="bullet"/>
+      <w:lvlText w:val=""/>
+      <w:lvlJc w:val="left"/>
+      <w:pPr>
+        <w:ind w:left="2160" w:hanging="360"/>
+      </w:pPr>
+      <w:rPr>
+        <w:rFonts w:ascii="Wingdings" w:hAnsi="Wingdings" w:hint="default"/>
+      </w:rPr>
+    </w:lvl>
+    <w:lvl w:ilvl="3" w:tplc="04090001" w:tentative="1">
+      <w:start w:val="1"/>
+      <w:numFmt w:val="bullet"/>
+      <w:lvlText w:val=""/>
+      <w:lvlJc w:val="left"/>
+      <w:pPr>
+        <w:ind w:left="2880" w:hanging="360"/>
+      </w:pPr>
+      <w:rPr>
+        <w:rFonts w:ascii="Symbol" w:hAnsi="Symbol" w:hint="default"/>
+      </w:rPr>
+    </w:lvl>
+    <w:lvl w:ilvl="4" w:tplc="04090003" w:tentative="1">
+      <w:start w:val="1"/>
+      <w:numFmt w:val="bullet"/>
+      <w:lvlText w:val="o"/>
+      <w:lvlJc w:val="left"/>
+      <w:pPr>
+        <w:ind w:left="3600" w:hanging="360"/>
+      </w:pPr>
+      <w:rPr>
+        <w:rFonts w:ascii="Courier New" w:hAnsi="Courier New" w:cs="Courier New" w:hint="default"/>
+      </w:rPr>
+    </w:lvl>
+    <w:lvl w:ilvl="5" w:tplc="04090005" w:tentative="1">
+      <w:start w:val="1"/>
+      <w:numFmt w:val="bullet"/>
+      <w:lvlText w:val=""/>
+      <w:lvlJc w:val="left"/>
+      <w:pPr>
+        <w:ind w:left="4320" w:hanging="360"/>
+      </w:pPr>
+      <w:rPr>
+        <w:rFonts w:ascii="Wingdings" w:hAnsi="Wingdings" w:hint="default"/>
+      </w:rPr>
+    </w:lvl>
+    <w:lvl w:ilvl="6" w:tplc="04090001" w:tentative="1">
+      <w:start w:val="1"/>
+      <w:numFmt w:val="bullet"/>
+      <w:lvlText w:val=""/>
+      <w:lvlJc w:val="left"/>
+      <w:pPr>
+        <w:ind w:left="5040" w:hanging="360"/>
+      </w:pPr>
+      <w:rPr>
+        <w:rFonts w:ascii="Symbol" w:hAnsi="Symbol" w:hint="default"/>
+      </w:rPr>
+    </w:lvl>
+    <w:lvl w:ilvl="7" w:tplc="04090003" w:tentative="1">
+      <w:start w:val="1"/>
+      <w:numFmt w:val="bullet"/>
+      <w:lvlText w:val="o"/>
+      <w:lvlJc w:val="left"/>
+      <w:pPr>
+        <w:ind w:left="5760" w:hanging="360"/>
+      </w:pPr>
+      <w:rPr>
+        <w:rFonts w:ascii="Courier New" w:hAnsi="Courier New" w:cs="Courier New" w:hint="default"/>
+      </w:rPr>
+    </w:lvl>
+    <w:lvl w:ilvl="8" w:tplc="04090005" w:tentative="1">
+      <w:start w:val="1"/>
+      <w:numFmt w:val="bullet"/>
+      <w:lvlText w:val=""/>
+      <w:lvlJc w:val="left"/>
+      <w:pPr>
+        <w:ind w:left="6480" w:hanging="360"/>
+      </w:pPr>
+      <w:rPr>
+        <w:rFonts w:ascii="Wingdings" w:hAnsi="Wingdings" w:hint="default"/>
+      </w:rPr>
+    </w:lvl>
+  </w:abstractNum>
+  <w:abstractNum w:abstractNumId="6" w15:restartNumberingAfterBreak="0">
     <w:nsid w:val="408A3D9A"/>
     <w:multiLevelType w:val="hybridMultilevel"/>
     <w:tmpl w:val="748ECD36"/>
@@ -9340,7 +11352,7 @@
       </w:rPr>
     </w:lvl>
   </w:abstractNum>
-  <w:abstractNum w:abstractNumId="4" w15:restartNumberingAfterBreak="0">
+  <w:abstractNum w:abstractNumId="7" w15:restartNumberingAfterBreak="0">
     <w:nsid w:val="4AC23919"/>
     <w:multiLevelType w:val="hybridMultilevel"/>
     <w:tmpl w:val="5F12BC56"/>
@@ -9453,7 +11465,7 @@
       </w:rPr>
     </w:lvl>
   </w:abstractNum>
-  <w:abstractNum w:abstractNumId="5" w15:restartNumberingAfterBreak="0">
+  <w:abstractNum w:abstractNumId="8" w15:restartNumberingAfterBreak="0">
     <w:nsid w:val="514A4C17"/>
     <w:multiLevelType w:val="hybridMultilevel"/>
     <w:tmpl w:val="A09062F2"/>
@@ -9566,7 +11578,7 @@
       </w:rPr>
     </w:lvl>
   </w:abstractNum>
-  <w:abstractNum w:abstractNumId="6" w15:restartNumberingAfterBreak="0">
+  <w:abstractNum w:abstractNumId="9" w15:restartNumberingAfterBreak="0">
     <w:nsid w:val="571805EE"/>
     <w:multiLevelType w:val="hybridMultilevel"/>
     <w:tmpl w:val="7522F2CC"/>
@@ -9679,7 +11691,7 @@
       </w:rPr>
     </w:lvl>
   </w:abstractNum>
-  <w:abstractNum w:abstractNumId="7" w15:restartNumberingAfterBreak="0">
+  <w:abstractNum w:abstractNumId="10" w15:restartNumberingAfterBreak="0">
     <w:nsid w:val="5C463752"/>
     <w:multiLevelType w:val="hybridMultilevel"/>
     <w:tmpl w:val="E9A01F46"/>
@@ -9792,7 +11804,7 @@
       </w:rPr>
     </w:lvl>
   </w:abstractNum>
-  <w:abstractNum w:abstractNumId="8" w15:restartNumberingAfterBreak="0">
+  <w:abstractNum w:abstractNumId="11" w15:restartNumberingAfterBreak="0">
     <w:nsid w:val="6A550745"/>
     <w:multiLevelType w:val="multilevel"/>
     <w:tmpl w:val="FE047062"/>
@@ -9913,7 +11925,233 @@
       </w:rPr>
     </w:lvl>
   </w:abstractNum>
-  <w:abstractNum w:abstractNumId="9" w15:restartNumberingAfterBreak="0">
+  <w:abstractNum w:abstractNumId="12" w15:restartNumberingAfterBreak="0">
+    <w:nsid w:val="73472B2F"/>
+    <w:multiLevelType w:val="hybridMultilevel"/>
+    <w:tmpl w:val="E3141210"/>
+    <w:lvl w:ilvl="0" w:tplc="04090001">
+      <w:start w:val="1"/>
+      <w:numFmt w:val="bullet"/>
+      <w:lvlText w:val=""/>
+      <w:lvlJc w:val="left"/>
+      <w:pPr>
+        <w:ind w:left="720" w:hanging="360"/>
+      </w:pPr>
+      <w:rPr>
+        <w:rFonts w:ascii="Symbol" w:hAnsi="Symbol" w:hint="default"/>
+      </w:rPr>
+    </w:lvl>
+    <w:lvl w:ilvl="1" w:tplc="04090003" w:tentative="1">
+      <w:start w:val="1"/>
+      <w:numFmt w:val="bullet"/>
+      <w:lvlText w:val="o"/>
+      <w:lvlJc w:val="left"/>
+      <w:pPr>
+        <w:ind w:left="1440" w:hanging="360"/>
+      </w:pPr>
+      <w:rPr>
+        <w:rFonts w:ascii="Courier New" w:hAnsi="Courier New" w:cs="Courier New" w:hint="default"/>
+      </w:rPr>
+    </w:lvl>
+    <w:lvl w:ilvl="2" w:tplc="04090005" w:tentative="1">
+      <w:start w:val="1"/>
+      <w:numFmt w:val="bullet"/>
+      <w:lvlText w:val=""/>
+      <w:lvlJc w:val="left"/>
+      <w:pPr>
+        <w:ind w:left="2160" w:hanging="360"/>
+      </w:pPr>
+      <w:rPr>
+        <w:rFonts w:ascii="Wingdings" w:hAnsi="Wingdings" w:hint="default"/>
+      </w:rPr>
+    </w:lvl>
+    <w:lvl w:ilvl="3" w:tplc="04090001" w:tentative="1">
+      <w:start w:val="1"/>
+      <w:numFmt w:val="bullet"/>
+      <w:lvlText w:val=""/>
+      <w:lvlJc w:val="left"/>
+      <w:pPr>
+        <w:ind w:left="2880" w:hanging="360"/>
+      </w:pPr>
+      <w:rPr>
+        <w:rFonts w:ascii="Symbol" w:hAnsi="Symbol" w:hint="default"/>
+      </w:rPr>
+    </w:lvl>
+    <w:lvl w:ilvl="4" w:tplc="04090003" w:tentative="1">
+      <w:start w:val="1"/>
+      <w:numFmt w:val="bullet"/>
+      <w:lvlText w:val="o"/>
+      <w:lvlJc w:val="left"/>
+      <w:pPr>
+        <w:ind w:left="3600" w:hanging="360"/>
+      </w:pPr>
+      <w:rPr>
+        <w:rFonts w:ascii="Courier New" w:hAnsi="Courier New" w:cs="Courier New" w:hint="default"/>
+      </w:rPr>
+    </w:lvl>
+    <w:lvl w:ilvl="5" w:tplc="04090005" w:tentative="1">
+      <w:start w:val="1"/>
+      <w:numFmt w:val="bullet"/>
+      <w:lvlText w:val=""/>
+      <w:lvlJc w:val="left"/>
+      <w:pPr>
+        <w:ind w:left="4320" w:hanging="360"/>
+      </w:pPr>
+      <w:rPr>
+        <w:rFonts w:ascii="Wingdings" w:hAnsi="Wingdings" w:hint="default"/>
+      </w:rPr>
+    </w:lvl>
+    <w:lvl w:ilvl="6" w:tplc="04090001" w:tentative="1">
+      <w:start w:val="1"/>
+      <w:numFmt w:val="bullet"/>
+      <w:lvlText w:val=""/>
+      <w:lvlJc w:val="left"/>
+      <w:pPr>
+        <w:ind w:left="5040" w:hanging="360"/>
+      </w:pPr>
+      <w:rPr>
+        <w:rFonts w:ascii="Symbol" w:hAnsi="Symbol" w:hint="default"/>
+      </w:rPr>
+    </w:lvl>
+    <w:lvl w:ilvl="7" w:tplc="04090003" w:tentative="1">
+      <w:start w:val="1"/>
+      <w:numFmt w:val="bullet"/>
+      <w:lvlText w:val="o"/>
+      <w:lvlJc w:val="left"/>
+      <w:pPr>
+        <w:ind w:left="5760" w:hanging="360"/>
+      </w:pPr>
+      <w:rPr>
+        <w:rFonts w:ascii="Courier New" w:hAnsi="Courier New" w:cs="Courier New" w:hint="default"/>
+      </w:rPr>
+    </w:lvl>
+    <w:lvl w:ilvl="8" w:tplc="04090005" w:tentative="1">
+      <w:start w:val="1"/>
+      <w:numFmt w:val="bullet"/>
+      <w:lvlText w:val=""/>
+      <w:lvlJc w:val="left"/>
+      <w:pPr>
+        <w:ind w:left="6480" w:hanging="360"/>
+      </w:pPr>
+      <w:rPr>
+        <w:rFonts w:ascii="Wingdings" w:hAnsi="Wingdings" w:hint="default"/>
+      </w:rPr>
+    </w:lvl>
+  </w:abstractNum>
+  <w:abstractNum w:abstractNumId="13" w15:restartNumberingAfterBreak="0">
+    <w:nsid w:val="7B77540B"/>
+    <w:multiLevelType w:val="hybridMultilevel"/>
+    <w:tmpl w:val="C3089198"/>
+    <w:lvl w:ilvl="0" w:tplc="04090001">
+      <w:start w:val="1"/>
+      <w:numFmt w:val="bullet"/>
+      <w:lvlText w:val=""/>
+      <w:lvlJc w:val="left"/>
+      <w:pPr>
+        <w:ind w:left="720" w:hanging="360"/>
+      </w:pPr>
+      <w:rPr>
+        <w:rFonts w:ascii="Symbol" w:hAnsi="Symbol" w:hint="default"/>
+      </w:rPr>
+    </w:lvl>
+    <w:lvl w:ilvl="1" w:tplc="04090003" w:tentative="1">
+      <w:start w:val="1"/>
+      <w:numFmt w:val="bullet"/>
+      <w:lvlText w:val="o"/>
+      <w:lvlJc w:val="left"/>
+      <w:pPr>
+        <w:ind w:left="1440" w:hanging="360"/>
+      </w:pPr>
+      <w:rPr>
+        <w:rFonts w:ascii="Courier New" w:hAnsi="Courier New" w:cs="Courier New" w:hint="default"/>
+      </w:rPr>
+    </w:lvl>
+    <w:lvl w:ilvl="2" w:tplc="04090005" w:tentative="1">
+      <w:start w:val="1"/>
+      <w:numFmt w:val="bullet"/>
+      <w:lvlText w:val=""/>
+      <w:lvlJc w:val="left"/>
+      <w:pPr>
+        <w:ind w:left="2160" w:hanging="360"/>
+      </w:pPr>
+      <w:rPr>
+        <w:rFonts w:ascii="Wingdings" w:hAnsi="Wingdings" w:hint="default"/>
+      </w:rPr>
+    </w:lvl>
+    <w:lvl w:ilvl="3" w:tplc="04090001" w:tentative="1">
+      <w:start w:val="1"/>
+      <w:numFmt w:val="bullet"/>
+      <w:lvlText w:val=""/>
+      <w:lvlJc w:val="left"/>
+      <w:pPr>
+        <w:ind w:left="2880" w:hanging="360"/>
+      </w:pPr>
+      <w:rPr>
+        <w:rFonts w:ascii="Symbol" w:hAnsi="Symbol" w:hint="default"/>
+      </w:rPr>
+    </w:lvl>
+    <w:lvl w:ilvl="4" w:tplc="04090003" w:tentative="1">
+      <w:start w:val="1"/>
+      <w:numFmt w:val="bullet"/>
+      <w:lvlText w:val="o"/>
+      <w:lvlJc w:val="left"/>
+      <w:pPr>
+        <w:ind w:left="3600" w:hanging="360"/>
+      </w:pPr>
+      <w:rPr>
+        <w:rFonts w:ascii="Courier New" w:hAnsi="Courier New" w:cs="Courier New" w:hint="default"/>
+      </w:rPr>
+    </w:lvl>
+    <w:lvl w:ilvl="5" w:tplc="04090005" w:tentative="1">
+      <w:start w:val="1"/>
+      <w:numFmt w:val="bullet"/>
+      <w:lvlText w:val=""/>
+      <w:lvlJc w:val="left"/>
+      <w:pPr>
+        <w:ind w:left="4320" w:hanging="360"/>
+      </w:pPr>
+      <w:rPr>
+        <w:rFonts w:ascii="Wingdings" w:hAnsi="Wingdings" w:hint="default"/>
+      </w:rPr>
+    </w:lvl>
+    <w:lvl w:ilvl="6" w:tplc="04090001" w:tentative="1">
+      <w:start w:val="1"/>
+      <w:numFmt w:val="bullet"/>
+      <w:lvlText w:val=""/>
+      <w:lvlJc w:val="left"/>
+      <w:pPr>
+        <w:ind w:left="5040" w:hanging="360"/>
+      </w:pPr>
+      <w:rPr>
+        <w:rFonts w:ascii="Symbol" w:hAnsi="Symbol" w:hint="default"/>
+      </w:rPr>
+    </w:lvl>
+    <w:lvl w:ilvl="7" w:tplc="04090003" w:tentative="1">
+      <w:start w:val="1"/>
+      <w:numFmt w:val="bullet"/>
+      <w:lvlText w:val="o"/>
+      <w:lvlJc w:val="left"/>
+      <w:pPr>
+        <w:ind w:left="5760" w:hanging="360"/>
+      </w:pPr>
+      <w:rPr>
+        <w:rFonts w:ascii="Courier New" w:hAnsi="Courier New" w:cs="Courier New" w:hint="default"/>
+      </w:rPr>
+    </w:lvl>
+    <w:lvl w:ilvl="8" w:tplc="04090005" w:tentative="1">
+      <w:start w:val="1"/>
+      <w:numFmt w:val="bullet"/>
+      <w:lvlText w:val=""/>
+      <w:lvlJc w:val="left"/>
+      <w:pPr>
+        <w:ind w:left="6480" w:hanging="360"/>
+      </w:pPr>
+      <w:rPr>
+        <w:rFonts w:ascii="Wingdings" w:hAnsi="Wingdings" w:hint="default"/>
+      </w:rPr>
+    </w:lvl>
+  </w:abstractNum>
+  <w:abstractNum w:abstractNumId="14" w15:restartNumberingAfterBreak="0">
     <w:nsid w:val="7B9F65D1"/>
     <w:multiLevelType w:val="hybridMultilevel"/>
     <w:tmpl w:val="B65EC74C"/>
@@ -10026,7 +12264,7 @@
       </w:rPr>
     </w:lvl>
   </w:abstractNum>
-  <w:abstractNum w:abstractNumId="10" w15:restartNumberingAfterBreak="0">
+  <w:abstractNum w:abstractNumId="15" w15:restartNumberingAfterBreak="0">
     <w:nsid w:val="7DBE3F11"/>
     <w:multiLevelType w:val="hybridMultilevel"/>
     <w:tmpl w:val="77F69DDE"/>
@@ -10140,37 +12378,52 @@
     </w:lvl>
   </w:abstractNum>
   <w:num w:numId="1" w16cid:durableId="833645769">
+    <w:abstractNumId w:val="11"/>
+  </w:num>
+  <w:num w:numId="2" w16cid:durableId="1047683693">
+    <w:abstractNumId w:val="2"/>
+  </w:num>
+  <w:num w:numId="3" w16cid:durableId="1049181906">
+    <w:abstractNumId w:val="7"/>
+  </w:num>
+  <w:num w:numId="4" w16cid:durableId="1724984648">
+    <w:abstractNumId w:val="9"/>
+  </w:num>
+  <w:num w:numId="5" w16cid:durableId="1546864716">
     <w:abstractNumId w:val="8"/>
   </w:num>
-  <w:num w:numId="2" w16cid:durableId="1047683693">
+  <w:num w:numId="6" w16cid:durableId="253900723">
     <w:abstractNumId w:val="1"/>
   </w:num>
-  <w:num w:numId="3" w16cid:durableId="1049181906">
-    <w:abstractNumId w:val="4"/>
+  <w:num w:numId="7" w16cid:durableId="827331401">
+    <w:abstractNumId w:val="15"/>
   </w:num>
-  <w:num w:numId="4" w16cid:durableId="1724984648">
+  <w:num w:numId="8" w16cid:durableId="2121562738">
     <w:abstractNumId w:val="6"/>
   </w:num>
-  <w:num w:numId="5" w16cid:durableId="1546864716">
+  <w:num w:numId="9" w16cid:durableId="1819959245">
+    <w:abstractNumId w:val="14"/>
+  </w:num>
+  <w:num w:numId="10" w16cid:durableId="2129738544">
+    <w:abstractNumId w:val="10"/>
+  </w:num>
+  <w:num w:numId="11" w16cid:durableId="671225144">
+    <w:abstractNumId w:val="3"/>
+  </w:num>
+  <w:num w:numId="12" w16cid:durableId="1932884622">
+    <w:abstractNumId w:val="13"/>
+  </w:num>
+  <w:num w:numId="13" w16cid:durableId="312686569">
+    <w:abstractNumId w:val="0"/>
+  </w:num>
+  <w:num w:numId="14" w16cid:durableId="2014213170">
+    <w:abstractNumId w:val="12"/>
+  </w:num>
+  <w:num w:numId="15" w16cid:durableId="1730110825">
     <w:abstractNumId w:val="5"/>
   </w:num>
-  <w:num w:numId="6" w16cid:durableId="253900723">
-    <w:abstractNumId w:val="0"/>
-  </w:num>
-  <w:num w:numId="7" w16cid:durableId="827331401">
-    <w:abstractNumId w:val="10"/>
-  </w:num>
-  <w:num w:numId="8" w16cid:durableId="2121562738">
-    <w:abstractNumId w:val="3"/>
-  </w:num>
-  <w:num w:numId="9" w16cid:durableId="1819959245">
-    <w:abstractNumId w:val="9"/>
-  </w:num>
-  <w:num w:numId="10" w16cid:durableId="2129738544">
-    <w:abstractNumId w:val="7"/>
-  </w:num>
-  <w:num w:numId="11" w16cid:durableId="671225144">
-    <w:abstractNumId w:val="2"/>
+  <w:num w:numId="16" w16cid:durableId="2036731785">
+    <w:abstractNumId w:val="4"/>
   </w:num>
 </w:numbering>
 </file>

</xml_diff>

<commit_message>
docs update 6 - added images
</commit_message>
<xml_diff>
--- a/Documentation.docx
+++ b/Documentation.docx
@@ -286,7 +286,31 @@
           <w:szCs w:val="28"/>
           <w:lang w:val="ro-RO"/>
         </w:rPr>
-        <w:t>................................................................</w:t>
+        <w:t>...............................................................</w:t>
+      </w:r>
+      <w:r>
+        <w:rPr>
+          <w:sz w:val="28"/>
+          <w:szCs w:val="28"/>
+          <w:lang w:val="ro-RO"/>
+        </w:rPr>
+        <w:t>.................</w:t>
+      </w:r>
+      <w:r>
+        <w:rPr>
+          <w:sz w:val="28"/>
+          <w:szCs w:val="28"/>
+          <w:lang w:val="ro-RO"/>
+        </w:rPr>
+        <w:t>.</w:t>
+      </w:r>
+      <w:r>
+        <w:rPr>
+          <w:sz w:val="28"/>
+          <w:szCs w:val="28"/>
+          <w:lang w:val="ro-RO"/>
+        </w:rPr>
+        <w:t>3</w:t>
       </w:r>
     </w:p>
     <w:p>
@@ -317,7 +341,28 @@
           <w:sz w:val="28"/>
           <w:szCs w:val="28"/>
         </w:rPr>
-        <w:t>…………………………………………………………………………..</w:t>
+        <w:t>…………………………………………………………………………</w:t>
+      </w:r>
+      <w:r>
+        <w:rPr>
+          <w:sz w:val="28"/>
+          <w:szCs w:val="28"/>
+        </w:rPr>
+        <w:t>................</w:t>
+      </w:r>
+      <w:r>
+        <w:rPr>
+          <w:sz w:val="28"/>
+          <w:szCs w:val="28"/>
+        </w:rPr>
+        <w:t>..</w:t>
+      </w:r>
+      <w:r>
+        <w:rPr>
+          <w:sz w:val="28"/>
+          <w:szCs w:val="28"/>
+        </w:rPr>
+        <w:t>4</w:t>
       </w:r>
     </w:p>
     <w:p>
@@ -355,7 +400,21 @@
           <w:sz w:val="28"/>
           <w:szCs w:val="28"/>
         </w:rPr>
+        <w:t>................</w:t>
+      </w:r>
+      <w:r>
+        <w:rPr>
+          <w:sz w:val="28"/>
+          <w:szCs w:val="28"/>
+        </w:rPr>
         <w:t>..</w:t>
+      </w:r>
+      <w:r>
+        <w:rPr>
+          <w:sz w:val="28"/>
+          <w:szCs w:val="28"/>
+        </w:rPr>
+        <w:t>4</w:t>
       </w:r>
     </w:p>
     <w:p>
@@ -393,7 +452,21 @@
           <w:sz w:val="28"/>
           <w:szCs w:val="28"/>
         </w:rPr>
+        <w:t>................</w:t>
+      </w:r>
+      <w:r>
+        <w:rPr>
+          <w:sz w:val="28"/>
+          <w:szCs w:val="28"/>
+        </w:rPr>
         <w:t>….</w:t>
+      </w:r>
+      <w:r>
+        <w:rPr>
+          <w:sz w:val="28"/>
+          <w:szCs w:val="28"/>
+        </w:rPr>
+        <w:t>7</w:t>
       </w:r>
     </w:p>
     <w:p>
@@ -424,7 +497,28 @@
           <w:sz w:val="28"/>
           <w:szCs w:val="28"/>
         </w:rPr>
-        <w:t>……………………………………………………….</w:t>
+        <w:t>……………………………………………………</w:t>
+      </w:r>
+      <w:r>
+        <w:rPr>
+          <w:sz w:val="28"/>
+          <w:szCs w:val="28"/>
+        </w:rPr>
+        <w:t>................</w:t>
+      </w:r>
+      <w:r>
+        <w:rPr>
+          <w:sz w:val="28"/>
+          <w:szCs w:val="28"/>
+        </w:rPr>
+        <w:t>….</w:t>
+      </w:r>
+      <w:r>
+        <w:rPr>
+          <w:sz w:val="28"/>
+          <w:szCs w:val="28"/>
+        </w:rPr>
+        <w:t>8</w:t>
       </w:r>
     </w:p>
     <w:p>
@@ -455,14 +549,35 @@
           <w:sz w:val="28"/>
           <w:szCs w:val="28"/>
         </w:rPr>
-        <w:t>………………………………………………………………………………</w:t>
+        <w:t>…………………………………………………………………………</w:t>
       </w:r>
       <w:r>
         <w:rPr>
           <w:sz w:val="28"/>
           <w:szCs w:val="28"/>
         </w:rPr>
+        <w:t>................</w:t>
+      </w:r>
+      <w:r>
+        <w:rPr>
+          <w:sz w:val="28"/>
+          <w:szCs w:val="28"/>
+        </w:rPr>
+        <w:t>……</w:t>
+      </w:r>
+      <w:r>
+        <w:rPr>
+          <w:sz w:val="28"/>
+          <w:szCs w:val="28"/>
+        </w:rPr>
         <w:t>..</w:t>
+      </w:r>
+      <w:r>
+        <w:rPr>
+          <w:sz w:val="28"/>
+          <w:szCs w:val="28"/>
+        </w:rPr>
+        <w:t>8</w:t>
       </w:r>
     </w:p>
     <w:p>
@@ -507,14 +622,42 @@
           <w:sz w:val="28"/>
           <w:szCs w:val="28"/>
         </w:rPr>
-        <w:t>……</w:t>
+        <w:t>…</w:t>
       </w:r>
       <w:r>
         <w:rPr>
           <w:sz w:val="28"/>
           <w:szCs w:val="28"/>
         </w:rPr>
-        <w:t>….</w:t>
+        <w:t>................</w:t>
+      </w:r>
+      <w:r>
+        <w:rPr>
+          <w:sz w:val="28"/>
+          <w:szCs w:val="28"/>
+        </w:rPr>
+        <w:t>…</w:t>
+      </w:r>
+      <w:r>
+        <w:rPr>
+          <w:sz w:val="28"/>
+          <w:szCs w:val="28"/>
+        </w:rPr>
+        <w:t>.</w:t>
+      </w:r>
+      <w:r>
+        <w:rPr>
+          <w:sz w:val="28"/>
+          <w:szCs w:val="28"/>
+        </w:rPr>
+        <w:t>.</w:t>
+      </w:r>
+      <w:r>
+        <w:rPr>
+          <w:sz w:val="28"/>
+          <w:szCs w:val="28"/>
+        </w:rPr>
+        <w:t>10</w:t>
       </w:r>
     </w:p>
     <w:p>
@@ -547,6 +690,13 @@
         </w:rPr>
         <w:t>........................................................................................</w:t>
       </w:r>
+      <w:r>
+        <w:rPr>
+          <w:sz w:val="28"/>
+          <w:szCs w:val="28"/>
+        </w:rPr>
+        <w:t>..............13</w:t>
+      </w:r>
     </w:p>
     <w:p>
       <w:pPr>
@@ -584,6 +734,13 @@
           <w:szCs w:val="28"/>
         </w:rPr>
         <w:t>.</w:t>
+      </w:r>
+      <w:r>
+        <w:rPr>
+          <w:sz w:val="28"/>
+          <w:szCs w:val="28"/>
+        </w:rPr>
+        <w:t>..............15</w:t>
       </w:r>
     </w:p>
     <w:p>
@@ -3484,12 +3641,77 @@
     </w:p>
     <w:p>
       <w:pPr>
-        <w:ind w:firstLine="720"/>
-        <w:rPr>
-          <w:sz w:val="24"/>
-          <w:szCs w:val="24"/>
-        </w:rPr>
-      </w:pPr>
+        <w:jc w:val="both"/>
+        <w:rPr>
+          <w:sz w:val="24"/>
+          <w:szCs w:val="24"/>
+        </w:rPr>
+      </w:pPr>
+    </w:p>
+    <w:p>
+      <w:pPr>
+        <w:jc w:val="both"/>
+        <w:rPr>
+          <w:sz w:val="24"/>
+          <w:szCs w:val="24"/>
+        </w:rPr>
+      </w:pPr>
+      <w:r>
+        <w:rPr>
+          <w:sz w:val="24"/>
+          <w:szCs w:val="24"/>
+        </w:rPr>
+        <w:drawing>
+          <wp:inline distT="0" distB="0" distL="0" distR="0" wp14:anchorId="2ABAA4CF" wp14:editId="682DB7AA">
+            <wp:extent cx="2570136" cy="4480560"/>
+            <wp:effectExtent l="0" t="0" r="1905" b="0"/>
+            <wp:docPr id="1" name="Picture 1" descr="LogInActivity"/>
+            <wp:cNvGraphicFramePr>
+              <a:graphicFrameLocks xmlns:a="http://schemas.openxmlformats.org/drawingml/2006/main" noChangeAspect="1"/>
+            </wp:cNvGraphicFramePr>
+            <a:graphic xmlns:a="http://schemas.openxmlformats.org/drawingml/2006/main">
+              <a:graphicData uri="http://schemas.openxmlformats.org/drawingml/2006/picture">
+                <pic:pic xmlns:pic="http://schemas.openxmlformats.org/drawingml/2006/picture">
+                  <pic:nvPicPr>
+                    <pic:cNvPr id="1" name="Picture 1" descr="LogInActivity"/>
+                    <pic:cNvPicPr/>
+                  </pic:nvPicPr>
+                  <pic:blipFill>
+                    <a:blip r:embed="rId6"/>
+                    <a:stretch>
+                      <a:fillRect/>
+                    </a:stretch>
+                  </pic:blipFill>
+                  <pic:spPr>
+                    <a:xfrm>
+                      <a:off x="0" y="0"/>
+                      <a:ext cx="2596033" cy="4525707"/>
+                    </a:xfrm>
+                    <a:prstGeom prst="rect">
+                      <a:avLst/>
+                    </a:prstGeom>
+                  </pic:spPr>
+                </pic:pic>
+              </a:graphicData>
+            </a:graphic>
+          </wp:inline>
+        </w:drawing>
+      </w:r>
+    </w:p>
+    <w:p>
+      <w:pPr>
+        <w:rPr>
+          <w:sz w:val="24"/>
+          <w:szCs w:val="24"/>
+        </w:rPr>
+      </w:pPr>
+      <w:r>
+        <w:rPr>
+          <w:sz w:val="24"/>
+          <w:szCs w:val="24"/>
+        </w:rPr>
+        <w:br w:type="page"/>
+      </w:r>
     </w:p>
     <w:p>
       <w:pPr>
@@ -3505,6 +3727,7 @@
           <w:sz w:val="24"/>
           <w:szCs w:val="24"/>
         </w:rPr>
+        <w:lastRenderedPageBreak/>
         <w:t xml:space="preserve"> În </w:t>
       </w:r>
       <w:r>
@@ -3946,6 +4169,62 @@
           <w:szCs w:val="24"/>
         </w:rPr>
       </w:pPr>
+      <w:r>
+        <w:rPr>
+          <w:sz w:val="24"/>
+          <w:szCs w:val="24"/>
+        </w:rPr>
+        <w:drawing>
+          <wp:inline distT="0" distB="0" distL="0" distR="0" wp14:anchorId="38DC220F" wp14:editId="7B5FB36A">
+            <wp:extent cx="2532164" cy="4465320"/>
+            <wp:effectExtent l="0" t="0" r="1905" b="0"/>
+            <wp:docPr id="2" name="Picture 2" descr="Graphical user interface, text, application, email&#10;&#10;Description automatically generated"/>
+            <wp:cNvGraphicFramePr>
+              <a:graphicFrameLocks xmlns:a="http://schemas.openxmlformats.org/drawingml/2006/main" noChangeAspect="1"/>
+            </wp:cNvGraphicFramePr>
+            <a:graphic xmlns:a="http://schemas.openxmlformats.org/drawingml/2006/main">
+              <a:graphicData uri="http://schemas.openxmlformats.org/drawingml/2006/picture">
+                <pic:pic xmlns:pic="http://schemas.openxmlformats.org/drawingml/2006/picture">
+                  <pic:nvPicPr>
+                    <pic:cNvPr id="2" name="Picture 2" descr="Graphical user interface, text, application, email&#10;&#10;Description automatically generated"/>
+                    <pic:cNvPicPr/>
+                  </pic:nvPicPr>
+                  <pic:blipFill>
+                    <a:blip r:embed="rId7"/>
+                    <a:stretch>
+                      <a:fillRect/>
+                    </a:stretch>
+                  </pic:blipFill>
+                  <pic:spPr>
+                    <a:xfrm>
+                      <a:off x="0" y="0"/>
+                      <a:ext cx="2540780" cy="4480515"/>
+                    </a:xfrm>
+                    <a:prstGeom prst="rect">
+                      <a:avLst/>
+                    </a:prstGeom>
+                  </pic:spPr>
+                </pic:pic>
+              </a:graphicData>
+            </a:graphic>
+          </wp:inline>
+        </w:drawing>
+      </w:r>
+    </w:p>
+    <w:p>
+      <w:pPr>
+        <w:rPr>
+          <w:sz w:val="24"/>
+          <w:szCs w:val="24"/>
+        </w:rPr>
+      </w:pPr>
+      <w:r>
+        <w:rPr>
+          <w:sz w:val="24"/>
+          <w:szCs w:val="24"/>
+        </w:rPr>
+        <w:br w:type="page"/>
+      </w:r>
     </w:p>
     <w:p>
       <w:pPr>
@@ -3961,6 +4240,7 @@
           <w:sz w:val="24"/>
           <w:szCs w:val="24"/>
         </w:rPr>
+        <w:lastRenderedPageBreak/>
         <w:t xml:space="preserve">În </w:t>
       </w:r>
       <w:r>
@@ -4315,6 +4595,71 @@
           <w:szCs w:val="24"/>
         </w:rPr>
       </w:pPr>
+    </w:p>
+    <w:p>
+      <w:pPr>
+        <w:jc w:val="both"/>
+        <w:rPr>
+          <w:sz w:val="24"/>
+          <w:szCs w:val="24"/>
+        </w:rPr>
+      </w:pPr>
+      <w:r>
+        <w:rPr>
+          <w:sz w:val="24"/>
+          <w:szCs w:val="24"/>
+        </w:rPr>
+        <w:drawing>
+          <wp:inline distT="0" distB="0" distL="0" distR="0" wp14:anchorId="2736AB68" wp14:editId="6D75AF24">
+            <wp:extent cx="2613195" cy="4564380"/>
+            <wp:effectExtent l="0" t="0" r="0" b="7620"/>
+            <wp:docPr id="3" name="Picture 3" descr="Graphical user interface, text, application, chat or text message&#10;&#10;Description automatically generated"/>
+            <wp:cNvGraphicFramePr>
+              <a:graphicFrameLocks xmlns:a="http://schemas.openxmlformats.org/drawingml/2006/main" noChangeAspect="1"/>
+            </wp:cNvGraphicFramePr>
+            <a:graphic xmlns:a="http://schemas.openxmlformats.org/drawingml/2006/main">
+              <a:graphicData uri="http://schemas.openxmlformats.org/drawingml/2006/picture">
+                <pic:pic xmlns:pic="http://schemas.openxmlformats.org/drawingml/2006/picture">
+                  <pic:nvPicPr>
+                    <pic:cNvPr id="3" name="Picture 3" descr="Graphical user interface, text, application, chat or text message&#10;&#10;Description automatically generated"/>
+                    <pic:cNvPicPr/>
+                  </pic:nvPicPr>
+                  <pic:blipFill>
+                    <a:blip r:embed="rId8"/>
+                    <a:stretch>
+                      <a:fillRect/>
+                    </a:stretch>
+                  </pic:blipFill>
+                  <pic:spPr>
+                    <a:xfrm>
+                      <a:off x="0" y="0"/>
+                      <a:ext cx="2630692" cy="4594942"/>
+                    </a:xfrm>
+                    <a:prstGeom prst="rect">
+                      <a:avLst/>
+                    </a:prstGeom>
+                  </pic:spPr>
+                </pic:pic>
+              </a:graphicData>
+            </a:graphic>
+          </wp:inline>
+        </w:drawing>
+      </w:r>
+    </w:p>
+    <w:p>
+      <w:pPr>
+        <w:rPr>
+          <w:sz w:val="24"/>
+          <w:szCs w:val="24"/>
+        </w:rPr>
+      </w:pPr>
+      <w:r>
+        <w:rPr>
+          <w:sz w:val="24"/>
+          <w:szCs w:val="24"/>
+        </w:rPr>
+        <w:br w:type="page"/>
+      </w:r>
     </w:p>
     <w:p>
       <w:pPr>
@@ -4583,13 +4928,183 @@
     </w:p>
     <w:p>
       <w:pPr>
+        <w:jc w:val="both"/>
+        <w:rPr>
+          <w:sz w:val="24"/>
+          <w:szCs w:val="24"/>
+        </w:rPr>
+      </w:pPr>
+    </w:p>
+    <w:p>
+      <w:pPr>
         <w:ind w:firstLine="720"/>
         <w:jc w:val="both"/>
         <w:rPr>
           <w:sz w:val="24"/>
           <w:szCs w:val="24"/>
-        </w:rPr>
-      </w:pPr>
+          <w:lang w:val="ro-RO"/>
+        </w:rPr>
+      </w:pPr>
+      <w:r>
+        <w:rPr>
+          <w:sz w:val="24"/>
+          <w:szCs w:val="24"/>
+        </w:rPr>
+        <w:t xml:space="preserve">În </w:t>
+      </w:r>
+      <w:r>
+        <w:rPr>
+          <w:b/>
+          <w:bCs/>
+          <w:sz w:val="24"/>
+          <w:szCs w:val="24"/>
+        </w:rPr>
+        <w:t>HomeFragment</w:t>
+      </w:r>
+      <w:r>
+        <w:rPr>
+          <w:sz w:val="24"/>
+          <w:szCs w:val="24"/>
+        </w:rPr>
+        <w:t xml:space="preserve"> se încarcă și apar </w:t>
+      </w:r>
+      <w:r>
+        <w:rPr>
+          <w:sz w:val="24"/>
+          <w:szCs w:val="24"/>
+        </w:rPr>
+        <w:t>cardurile cu persoane</w:t>
+      </w:r>
+      <w:r>
+        <w:rPr>
+          <w:sz w:val="24"/>
+          <w:szCs w:val="24"/>
+        </w:rPr>
+        <w:t>. Când dăm swipe la stânga</w:t>
+      </w:r>
+      <w:r>
+        <w:rPr>
+          <w:sz w:val="24"/>
+          <w:szCs w:val="24"/>
+        </w:rPr>
+        <w:t xml:space="preserve"> vom ignora persoana de pe card, iar când dăm swipe la dreapta se creeaza un nou Thread în care se transmite un mesaj către</w:t>
+      </w:r>
+      <w:r>
+        <w:rPr>
+          <w:sz w:val="24"/>
+          <w:szCs w:val="24"/>
+        </w:rPr>
+        <w:t xml:space="preserve"> server, alături de mail-ul utilizatorului curent și mail-ul persoanei de pe cardul tocmai scos</w:t>
+      </w:r>
+      <w:r>
+        <w:rPr>
+          <w:sz w:val="24"/>
+          <w:szCs w:val="24"/>
+        </w:rPr>
+        <w:t>;</w:t>
+      </w:r>
+      <w:r>
+        <w:rPr>
+          <w:sz w:val="24"/>
+          <w:szCs w:val="24"/>
+          <w:lang w:val="ro-RO"/>
+        </w:rPr>
+        <w:t xml:space="preserve"> nu se </w:t>
+      </w:r>
+      <w:r>
+        <w:rPr>
+          <w:sz w:val="24"/>
+          <w:szCs w:val="24"/>
+        </w:rPr>
+        <w:t>a</w:t>
+      </w:r>
+      <w:r>
+        <w:rPr>
+          <w:sz w:val="24"/>
+          <w:szCs w:val="24"/>
+          <w:lang w:val="ro-RO"/>
+        </w:rPr>
+        <w:t>șteaptă răspuns de la server.</w:t>
+      </w:r>
+    </w:p>
+    <w:p>
+      <w:pPr>
+        <w:jc w:val="both"/>
+        <w:rPr>
+          <w:sz w:val="24"/>
+          <w:szCs w:val="24"/>
+          <w:lang w:val="ro-RO"/>
+        </w:rPr>
+      </w:pPr>
+    </w:p>
+    <w:p>
+      <w:pPr>
+        <w:jc w:val="both"/>
+        <w:rPr>
+          <w:sz w:val="24"/>
+          <w:szCs w:val="24"/>
+          <w:lang w:val="ro-RO"/>
+        </w:rPr>
+      </w:pPr>
+      <w:r>
+        <w:rPr>
+          <w:sz w:val="24"/>
+          <w:szCs w:val="24"/>
+          <w:lang w:val="ro-RO"/>
+        </w:rPr>
+        <w:drawing>
+          <wp:inline distT="0" distB="0" distL="0" distR="0" wp14:anchorId="1B79B25A" wp14:editId="38114F14">
+            <wp:extent cx="2727960" cy="4797698"/>
+            <wp:effectExtent l="0" t="0" r="0" b="3175"/>
+            <wp:docPr id="4" name="Picture 4" descr="A picture containing graphical user interface&#10;&#10;Description automatically generated"/>
+            <wp:cNvGraphicFramePr>
+              <a:graphicFrameLocks xmlns:a="http://schemas.openxmlformats.org/drawingml/2006/main" noChangeAspect="1"/>
+            </wp:cNvGraphicFramePr>
+            <a:graphic xmlns:a="http://schemas.openxmlformats.org/drawingml/2006/main">
+              <a:graphicData uri="http://schemas.openxmlformats.org/drawingml/2006/picture">
+                <pic:pic xmlns:pic="http://schemas.openxmlformats.org/drawingml/2006/picture">
+                  <pic:nvPicPr>
+                    <pic:cNvPr id="4" name="Picture 4" descr="A picture containing graphical user interface&#10;&#10;Description automatically generated"/>
+                    <pic:cNvPicPr/>
+                  </pic:nvPicPr>
+                  <pic:blipFill>
+                    <a:blip r:embed="rId9"/>
+                    <a:stretch>
+                      <a:fillRect/>
+                    </a:stretch>
+                  </pic:blipFill>
+                  <pic:spPr>
+                    <a:xfrm>
+                      <a:off x="0" y="0"/>
+                      <a:ext cx="2741398" cy="4821332"/>
+                    </a:xfrm>
+                    <a:prstGeom prst="rect">
+                      <a:avLst/>
+                    </a:prstGeom>
+                  </pic:spPr>
+                </pic:pic>
+              </a:graphicData>
+            </a:graphic>
+          </wp:inline>
+        </w:drawing>
+      </w:r>
+    </w:p>
+    <w:p>
+      <w:pPr>
+        <w:rPr>
+          <w:sz w:val="24"/>
+          <w:szCs w:val="24"/>
+          <w:lang w:val="ro-RO"/>
+        </w:rPr>
+      </w:pPr>
+      <w:r>
+        <w:rPr>
+          <w:sz w:val="24"/>
+          <w:szCs w:val="24"/>
+          <w:lang w:val="ro-RO"/>
+        </w:rPr>
+        <w:br w:type="page"/>
+      </w:r>
     </w:p>
     <w:p>
       <w:pPr>
@@ -4605,7 +5120,9 @@
         <w:rPr>
           <w:sz w:val="24"/>
           <w:szCs w:val="24"/>
-        </w:rPr>
+          <w:lang w:val="ro-RO"/>
+        </w:rPr>
+        <w:lastRenderedPageBreak/>
         <w:t xml:space="preserve">În </w:t>
       </w:r>
       <w:r>
@@ -4614,73 +5131,167 @@
           <w:bCs/>
           <w:sz w:val="24"/>
           <w:szCs w:val="24"/>
-        </w:rPr>
-        <w:t>HomeFragment</w:t>
-      </w:r>
-      <w:r>
-        <w:rPr>
-          <w:sz w:val="24"/>
-          <w:szCs w:val="24"/>
-        </w:rPr>
-        <w:t xml:space="preserve"> se încarcă și apar </w:t>
-      </w:r>
-      <w:r>
-        <w:rPr>
-          <w:sz w:val="24"/>
-          <w:szCs w:val="24"/>
-        </w:rPr>
-        <w:t>cardurile cu persoane</w:t>
-      </w:r>
-      <w:r>
-        <w:rPr>
-          <w:sz w:val="24"/>
-          <w:szCs w:val="24"/>
-        </w:rPr>
-        <w:t>. Când dăm swipe la stânga</w:t>
-      </w:r>
-      <w:r>
-        <w:rPr>
-          <w:sz w:val="24"/>
-          <w:szCs w:val="24"/>
-        </w:rPr>
-        <w:t xml:space="preserve"> vom ignora persoana de pe card, iar când dăm swipe la dreapta se creeaza un nou Thread în care se transmite un mesaj către</w:t>
-      </w:r>
-      <w:r>
-        <w:rPr>
-          <w:sz w:val="24"/>
-          <w:szCs w:val="24"/>
-        </w:rPr>
-        <w:t xml:space="preserve"> server, alături de mail-ul utilizatorului curent și mail-ul persoanei de pe cardul tocmai scos</w:t>
-      </w:r>
-      <w:r>
-        <w:rPr>
-          <w:sz w:val="24"/>
-          <w:szCs w:val="24"/>
-        </w:rPr>
-        <w:t>;</w:t>
-      </w:r>
-      <w:r>
-        <w:rPr>
-          <w:sz w:val="24"/>
-          <w:szCs w:val="24"/>
-          <w:lang w:val="ro-RO"/>
-        </w:rPr>
-        <w:t xml:space="preserve"> nu se </w:t>
-      </w:r>
-      <w:r>
-        <w:rPr>
-          <w:sz w:val="24"/>
-          <w:szCs w:val="24"/>
-        </w:rPr>
-        <w:t>a</w:t>
-      </w:r>
-      <w:r>
-        <w:rPr>
-          <w:sz w:val="24"/>
-          <w:szCs w:val="24"/>
-          <w:lang w:val="ro-RO"/>
-        </w:rPr>
-        <w:t>șteaptă răspuns de la server.</w:t>
+          <w:lang w:val="ro-RO"/>
+        </w:rPr>
+        <w:t>MatchesFragment</w:t>
+      </w:r>
+      <w:r>
+        <w:rPr>
+          <w:sz w:val="24"/>
+          <w:szCs w:val="24"/>
+          <w:lang w:val="ro-RO"/>
+        </w:rPr>
+        <w:t xml:space="preserve"> </w:t>
+      </w:r>
+      <w:r>
+        <w:rPr>
+          <w:sz w:val="24"/>
+          <w:szCs w:val="24"/>
+          <w:lang w:val="ro-RO"/>
+        </w:rPr>
+        <w:t xml:space="preserve">se pot vizualiza persoanele cu care utilizatorul curent se află în relație de </w:t>
+      </w:r>
+      <w:r>
+        <w:rPr>
+          <w:sz w:val="24"/>
+          <w:szCs w:val="24"/>
+        </w:rPr>
+        <w:t>“</w:t>
+      </w:r>
+      <w:r>
+        <w:rPr>
+          <w:i/>
+          <w:iCs/>
+          <w:sz w:val="24"/>
+          <w:szCs w:val="24"/>
+        </w:rPr>
+        <w:t>match</w:t>
+      </w:r>
+      <w:r>
+        <w:rPr>
+          <w:sz w:val="24"/>
+          <w:szCs w:val="24"/>
+        </w:rPr>
+        <w:t xml:space="preserve">”. </w:t>
+      </w:r>
+      <w:r>
+        <w:rPr>
+          <w:sz w:val="24"/>
+          <w:szCs w:val="24"/>
+          <w:lang w:val="ro-RO"/>
+        </w:rPr>
+        <w:t>O relație de match apare atunci când utilizatorul curent a dat like (sau swipe-right) la o persoană, iar acea persoană a dat like la utilizatorul curent.</w:t>
+      </w:r>
+      <w:r>
+        <w:rPr>
+          <w:sz w:val="24"/>
+          <w:szCs w:val="24"/>
+          <w:lang w:val="ro-RO"/>
+        </w:rPr>
+        <w:t xml:space="preserve"> În acest caz vom folosi un RecyclerView pentru a putea </w:t>
+      </w:r>
+      <w:r>
+        <w:rPr>
+          <w:sz w:val="24"/>
+          <w:szCs w:val="24"/>
+          <w:lang w:val="ro-RO"/>
+        </w:rPr>
+        <w:t>afișa</w:t>
+      </w:r>
+      <w:r>
+        <w:rPr>
+          <w:sz w:val="24"/>
+          <w:szCs w:val="24"/>
+          <w:lang w:val="ro-RO"/>
+        </w:rPr>
+        <w:t xml:space="preserve"> lista de match-uri</w:t>
+      </w:r>
+      <w:r>
+        <w:rPr>
+          <w:sz w:val="24"/>
+          <w:szCs w:val="24"/>
+          <w:lang w:val="ro-RO"/>
+        </w:rPr>
+        <w:t>.</w:t>
+      </w:r>
+    </w:p>
+    <w:p>
+      <w:pPr>
+        <w:jc w:val="both"/>
+        <w:rPr>
+          <w:sz w:val="24"/>
+          <w:szCs w:val="24"/>
+          <w:lang w:val="ro-RO"/>
+        </w:rPr>
+      </w:pPr>
+    </w:p>
+    <w:p>
+      <w:pPr>
+        <w:jc w:val="both"/>
+        <w:rPr>
+          <w:sz w:val="24"/>
+          <w:szCs w:val="24"/>
+          <w:lang w:val="ro-RO"/>
+        </w:rPr>
+      </w:pPr>
+      <w:r>
+        <w:rPr>
+          <w:sz w:val="24"/>
+          <w:szCs w:val="24"/>
+          <w:lang w:val="ro-RO"/>
+        </w:rPr>
+        <w:drawing>
+          <wp:inline distT="0" distB="0" distL="0" distR="0" wp14:anchorId="311F2E0A" wp14:editId="05CC34BB">
+            <wp:extent cx="2936767" cy="5151120"/>
+            <wp:effectExtent l="0" t="0" r="0" b="0"/>
+            <wp:docPr id="5" name="Picture 5" descr="A picture containing text&#10;&#10;Description automatically generated"/>
+            <wp:cNvGraphicFramePr>
+              <a:graphicFrameLocks xmlns:a="http://schemas.openxmlformats.org/drawingml/2006/main" noChangeAspect="1"/>
+            </wp:cNvGraphicFramePr>
+            <a:graphic xmlns:a="http://schemas.openxmlformats.org/drawingml/2006/main">
+              <a:graphicData uri="http://schemas.openxmlformats.org/drawingml/2006/picture">
+                <pic:pic xmlns:pic="http://schemas.openxmlformats.org/drawingml/2006/picture">
+                  <pic:nvPicPr>
+                    <pic:cNvPr id="5" name="Picture 5" descr="A picture containing text&#10;&#10;Description automatically generated"/>
+                    <pic:cNvPicPr/>
+                  </pic:nvPicPr>
+                  <pic:blipFill>
+                    <a:blip r:embed="rId10"/>
+                    <a:stretch>
+                      <a:fillRect/>
+                    </a:stretch>
+                  </pic:blipFill>
+                  <pic:spPr>
+                    <a:xfrm>
+                      <a:off x="0" y="0"/>
+                      <a:ext cx="2943237" cy="5162469"/>
+                    </a:xfrm>
+                    <a:prstGeom prst="rect">
+                      <a:avLst/>
+                    </a:prstGeom>
+                  </pic:spPr>
+                </pic:pic>
+              </a:graphicData>
+            </a:graphic>
+          </wp:inline>
+        </w:drawing>
+      </w:r>
+    </w:p>
+    <w:p>
+      <w:pPr>
+        <w:rPr>
+          <w:sz w:val="24"/>
+          <w:szCs w:val="24"/>
+          <w:lang w:val="ro-RO"/>
+        </w:rPr>
+      </w:pPr>
+      <w:r>
+        <w:rPr>
+          <w:sz w:val="24"/>
+          <w:szCs w:val="24"/>
+          <w:lang w:val="ro-RO"/>
+        </w:rPr>
+        <w:br w:type="page"/>
       </w:r>
     </w:p>
     <w:p>
@@ -4693,10 +5304,110 @@
           <w:lang w:val="ro-RO"/>
         </w:rPr>
       </w:pPr>
-    </w:p>
-    <w:p>
-      <w:pPr>
-        <w:ind w:firstLine="720"/>
+      <w:r>
+        <w:rPr>
+          <w:sz w:val="24"/>
+          <w:szCs w:val="24"/>
+          <w:lang w:val="ro-RO"/>
+        </w:rPr>
+        <w:lastRenderedPageBreak/>
+        <w:t xml:space="preserve">În </w:t>
+      </w:r>
+      <w:r>
+        <w:rPr>
+          <w:b/>
+          <w:bCs/>
+          <w:sz w:val="24"/>
+          <w:szCs w:val="24"/>
+          <w:lang w:val="ro-RO"/>
+        </w:rPr>
+        <w:t>ProfileFragment</w:t>
+      </w:r>
+      <w:r>
+        <w:rPr>
+          <w:sz w:val="24"/>
+          <w:szCs w:val="24"/>
+          <w:lang w:val="ro-RO"/>
+        </w:rPr>
+        <w:t xml:space="preserve"> </w:t>
+      </w:r>
+      <w:r>
+        <w:rPr>
+          <w:sz w:val="24"/>
+          <w:szCs w:val="24"/>
+          <w:lang w:val="ro-RO"/>
+        </w:rPr>
+        <w:t xml:space="preserve">se vor putea vizualiza datele personale ale utilizatorului și persoanele </w:t>
+      </w:r>
+      <w:r>
+        <w:rPr>
+          <w:sz w:val="24"/>
+          <w:szCs w:val="24"/>
+          <w:lang w:val="ro-RO"/>
+        </w:rPr>
+        <w:t>apreciate de către utilizator</w:t>
+      </w:r>
+      <w:r>
+        <w:rPr>
+          <w:sz w:val="24"/>
+          <w:szCs w:val="24"/>
+          <w:lang w:val="ro-RO"/>
+        </w:rPr>
+        <w:t>.</w:t>
+      </w:r>
+      <w:r>
+        <w:rPr>
+          <w:sz w:val="24"/>
+          <w:szCs w:val="24"/>
+          <w:lang w:val="ro-RO"/>
+        </w:rPr>
+        <w:t xml:space="preserve"> Persoanele apreciate de utilizator vor apărea într-o listă de tip </w:t>
+      </w:r>
+      <w:r>
+        <w:rPr>
+          <w:i/>
+          <w:iCs/>
+          <w:sz w:val="24"/>
+          <w:szCs w:val="24"/>
+          <w:lang w:val="ro-RO"/>
+        </w:rPr>
+        <w:t>RecyclerView</w:t>
+      </w:r>
+      <w:r>
+        <w:rPr>
+          <w:sz w:val="24"/>
+          <w:szCs w:val="24"/>
+          <w:lang w:val="ro-RO"/>
+        </w:rPr>
+        <w:t>.</w:t>
+      </w:r>
+      <w:r>
+        <w:rPr>
+          <w:sz w:val="24"/>
+          <w:szCs w:val="24"/>
+          <w:lang w:val="ro-RO"/>
+        </w:rPr>
+        <w:t xml:space="preserve"> </w:t>
+      </w:r>
+      <w:r>
+        <w:rPr>
+          <w:sz w:val="24"/>
+          <w:szCs w:val="24"/>
+          <w:lang w:val="ro-RO"/>
+        </w:rPr>
+        <w:t>Apăsarea pe un item din listă va reseta like-ul</w:t>
+      </w:r>
+      <w:r>
+        <w:rPr>
+          <w:sz w:val="24"/>
+          <w:szCs w:val="24"/>
+          <w:lang w:val="ro-RO"/>
+        </w:rPr>
+        <w:t xml:space="preserve"> față de persoana din listă.</w:t>
+      </w:r>
+    </w:p>
+    <w:p>
+      <w:pPr>
         <w:jc w:val="both"/>
         <w:rPr>
           <w:sz w:val="24"/>
@@ -4704,107 +5415,9 @@
           <w:lang w:val="ro-RO"/>
         </w:rPr>
       </w:pPr>
-      <w:r>
-        <w:rPr>
-          <w:sz w:val="24"/>
-          <w:szCs w:val="24"/>
-          <w:lang w:val="ro-RO"/>
-        </w:rPr>
-        <w:t xml:space="preserve">În </w:t>
-      </w:r>
-      <w:r>
-        <w:rPr>
-          <w:b/>
-          <w:bCs/>
-          <w:sz w:val="24"/>
-          <w:szCs w:val="24"/>
-          <w:lang w:val="ro-RO"/>
-        </w:rPr>
-        <w:t>MatchesFragment</w:t>
-      </w:r>
-      <w:r>
-        <w:rPr>
-          <w:sz w:val="24"/>
-          <w:szCs w:val="24"/>
-          <w:lang w:val="ro-RO"/>
-        </w:rPr>
-        <w:t xml:space="preserve"> </w:t>
-      </w:r>
-      <w:r>
-        <w:rPr>
-          <w:sz w:val="24"/>
-          <w:szCs w:val="24"/>
-          <w:lang w:val="ro-RO"/>
-        </w:rPr>
-        <w:t xml:space="preserve">se pot vizualiza persoanele cu care utilizatorul curent se află în relație de </w:t>
-      </w:r>
-      <w:r>
-        <w:rPr>
-          <w:sz w:val="24"/>
-          <w:szCs w:val="24"/>
-        </w:rPr>
-        <w:t>“</w:t>
-      </w:r>
-      <w:r>
-        <w:rPr>
-          <w:i/>
-          <w:iCs/>
-          <w:sz w:val="24"/>
-          <w:szCs w:val="24"/>
-        </w:rPr>
-        <w:t>match</w:t>
-      </w:r>
-      <w:r>
-        <w:rPr>
-          <w:sz w:val="24"/>
-          <w:szCs w:val="24"/>
-        </w:rPr>
-        <w:t xml:space="preserve">”. </w:t>
-      </w:r>
-      <w:r>
-        <w:rPr>
-          <w:sz w:val="24"/>
-          <w:szCs w:val="24"/>
-          <w:lang w:val="ro-RO"/>
-        </w:rPr>
-        <w:t>O relație de match apare atunci când utilizatorul curent a dat like (sau swipe-right) la o persoană, iar acea persoană a dat like la utilizatorul curent.</w:t>
-      </w:r>
-      <w:r>
-        <w:rPr>
-          <w:sz w:val="24"/>
-          <w:szCs w:val="24"/>
-          <w:lang w:val="ro-RO"/>
-        </w:rPr>
-        <w:t xml:space="preserve"> În acest caz vom folosi un RecyclerView pentru a putea </w:t>
-      </w:r>
-      <w:r>
-        <w:rPr>
-          <w:sz w:val="24"/>
-          <w:szCs w:val="24"/>
-          <w:lang w:val="ro-RO"/>
-        </w:rPr>
-        <w:t>afișa</w:t>
-      </w:r>
-      <w:r>
-        <w:rPr>
-          <w:sz w:val="24"/>
-          <w:szCs w:val="24"/>
-          <w:lang w:val="ro-RO"/>
-        </w:rPr>
-        <w:t xml:space="preserve"> lista de match-uri</w:t>
-      </w:r>
-      <w:r>
-        <w:rPr>
-          <w:sz w:val="24"/>
-          <w:szCs w:val="24"/>
-          <w:lang w:val="ro-RO"/>
-        </w:rPr>
-        <w:t>.</w:t>
-      </w:r>
-    </w:p>
-    <w:p>
-      <w:pPr>
-        <w:ind w:firstLine="720"/>
+    </w:p>
+    <w:p>
+      <w:pPr>
         <w:jc w:val="both"/>
         <w:rPr>
           <w:sz w:val="24"/>
@@ -4812,116 +5425,47 @@
           <w:lang w:val="ro-RO"/>
         </w:rPr>
       </w:pPr>
-    </w:p>
-    <w:p>
-      <w:pPr>
-        <w:ind w:firstLine="720"/>
-        <w:jc w:val="both"/>
-        <w:rPr>
-          <w:sz w:val="24"/>
-          <w:szCs w:val="24"/>
-          <w:lang w:val="ro-RO"/>
-        </w:rPr>
-      </w:pPr>
-      <w:r>
-        <w:rPr>
-          <w:sz w:val="24"/>
-          <w:szCs w:val="24"/>
-          <w:lang w:val="ro-RO"/>
-        </w:rPr>
-        <w:t xml:space="preserve">În </w:t>
-      </w:r>
-      <w:r>
-        <w:rPr>
-          <w:b/>
-          <w:bCs/>
-          <w:sz w:val="24"/>
-          <w:szCs w:val="24"/>
-          <w:lang w:val="ro-RO"/>
-        </w:rPr>
-        <w:t>ProfileFragment</w:t>
-      </w:r>
-      <w:r>
-        <w:rPr>
-          <w:sz w:val="24"/>
-          <w:szCs w:val="24"/>
-          <w:lang w:val="ro-RO"/>
-        </w:rPr>
-        <w:t xml:space="preserve"> </w:t>
-      </w:r>
-      <w:r>
-        <w:rPr>
-          <w:sz w:val="24"/>
-          <w:szCs w:val="24"/>
-          <w:lang w:val="ro-RO"/>
-        </w:rPr>
-        <w:t xml:space="preserve">se vor putea vizualiza datele personale ale utilizatorului și persoanele </w:t>
-      </w:r>
-      <w:r>
-        <w:rPr>
-          <w:sz w:val="24"/>
-          <w:szCs w:val="24"/>
-          <w:lang w:val="ro-RO"/>
-        </w:rPr>
-        <w:t>apreciate de către utilizator</w:t>
-      </w:r>
-      <w:r>
-        <w:rPr>
-          <w:sz w:val="24"/>
-          <w:szCs w:val="24"/>
-          <w:lang w:val="ro-RO"/>
-        </w:rPr>
-        <w:t>.</w:t>
-      </w:r>
-      <w:r>
-        <w:rPr>
-          <w:sz w:val="24"/>
-          <w:szCs w:val="24"/>
-          <w:lang w:val="ro-RO"/>
-        </w:rPr>
-        <w:t xml:space="preserve"> Persoanele apreciate de utilizator vor apărea într-o listă de tip </w:t>
-      </w:r>
-      <w:r>
-        <w:rPr>
-          <w:i/>
-          <w:iCs/>
-          <w:sz w:val="24"/>
-          <w:szCs w:val="24"/>
-          <w:lang w:val="ro-RO"/>
-        </w:rPr>
-        <w:t>RecyclerView</w:t>
-      </w:r>
-      <w:r>
-        <w:rPr>
-          <w:sz w:val="24"/>
-          <w:szCs w:val="24"/>
-          <w:lang w:val="ro-RO"/>
-        </w:rPr>
-        <w:t>.</w:t>
-      </w:r>
-      <w:r>
-        <w:rPr>
-          <w:sz w:val="24"/>
-          <w:szCs w:val="24"/>
-          <w:lang w:val="ro-RO"/>
-        </w:rPr>
-        <w:t xml:space="preserve"> </w:t>
-      </w:r>
-      <w:r>
-        <w:rPr>
-          <w:sz w:val="24"/>
-          <w:szCs w:val="24"/>
-          <w:lang w:val="ro-RO"/>
-        </w:rPr>
-        <w:t>Apăsarea pe un item din listă va reseta like-ul</w:t>
-      </w:r>
-      <w:r>
-        <w:rPr>
-          <w:sz w:val="24"/>
-          <w:szCs w:val="24"/>
-          <w:lang w:val="ro-RO"/>
-        </w:rPr>
-        <w:t xml:space="preserve"> față de persoana din listă.</w:t>
+      <w:r>
+        <w:rPr>
+          <w:sz w:val="24"/>
+          <w:szCs w:val="24"/>
+          <w:lang w:val="ro-RO"/>
+        </w:rPr>
+        <w:drawing>
+          <wp:inline distT="0" distB="0" distL="0" distR="0" wp14:anchorId="7A095235" wp14:editId="339D397F">
+            <wp:extent cx="2529840" cy="4518060"/>
+            <wp:effectExtent l="0" t="0" r="3810" b="0"/>
+            <wp:docPr id="6" name="Picture 6" descr="Graphical user interface, text, application&#10;&#10;Description automatically generated"/>
+            <wp:cNvGraphicFramePr>
+              <a:graphicFrameLocks xmlns:a="http://schemas.openxmlformats.org/drawingml/2006/main" noChangeAspect="1"/>
+            </wp:cNvGraphicFramePr>
+            <a:graphic xmlns:a="http://schemas.openxmlformats.org/drawingml/2006/main">
+              <a:graphicData uri="http://schemas.openxmlformats.org/drawingml/2006/picture">
+                <pic:pic xmlns:pic="http://schemas.openxmlformats.org/drawingml/2006/picture">
+                  <pic:nvPicPr>
+                    <pic:cNvPr id="6" name="Picture 6" descr="Graphical user interface, text, application&#10;&#10;Description automatically generated"/>
+                    <pic:cNvPicPr/>
+                  </pic:nvPicPr>
+                  <pic:blipFill>
+                    <a:blip r:embed="rId11"/>
+                    <a:stretch>
+                      <a:fillRect/>
+                    </a:stretch>
+                  </pic:blipFill>
+                  <pic:spPr>
+                    <a:xfrm>
+                      <a:off x="0" y="0"/>
+                      <a:ext cx="2538754" cy="4533980"/>
+                    </a:xfrm>
+                    <a:prstGeom prst="rect">
+                      <a:avLst/>
+                    </a:prstGeom>
+                  </pic:spPr>
+                </pic:pic>
+              </a:graphicData>
+            </a:graphic>
+          </wp:inline>
+        </w:drawing>
       </w:r>
     </w:p>
     <w:p>
@@ -6678,15 +7222,7 @@
           <w:szCs w:val="24"/>
           <w:lang w:val="ro-RO"/>
         </w:rPr>
-        <w:t xml:space="preserve">  - caută în baza de </w:t>
-      </w:r>
-      <w:r>
-        <w:rPr>
-          <w:sz w:val="24"/>
-          <w:szCs w:val="24"/>
-          <w:lang w:val="ro-RO"/>
-        </w:rPr>
-        <w:t>date linia care conține mail-ul și parola date și returnează</w:t>
+        <w:t xml:space="preserve">  - caută în baza de date linia care conține mail-ul și parola date și returnează</w:t>
       </w:r>
       <w:r>
         <w:rPr>
@@ -7761,15 +8297,7 @@
           <w:szCs w:val="24"/>
           <w:lang w:val="ro-RO"/>
         </w:rPr>
-        <w:t>returnează toate datele utilizatorului</w:t>
-      </w:r>
-      <w:r>
-        <w:rPr>
-          <w:sz w:val="24"/>
-          <w:szCs w:val="24"/>
-          <w:lang w:val="ro-RO"/>
-        </w:rPr>
-        <w:t xml:space="preserve"> înafară de parolă</w:t>
+        <w:t>returnează toate datele utilizatorului înafară de parolă</w:t>
       </w:r>
     </w:p>
     <w:p>
@@ -10473,7 +11001,7 @@
           <w:szCs w:val="28"/>
         </w:rPr>
       </w:pPr>
-      <w:hyperlink r:id="rId6" w:history="1">
+      <w:hyperlink r:id="rId12" w:history="1">
         <w:r>
           <w:rPr>
             <w:rStyle w:val="Hyperlink"/>
@@ -10496,7 +11024,7 @@
           <w:szCs w:val="28"/>
         </w:rPr>
       </w:pPr>
-      <w:hyperlink r:id="rId7" w:history="1">
+      <w:hyperlink r:id="rId13" w:history="1">
         <w:r>
           <w:rPr>
             <w:rStyle w:val="Hyperlink"/>
@@ -10519,7 +11047,7 @@
           <w:szCs w:val="28"/>
         </w:rPr>
       </w:pPr>
-      <w:hyperlink r:id="rId8" w:history="1">
+      <w:hyperlink r:id="rId14" w:history="1">
         <w:r>
           <w:rPr>
             <w:rStyle w:val="Hyperlink"/>
@@ -10542,7 +11070,7 @@
           <w:szCs w:val="28"/>
         </w:rPr>
       </w:pPr>
-      <w:hyperlink r:id="rId9" w:history="1">
+      <w:hyperlink r:id="rId15" w:history="1">
         <w:r>
           <w:rPr>
             <w:rStyle w:val="Hyperlink"/>
@@ -10565,7 +11093,7 @@
           <w:szCs w:val="28"/>
         </w:rPr>
       </w:pPr>
-      <w:hyperlink r:id="rId10" w:history="1">
+      <w:hyperlink r:id="rId16" w:history="1">
         <w:r>
           <w:rPr>
             <w:rStyle w:val="Hyperlink"/>

</xml_diff>